<commit_message>
Agregando m parte xd CREO
</commit_message>
<xml_diff>
--- a/Proyecto de Nación - Fase II.docx
+++ b/Proyecto de Nación - Fase II.docx
@@ -1,6 +1,6 @@
 
 <file path=word/document.xml><?xml version="1.0" encoding="utf-8"?>
-<w:document xmlns:wpc="http://schemas.microsoft.com/office/word/2010/wordprocessingCanvas" xmlns:cx="http://schemas.microsoft.com/office/drawing/2014/chartex" xmlns:cx1="http://schemas.microsoft.com/office/drawing/2015/9/8/chartex" xmlns:cx2="http://schemas.microsoft.com/office/drawing/2015/10/21/chartex" xmlns:cx3="http://schemas.microsoft.com/office/drawing/2016/5/9/chartex" xmlns:cx4="http://schemas.microsoft.com/office/drawing/2016/5/10/chartex" xmlns:cx5="http://schemas.microsoft.com/office/drawing/2016/5/11/chartex" xmlns:cx6="http://schemas.microsoft.com/office/drawing/2016/5/12/chartex" xmlns:cx7="http://schemas.microsoft.com/office/drawing/2016/5/13/chartex" xmlns:cx8="http://schemas.microsoft.com/office/drawing/2016/5/14/chartex" xmlns:mc="http://schemas.openxmlformats.org/markup-compatibility/2006" xmlns:aink="http://schemas.microsoft.com/office/drawing/2016/ink" xmlns:am3d="http://schemas.microsoft.com/office/drawing/2017/model3d" xmlns:o="urn:schemas-microsoft-com:office:office" xmlns:r="http://schemas.openxmlformats.org/officeDocument/2006/relationships" xmlns:m="http://schemas.openxmlformats.org/officeDocument/2006/math" xmlns:v="urn:schemas-microsoft-com:vml" xmlns:wp14="http://schemas.microsoft.com/office/word/2010/wordprocessingDrawing" xmlns:wp="http://schemas.openxmlformats.org/drawingml/2006/wordprocessingDrawing" xmlns:w10="urn:schemas-microsoft-com:office:word" xmlns:w="http://schemas.openxmlformats.org/wordprocessingml/2006/main" xmlns:w14="http://schemas.microsoft.com/office/word/2010/wordml" xmlns:w15="http://schemas.microsoft.com/office/word/2012/wordml" xmlns:w16cex="http://schemas.microsoft.com/office/word/2018/wordml/cex" xmlns:w16cid="http://schemas.microsoft.com/office/word/2016/wordml/cid" xmlns:w16="http://schemas.microsoft.com/office/word/2018/wordml" xmlns:w16sdtdh="http://schemas.microsoft.com/office/word/2020/wordml/sdtdatahash" xmlns:w16se="http://schemas.microsoft.com/office/word/2015/wordml/symex" xmlns:wpg="http://schemas.microsoft.com/office/word/2010/wordprocessingGroup" xmlns:wpi="http://schemas.microsoft.com/office/word/2010/wordprocessingInk" xmlns:wne="http://schemas.microsoft.com/office/word/2006/wordml" xmlns:wps="http://schemas.microsoft.com/office/word/2010/wordprocessingShape" mc:Ignorable="w14 w15 w16se w16cid w16 w16cex w16sdtdh wp14">
+<w:document xmlns:wpc="http://schemas.microsoft.com/office/word/2010/wordprocessingCanvas" xmlns:mc="http://schemas.openxmlformats.org/markup-compatibility/2006" xmlns:o="urn:schemas-microsoft-com:office:office" xmlns:r="http://schemas.openxmlformats.org/officeDocument/2006/relationships" xmlns:m="http://schemas.openxmlformats.org/officeDocument/2006/math" xmlns:v="urn:schemas-microsoft-com:vml" xmlns:wp14="http://schemas.microsoft.com/office/word/2010/wordprocessingDrawing" xmlns:wp="http://schemas.openxmlformats.org/drawingml/2006/wordprocessingDrawing" xmlns:w10="urn:schemas-microsoft-com:office:word" xmlns:w="http://schemas.openxmlformats.org/wordprocessingml/2006/main" xmlns:w14="http://schemas.microsoft.com/office/word/2010/wordml" xmlns:w15="http://schemas.microsoft.com/office/word/2012/wordml" xmlns:wpg="http://schemas.microsoft.com/office/word/2010/wordprocessingGroup" xmlns:wpi="http://schemas.microsoft.com/office/word/2010/wordprocessingInk" xmlns:wne="http://schemas.microsoft.com/office/word/2006/wordml" xmlns:wps="http://schemas.microsoft.com/office/word/2010/wordprocessingShape" mc:Ignorable="w14 w15 wp14">
   <w:body>
     <w:p>
       <w:pPr>
@@ -1275,7 +1275,7 @@
     </w:p>
     <w:p>
       <w:pPr>
-        <w:pStyle w:val="Ttulo"/>
+        <w:pStyle w:val="Puesto"/>
         <w:jc w:val="center"/>
         <w:rPr>
           <w:rFonts w:ascii="Arial" w:hAnsi="Arial" w:cs="Arial"/>
@@ -1730,23 +1730,671 @@
     </w:p>
     <w:p>
       <w:pPr>
+        <w:pStyle w:val="Prrafodelista"/>
+        <w:spacing w:after="0" w:line="360" w:lineRule="auto"/>
+        <w:ind w:left="708"/>
+        <w:jc w:val="center"/>
+        <w:rPr>
+          <w:rFonts w:ascii="Arial" w:hAnsi="Arial" w:cs="Arial"/>
+          <w:b/>
+          <w:bCs/>
+          <w:color w:val="000000" w:themeColor="text1"/>
+          <w:sz w:val="24"/>
+          <w:szCs w:val="24"/>
+        </w:rPr>
+      </w:pPr>
+      <w:r>
+        <w:rPr>
+          <w:rFonts w:ascii="Arial" w:hAnsi="Arial" w:cs="Arial"/>
+          <w:b/>
+          <w:color w:val="0D0D0D"/>
+          <w:sz w:val="24"/>
+          <w:szCs w:val="24"/>
+          <w:shd w:val="clear" w:color="auto" w:fill="FFFFFF"/>
+        </w:rPr>
+        <w:lastRenderedPageBreak/>
+        <w:t>MEDIO</w:t>
+      </w:r>
+      <w:r>
+        <w:rPr>
+          <w:rFonts w:ascii="Arial" w:hAnsi="Arial" w:cs="Arial"/>
+          <w:b/>
+          <w:color w:val="0D0D0D"/>
+          <w:sz w:val="24"/>
+          <w:szCs w:val="24"/>
+          <w:shd w:val="clear" w:color="auto" w:fill="FFFFFF"/>
+        </w:rPr>
+        <w:t xml:space="preserve"> PLAZO JUNIOR</w:t>
+      </w:r>
+    </w:p>
+    <w:p>
+      <w:pPr>
+        <w:pStyle w:val="Prrafodelista"/>
+        <w:numPr>
+          <w:ilvl w:val="0"/>
+          <w:numId w:val="6"/>
+        </w:numPr>
+        <w:spacing w:after="0" w:line="360" w:lineRule="auto"/>
+        <w:jc w:val="both"/>
+        <w:rPr>
+          <w:rFonts w:ascii="Arial" w:hAnsi="Arial" w:cs="Arial"/>
+          <w:b/>
+          <w:bCs/>
+          <w:color w:val="000000" w:themeColor="text1"/>
+          <w:sz w:val="32"/>
+          <w:szCs w:val="24"/>
+        </w:rPr>
+      </w:pPr>
+      <w:r>
+        <w:rPr>
+          <w:rFonts w:ascii="Arial" w:hAnsi="Arial" w:cs="Arial"/>
+          <w:b/>
+          <w:color w:val="0D0D0D"/>
+          <w:sz w:val="32"/>
+          <w:szCs w:val="24"/>
+          <w:shd w:val="clear" w:color="auto" w:fill="FFFFFF"/>
+        </w:rPr>
+        <w:t>P</w:t>
+      </w:r>
+      <w:r>
+        <w:rPr>
+          <w:rFonts w:ascii="Arial" w:hAnsi="Arial" w:cs="Arial"/>
+          <w:b/>
+          <w:color w:val="0D0D0D"/>
+          <w:sz w:val="32"/>
+          <w:szCs w:val="24"/>
+          <w:shd w:val="clear" w:color="auto" w:fill="FFFFFF"/>
+        </w:rPr>
+        <w:t>revención de la violencia en contextos escolares</w:t>
+      </w:r>
+      <w:r>
+        <w:rPr>
+          <w:rFonts w:ascii="Arial" w:hAnsi="Arial" w:cs="Arial"/>
+          <w:b/>
+          <w:color w:val="0D0D0D"/>
+          <w:sz w:val="32"/>
+          <w:szCs w:val="24"/>
+          <w:shd w:val="clear" w:color="auto" w:fill="FFFFFF"/>
+        </w:rPr>
+        <w:t>:</w:t>
+      </w:r>
+    </w:p>
+    <w:p>
+      <w:pPr>
+        <w:pBdr>
+          <w:top w:val="single" w:sz="2" w:space="0" w:color="E3E3E3"/>
+          <w:left w:val="single" w:sz="2" w:space="0" w:color="E3E3E3"/>
+          <w:bottom w:val="single" w:sz="2" w:space="0" w:color="E3E3E3"/>
+          <w:right w:val="single" w:sz="2" w:space="0" w:color="E3E3E3"/>
+        </w:pBdr>
+        <w:shd w:val="clear" w:color="auto" w:fill="FFFFFF"/>
+        <w:spacing w:after="0" w:line="240" w:lineRule="auto"/>
+        <w:ind w:firstLine="360"/>
+        <w:rPr>
+          <w:rFonts w:ascii="Arial" w:eastAsia="Times New Roman" w:hAnsi="Arial" w:cs="Arial"/>
+          <w:color w:val="0D0D0D"/>
+          <w:sz w:val="28"/>
+          <w:szCs w:val="28"/>
+          <w:lang w:eastAsia="es-GT"/>
+        </w:rPr>
+      </w:pPr>
+      <w:r>
+        <w:rPr>
+          <w:rFonts w:ascii="Arial" w:eastAsia="Times New Roman" w:hAnsi="Arial" w:cs="Arial"/>
+          <w:color w:val="0D0D0D"/>
+          <w:sz w:val="28"/>
+          <w:szCs w:val="28"/>
+          <w:lang w:eastAsia="es-GT"/>
+        </w:rPr>
+        <w:t>Valor: Respeto y tolerancia.</w:t>
+      </w:r>
+    </w:p>
+    <w:p>
+      <w:pPr>
+        <w:pBdr>
+          <w:top w:val="single" w:sz="2" w:space="0" w:color="E3E3E3"/>
+          <w:left w:val="single" w:sz="2" w:space="0" w:color="E3E3E3"/>
+          <w:bottom w:val="single" w:sz="2" w:space="0" w:color="E3E3E3"/>
+          <w:right w:val="single" w:sz="2" w:space="0" w:color="E3E3E3"/>
+        </w:pBdr>
+        <w:shd w:val="clear" w:color="auto" w:fill="FFFFFF"/>
+        <w:spacing w:after="0" w:line="240" w:lineRule="auto"/>
+        <w:jc w:val="both"/>
+        <w:rPr>
+          <w:rFonts w:ascii="Arial" w:eastAsia="Times New Roman" w:hAnsi="Arial" w:cs="Arial"/>
+          <w:color w:val="0D0D0D"/>
+          <w:sz w:val="28"/>
+          <w:szCs w:val="28"/>
+          <w:lang w:eastAsia="es-GT"/>
+        </w:rPr>
+      </w:pPr>
+      <w:r>
+        <w:rPr>
+          <w:rFonts w:ascii="Arial" w:eastAsia="Times New Roman" w:hAnsi="Arial" w:cs="Arial"/>
+          <w:color w:val="0D0D0D"/>
+          <w:sz w:val="28"/>
+          <w:szCs w:val="28"/>
+          <w:lang w:eastAsia="es-GT"/>
+        </w:rPr>
+        <w:t>Esta estrategia se enfocaría en promover una cultura de paz y respeto dentro de las instituciones educativas. Podrías implementar programas de educación emocional y social que enseñen habilidades de resolución de conflictos, empatía y comunicación efectiva. Además, podrías organizar actividades extracurriculares que fomenten la cooperación y el trabajo en equipo. El valor principal detrás de esta estrategia sería el respeto y la tolerancia, lo que ayudaría a crear un ambiente escolar inclusivo y libre de violencia.</w:t>
+      </w:r>
+      <w:sdt>
+        <w:sdtPr>
+          <w:rPr>
+            <w:rFonts w:ascii="Arial" w:eastAsia="Times New Roman" w:hAnsi="Arial" w:cs="Arial"/>
+            <w:color w:val="0D0D0D"/>
+            <w:sz w:val="28"/>
+            <w:szCs w:val="28"/>
+            <w:lang w:eastAsia="es-GT"/>
+          </w:rPr>
+          <w:id w:val="-235945777"/>
+          <w:citation/>
+        </w:sdtPr>
+        <w:sdtContent>
+          <w:r>
+            <w:rPr>
+              <w:rFonts w:ascii="Arial" w:eastAsia="Times New Roman" w:hAnsi="Arial" w:cs="Arial"/>
+              <w:color w:val="0D0D0D"/>
+              <w:sz w:val="28"/>
+              <w:szCs w:val="28"/>
+              <w:lang w:eastAsia="es-GT"/>
+            </w:rPr>
+            <w:fldChar w:fldCharType="begin"/>
+          </w:r>
+          <w:r>
+            <w:rPr>
+              <w:rFonts w:ascii="Arial" w:eastAsia="Times New Roman" w:hAnsi="Arial" w:cs="Arial"/>
+              <w:color w:val="0D0D0D"/>
+              <w:sz w:val="28"/>
+              <w:szCs w:val="28"/>
+              <w:lang w:eastAsia="es-GT"/>
+            </w:rPr>
+            <w:instrText xml:space="preserve"> CITATION Emi131 \l 4106 </w:instrText>
+          </w:r>
+          <w:r>
+            <w:rPr>
+              <w:rFonts w:ascii="Arial" w:eastAsia="Times New Roman" w:hAnsi="Arial" w:cs="Arial"/>
+              <w:color w:val="0D0D0D"/>
+              <w:sz w:val="28"/>
+              <w:szCs w:val="28"/>
+              <w:lang w:eastAsia="es-GT"/>
+            </w:rPr>
+            <w:fldChar w:fldCharType="separate"/>
+          </w:r>
+          <w:r>
+            <w:rPr>
+              <w:rFonts w:ascii="Arial" w:eastAsia="Times New Roman" w:hAnsi="Arial" w:cs="Arial"/>
+              <w:noProof/>
+              <w:color w:val="0D0D0D"/>
+              <w:sz w:val="28"/>
+              <w:szCs w:val="28"/>
+              <w:lang w:eastAsia="es-GT"/>
+            </w:rPr>
+            <w:t xml:space="preserve"> </w:t>
+          </w:r>
+          <w:r>
+            <w:rPr>
+              <w:rFonts w:ascii="Arial" w:eastAsia="Times New Roman" w:hAnsi="Arial" w:cs="Arial"/>
+              <w:noProof/>
+              <w:color w:val="0D0D0D"/>
+              <w:sz w:val="28"/>
+              <w:szCs w:val="28"/>
+              <w:lang w:eastAsia="es-GT"/>
+            </w:rPr>
+            <w:t>(Moral, Responsablia, 2013)</w:t>
+          </w:r>
+          <w:r>
+            <w:rPr>
+              <w:rFonts w:ascii="Arial" w:eastAsia="Times New Roman" w:hAnsi="Arial" w:cs="Arial"/>
+              <w:color w:val="0D0D0D"/>
+              <w:sz w:val="28"/>
+              <w:szCs w:val="28"/>
+              <w:lang w:eastAsia="es-GT"/>
+            </w:rPr>
+            <w:fldChar w:fldCharType="end"/>
+          </w:r>
+        </w:sdtContent>
+      </w:sdt>
+    </w:p>
+    <w:p>
+      <w:pPr>
+        <w:spacing w:after="0" w:line="240" w:lineRule="auto"/>
+        <w:rPr>
+          <w:rFonts w:ascii="Arial" w:eastAsia="Times New Roman" w:hAnsi="Arial" w:cs="Arial"/>
+          <w:color w:val="0D0D0D"/>
+          <w:sz w:val="32"/>
+          <w:szCs w:val="32"/>
+          <w:lang w:eastAsia="es-GT"/>
+        </w:rPr>
+      </w:pPr>
+    </w:p>
+    <w:p>
+      <w:pPr>
+        <w:numPr>
+          <w:ilvl w:val="0"/>
+          <w:numId w:val="8"/>
+        </w:numPr>
+        <w:pBdr>
+          <w:top w:val="single" w:sz="2" w:space="0" w:color="E3E3E3"/>
+          <w:left w:val="single" w:sz="2" w:space="0" w:color="E3E3E3"/>
+          <w:bottom w:val="single" w:sz="2" w:space="0" w:color="E3E3E3"/>
+          <w:right w:val="single" w:sz="2" w:space="0" w:color="E3E3E3"/>
+        </w:pBdr>
+        <w:shd w:val="clear" w:color="auto" w:fill="FFFFFF"/>
+        <w:spacing w:after="0" w:line="240" w:lineRule="auto"/>
+        <w:rPr>
+          <w:rFonts w:ascii="Arial" w:eastAsia="Times New Roman" w:hAnsi="Arial" w:cs="Arial"/>
+          <w:b/>
+          <w:color w:val="0D0D0D"/>
+          <w:sz w:val="32"/>
+          <w:szCs w:val="32"/>
+          <w:lang w:eastAsia="es-GT"/>
+        </w:rPr>
+      </w:pPr>
+      <w:r>
+        <w:rPr>
+          <w:rFonts w:ascii="Arial" w:eastAsia="Times New Roman" w:hAnsi="Arial" w:cs="Arial"/>
+          <w:b/>
+          <w:color w:val="0D0D0D"/>
+          <w:sz w:val="32"/>
+          <w:szCs w:val="32"/>
+          <w:lang w:eastAsia="es-GT"/>
+        </w:rPr>
+        <w:t>Valor: Apoyo y compasión.</w:t>
+      </w:r>
+    </w:p>
+    <w:p>
+      <w:pPr>
+        <w:pBdr>
+          <w:top w:val="single" w:sz="2" w:space="0" w:color="E3E3E3"/>
+          <w:left w:val="single" w:sz="2" w:space="0" w:color="E3E3E3"/>
+          <w:bottom w:val="single" w:sz="2" w:space="0" w:color="E3E3E3"/>
+          <w:right w:val="single" w:sz="2" w:space="0" w:color="E3E3E3"/>
+        </w:pBdr>
+        <w:shd w:val="clear" w:color="auto" w:fill="FFFFFF"/>
+        <w:spacing w:after="0" w:line="240" w:lineRule="auto"/>
+        <w:jc w:val="both"/>
+        <w:rPr>
+          <w:rFonts w:ascii="Arial" w:eastAsia="Times New Roman" w:hAnsi="Arial" w:cs="Arial"/>
+          <w:color w:val="0D0D0D"/>
+          <w:sz w:val="28"/>
+          <w:szCs w:val="28"/>
+          <w:lang w:eastAsia="es-GT"/>
+        </w:rPr>
+      </w:pPr>
+      <w:r>
+        <w:rPr>
+          <w:rFonts w:ascii="Arial" w:eastAsia="Times New Roman" w:hAnsi="Arial" w:cs="Arial"/>
+          <w:color w:val="0D0D0D"/>
+          <w:sz w:val="28"/>
+          <w:szCs w:val="28"/>
+          <w:lang w:eastAsia="es-GT"/>
+        </w:rPr>
+        <w:t xml:space="preserve">Esta estrategia se centraría en brindar un adecuado acompañamiento psicosocial a los estudiantes que puedan estar en situación de vulnerabilidad o enfrentar dificultades emocionales. Podrías implementar servicios de orientación escolar y psicología que proporcionen apoyo individualizado a los estudiantes, así como programas de prevención del acoso escolar y del </w:t>
+      </w:r>
+      <w:proofErr w:type="spellStart"/>
+      <w:r>
+        <w:rPr>
+          <w:rFonts w:ascii="Arial" w:eastAsia="Times New Roman" w:hAnsi="Arial" w:cs="Arial"/>
+          <w:color w:val="0D0D0D"/>
+          <w:sz w:val="28"/>
+          <w:szCs w:val="28"/>
+          <w:lang w:eastAsia="es-GT"/>
+        </w:rPr>
+        <w:t>bullying</w:t>
+      </w:r>
+      <w:proofErr w:type="spellEnd"/>
+      <w:r>
+        <w:rPr>
+          <w:rFonts w:ascii="Arial" w:eastAsia="Times New Roman" w:hAnsi="Arial" w:cs="Arial"/>
+          <w:color w:val="0D0D0D"/>
+          <w:sz w:val="28"/>
+          <w:szCs w:val="28"/>
+          <w:lang w:eastAsia="es-GT"/>
+        </w:rPr>
+        <w:t>. El valor principal detrás de esta estrategia sería el apoyo y la compasión, lo que permitiría a los estudiantes sentirse escuchados y comprendidos en su entorno escolar.</w:t>
+      </w:r>
+      <w:sdt>
+        <w:sdtPr>
+          <w:rPr>
+            <w:rFonts w:ascii="Arial" w:eastAsia="Times New Roman" w:hAnsi="Arial" w:cs="Arial"/>
+            <w:color w:val="0D0D0D"/>
+            <w:sz w:val="28"/>
+            <w:szCs w:val="28"/>
+            <w:lang w:eastAsia="es-GT"/>
+          </w:rPr>
+          <w:id w:val="1539619352"/>
+          <w:citation/>
+        </w:sdtPr>
+        <w:sdtContent>
+          <w:r>
+            <w:rPr>
+              <w:rFonts w:ascii="Arial" w:eastAsia="Times New Roman" w:hAnsi="Arial" w:cs="Arial"/>
+              <w:color w:val="0D0D0D"/>
+              <w:sz w:val="28"/>
+              <w:szCs w:val="28"/>
+              <w:lang w:eastAsia="es-GT"/>
+            </w:rPr>
+            <w:fldChar w:fldCharType="begin"/>
+          </w:r>
+          <w:r>
+            <w:rPr>
+              <w:rFonts w:ascii="Arial" w:eastAsia="Times New Roman" w:hAnsi="Arial" w:cs="Arial"/>
+              <w:color w:val="0D0D0D"/>
+              <w:sz w:val="28"/>
+              <w:szCs w:val="28"/>
+              <w:lang w:eastAsia="es-GT"/>
+            </w:rPr>
+            <w:instrText xml:space="preserve"> CITATION Mar00 \l 4106 </w:instrText>
+          </w:r>
+          <w:r>
+            <w:rPr>
+              <w:rFonts w:ascii="Arial" w:eastAsia="Times New Roman" w:hAnsi="Arial" w:cs="Arial"/>
+              <w:color w:val="0D0D0D"/>
+              <w:sz w:val="28"/>
+              <w:szCs w:val="28"/>
+              <w:lang w:eastAsia="es-GT"/>
+            </w:rPr>
+            <w:fldChar w:fldCharType="separate"/>
+          </w:r>
+          <w:r>
+            <w:rPr>
+              <w:rFonts w:ascii="Arial" w:eastAsia="Times New Roman" w:hAnsi="Arial" w:cs="Arial"/>
+              <w:noProof/>
+              <w:color w:val="0D0D0D"/>
+              <w:sz w:val="28"/>
+              <w:szCs w:val="28"/>
+              <w:lang w:eastAsia="es-GT"/>
+            </w:rPr>
+            <w:t xml:space="preserve"> </w:t>
+          </w:r>
+          <w:r>
+            <w:rPr>
+              <w:rFonts w:ascii="Arial" w:eastAsia="Times New Roman" w:hAnsi="Arial" w:cs="Arial"/>
+              <w:noProof/>
+              <w:color w:val="0D0D0D"/>
+              <w:sz w:val="28"/>
+              <w:szCs w:val="28"/>
+              <w:lang w:eastAsia="es-GT"/>
+            </w:rPr>
+            <w:t>(Contreras, 2000)</w:t>
+          </w:r>
+          <w:r>
+            <w:rPr>
+              <w:rFonts w:ascii="Arial" w:eastAsia="Times New Roman" w:hAnsi="Arial" w:cs="Arial"/>
+              <w:color w:val="0D0D0D"/>
+              <w:sz w:val="28"/>
+              <w:szCs w:val="28"/>
+              <w:lang w:eastAsia="es-GT"/>
+            </w:rPr>
+            <w:fldChar w:fldCharType="end"/>
+          </w:r>
+        </w:sdtContent>
+      </w:sdt>
+    </w:p>
+    <w:p>
+      <w:pPr>
+        <w:pBdr>
+          <w:top w:val="single" w:sz="2" w:space="0" w:color="E3E3E3"/>
+          <w:left w:val="single" w:sz="2" w:space="5" w:color="E3E3E3"/>
+          <w:bottom w:val="single" w:sz="2" w:space="0" w:color="E3E3E3"/>
+          <w:right w:val="single" w:sz="2" w:space="0" w:color="E3E3E3"/>
+        </w:pBdr>
+        <w:spacing w:after="0" w:line="240" w:lineRule="auto"/>
+        <w:rPr>
+          <w:rFonts w:ascii="Times New Roman" w:eastAsia="Times New Roman" w:hAnsi="Times New Roman"/>
+          <w:sz w:val="24"/>
+          <w:szCs w:val="24"/>
+          <w:lang w:eastAsia="es-GT"/>
+        </w:rPr>
+      </w:pPr>
+    </w:p>
+    <w:p>
+      <w:pPr>
+        <w:numPr>
+          <w:ilvl w:val="1"/>
+          <w:numId w:val="9"/>
+        </w:numPr>
+        <w:pBdr>
+          <w:top w:val="single" w:sz="2" w:space="0" w:color="E3E3E3"/>
+          <w:left w:val="single" w:sz="2" w:space="0" w:color="E3E3E3"/>
+          <w:bottom w:val="single" w:sz="2" w:space="0" w:color="E3E3E3"/>
+          <w:right w:val="single" w:sz="2" w:space="0" w:color="E3E3E3"/>
+        </w:pBdr>
+        <w:spacing w:after="0" w:line="240" w:lineRule="auto"/>
+        <w:ind w:left="720"/>
+        <w:rPr>
+          <w:rFonts w:ascii="Arial" w:eastAsia="Times New Roman" w:hAnsi="Arial" w:cs="Arial"/>
+          <w:b/>
+          <w:sz w:val="32"/>
+          <w:szCs w:val="32"/>
+          <w:lang w:eastAsia="es-GT"/>
+        </w:rPr>
+      </w:pPr>
+      <w:r>
+        <w:rPr>
+          <w:rFonts w:ascii="Arial" w:eastAsia="Times New Roman" w:hAnsi="Arial" w:cs="Arial"/>
+          <w:b/>
+          <w:sz w:val="32"/>
+          <w:szCs w:val="32"/>
+          <w:lang w:eastAsia="es-GT"/>
+        </w:rPr>
+        <w:t>Valor: Empoderamiento y responsabilidad.</w:t>
+      </w:r>
+    </w:p>
+    <w:p>
+      <w:pPr>
+        <w:pBdr>
+          <w:top w:val="single" w:sz="2" w:space="0" w:color="E3E3E3"/>
+          <w:left w:val="single" w:sz="2" w:space="1" w:color="E3E3E3"/>
+          <w:bottom w:val="single" w:sz="2" w:space="0" w:color="E3E3E3"/>
+          <w:right w:val="single" w:sz="2" w:space="0" w:color="E3E3E3"/>
+        </w:pBdr>
+        <w:spacing w:after="0" w:line="240" w:lineRule="auto"/>
+        <w:jc w:val="both"/>
+        <w:rPr>
+          <w:rFonts w:ascii="Arial" w:eastAsia="Times New Roman" w:hAnsi="Arial" w:cs="Arial"/>
+          <w:sz w:val="28"/>
+          <w:szCs w:val="28"/>
+          <w:lang w:eastAsia="es-GT"/>
+        </w:rPr>
+      </w:pPr>
+      <w:r>
+        <w:rPr>
+          <w:rFonts w:ascii="Arial" w:eastAsia="Times New Roman" w:hAnsi="Arial" w:cs="Arial"/>
+          <w:sz w:val="28"/>
+          <w:szCs w:val="28"/>
+          <w:lang w:eastAsia="es-GT"/>
+        </w:rPr>
+        <w:t>Esta estrategia se enfocaría en involucrar activamente a los estudiantes, padres de familia y docentes en la creación de un entorno escolar seguro y respetuoso. Podrías promover la creación de comités escolares de convivencia y participación estudiantil, donde se discutan y propongan medidas para prevenir la violencia. Además, podrías organizar campañas de sensibilización y formación para toda la comunidad educativa. El valor principal detrás de esta estrategia sería el empoderamiento y la responsabilidad, lo que fomentaría un sentido de pertenencia y corresponsabilidad en el cuidado del ambiente escolar.</w:t>
+      </w:r>
+      <w:r>
+        <w:rPr>
+          <w:rFonts w:ascii="Arial" w:eastAsia="Times New Roman" w:hAnsi="Arial" w:cs="Arial"/>
+          <w:sz w:val="28"/>
+          <w:szCs w:val="28"/>
+          <w:lang w:eastAsia="es-GT"/>
+        </w:rPr>
+        <w:t xml:space="preserve"> </w:t>
+      </w:r>
+      <w:r>
+        <w:rPr>
+          <w:rFonts w:ascii="Arial" w:eastAsia="Times New Roman" w:hAnsi="Arial" w:cs="Arial"/>
+          <w:sz w:val="28"/>
+          <w:szCs w:val="28"/>
+          <w:lang w:eastAsia="es-GT"/>
+        </w:rPr>
+        <w:t>Estas estrategias, basadas en valores fundamentales como el respeto, la tolerancia, el apoyo, la compasión, el empoderamiento y la responsabilidad, pueden contribuir significativamente a la prevención de la violencia en contextos escolares y al desarrollo de una educación más inclusiva y segura.</w:t>
+      </w:r>
+      <w:sdt>
+        <w:sdtPr>
+          <w:rPr>
+            <w:rFonts w:ascii="Arial" w:eastAsia="Times New Roman" w:hAnsi="Arial" w:cs="Arial"/>
+            <w:sz w:val="28"/>
+            <w:szCs w:val="28"/>
+            <w:lang w:eastAsia="es-GT"/>
+          </w:rPr>
+          <w:id w:val="-1331743752"/>
+          <w:citation/>
+        </w:sdtPr>
+        <w:sdtContent>
+          <w:r>
+            <w:rPr>
+              <w:rFonts w:ascii="Arial" w:eastAsia="Times New Roman" w:hAnsi="Arial" w:cs="Arial"/>
+              <w:sz w:val="28"/>
+              <w:szCs w:val="28"/>
+              <w:lang w:eastAsia="es-GT"/>
+            </w:rPr>
+            <w:fldChar w:fldCharType="begin"/>
+          </w:r>
+          <w:r>
+            <w:rPr>
+              <w:rFonts w:ascii="Arial" w:eastAsia="Times New Roman" w:hAnsi="Arial" w:cs="Arial"/>
+              <w:sz w:val="28"/>
+              <w:szCs w:val="28"/>
+              <w:lang w:eastAsia="es-GT"/>
+            </w:rPr>
+            <w:instrText xml:space="preserve"> CITATION Mar05 \l 4106 </w:instrText>
+          </w:r>
+          <w:r>
+            <w:rPr>
+              <w:rFonts w:ascii="Arial" w:eastAsia="Times New Roman" w:hAnsi="Arial" w:cs="Arial"/>
+              <w:sz w:val="28"/>
+              <w:szCs w:val="28"/>
+              <w:lang w:eastAsia="es-GT"/>
+            </w:rPr>
+            <w:fldChar w:fldCharType="separate"/>
+          </w:r>
+          <w:r>
+            <w:rPr>
+              <w:rFonts w:ascii="Arial" w:eastAsia="Times New Roman" w:hAnsi="Arial" w:cs="Arial"/>
+              <w:noProof/>
+              <w:sz w:val="28"/>
+              <w:szCs w:val="28"/>
+              <w:lang w:eastAsia="es-GT"/>
+            </w:rPr>
+            <w:t xml:space="preserve"> </w:t>
+          </w:r>
+          <w:r>
+            <w:rPr>
+              <w:rFonts w:ascii="Arial" w:eastAsia="Times New Roman" w:hAnsi="Arial" w:cs="Arial"/>
+              <w:noProof/>
+              <w:sz w:val="28"/>
+              <w:szCs w:val="28"/>
+              <w:lang w:eastAsia="es-GT"/>
+            </w:rPr>
+            <w:t>(Aguado, 2005)</w:t>
+          </w:r>
+          <w:r>
+            <w:rPr>
+              <w:rFonts w:ascii="Arial" w:eastAsia="Times New Roman" w:hAnsi="Arial" w:cs="Arial"/>
+              <w:sz w:val="28"/>
+              <w:szCs w:val="28"/>
+              <w:lang w:eastAsia="es-GT"/>
+            </w:rPr>
+            <w:fldChar w:fldCharType="end"/>
+          </w:r>
+        </w:sdtContent>
+      </w:sdt>
+    </w:p>
+    <w:p>
+      <w:pPr>
+        <w:pBdr>
+          <w:bottom w:val="single" w:sz="6" w:space="1" w:color="auto"/>
+        </w:pBdr>
         <w:spacing w:after="0" w:line="240" w:lineRule="auto"/>
         <w:jc w:val="center"/>
         <w:rPr>
-          <w:rFonts w:ascii="Arial" w:hAnsi="Arial" w:cs="Arial"/>
-          <w:color w:val="000000" w:themeColor="text1"/>
+          <w:rFonts w:ascii="Arial" w:eastAsia="Times New Roman" w:hAnsi="Arial" w:cs="Arial"/>
+          <w:vanish/>
+          <w:sz w:val="16"/>
+          <w:szCs w:val="16"/>
+          <w:lang w:eastAsia="es-GT"/>
+        </w:rPr>
+      </w:pPr>
+      <w:r>
+        <w:rPr>
+          <w:rFonts w:ascii="Arial" w:eastAsia="Times New Roman" w:hAnsi="Arial" w:cs="Arial"/>
+          <w:vanish/>
+          <w:sz w:val="16"/>
+          <w:szCs w:val="16"/>
+          <w:lang w:eastAsia="es-GT"/>
+        </w:rPr>
+        <w:t>Principio del formulario</w:t>
+      </w:r>
+    </w:p>
+    <w:p>
+      <w:pPr>
+        <w:spacing w:after="0" w:line="240" w:lineRule="auto"/>
+        <w:rPr>
+          <w:rFonts w:ascii="Arial" w:eastAsia="Times New Roman" w:hAnsi="Arial" w:cs="Arial"/>
+          <w:color w:val="0D0D0D"/>
           <w:sz w:val="28"/>
           <w:szCs w:val="28"/>
-        </w:rPr>
-      </w:pPr>
-      <w:r>
-        <w:rPr>
-          <w:rFonts w:ascii="Arial" w:hAnsi="Arial" w:cs="Arial"/>
-          <w:color w:val="000000" w:themeColor="text1"/>
+          <w:lang w:eastAsia="es-GT"/>
+        </w:rPr>
+      </w:pPr>
+    </w:p>
+    <w:p>
+      <w:pPr>
+        <w:spacing w:after="0" w:line="240" w:lineRule="auto"/>
+        <w:rPr>
+          <w:rFonts w:ascii="Arial" w:eastAsia="Times New Roman" w:hAnsi="Arial" w:cs="Arial"/>
+          <w:color w:val="0D0D0D"/>
           <w:sz w:val="28"/>
           <w:szCs w:val="28"/>
-        </w:rPr>
-        <w:lastRenderedPageBreak/>
+          <w:lang w:eastAsia="es-GT"/>
+        </w:rPr>
+      </w:pPr>
+    </w:p>
+    <w:p>
+      <w:pPr>
+        <w:pBdr>
+          <w:top w:val="single" w:sz="2" w:space="0" w:color="E3E3E3"/>
+          <w:left w:val="single" w:sz="2" w:space="0" w:color="E3E3E3"/>
+          <w:bottom w:val="single" w:sz="2" w:space="0" w:color="E3E3E3"/>
+          <w:right w:val="single" w:sz="2" w:space="0" w:color="E3E3E3"/>
+        </w:pBdr>
+        <w:shd w:val="clear" w:color="auto" w:fill="FFFFFF"/>
+        <w:spacing w:after="0" w:line="240" w:lineRule="auto"/>
+        <w:rPr>
+          <w:rFonts w:ascii="Arial" w:eastAsia="Times New Roman" w:hAnsi="Arial" w:cs="Arial"/>
+          <w:color w:val="0D0D0D"/>
+          <w:sz w:val="28"/>
+          <w:szCs w:val="28"/>
+          <w:lang w:eastAsia="es-GT"/>
+        </w:rPr>
+      </w:pPr>
+    </w:p>
+    <w:p>
+      <w:pPr>
+        <w:spacing w:after="0" w:line="240" w:lineRule="auto"/>
+        <w:rPr>
+          <w:rFonts w:ascii="Arial" w:hAnsi="Arial" w:cs="Arial"/>
+          <w:color w:val="000000" w:themeColor="text1"/>
+          <w:sz w:val="28"/>
+          <w:szCs w:val="28"/>
+        </w:rPr>
+      </w:pPr>
+    </w:p>
+    <w:p>
+      <w:pPr>
+        <w:spacing w:after="0" w:line="240" w:lineRule="auto"/>
+        <w:jc w:val="center"/>
+        <w:rPr>
+          <w:rFonts w:ascii="Arial" w:hAnsi="Arial" w:cs="Arial"/>
+          <w:color w:val="000000" w:themeColor="text1"/>
+          <w:sz w:val="28"/>
+          <w:szCs w:val="28"/>
+        </w:rPr>
+      </w:pPr>
+      <w:r>
+        <w:rPr>
+          <w:rFonts w:ascii="Arial" w:hAnsi="Arial" w:cs="Arial"/>
+          <w:color w:val="000000" w:themeColor="text1"/>
+          <w:sz w:val="28"/>
+          <w:szCs w:val="28"/>
+        </w:rPr>
         <w:t>Mapas Mentales</w:t>
       </w:r>
     </w:p>
@@ -8500,6 +9148,20 @@
           <w:sz w:val="24"/>
           <w:szCs w:val="24"/>
         </w:rPr>
+      </w:pPr>
+    </w:p>
+    <w:p>
+      <w:pPr>
+        <w:spacing w:after="0" w:line="360" w:lineRule="auto"/>
+        <w:jc w:val="both"/>
+        <w:rPr>
+          <w:rFonts w:ascii="Arial" w:hAnsi="Arial" w:cs="Arial"/>
+          <w:b/>
+          <w:bCs/>
+          <w:color w:val="000000" w:themeColor="text1"/>
+          <w:sz w:val="24"/>
+          <w:szCs w:val="24"/>
+        </w:rPr>
         <w:sectPr>
           <w:pgSz w:w="12240" w:h="15840"/>
           <w:pgMar w:top="1418" w:right="1418" w:bottom="1418" w:left="1701" w:header="709" w:footer="709" w:gutter="0"/>
@@ -8578,7 +9240,7 @@
               </w:r>
               <w:r>
                 <w:rPr>
-                  <w:lang w:val="es-MX"/>
+                  <w:lang w:val="en-US"/>
                 </w:rPr>
                 <w:instrText>BIBLIOGRAPHY</w:instrText>
               </w:r>
@@ -8623,6 +9285,39 @@
                   <w:noProof/>
                   <w:lang w:val="es-ES"/>
                 </w:rPr>
+                <w:t xml:space="preserve">Aguado, M. J. (10 de 01 de 2005). </w:t>
+              </w:r>
+              <w:r>
+                <w:rPr>
+                  <w:i/>
+                  <w:iCs/>
+                  <w:noProof/>
+                  <w:lang w:val="es-ES"/>
+                </w:rPr>
+                <w:t>Por qué se produce la violencia escolar y cómo prevenirla</w:t>
+              </w:r>
+              <w:r>
+                <w:rPr>
+                  <w:noProof/>
+                  <w:lang w:val="es-ES"/>
+                </w:rPr>
+                <w:t>. Obtenido de Por qué se produce la violencia escolar y cómo prevenirla: https://rieoei.org/historico/documentos/rie37a01.htm</w:t>
+              </w:r>
+            </w:p>
+            <w:p>
+              <w:pPr>
+                <w:pStyle w:val="Bibliografa"/>
+                <w:ind w:left="720" w:hanging="720"/>
+                <w:rPr>
+                  <w:noProof/>
+                  <w:lang w:val="es-ES"/>
+                </w:rPr>
+              </w:pPr>
+              <w:r>
+                <w:rPr>
+                  <w:noProof/>
+                  <w:lang w:val="es-ES"/>
+                </w:rPr>
                 <w:t xml:space="preserve">Anzil. (2010). </w:t>
               </w:r>
               <w:r>
@@ -8821,6 +9516,39 @@
                   <w:noProof/>
                   <w:lang w:val="es-ES"/>
                 </w:rPr>
+                <w:t xml:space="preserve">Contreras, M. (05 de 02 de 2000). </w:t>
+              </w:r>
+              <w:r>
+                <w:rPr>
+                  <w:i/>
+                  <w:iCs/>
+                  <w:noProof/>
+                  <w:lang w:val="es-ES"/>
+                </w:rPr>
+                <w:t>PREVENCIÓN DE LA VIOLENCIA</w:t>
+              </w:r>
+              <w:r>
+                <w:rPr>
+                  <w:noProof/>
+                  <w:lang w:val="es-ES"/>
+                </w:rPr>
+                <w:t>. Obtenido de PREVENCIÓN DE LA VIOLENCIA: https://iris.who.int/bitstream/handle/10665/331022/9789240000254-spa.pdf</w:t>
+              </w:r>
+            </w:p>
+            <w:p>
+              <w:pPr>
+                <w:pStyle w:val="Bibliografa"/>
+                <w:ind w:left="720" w:hanging="720"/>
+                <w:rPr>
+                  <w:noProof/>
+                  <w:lang w:val="es-ES"/>
+                </w:rPr>
+              </w:pPr>
+              <w:r>
+                <w:rPr>
+                  <w:noProof/>
+                  <w:lang w:val="es-ES"/>
+                </w:rPr>
                 <w:t xml:space="preserve">Equipo editorial, E. (18 de 4 de 2017). </w:t>
               </w:r>
               <w:r>
@@ -8986,6 +9714,7 @@
                   <w:noProof/>
                   <w:lang w:val="es-ES"/>
                 </w:rPr>
+                <w:lastRenderedPageBreak/>
                 <w:t xml:space="preserve">Gaona, T. (13 de marzo de 2024). </w:t>
               </w:r>
               <w:r>
@@ -9052,7 +9781,6 @@
                   <w:noProof/>
                   <w:lang w:val="es-ES"/>
                 </w:rPr>
-                <w:lastRenderedPageBreak/>
                 <w:t xml:space="preserve">Huenchumilla, F. (16 de enero de 2012). </w:t>
               </w:r>
               <w:r>
@@ -9169,6 +9897,72 @@
                   <w:noProof/>
                   <w:lang w:val="es-ES"/>
                 </w:rPr>
+                <w:t xml:space="preserve">Moral, E. (2013). </w:t>
+              </w:r>
+              <w:r>
+                <w:rPr>
+                  <w:i/>
+                  <w:iCs/>
+                  <w:noProof/>
+                  <w:lang w:val="es-ES"/>
+                </w:rPr>
+                <w:t>Responsablia</w:t>
+              </w:r>
+              <w:r>
+                <w:rPr>
+                  <w:noProof/>
+                  <w:lang w:val="es-ES"/>
+                </w:rPr>
+                <w:t>. Obtenido de https://www.responsablia.com/</w:t>
+              </w:r>
+            </w:p>
+            <w:p>
+              <w:pPr>
+                <w:pStyle w:val="Bibliografa"/>
+                <w:ind w:left="720" w:hanging="720"/>
+                <w:rPr>
+                  <w:noProof/>
+                  <w:lang w:val="es-ES"/>
+                </w:rPr>
+              </w:pPr>
+              <w:r>
+                <w:rPr>
+                  <w:noProof/>
+                  <w:lang w:val="es-ES"/>
+                </w:rPr>
+                <w:t xml:space="preserve">Moral, E. (2013). </w:t>
+              </w:r>
+              <w:r>
+                <w:rPr>
+                  <w:i/>
+                  <w:iCs/>
+                  <w:noProof/>
+                  <w:lang w:val="es-ES"/>
+                </w:rPr>
+                <w:t>Responsablia</w:t>
+              </w:r>
+              <w:r>
+                <w:rPr>
+                  <w:noProof/>
+                  <w:lang w:val="es-ES"/>
+                </w:rPr>
+                <w:t>. Obtenido de https://www.responsablia.com/los-valores-vii-respeto-y-tolerancia/</w:t>
+              </w:r>
+            </w:p>
+            <w:p>
+              <w:pPr>
+                <w:pStyle w:val="Bibliografa"/>
+                <w:ind w:left="720" w:hanging="720"/>
+                <w:rPr>
+                  <w:noProof/>
+                  <w:lang w:val="es-ES"/>
+                </w:rPr>
+              </w:pPr>
+              <w:r>
+                <w:rPr>
+                  <w:noProof/>
+                  <w:lang w:val="es-ES"/>
+                </w:rPr>
                 <w:t xml:space="preserve">Morales, M. C. (26 de julio de 2017). </w:t>
               </w:r>
               <w:r>
@@ -9466,6 +10260,7 @@
                   <w:noProof/>
                   <w:lang w:val="es-ES"/>
                 </w:rPr>
+                <w:lastRenderedPageBreak/>
                 <w:t xml:space="preserve">Ramos, H. (18 de junio de 2012). </w:t>
               </w:r>
               <w:r>
@@ -9491,6 +10286,7 @@
                 <w:ind w:left="720" w:hanging="720"/>
                 <w:rPr>
                   <w:noProof/>
+                  <w:u w:val="single"/>
                   <w:lang w:val="es-ES"/>
                 </w:rPr>
               </w:pPr>
@@ -9517,6 +10313,8 @@
                 </w:rPr>
                 <w:t>. Obtenido de zhttps://issuu.com/marysabelflores/docs/proyecto_de_naci_n_grupo_1_1_/19</w:t>
               </w:r>
+              <w:bookmarkStart w:id="0" w:name="_GoBack"/>
+              <w:bookmarkEnd w:id="0"/>
             </w:p>
             <w:p>
               <w:pPr>
@@ -9565,7 +10363,6 @@
                   <w:noProof/>
                   <w:lang w:val="es-ES"/>
                 </w:rPr>
-                <w:lastRenderedPageBreak/>
                 <w:t xml:space="preserve">Shiner. (1994). </w:t>
               </w:r>
               <w:r>
@@ -9702,7 +10499,7 @@
 </file>
 
 <file path=word/numbering.xml><?xml version="1.0" encoding="utf-8"?>
-<w:numbering xmlns:wpc="http://schemas.microsoft.com/office/word/2010/wordprocessingCanvas" xmlns:cx="http://schemas.microsoft.com/office/drawing/2014/chartex" xmlns:cx1="http://schemas.microsoft.com/office/drawing/2015/9/8/chartex" xmlns:cx2="http://schemas.microsoft.com/office/drawing/2015/10/21/chartex" xmlns:cx3="http://schemas.microsoft.com/office/drawing/2016/5/9/chartex" xmlns:cx4="http://schemas.microsoft.com/office/drawing/2016/5/10/chartex" xmlns:cx5="http://schemas.microsoft.com/office/drawing/2016/5/11/chartex" xmlns:cx6="http://schemas.microsoft.com/office/drawing/2016/5/12/chartex" xmlns:cx7="http://schemas.microsoft.com/office/drawing/2016/5/13/chartex" xmlns:cx8="http://schemas.microsoft.com/office/drawing/2016/5/14/chartex" xmlns:mc="http://schemas.openxmlformats.org/markup-compatibility/2006" xmlns:aink="http://schemas.microsoft.com/office/drawing/2016/ink" xmlns:am3d="http://schemas.microsoft.com/office/drawing/2017/model3d" xmlns:o="urn:schemas-microsoft-com:office:office" xmlns:r="http://schemas.openxmlformats.org/officeDocument/2006/relationships" xmlns:m="http://schemas.openxmlformats.org/officeDocument/2006/math" xmlns:v="urn:schemas-microsoft-com:vml" xmlns:wp14="http://schemas.microsoft.com/office/word/2010/wordprocessingDrawing" xmlns:wp="http://schemas.openxmlformats.org/drawingml/2006/wordprocessingDrawing" xmlns:w10="urn:schemas-microsoft-com:office:word" xmlns:w="http://schemas.openxmlformats.org/wordprocessingml/2006/main" xmlns:w14="http://schemas.microsoft.com/office/word/2010/wordml" xmlns:w15="http://schemas.microsoft.com/office/word/2012/wordml" xmlns:w16cex="http://schemas.microsoft.com/office/word/2018/wordml/cex" xmlns:w16cid="http://schemas.microsoft.com/office/word/2016/wordml/cid" xmlns:w16="http://schemas.microsoft.com/office/word/2018/wordml" xmlns:w16sdtdh="http://schemas.microsoft.com/office/word/2020/wordml/sdtdatahash" xmlns:w16se="http://schemas.microsoft.com/office/word/2015/wordml/symex" xmlns:wpg="http://schemas.microsoft.com/office/word/2010/wordprocessingGroup" xmlns:wpi="http://schemas.microsoft.com/office/word/2010/wordprocessingInk" xmlns:wne="http://schemas.microsoft.com/office/word/2006/wordml" xmlns:wps="http://schemas.microsoft.com/office/word/2010/wordprocessingShape" mc:Ignorable="w14 w15 w16se w16cid w16 w16cex w16sdtdh wp14">
+<w:numbering xmlns:wpc="http://schemas.microsoft.com/office/word/2010/wordprocessingCanvas" xmlns:mc="http://schemas.openxmlformats.org/markup-compatibility/2006" xmlns:o="urn:schemas-microsoft-com:office:office" xmlns:r="http://schemas.openxmlformats.org/officeDocument/2006/relationships" xmlns:m="http://schemas.openxmlformats.org/officeDocument/2006/math" xmlns:v="urn:schemas-microsoft-com:vml" xmlns:wp14="http://schemas.microsoft.com/office/word/2010/wordprocessingDrawing" xmlns:wp="http://schemas.openxmlformats.org/drawingml/2006/wordprocessingDrawing" xmlns:w10="urn:schemas-microsoft-com:office:word" xmlns:w="http://schemas.openxmlformats.org/wordprocessingml/2006/main" xmlns:w14="http://schemas.microsoft.com/office/word/2010/wordml" xmlns:w15="http://schemas.microsoft.com/office/word/2012/wordml" xmlns:wpg="http://schemas.microsoft.com/office/word/2010/wordprocessingGroup" xmlns:wpi="http://schemas.microsoft.com/office/word/2010/wordprocessingInk" xmlns:wne="http://schemas.microsoft.com/office/word/2006/wordml" xmlns:wps="http://schemas.microsoft.com/office/word/2010/wordprocessingShape" mc:Ignorable="w14 w15 wp14">
   <w:abstractNum w:abstractNumId="0" w15:restartNumberingAfterBreak="0">
     <w:nsid w:val="01B47DA9"/>
     <w:multiLevelType w:val="hybridMultilevel"/>
@@ -9989,6 +10786,304 @@
     </w:lvl>
   </w:abstractNum>
   <w:abstractNum w:abstractNumId="3" w15:restartNumberingAfterBreak="0">
+    <w:nsid w:val="16532EE3"/>
+    <w:multiLevelType w:val="multilevel"/>
+    <w:tmpl w:val="DB6658CC"/>
+    <w:lvl w:ilvl="0">
+      <w:start w:val="1"/>
+      <w:numFmt w:val="bullet"/>
+      <w:lvlText w:val=""/>
+      <w:lvlJc w:val="left"/>
+      <w:pPr>
+        <w:tabs>
+          <w:tab w:val="num" w:pos="720"/>
+        </w:tabs>
+        <w:ind w:left="720" w:hanging="360"/>
+      </w:pPr>
+      <w:rPr>
+        <w:rFonts w:ascii="Symbol" w:hAnsi="Symbol" w:hint="default"/>
+        <w:sz w:val="20"/>
+      </w:rPr>
+    </w:lvl>
+    <w:lvl w:ilvl="1" w:tentative="1">
+      <w:start w:val="1"/>
+      <w:numFmt w:val="bullet"/>
+      <w:lvlText w:val=""/>
+      <w:lvlJc w:val="left"/>
+      <w:pPr>
+        <w:tabs>
+          <w:tab w:val="num" w:pos="1440"/>
+        </w:tabs>
+        <w:ind w:left="1440" w:hanging="360"/>
+      </w:pPr>
+      <w:rPr>
+        <w:rFonts w:ascii="Symbol" w:hAnsi="Symbol" w:hint="default"/>
+        <w:sz w:val="20"/>
+      </w:rPr>
+    </w:lvl>
+    <w:lvl w:ilvl="2" w:tentative="1">
+      <w:start w:val="1"/>
+      <w:numFmt w:val="bullet"/>
+      <w:lvlText w:val=""/>
+      <w:lvlJc w:val="left"/>
+      <w:pPr>
+        <w:tabs>
+          <w:tab w:val="num" w:pos="2160"/>
+        </w:tabs>
+        <w:ind w:left="2160" w:hanging="360"/>
+      </w:pPr>
+      <w:rPr>
+        <w:rFonts w:ascii="Symbol" w:hAnsi="Symbol" w:hint="default"/>
+        <w:sz w:val="20"/>
+      </w:rPr>
+    </w:lvl>
+    <w:lvl w:ilvl="3" w:tentative="1">
+      <w:start w:val="1"/>
+      <w:numFmt w:val="bullet"/>
+      <w:lvlText w:val=""/>
+      <w:lvlJc w:val="left"/>
+      <w:pPr>
+        <w:tabs>
+          <w:tab w:val="num" w:pos="2880"/>
+        </w:tabs>
+        <w:ind w:left="2880" w:hanging="360"/>
+      </w:pPr>
+      <w:rPr>
+        <w:rFonts w:ascii="Symbol" w:hAnsi="Symbol" w:hint="default"/>
+        <w:sz w:val="20"/>
+      </w:rPr>
+    </w:lvl>
+    <w:lvl w:ilvl="4" w:tentative="1">
+      <w:start w:val="1"/>
+      <w:numFmt w:val="bullet"/>
+      <w:lvlText w:val=""/>
+      <w:lvlJc w:val="left"/>
+      <w:pPr>
+        <w:tabs>
+          <w:tab w:val="num" w:pos="3600"/>
+        </w:tabs>
+        <w:ind w:left="3600" w:hanging="360"/>
+      </w:pPr>
+      <w:rPr>
+        <w:rFonts w:ascii="Symbol" w:hAnsi="Symbol" w:hint="default"/>
+        <w:sz w:val="20"/>
+      </w:rPr>
+    </w:lvl>
+    <w:lvl w:ilvl="5" w:tentative="1">
+      <w:start w:val="1"/>
+      <w:numFmt w:val="bullet"/>
+      <w:lvlText w:val=""/>
+      <w:lvlJc w:val="left"/>
+      <w:pPr>
+        <w:tabs>
+          <w:tab w:val="num" w:pos="4320"/>
+        </w:tabs>
+        <w:ind w:left="4320" w:hanging="360"/>
+      </w:pPr>
+      <w:rPr>
+        <w:rFonts w:ascii="Symbol" w:hAnsi="Symbol" w:hint="default"/>
+        <w:sz w:val="20"/>
+      </w:rPr>
+    </w:lvl>
+    <w:lvl w:ilvl="6" w:tentative="1">
+      <w:start w:val="1"/>
+      <w:numFmt w:val="bullet"/>
+      <w:lvlText w:val=""/>
+      <w:lvlJc w:val="left"/>
+      <w:pPr>
+        <w:tabs>
+          <w:tab w:val="num" w:pos="5040"/>
+        </w:tabs>
+        <w:ind w:left="5040" w:hanging="360"/>
+      </w:pPr>
+      <w:rPr>
+        <w:rFonts w:ascii="Symbol" w:hAnsi="Symbol" w:hint="default"/>
+        <w:sz w:val="20"/>
+      </w:rPr>
+    </w:lvl>
+    <w:lvl w:ilvl="7" w:tentative="1">
+      <w:start w:val="1"/>
+      <w:numFmt w:val="bullet"/>
+      <w:lvlText w:val=""/>
+      <w:lvlJc w:val="left"/>
+      <w:pPr>
+        <w:tabs>
+          <w:tab w:val="num" w:pos="5760"/>
+        </w:tabs>
+        <w:ind w:left="5760" w:hanging="360"/>
+      </w:pPr>
+      <w:rPr>
+        <w:rFonts w:ascii="Symbol" w:hAnsi="Symbol" w:hint="default"/>
+        <w:sz w:val="20"/>
+      </w:rPr>
+    </w:lvl>
+    <w:lvl w:ilvl="8" w:tentative="1">
+      <w:start w:val="1"/>
+      <w:numFmt w:val="bullet"/>
+      <w:lvlText w:val=""/>
+      <w:lvlJc w:val="left"/>
+      <w:pPr>
+        <w:tabs>
+          <w:tab w:val="num" w:pos="6480"/>
+        </w:tabs>
+        <w:ind w:left="6480" w:hanging="360"/>
+      </w:pPr>
+      <w:rPr>
+        <w:rFonts w:ascii="Symbol" w:hAnsi="Symbol" w:hint="default"/>
+        <w:sz w:val="20"/>
+      </w:rPr>
+    </w:lvl>
+  </w:abstractNum>
+  <w:abstractNum w:abstractNumId="4" w15:restartNumberingAfterBreak="0">
+    <w:nsid w:val="39DF66B8"/>
+    <w:multiLevelType w:val="multilevel"/>
+    <w:tmpl w:val="DCEE2B9C"/>
+    <w:lvl w:ilvl="0">
+      <w:start w:val="1"/>
+      <w:numFmt w:val="bullet"/>
+      <w:lvlText w:val=""/>
+      <w:lvlJc w:val="left"/>
+      <w:pPr>
+        <w:tabs>
+          <w:tab w:val="num" w:pos="720"/>
+        </w:tabs>
+        <w:ind w:left="720" w:hanging="360"/>
+      </w:pPr>
+      <w:rPr>
+        <w:rFonts w:ascii="Symbol" w:hAnsi="Symbol" w:hint="default"/>
+        <w:sz w:val="20"/>
+      </w:rPr>
+    </w:lvl>
+    <w:lvl w:ilvl="1" w:tentative="1">
+      <w:start w:val="1"/>
+      <w:numFmt w:val="bullet"/>
+      <w:lvlText w:val=""/>
+      <w:lvlJc w:val="left"/>
+      <w:pPr>
+        <w:tabs>
+          <w:tab w:val="num" w:pos="1440"/>
+        </w:tabs>
+        <w:ind w:left="1440" w:hanging="360"/>
+      </w:pPr>
+      <w:rPr>
+        <w:rFonts w:ascii="Symbol" w:hAnsi="Symbol" w:hint="default"/>
+        <w:sz w:val="20"/>
+      </w:rPr>
+    </w:lvl>
+    <w:lvl w:ilvl="2" w:tentative="1">
+      <w:start w:val="1"/>
+      <w:numFmt w:val="bullet"/>
+      <w:lvlText w:val=""/>
+      <w:lvlJc w:val="left"/>
+      <w:pPr>
+        <w:tabs>
+          <w:tab w:val="num" w:pos="2160"/>
+        </w:tabs>
+        <w:ind w:left="2160" w:hanging="360"/>
+      </w:pPr>
+      <w:rPr>
+        <w:rFonts w:ascii="Symbol" w:hAnsi="Symbol" w:hint="default"/>
+        <w:sz w:val="20"/>
+      </w:rPr>
+    </w:lvl>
+    <w:lvl w:ilvl="3" w:tentative="1">
+      <w:start w:val="1"/>
+      <w:numFmt w:val="bullet"/>
+      <w:lvlText w:val=""/>
+      <w:lvlJc w:val="left"/>
+      <w:pPr>
+        <w:tabs>
+          <w:tab w:val="num" w:pos="2880"/>
+        </w:tabs>
+        <w:ind w:left="2880" w:hanging="360"/>
+      </w:pPr>
+      <w:rPr>
+        <w:rFonts w:ascii="Symbol" w:hAnsi="Symbol" w:hint="default"/>
+        <w:sz w:val="20"/>
+      </w:rPr>
+    </w:lvl>
+    <w:lvl w:ilvl="4" w:tentative="1">
+      <w:start w:val="1"/>
+      <w:numFmt w:val="bullet"/>
+      <w:lvlText w:val=""/>
+      <w:lvlJc w:val="left"/>
+      <w:pPr>
+        <w:tabs>
+          <w:tab w:val="num" w:pos="3600"/>
+        </w:tabs>
+        <w:ind w:left="3600" w:hanging="360"/>
+      </w:pPr>
+      <w:rPr>
+        <w:rFonts w:ascii="Symbol" w:hAnsi="Symbol" w:hint="default"/>
+        <w:sz w:val="20"/>
+      </w:rPr>
+    </w:lvl>
+    <w:lvl w:ilvl="5" w:tentative="1">
+      <w:start w:val="1"/>
+      <w:numFmt w:val="bullet"/>
+      <w:lvlText w:val=""/>
+      <w:lvlJc w:val="left"/>
+      <w:pPr>
+        <w:tabs>
+          <w:tab w:val="num" w:pos="4320"/>
+        </w:tabs>
+        <w:ind w:left="4320" w:hanging="360"/>
+      </w:pPr>
+      <w:rPr>
+        <w:rFonts w:ascii="Symbol" w:hAnsi="Symbol" w:hint="default"/>
+        <w:sz w:val="20"/>
+      </w:rPr>
+    </w:lvl>
+    <w:lvl w:ilvl="6" w:tentative="1">
+      <w:start w:val="1"/>
+      <w:numFmt w:val="bullet"/>
+      <w:lvlText w:val=""/>
+      <w:lvlJc w:val="left"/>
+      <w:pPr>
+        <w:tabs>
+          <w:tab w:val="num" w:pos="5040"/>
+        </w:tabs>
+        <w:ind w:left="5040" w:hanging="360"/>
+      </w:pPr>
+      <w:rPr>
+        <w:rFonts w:ascii="Symbol" w:hAnsi="Symbol" w:hint="default"/>
+        <w:sz w:val="20"/>
+      </w:rPr>
+    </w:lvl>
+    <w:lvl w:ilvl="7" w:tentative="1">
+      <w:start w:val="1"/>
+      <w:numFmt w:val="bullet"/>
+      <w:lvlText w:val=""/>
+      <w:lvlJc w:val="left"/>
+      <w:pPr>
+        <w:tabs>
+          <w:tab w:val="num" w:pos="5760"/>
+        </w:tabs>
+        <w:ind w:left="5760" w:hanging="360"/>
+      </w:pPr>
+      <w:rPr>
+        <w:rFonts w:ascii="Symbol" w:hAnsi="Symbol" w:hint="default"/>
+        <w:sz w:val="20"/>
+      </w:rPr>
+    </w:lvl>
+    <w:lvl w:ilvl="8" w:tentative="1">
+      <w:start w:val="1"/>
+      <w:numFmt w:val="bullet"/>
+      <w:lvlText w:val=""/>
+      <w:lvlJc w:val="left"/>
+      <w:pPr>
+        <w:tabs>
+          <w:tab w:val="num" w:pos="6480"/>
+        </w:tabs>
+        <w:ind w:left="6480" w:hanging="360"/>
+      </w:pPr>
+      <w:rPr>
+        <w:rFonts w:ascii="Symbol" w:hAnsi="Symbol" w:hint="default"/>
+        <w:sz w:val="20"/>
+      </w:rPr>
+    </w:lvl>
+  </w:abstractNum>
+  <w:abstractNum w:abstractNumId="5" w15:restartNumberingAfterBreak="0">
     <w:nsid w:val="4CA05D53"/>
     <w:multiLevelType w:val="hybridMultilevel"/>
     <w:tmpl w:val="2ED27D10"/>
@@ -10074,7 +11169,124 @@
       </w:pPr>
     </w:lvl>
   </w:abstractNum>
-  <w:abstractNum w:abstractNumId="4" w15:restartNumberingAfterBreak="0">
+  <w:abstractNum w:abstractNumId="6" w15:restartNumberingAfterBreak="0">
+    <w:nsid w:val="542E3071"/>
+    <w:multiLevelType w:val="multilevel"/>
+    <w:tmpl w:val="585AF1CA"/>
+    <w:lvl w:ilvl="0">
+      <w:start w:val="1"/>
+      <w:numFmt w:val="decimal"/>
+      <w:lvlText w:val="%1."/>
+      <w:lvlJc w:val="left"/>
+      <w:pPr>
+        <w:tabs>
+          <w:tab w:val="num" w:pos="720"/>
+        </w:tabs>
+        <w:ind w:left="720" w:hanging="360"/>
+      </w:pPr>
+    </w:lvl>
+    <w:lvl w:ilvl="1">
+      <w:start w:val="1"/>
+      <w:numFmt w:val="bullet"/>
+      <w:lvlText w:val=""/>
+      <w:lvlJc w:val="left"/>
+      <w:pPr>
+        <w:tabs>
+          <w:tab w:val="num" w:pos="1440"/>
+        </w:tabs>
+        <w:ind w:left="1440" w:hanging="360"/>
+      </w:pPr>
+      <w:rPr>
+        <w:rFonts w:ascii="Symbol" w:hAnsi="Symbol" w:hint="default"/>
+        <w:sz w:val="20"/>
+      </w:rPr>
+    </w:lvl>
+    <w:lvl w:ilvl="2" w:tentative="1">
+      <w:start w:val="1"/>
+      <w:numFmt w:val="decimal"/>
+      <w:lvlText w:val="%3."/>
+      <w:lvlJc w:val="left"/>
+      <w:pPr>
+        <w:tabs>
+          <w:tab w:val="num" w:pos="2160"/>
+        </w:tabs>
+        <w:ind w:left="2160" w:hanging="360"/>
+      </w:pPr>
+    </w:lvl>
+    <w:lvl w:ilvl="3" w:tentative="1">
+      <w:start w:val="1"/>
+      <w:numFmt w:val="decimal"/>
+      <w:lvlText w:val="%4."/>
+      <w:lvlJc w:val="left"/>
+      <w:pPr>
+        <w:tabs>
+          <w:tab w:val="num" w:pos="2880"/>
+        </w:tabs>
+        <w:ind w:left="2880" w:hanging="360"/>
+      </w:pPr>
+    </w:lvl>
+    <w:lvl w:ilvl="4" w:tentative="1">
+      <w:start w:val="1"/>
+      <w:numFmt w:val="decimal"/>
+      <w:lvlText w:val="%5."/>
+      <w:lvlJc w:val="left"/>
+      <w:pPr>
+        <w:tabs>
+          <w:tab w:val="num" w:pos="3600"/>
+        </w:tabs>
+        <w:ind w:left="3600" w:hanging="360"/>
+      </w:pPr>
+    </w:lvl>
+    <w:lvl w:ilvl="5" w:tentative="1">
+      <w:start w:val="1"/>
+      <w:numFmt w:val="decimal"/>
+      <w:lvlText w:val="%6."/>
+      <w:lvlJc w:val="left"/>
+      <w:pPr>
+        <w:tabs>
+          <w:tab w:val="num" w:pos="4320"/>
+        </w:tabs>
+        <w:ind w:left="4320" w:hanging="360"/>
+      </w:pPr>
+    </w:lvl>
+    <w:lvl w:ilvl="6" w:tentative="1">
+      <w:start w:val="1"/>
+      <w:numFmt w:val="decimal"/>
+      <w:lvlText w:val="%7."/>
+      <w:lvlJc w:val="left"/>
+      <w:pPr>
+        <w:tabs>
+          <w:tab w:val="num" w:pos="5040"/>
+        </w:tabs>
+        <w:ind w:left="5040" w:hanging="360"/>
+      </w:pPr>
+    </w:lvl>
+    <w:lvl w:ilvl="7" w:tentative="1">
+      <w:start w:val="1"/>
+      <w:numFmt w:val="decimal"/>
+      <w:lvlText w:val="%8."/>
+      <w:lvlJc w:val="left"/>
+      <w:pPr>
+        <w:tabs>
+          <w:tab w:val="num" w:pos="5760"/>
+        </w:tabs>
+        <w:ind w:left="5760" w:hanging="360"/>
+      </w:pPr>
+    </w:lvl>
+    <w:lvl w:ilvl="8" w:tentative="1">
+      <w:start w:val="1"/>
+      <w:numFmt w:val="decimal"/>
+      <w:lvlText w:val="%9."/>
+      <w:lvlJc w:val="left"/>
+      <w:pPr>
+        <w:tabs>
+          <w:tab w:val="num" w:pos="6480"/>
+        </w:tabs>
+        <w:ind w:left="6480" w:hanging="360"/>
+      </w:pPr>
+    </w:lvl>
+  </w:abstractNum>
+  <w:abstractNum w:abstractNumId="7" w15:restartNumberingAfterBreak="0">
     <w:nsid w:val="62047F15"/>
     <w:multiLevelType w:val="hybridMultilevel"/>
     <w:tmpl w:val="4F6A0ADC"/>
@@ -10188,7 +11400,7 @@
     </w:lvl>
   </w:abstractNum>
   <w:num w:numId="1">
-    <w:abstractNumId w:val="4"/>
+    <w:abstractNumId w:val="7"/>
   </w:num>
   <w:num w:numId="2">
     <w:abstractNumId w:val="1"/>
@@ -10197,16 +11409,37 @@
     <w:abstractNumId w:val="0"/>
   </w:num>
   <w:num w:numId="4">
-    <w:abstractNumId w:val="3"/>
+    <w:abstractNumId w:val="5"/>
   </w:num>
   <w:num w:numId="5">
     <w:abstractNumId w:val="2"/>
+  </w:num>
+  <w:num w:numId="6">
+    <w:abstractNumId w:val="7"/>
+    <w:lvlOverride w:ilvl="0"/>
+    <w:lvlOverride w:ilvl="1"/>
+    <w:lvlOverride w:ilvl="2"/>
+    <w:lvlOverride w:ilvl="3"/>
+    <w:lvlOverride w:ilvl="4"/>
+    <w:lvlOverride w:ilvl="5"/>
+    <w:lvlOverride w:ilvl="6"/>
+    <w:lvlOverride w:ilvl="7"/>
+    <w:lvlOverride w:ilvl="8"/>
+  </w:num>
+  <w:num w:numId="7">
+    <w:abstractNumId w:val="4"/>
+  </w:num>
+  <w:num w:numId="8">
+    <w:abstractNumId w:val="3"/>
+  </w:num>
+  <w:num w:numId="9">
+    <w:abstractNumId w:val="6"/>
   </w:num>
 </w:numbering>
 </file>
 
 <file path=word/styles.xml><?xml version="1.0" encoding="utf-8"?>
-<w:styles xmlns:mc="http://schemas.openxmlformats.org/markup-compatibility/2006" xmlns:r="http://schemas.openxmlformats.org/officeDocument/2006/relationships" xmlns:w="http://schemas.openxmlformats.org/wordprocessingml/2006/main" xmlns:w14="http://schemas.microsoft.com/office/word/2010/wordml" xmlns:w15="http://schemas.microsoft.com/office/word/2012/wordml" xmlns:w16cex="http://schemas.microsoft.com/office/word/2018/wordml/cex" xmlns:w16cid="http://schemas.microsoft.com/office/word/2016/wordml/cid" xmlns:w16="http://schemas.microsoft.com/office/word/2018/wordml" xmlns:w16sdtdh="http://schemas.microsoft.com/office/word/2020/wordml/sdtdatahash" xmlns:w16se="http://schemas.microsoft.com/office/word/2015/wordml/symex" mc:Ignorable="w14 w15 w16se w16cid w16 w16cex w16sdtdh">
+<w:styles xmlns:mc="http://schemas.openxmlformats.org/markup-compatibility/2006" xmlns:r="http://schemas.openxmlformats.org/officeDocument/2006/relationships" xmlns:w="http://schemas.openxmlformats.org/wordprocessingml/2006/main" xmlns:w14="http://schemas.microsoft.com/office/word/2010/wordml" xmlns:w15="http://schemas.microsoft.com/office/word/2012/wordml" mc:Ignorable="w14 w15">
   <w:docDefaults>
     <w:rPrDefault>
       <w:rPr>
@@ -10216,7 +11449,7 @@
     </w:rPrDefault>
     <w:pPrDefault/>
   </w:docDefaults>
-  <w:latentStyles w:defLockedState="0" w:defUIPriority="99" w:defSemiHidden="0" w:defUnhideWhenUsed="0" w:defQFormat="0" w:count="376">
+  <w:latentStyles w:defLockedState="0" w:defUIPriority="99" w:defSemiHidden="0" w:defUnhideWhenUsed="0" w:defQFormat="0" w:count="371">
     <w:lsdException w:name="Normal" w:locked="1" w:uiPriority="0" w:qFormat="1"/>
     <w:lsdException w:name="heading 1" w:locked="1" w:uiPriority="9" w:qFormat="1"/>
     <w:lsdException w:name="heading 2" w:locked="1" w:semiHidden="1" w:uiPriority="0" w:unhideWhenUsed="1" w:qFormat="1"/>
@@ -10588,11 +11821,6 @@
     <w:lsdException w:name="List Table 5 Dark Accent 6" w:uiPriority="50"/>
     <w:lsdException w:name="List Table 6 Colorful Accent 6" w:uiPriority="51"/>
     <w:lsdException w:name="List Table 7 Colorful Accent 6" w:uiPriority="52"/>
-    <w:lsdException w:name="Mention" w:semiHidden="1" w:unhideWhenUsed="1"/>
-    <w:lsdException w:name="Smart Hyperlink" w:semiHidden="1" w:unhideWhenUsed="1"/>
-    <w:lsdException w:name="Hashtag" w:semiHidden="1" w:unhideWhenUsed="1"/>
-    <w:lsdException w:name="Unresolved Mention" w:semiHidden="1" w:unhideWhenUsed="1"/>
-    <w:lsdException w:name="Smart Link" w:semiHidden="1" w:unhideWhenUsed="1"/>
   </w:latentStyles>
   <w:style w:type="paragraph" w:default="1" w:styleId="Normal">
     <w:name w:val="Normal"/>
@@ -10902,11 +12130,11 @@
       <w:lang w:val="es-GT"/>
     </w:rPr>
   </w:style>
-  <w:style w:type="paragraph" w:styleId="Ttulo">
+  <w:style w:type="paragraph" w:styleId="Puesto">
     <w:name w:val="Title"/>
     <w:basedOn w:val="Normal"/>
     <w:next w:val="Normal"/>
-    <w:link w:val="TtuloCar"/>
+    <w:link w:val="PuestoCar"/>
     <w:qFormat/>
     <w:locked/>
     <w:rsid w:val="005B1806"/>
@@ -10922,10 +12150,10 @@
       <w:szCs w:val="56"/>
     </w:rPr>
   </w:style>
-  <w:style w:type="character" w:customStyle="1" w:styleId="TtuloCar">
-    <w:name w:val="Título Car"/>
+  <w:style w:type="character" w:customStyle="1" w:styleId="PuestoCar">
+    <w:name w:val="Puesto Car"/>
     <w:basedOn w:val="Fuentedeprrafopredeter"/>
-    <w:link w:val="Ttulo"/>
+    <w:link w:val="Puesto"/>
     <w:rsid w:val="005B1806"/>
     <w:rPr>
       <w:rFonts w:asciiTheme="majorHAnsi" w:eastAsiaTheme="majorEastAsia" w:hAnsiTheme="majorHAnsi" w:cstheme="majorBidi"/>
@@ -10934,6 +12162,46 @@
       <w:sz w:val="56"/>
       <w:szCs w:val="56"/>
       <w:lang w:val="es-GT"/>
+    </w:rPr>
+  </w:style>
+  <w:style w:type="paragraph" w:styleId="z-Principiodelformulario">
+    <w:name w:val="HTML Top of Form"/>
+    <w:basedOn w:val="Normal"/>
+    <w:next w:val="Normal"/>
+    <w:link w:val="z-PrincipiodelformularioCar"/>
+    <w:hidden/>
+    <w:uiPriority w:val="99"/>
+    <w:semiHidden/>
+    <w:unhideWhenUsed/>
+    <w:rsid w:val="005403D7"/>
+    <w:pPr>
+      <w:pBdr>
+        <w:bottom w:val="single" w:sz="6" w:space="1" w:color="auto"/>
+      </w:pBdr>
+      <w:spacing w:after="0" w:line="240" w:lineRule="auto"/>
+      <w:jc w:val="center"/>
+    </w:pPr>
+    <w:rPr>
+      <w:rFonts w:ascii="Arial" w:eastAsia="Times New Roman" w:hAnsi="Arial" w:cs="Arial"/>
+      <w:vanish/>
+      <w:sz w:val="16"/>
+      <w:szCs w:val="16"/>
+      <w:lang w:eastAsia="es-GT"/>
+    </w:rPr>
+  </w:style>
+  <w:style w:type="character" w:customStyle="1" w:styleId="z-PrincipiodelformularioCar">
+    <w:name w:val="z-Principio del formulario Car"/>
+    <w:basedOn w:val="Fuentedeprrafopredeter"/>
+    <w:link w:val="z-Principiodelformulario"/>
+    <w:uiPriority w:val="99"/>
+    <w:semiHidden/>
+    <w:rsid w:val="005403D7"/>
+    <w:rPr>
+      <w:rFonts w:ascii="Arial" w:eastAsia="Times New Roman" w:hAnsi="Arial" w:cs="Arial"/>
+      <w:vanish/>
+      <w:sz w:val="16"/>
+      <w:szCs w:val="16"/>
+      <w:lang w:val="es-GT" w:eastAsia="es-GT"/>
     </w:rPr>
   </w:style>
 </w:styles>
@@ -11243,7 +12511,7 @@
     <b:Month>marzo</b:Month>
     <b:Day>13</b:Day>
     <b:URL>https://grupoprofrezac.com.mx/noticias/importancia-del-ordenamiento-fiscal-en-guatemala.html</b:URL>
-    <b:RefOrder>1</b:RefOrder>
+    <b:RefOrder>4</b:RefOrder>
   </b:Source>
   <b:Source>
     <b:Tag>Ram12</b:Tag>
@@ -11264,7 +12532,7 @@
         </b:NameList>
       </b:Author>
     </b:Author>
-    <b:RefOrder>2</b:RefOrder>
+    <b:RefOrder>5</b:RefOrder>
   </b:Source>
   <b:Source>
     <b:Tag>Olg22</b:Tag>
@@ -11285,7 +12553,7 @@
         </b:NameList>
       </b:Author>
     </b:Author>
-    <b:RefOrder>3</b:RefOrder>
+    <b:RefOrder>6</b:RefOrder>
   </b:Source>
   <b:Source>
     <b:Tag>Kar23</b:Tag>
@@ -11307,7 +12575,7 @@
     <b:Month>Febrero</b:Month>
     <b:Day>24</b:Day>
     <b:URL>https://aprende.guatemala.com/tramites/documentos-legales/para-que-sirve-el-boleto-de-ornato-en-guatemala/</b:URL>
-    <b:RefOrder>17</b:RefOrder>
+    <b:RefOrder>20</b:RefOrder>
   </b:Source>
   <b:Source>
     <b:Tag>Jer16</b:Tag>
@@ -11329,7 +12597,7 @@
     <b:Month>Febrero</b:Month>
     <b:Day>22</b:Day>
     <b:URL>https://prezi.com/8-cofuatto_y/ornato-limpieza-de-vias-y-espacios-publicos/</b:URL>
-    <b:RefOrder>16</b:RefOrder>
+    <b:RefOrder>19</b:RefOrder>
   </b:Source>
   <b:Source>
     <b:Tag>San24</b:Tag>
@@ -11351,7 +12619,7 @@
     <b:Month>Enero</b:Month>
     <b:Day>4</b:Day>
     <b:URL>https://www.prensalibre.com/guatemala/comunitario/boleto-de-ornato-2024-tabla-de-pago-como-solicitarlo-en-linea-y-para-que-sirve/</b:URL>
-    <b:RefOrder>18</b:RefOrder>
+    <b:RefOrder>21</b:RefOrder>
   </b:Source>
   <b:Source>
     <b:Tag>Jos17</b:Tag>
@@ -11373,7 +12641,7 @@
     <b:Month>8</b:Month>
     <b:Day>17</b:Day>
     <b:URL>https://novumjus.ucatolica.edu.co/article/view/1965/1785</b:URL>
-    <b:RefOrder>19</b:RefOrder>
+    <b:RefOrder>22</b:RefOrder>
   </b:Source>
   <b:Source>
     <b:Tag>Mar21</b:Tag>
@@ -11394,7 +12662,7 @@
     <b:InternetSiteTitle>SUFRAGIO: PARTICIPACIÓN A TRAVÉS DEL VOTO.</b:InternetSiteTitle>
     <b:Year>2021</b:Year>
     <b:URL>https://issuu.com/ash_jonh/docs/proyecto_de_naci_n_5to._compu_daffnne/s/12353103</b:URL>
-    <b:RefOrder>20</b:RefOrder>
+    <b:RefOrder>23</b:RefOrder>
   </b:Source>
   <b:Source>
     <b:Tag>Ort13</b:Tag>
@@ -11415,7 +12683,7 @@
         </b:NameList>
       </b:Author>
     </b:Author>
-    <b:RefOrder>6</b:RefOrder>
+    <b:RefOrder>9</b:RefOrder>
   </b:Source>
   <b:Source>
     <b:Tag>Car24</b:Tag>
@@ -11436,7 +12704,7 @@
         </b:NameList>
       </b:Author>
     </b:Author>
-    <b:RefOrder>7</b:RefOrder>
+    <b:RefOrder>10</b:RefOrder>
   </b:Source>
   <b:Source>
     <b:Tag>Jul13</b:Tag>
@@ -11455,7 +12723,7 @@
     <b:Title>Sistema Juridico y sus Principios</b:Title>
     <b:Year>2013</b:Year>
     <b:Publisher>https://es.slideshare.net/juliomexicanos/juridico-marco-legal</b:Publisher>
-    <b:RefOrder>4</b:RefOrder>
+    <b:RefOrder>7</b:RefOrder>
   </b:Source>
   <b:Source>
     <b:Tag>Joa21</b:Tag>
@@ -11476,7 +12744,7 @@
     <b:Month>June</b:Month>
     <b:Day>1</b:Day>
     <b:URL>https://www.lifeder.com/cultura-tributaria/</b:URL>
-    <b:RefOrder>12</b:RefOrder>
+    <b:RefOrder>15</b:RefOrder>
   </b:Source>
   <b:Source>
     <b:Tag>Edn14</b:Tag>
@@ -11495,7 +12763,7 @@
     <b:Title>La cultura tributaria como herramienta de política fiscal</b:Title>
     <b:Year>2014</b:Year>
     <b:URL>https://revistas.unal.edu.co/index.php/revcep/article/view/44456/45744</b:URL>
-    <b:RefOrder>14</b:RefOrder>
+    <b:RefOrder>17</b:RefOrder>
   </b:Source>
   <b:Source>
     <b:Tag>PRO21</b:Tag>
@@ -11516,7 +12784,7 @@
     <b:Month>Enero</b:Month>
     <b:Day>10</b:Day>
     <b:URL>https://provial.gob.gt/institucional/educacion-vial</b:URL>
-    <b:RefOrder>9</b:RefOrder>
+    <b:RefOrder>12</b:RefOrder>
   </b:Source>
   <b:Source>
     <b:Tag>Shi94</b:Tag>
@@ -11536,7 +12804,7 @@
       </b:Author>
     </b:Author>
     <b:URL>https://sites.google.com/view/rafael-eduardo-magarin-/equidad-de-g%C3%A9nero-de-etnia-y-social</b:URL>
-    <b:RefOrder>31</b:RefOrder>
+    <b:RefOrder>34</b:RefOrder>
   </b:Source>
   <b:Source>
     <b:Tag>Shi941</b:Tag>
@@ -11554,7 +12822,7 @@
     <b:Title>Equidades: laborales, étnica, social</b:Title>
     <b:Year>1994</b:Year>
     <b:URL>https://sites.google.com/view/rafael-eduardo-magarin-/equidad-de-g%C3%A9nero-de-etnia-y-social</b:URL>
-    <b:RefOrder>25</b:RefOrder>
+    <b:RefOrder>28</b:RefOrder>
   </b:Source>
   <b:Source>
     <b:Tag>Anz10</b:Tag>
@@ -11572,7 +12840,7 @@
     <b:Title>Equidades: laborales, étnica, social</b:Title>
     <b:Year>2010</b:Year>
     <b:URL>https://sites.google.com/view/rafael-eduardo-magarin-/equidad-de-g%C3%A9nero-de-etnia-y-social</b:URL>
-    <b:RefOrder>26</b:RefOrder>
+    <b:RefOrder>29</b:RefOrder>
   </b:Source>
   <b:Source>
     <b:Tag>Fer62</b:Tag>
@@ -11590,7 +12858,7 @@
     <b:Title>Equidades: laborales, étnica, social</b:Title>
     <b:Year>1962</b:Year>
     <b:URL>https://sites.google.com/view/rafael-eduardo-magarin-/equidad-de-g%C3%A9nero-de-etnia-y-social</b:URL>
-    <b:RefOrder>27</b:RefOrder>
+    <b:RefOrder>30</b:RefOrder>
   </b:Source>
   <b:Source>
     <b:Tag>Dan05</b:Tag>
@@ -11612,7 +12880,7 @@
     <b:Month>08</b:Month>
     <b:Day>28</b:Day>
     <b:URL>https://es.scribd.com/doc/314325622/Derechos-Y-Deberes-Constitucionales-de-Guatemala</b:URL>
-    <b:RefOrder>24</b:RefOrder>
+    <b:RefOrder>27</b:RefOrder>
   </b:Source>
   <b:Source>
     <b:Tag>Naí231</b:Tag>
@@ -11633,7 +12901,7 @@
     <b:Month>Marzo</b:Month>
     <b:Day>3</b:Day>
     <b:URL>https://www.lifeder.com/respeto-diferencias-pluriculturales-multilinguisticas/</b:URL>
-    <b:RefOrder>28</b:RefOrder>
+    <b:RefOrder>31</b:RefOrder>
   </b:Source>
   <b:Source>
     <b:Tag>Jua201</b:Tag>
@@ -11654,7 +12922,7 @@
     <b:Year>2020</b:Year>
     <b:Month>Mayo</b:Month>
     <b:URL>https://idoc.pub/documents/respeto-a-las-diferencias-pluriculturales-y-multilinguisticas-en-guatemala-8x4em0qer8l3</b:URL>
-    <b:RefOrder>29</b:RefOrder>
+    <b:RefOrder>32</b:RefOrder>
   </b:Source>
   <b:Source>
     <b:Tag>Mar231</b:Tag>
@@ -11674,7 +12942,7 @@
     <b:Title>Respeto a las diferencias: pluriculturales y multilingüísticas</b:Title>
     <b:Year>2023</b:Year>
     <b:URL>zhttps://issuu.com/marysabelflores/docs/proyecto_de_naci_n_grupo_1_1_/19</b:URL>
-    <b:RefOrder>30</b:RefOrder>
+    <b:RefOrder>33</b:RefOrder>
   </b:Source>
   <b:Source>
     <b:Tag>Mor17</b:Tag>
@@ -11696,7 +12964,7 @@
         </b:NameList>
       </b:Author>
     </b:Author>
-    <b:RefOrder>8</b:RefOrder>
+    <b:RefOrder>11</b:RefOrder>
   </b:Source>
   <b:Source>
     <b:Tag>Jon22</b:Tag>
@@ -11718,7 +12986,7 @@
     <b:Month>abril</b:Month>
     <b:Day>27</b:Day>
     <b:URL>https://prezi.com/p/ucyuxudioja2/derechos-constitucionales-de-guatemala/</b:URL>
-    <b:RefOrder>22</b:RefOrder>
+    <b:RefOrder>25</b:RefOrder>
   </b:Source>
   <b:Source>
     <b:Tag>FRA12</b:Tag>
@@ -11740,7 +13008,7 @@
     <b:Month>enero</b:Month>
     <b:Day>16</b:Day>
     <b:URL>https://www.senado.cl/capitulo-iii-de-los-derechos-y-deberes-constitucionales</b:URL>
-    <b:RefOrder>23</b:RefOrder>
+    <b:RefOrder>26</b:RefOrder>
   </b:Source>
   <b:Source>
     <b:Tag>Equ23</b:Tag>
@@ -11762,7 +13030,7 @@
     <b:Month>4</b:Month>
     <b:Day>18</b:Day>
     <b:URL>https://humanidades.com/sufragio/</b:URL>
-    <b:RefOrder>21</b:RefOrder>
+    <b:RefOrder>24</b:RefOrder>
   </b:Source>
   <b:Source>
     <b:Tag>Tra21</b:Tag>
@@ -11776,7 +13044,7 @@
     <b:Title>TRAFFICLOGIX</b:Title>
     <b:InternetSiteTitle>¿Para qué sirve la educación vial?</b:InternetSiteTitle>
     <b:URL>https://trafficlogix.mx/para-que-sirve-la-educacion-vial/</b:URL>
-    <b:RefOrder>11</b:RefOrder>
+    <b:RefOrder>14</b:RefOrder>
   </b:Source>
   <b:Source>
     <b:Tag>Fun17</b:Tag>
@@ -11793,7 +13061,7 @@
     <b:City>Madrid</b:City>
     <b:StateProvince>Madrid</b:StateProvince>
     <b:CountryRegion>España</b:CountryRegion>
-    <b:RefOrder>10</b:RefOrder>
+    <b:RefOrder>13</b:RefOrder>
   </b:Source>
   <b:Source>
     <b:Tag>Con1</b:Tag>
@@ -11807,7 +13075,7 @@
     <b:Publisher>https://www.congreso.gob.gt/marco_legal#gsc.tab=0</b:Publisher>
     <b:Title>Marco legal</b:Title>
     <b:City>Guatemala</b:City>
-    <b:RefOrder>5</b:RefOrder>
+    <b:RefOrder>8</b:RefOrder>
   </b:Source>
   <b:Source>
     <b:Tag>Roc</b:Tag>
@@ -11829,7 +13097,7 @@
     <b:Year>2008</b:Year>
     <b:URL>https://www.ciat.org/Biblioteca/AsambleasGenerales/2008/Espanol/guatemala42_2008_tema1_Guatemala.pdf</b:URL>
     <b:CountryRegion>Guatemala</b:CountryRegion>
-    <b:RefOrder>13</b:RefOrder>
+    <b:RefOrder>16</b:RefOrder>
   </b:Source>
   <b:Source>
     <b:Tag>Peñ04</b:Tag>
@@ -11853,13 +13121,96 @@
     <b:Volume>13</b:Volume>
     <b:Pages>16</b:Pages>
     <b:URL>https://www.redalyc.org/pdf/122/12201306.pdf</b:URL>
-    <b:RefOrder>15</b:RefOrder>
+    <b:RefOrder>18</b:RefOrder>
+  </b:Source>
+  <b:Source>
+    <b:Tag>Emi13</b:Tag>
+    <b:SourceType>InternetSite</b:SourceType>
+    <b:Guid>{98F80973-CE7D-41F4-B3C7-E3B3F68EAFCE}</b:Guid>
+    <b:Title>Responsablia</b:Title>
+    <b:Year>2013</b:Year>
+    <b:Author>
+      <b:Author>
+        <b:NameList>
+          <b:Person>
+            <b:Last>Moral</b:Last>
+            <b:First>Emilio</b:First>
+          </b:Person>
+        </b:NameList>
+      </b:Author>
+    </b:Author>
+    <b:URL>https://www.responsablia.com/</b:URL>
+    <b:RefOrder>35</b:RefOrder>
+  </b:Source>
+  <b:Source>
+    <b:Tag>Emi131</b:Tag>
+    <b:SourceType>InternetSite</b:SourceType>
+    <b:Guid>{7D856711-9497-46ED-9A47-ACE4BB021150}</b:Guid>
+    <b:Author>
+      <b:Author>
+        <b:NameList>
+          <b:Person>
+            <b:Last>Moral</b:Last>
+            <b:First>Emilio</b:First>
+          </b:Person>
+        </b:NameList>
+      </b:Author>
+    </b:Author>
+    <b:Title>Responsablia</b:Title>
+    <b:Year>2013</b:Year>
+    <b:URL>https://www.responsablia.com/los-valores-vii-respeto-y-tolerancia/</b:URL>
+    <b:RefOrder>1</b:RefOrder>
+  </b:Source>
+  <b:Source>
+    <b:Tag>Mar00</b:Tag>
+    <b:SourceType>InternetSite</b:SourceType>
+    <b:Guid>{DC880F93-26DE-4043-8F05-8701982FB328}</b:Guid>
+    <b:Author>
+      <b:Author>
+        <b:NameList>
+          <b:Person>
+            <b:Last>Contreras</b:Last>
+            <b:First>Marcko</b:First>
+          </b:Person>
+        </b:NameList>
+      </b:Author>
+    </b:Author>
+    <b:Title>PREVENCIÓN DE LA VIOLENCIA</b:Title>
+    <b:InternetSiteTitle>PREVENCIÓN DE LA VIOLENCIA</b:InternetSiteTitle>
+    <b:Year>2000</b:Year>
+    <b:Month>02</b:Month>
+    <b:Day>05</b:Day>
+    <b:URL>https://iris.who.int/bitstream/handle/10665/331022/9789240000254-spa.pdf</b:URL>
+    <b:RefOrder>2</b:RefOrder>
+  </b:Source>
+  <b:Source>
+    <b:Tag>Mar05</b:Tag>
+    <b:SourceType>InternetSite</b:SourceType>
+    <b:Guid>{A865BC33-A3D5-4D03-92BC-299885A4F20A}</b:Guid>
+    <b:Author>
+      <b:Author>
+        <b:NameList>
+          <b:Person>
+            <b:Last>Aguado</b:Last>
+            <b:First>María</b:First>
+            <b:Middle>José Díaz</b:Middle>
+          </b:Person>
+        </b:NameList>
+      </b:Author>
+    </b:Author>
+    <b:Title>Por qué se produce la violencia escolar y cómo prevenirla</b:Title>
+    <b:InternetSiteTitle>Por qué se produce la violencia escolar y cómo prevenirla</b:InternetSiteTitle>
+    <b:Year>2005</b:Year>
+    <b:Month>01</b:Month>
+    <b:Day>10</b:Day>
+    <b:URL>https://rieoei.org/historico/documentos/rie37a01.htm</b:URL>
+    <b:RefOrder>3</b:RefOrder>
   </b:Source>
 </b:Sources>
 </file>
 
 <file path=customXml/itemProps1.xml><?xml version="1.0" encoding="utf-8"?>
-<ds:datastoreItem xmlns:ds="http://schemas.openxmlformats.org/officeDocument/2006/customXml" ds:itemID="{B9E8AE11-E09B-49A4-8575-50B933493F0C}">
+<ds:datastoreItem xmlns:ds="http://schemas.openxmlformats.org/officeDocument/2006/customXml" ds:itemID="{2F3772B9-AD0B-4B98-B371-D501D53B2452}">
   <ds:schemaRefs>
     <ds:schemaRef ds:uri="http://schemas.openxmlformats.org/officeDocument/2006/bibliography"/>
   </ds:schemaRefs>

</xml_diff>

<commit_message>
se agrego parte de junior y carlos
</commit_message>
<xml_diff>
--- a/Proyecto de Nación - Fase II.docx
+++ b/Proyecto de Nación - Fase II.docx
@@ -1,6 +1,6 @@
 
 <file path=word/document.xml><?xml version="1.0" encoding="utf-8"?>
-<w:document xmlns:wpc="http://schemas.microsoft.com/office/word/2010/wordprocessingCanvas" xmlns:mc="http://schemas.openxmlformats.org/markup-compatibility/2006" xmlns:o="urn:schemas-microsoft-com:office:office" xmlns:r="http://schemas.openxmlformats.org/officeDocument/2006/relationships" xmlns:m="http://schemas.openxmlformats.org/officeDocument/2006/math" xmlns:v="urn:schemas-microsoft-com:vml" xmlns:wp14="http://schemas.microsoft.com/office/word/2010/wordprocessingDrawing" xmlns:wp="http://schemas.openxmlformats.org/drawingml/2006/wordprocessingDrawing" xmlns:w10="urn:schemas-microsoft-com:office:word" xmlns:w="http://schemas.openxmlformats.org/wordprocessingml/2006/main" xmlns:w14="http://schemas.microsoft.com/office/word/2010/wordml" xmlns:w15="http://schemas.microsoft.com/office/word/2012/wordml" xmlns:wpg="http://schemas.microsoft.com/office/word/2010/wordprocessingGroup" xmlns:wpi="http://schemas.microsoft.com/office/word/2010/wordprocessingInk" xmlns:wne="http://schemas.microsoft.com/office/word/2006/wordml" xmlns:wps="http://schemas.microsoft.com/office/word/2010/wordprocessingShape" mc:Ignorable="w14 w15 wp14">
+<w:document xmlns:wpc="http://schemas.microsoft.com/office/word/2010/wordprocessingCanvas" xmlns:cx="http://schemas.microsoft.com/office/drawing/2014/chartex" xmlns:cx1="http://schemas.microsoft.com/office/drawing/2015/9/8/chartex" xmlns:cx2="http://schemas.microsoft.com/office/drawing/2015/10/21/chartex" xmlns:cx3="http://schemas.microsoft.com/office/drawing/2016/5/9/chartex" xmlns:cx4="http://schemas.microsoft.com/office/drawing/2016/5/10/chartex" xmlns:cx5="http://schemas.microsoft.com/office/drawing/2016/5/11/chartex" xmlns:cx6="http://schemas.microsoft.com/office/drawing/2016/5/12/chartex" xmlns:cx7="http://schemas.microsoft.com/office/drawing/2016/5/13/chartex" xmlns:cx8="http://schemas.microsoft.com/office/drawing/2016/5/14/chartex" xmlns:mc="http://schemas.openxmlformats.org/markup-compatibility/2006" xmlns:aink="http://schemas.microsoft.com/office/drawing/2016/ink" xmlns:am3d="http://schemas.microsoft.com/office/drawing/2017/model3d" xmlns:o="urn:schemas-microsoft-com:office:office" xmlns:r="http://schemas.openxmlformats.org/officeDocument/2006/relationships" xmlns:m="http://schemas.openxmlformats.org/officeDocument/2006/math" xmlns:v="urn:schemas-microsoft-com:vml" xmlns:wp14="http://schemas.microsoft.com/office/word/2010/wordprocessingDrawing" xmlns:wp="http://schemas.openxmlformats.org/drawingml/2006/wordprocessingDrawing" xmlns:w10="urn:schemas-microsoft-com:office:word" xmlns:w="http://schemas.openxmlformats.org/wordprocessingml/2006/main" xmlns:w14="http://schemas.microsoft.com/office/word/2010/wordml" xmlns:w15="http://schemas.microsoft.com/office/word/2012/wordml" xmlns:w16cex="http://schemas.microsoft.com/office/word/2018/wordml/cex" xmlns:w16cid="http://schemas.microsoft.com/office/word/2016/wordml/cid" xmlns:w16="http://schemas.microsoft.com/office/word/2018/wordml" xmlns:w16sdtdh="http://schemas.microsoft.com/office/word/2020/wordml/sdtdatahash" xmlns:w16se="http://schemas.microsoft.com/office/word/2015/wordml/symex" xmlns:wpg="http://schemas.microsoft.com/office/word/2010/wordprocessingGroup" xmlns:wpi="http://schemas.microsoft.com/office/word/2010/wordprocessingInk" xmlns:wne="http://schemas.microsoft.com/office/word/2006/wordml" xmlns:wps="http://schemas.microsoft.com/office/word/2010/wordprocessingShape" mc:Ignorable="w14 w15 w16se w16cid w16 w16cex w16sdtdh wp14">
   <w:body>
     <w:p>
       <w:pPr>
@@ -98,22 +98,8 @@
           <w:sz w:val="24"/>
           <w:szCs w:val="24"/>
         </w:rPr>
-        <w:t xml:space="preserve">Centro Educativo Técnico Laboral </w:t>
-      </w:r>
-      <w:proofErr w:type="spellStart"/>
-      <w:r>
-        <w:rPr>
-          <w:rFonts w:ascii="Arial" w:hAnsi="Arial" w:cs="Arial"/>
-          <w:b/>
-          <w:bCs/>
-          <w:i/>
-          <w:color w:val="000000"/>
-          <w:sz w:val="24"/>
-          <w:szCs w:val="24"/>
-        </w:rPr>
-        <w:t>Kinal</w:t>
-      </w:r>
-      <w:proofErr w:type="spellEnd"/>
+        <w:t>Centro Educativo Técnico Laboral Kinal</w:t>
+      </w:r>
     </w:p>
     <w:p>
       <w:pPr>
@@ -196,9 +182,8 @@
           <w:sz w:val="24"/>
           <w:szCs w:val="24"/>
         </w:rPr>
-        <w:t>Asesor</w:t>
-      </w:r>
-      <w:proofErr w:type="gramStart"/>
+        <w:t xml:space="preserve">Asesor: </w:t>
+      </w:r>
       <w:r>
         <w:rPr>
           <w:rFonts w:ascii="Arial" w:hAnsi="Arial" w:cs="Arial"/>
@@ -210,7 +195,7 @@
           <w:sz w:val="24"/>
           <w:szCs w:val="24"/>
         </w:rPr>
-        <w:t xml:space="preserve">: </w:t>
+        <w:t xml:space="preserve"> Rafael Waldemar </w:t>
       </w:r>
       <w:r>
         <w:rPr>
@@ -223,61 +208,6 @@
           <w:sz w:val="24"/>
           <w:szCs w:val="24"/>
         </w:rPr>
-        <w:t xml:space="preserve"> Rafael</w:t>
-      </w:r>
-      <w:proofErr w:type="gramEnd"/>
-      <w:r>
-        <w:rPr>
-          <w:rFonts w:ascii="Arial" w:hAnsi="Arial" w:cs="Arial"/>
-          <w:b/>
-          <w:bCs/>
-          <w:i/>
-          <w:iCs/>
-          <w:color w:val="000000" w:themeColor="text1"/>
-          <w:sz w:val="24"/>
-          <w:szCs w:val="24"/>
-        </w:rPr>
-        <w:t xml:space="preserve"> </w:t>
-      </w:r>
-      <w:proofErr w:type="spellStart"/>
-      <w:r>
-        <w:rPr>
-          <w:rFonts w:ascii="Arial" w:hAnsi="Arial" w:cs="Arial"/>
-          <w:b/>
-          <w:bCs/>
-          <w:i/>
-          <w:iCs/>
-          <w:color w:val="000000" w:themeColor="text1"/>
-          <w:sz w:val="24"/>
-          <w:szCs w:val="24"/>
-        </w:rPr>
-        <w:t>Waldemar</w:t>
-      </w:r>
-      <w:proofErr w:type="spellEnd"/>
-      <w:r>
-        <w:rPr>
-          <w:rFonts w:ascii="Arial" w:hAnsi="Arial" w:cs="Arial"/>
-          <w:b/>
-          <w:bCs/>
-          <w:i/>
-          <w:iCs/>
-          <w:color w:val="000000" w:themeColor="text1"/>
-          <w:sz w:val="24"/>
-          <w:szCs w:val="24"/>
-        </w:rPr>
-        <w:t xml:space="preserve"> </w:t>
-      </w:r>
-      <w:r>
-        <w:rPr>
-          <w:rFonts w:ascii="Arial" w:hAnsi="Arial" w:cs="Arial"/>
-          <w:b/>
-          <w:bCs/>
-          <w:i/>
-          <w:iCs/>
-          <w:color w:val="000000" w:themeColor="text1"/>
-          <w:sz w:val="24"/>
-          <w:szCs w:val="24"/>
-        </w:rPr>
         <w:t>Gutiérrez</w:t>
       </w:r>
     </w:p>
@@ -697,10 +627,13 @@
           <w:szCs w:val="24"/>
           <w:lang w:val="es-MX"/>
         </w:rPr>
-        <w:t xml:space="preserve">José David Soto </w:t>
-      </w:r>
-      <w:proofErr w:type="spellStart"/>
-      <w:r>
+        <w:t>José David Soto Puac</w:t>
+      </w:r>
+    </w:p>
+    <w:p>
+      <w:pPr>
+        <w:spacing w:after="0" w:line="240" w:lineRule="auto"/>
+        <w:jc w:val="right"/>
         <w:rPr>
           <w:rFonts w:ascii="Arial" w:hAnsi="Arial" w:cs="Arial"/>
           <w:b/>
@@ -711,14 +644,8 @@
           <w:szCs w:val="24"/>
           <w:lang w:val="es-MX"/>
         </w:rPr>
-        <w:t>Puac</w:t>
-      </w:r>
-      <w:proofErr w:type="spellEnd"/>
-    </w:p>
-    <w:p>
-      <w:pPr>
-        <w:spacing w:after="0" w:line="240" w:lineRule="auto"/>
-        <w:jc w:val="right"/>
+      </w:pPr>
+      <w:r>
         <w:rPr>
           <w:rFonts w:ascii="Arial" w:hAnsi="Arial" w:cs="Arial"/>
           <w:b/>
@@ -729,8 +656,13 @@
           <w:szCs w:val="24"/>
           <w:lang w:val="es-MX"/>
         </w:rPr>
-      </w:pPr>
-      <w:r>
+        <w:t>Jonathan Gabriel Guzmán Ortiz</w:t>
+      </w:r>
+    </w:p>
+    <w:p>
+      <w:pPr>
+        <w:spacing w:after="0" w:line="240" w:lineRule="auto"/>
+        <w:jc w:val="right"/>
         <w:rPr>
           <w:rFonts w:ascii="Arial" w:hAnsi="Arial" w:cs="Arial"/>
           <w:b/>
@@ -741,13 +673,8 @@
           <w:szCs w:val="24"/>
           <w:lang w:val="es-MX"/>
         </w:rPr>
-        <w:t>Jonathan Gabriel Guzmán Ortiz</w:t>
-      </w:r>
-    </w:p>
-    <w:p>
-      <w:pPr>
-        <w:spacing w:after="0" w:line="240" w:lineRule="auto"/>
-        <w:jc w:val="right"/>
+      </w:pPr>
+      <w:r>
         <w:rPr>
           <w:rFonts w:ascii="Arial" w:hAnsi="Arial" w:cs="Arial"/>
           <w:b/>
@@ -758,8 +685,13 @@
           <w:szCs w:val="24"/>
           <w:lang w:val="es-MX"/>
         </w:rPr>
-      </w:pPr>
-      <w:r>
+        <w:t>Junior Marco Tulio Sánchez Melgar</w:t>
+      </w:r>
+    </w:p>
+    <w:p>
+      <w:pPr>
+        <w:spacing w:after="0" w:line="240" w:lineRule="auto"/>
+        <w:jc w:val="right"/>
         <w:rPr>
           <w:rFonts w:ascii="Arial" w:hAnsi="Arial" w:cs="Arial"/>
           <w:b/>
@@ -770,13 +702,8 @@
           <w:szCs w:val="24"/>
           <w:lang w:val="es-MX"/>
         </w:rPr>
-        <w:t>Junior Marco Tulio Sánchez Melgar</w:t>
-      </w:r>
-    </w:p>
-    <w:p>
-      <w:pPr>
-        <w:spacing w:after="0" w:line="240" w:lineRule="auto"/>
-        <w:jc w:val="right"/>
+      </w:pPr>
+      <w:r>
         <w:rPr>
           <w:rFonts w:ascii="Arial" w:hAnsi="Arial" w:cs="Arial"/>
           <w:b/>
@@ -787,7 +714,8 @@
           <w:szCs w:val="24"/>
           <w:lang w:val="es-MX"/>
         </w:rPr>
-      </w:pPr>
+        <w:t xml:space="preserve">Anderson Uriel </w:t>
+      </w:r>
       <w:r>
         <w:rPr>
           <w:rFonts w:ascii="Arial" w:hAnsi="Arial" w:cs="Arial"/>
@@ -799,7 +727,7 @@
           <w:szCs w:val="24"/>
           <w:lang w:val="es-MX"/>
         </w:rPr>
-        <w:t xml:space="preserve">Anderson Uriel </w:t>
+        <w:t>Sánchez</w:t>
       </w:r>
       <w:r>
         <w:rPr>
@@ -812,9 +740,13 @@
           <w:szCs w:val="24"/>
           <w:lang w:val="es-MX"/>
         </w:rPr>
-        <w:t>Sánchez</w:t>
-      </w:r>
-      <w:r>
+        <w:t xml:space="preserve"> Rogel</w:t>
+      </w:r>
+    </w:p>
+    <w:p>
+      <w:pPr>
+        <w:spacing w:after="0" w:line="240" w:lineRule="auto"/>
+        <w:jc w:val="right"/>
         <w:rPr>
           <w:rFonts w:ascii="Arial" w:hAnsi="Arial" w:cs="Arial"/>
           <w:b/>
@@ -825,9 +757,7 @@
           <w:szCs w:val="24"/>
           <w:lang w:val="es-MX"/>
         </w:rPr>
-        <w:t xml:space="preserve"> </w:t>
-      </w:r>
-      <w:proofErr w:type="spellStart"/>
+      </w:pPr>
       <w:r>
         <w:rPr>
           <w:rFonts w:ascii="Arial" w:hAnsi="Arial" w:cs="Arial"/>
@@ -839,9 +769,8 @@
           <w:szCs w:val="24"/>
           <w:lang w:val="es-MX"/>
         </w:rPr>
-        <w:t>Rogel</w:t>
-      </w:r>
-      <w:proofErr w:type="spellEnd"/>
+        <w:t>Diego Sebastián Siney García</w:t>
+      </w:r>
     </w:p>
     <w:p>
       <w:pPr>
@@ -869,92 +798,7 @@
           <w:szCs w:val="24"/>
           <w:lang w:val="es-MX"/>
         </w:rPr>
-        <w:t xml:space="preserve">Diego Sebastián </w:t>
-      </w:r>
-      <w:proofErr w:type="spellStart"/>
-      <w:r>
-        <w:rPr>
-          <w:rFonts w:ascii="Arial" w:hAnsi="Arial" w:cs="Arial"/>
-          <w:b/>
-          <w:bCs/>
-          <w:i/>
-          <w:color w:val="000000"/>
-          <w:sz w:val="24"/>
-          <w:szCs w:val="24"/>
-          <w:lang w:val="es-MX"/>
-        </w:rPr>
-        <w:t>Siney</w:t>
-      </w:r>
-      <w:proofErr w:type="spellEnd"/>
-      <w:r>
-        <w:rPr>
-          <w:rFonts w:ascii="Arial" w:hAnsi="Arial" w:cs="Arial"/>
-          <w:b/>
-          <w:bCs/>
-          <w:i/>
-          <w:color w:val="000000"/>
-          <w:sz w:val="24"/>
-          <w:szCs w:val="24"/>
-          <w:lang w:val="es-MX"/>
-        </w:rPr>
-        <w:t xml:space="preserve"> García</w:t>
-      </w:r>
-    </w:p>
-    <w:p>
-      <w:pPr>
-        <w:spacing w:after="0" w:line="240" w:lineRule="auto"/>
-        <w:jc w:val="right"/>
-        <w:rPr>
-          <w:rFonts w:ascii="Arial" w:hAnsi="Arial" w:cs="Arial"/>
-          <w:b/>
-          <w:bCs/>
-          <w:i/>
-          <w:color w:val="000000"/>
-          <w:sz w:val="24"/>
-          <w:szCs w:val="24"/>
-          <w:lang w:val="es-MX"/>
-        </w:rPr>
-      </w:pPr>
-      <w:r>
-        <w:rPr>
-          <w:rFonts w:ascii="Arial" w:hAnsi="Arial" w:cs="Arial"/>
-          <w:b/>
-          <w:bCs/>
-          <w:i/>
-          <w:color w:val="000000"/>
-          <w:sz w:val="24"/>
-          <w:szCs w:val="24"/>
-          <w:lang w:val="es-MX"/>
-        </w:rPr>
-        <w:t xml:space="preserve">David Fernando </w:t>
-      </w:r>
-      <w:proofErr w:type="spellStart"/>
-      <w:r>
-        <w:rPr>
-          <w:rFonts w:ascii="Arial" w:hAnsi="Arial" w:cs="Arial"/>
-          <w:b/>
-          <w:bCs/>
-          <w:i/>
-          <w:color w:val="000000"/>
-          <w:sz w:val="24"/>
-          <w:szCs w:val="24"/>
-          <w:lang w:val="es-MX"/>
-        </w:rPr>
-        <w:t>Balcárcel</w:t>
-      </w:r>
-      <w:proofErr w:type="spellEnd"/>
-      <w:r>
-        <w:rPr>
-          <w:rFonts w:ascii="Arial" w:hAnsi="Arial" w:cs="Arial"/>
-          <w:b/>
-          <w:bCs/>
-          <w:i/>
-          <w:color w:val="000000"/>
-          <w:sz w:val="24"/>
-          <w:szCs w:val="24"/>
-          <w:lang w:val="es-MX"/>
-        </w:rPr>
-        <w:t xml:space="preserve"> Martínez</w:t>
+        <w:t>David Fernando Balcárcel Martínez</w:t>
       </w:r>
     </w:p>
     <w:p>
@@ -1373,7 +1217,7 @@
     </w:p>
     <w:p>
       <w:pPr>
-        <w:pStyle w:val="Puesto"/>
+        <w:pStyle w:val="Ttulo"/>
         <w:jc w:val="center"/>
         <w:rPr>
           <w:rFonts w:ascii="Arial" w:hAnsi="Arial" w:cs="Arial"/>
@@ -1398,19 +1242,157 @@
     <w:p>
       <w:pPr>
         <w:pStyle w:val="Ttulo2"/>
-        <w:rPr>
-          <w:rFonts w:ascii="Arial" w:hAnsi="Arial" w:cs="Arial"/>
-          <w:sz w:val="24"/>
-          <w:szCs w:val="24"/>
-        </w:rPr>
-      </w:pPr>
-      <w:r>
-        <w:rPr>
-          <w:rFonts w:ascii="Arial" w:hAnsi="Arial" w:cs="Arial"/>
+        <w:spacing w:line="360" w:lineRule="auto"/>
+        <w:rPr>
+          <w:rFonts w:ascii="Arial" w:hAnsi="Arial" w:cs="Arial"/>
+          <w:color w:val="000000" w:themeColor="text1"/>
+          <w:sz w:val="24"/>
+          <w:szCs w:val="24"/>
+        </w:rPr>
+      </w:pPr>
+      <w:r>
+        <w:rPr>
+          <w:rFonts w:ascii="Arial" w:hAnsi="Arial" w:cs="Arial"/>
+          <w:color w:val="000000" w:themeColor="text1"/>
           <w:sz w:val="24"/>
           <w:szCs w:val="24"/>
         </w:rPr>
         <w:t>Metas acorto plazo</w:t>
+      </w:r>
+    </w:p>
+    <w:p>
+      <w:pPr>
+        <w:pStyle w:val="Prrafodelista"/>
+        <w:numPr>
+          <w:ilvl w:val="0"/>
+          <w:numId w:val="13"/>
+        </w:numPr>
+        <w:spacing w:line="360" w:lineRule="auto"/>
+        <w:rPr>
+          <w:rFonts w:ascii="Arial" w:hAnsi="Arial" w:cs="Arial"/>
+          <w:b/>
+          <w:sz w:val="24"/>
+          <w:szCs w:val="24"/>
+        </w:rPr>
+      </w:pPr>
+      <w:r>
+        <w:rPr>
+          <w:rFonts w:ascii="Arial" w:hAnsi="Arial" w:cs="Arial"/>
+          <w:b/>
+          <w:sz w:val="24"/>
+          <w:szCs w:val="24"/>
+        </w:rPr>
+        <w:t>Investigación y Análisis</w:t>
+      </w:r>
+    </w:p>
+    <w:p>
+      <w:pPr>
+        <w:pStyle w:val="Prrafodelista"/>
+        <w:spacing w:line="360" w:lineRule="auto"/>
+        <w:jc w:val="both"/>
+        <w:rPr>
+          <w:rFonts w:ascii="Arial" w:hAnsi="Arial" w:cs="Arial"/>
+          <w:sz w:val="24"/>
+          <w:szCs w:val="24"/>
+        </w:rPr>
+      </w:pPr>
+      <w:r>
+        <w:rPr>
+          <w:rFonts w:ascii="Arial" w:hAnsi="Arial" w:cs="Arial"/>
+          <w:sz w:val="24"/>
+          <w:szCs w:val="24"/>
+        </w:rPr>
+        <w:t>Dedica tiempo a investigar y analizar cómo otras naciones han abordado la gestión de la segunda temporalidad en sus políticas y programas.</w:t>
+      </w:r>
+    </w:p>
+    <w:p>
+      <w:pPr>
+        <w:pStyle w:val="Prrafodelista"/>
+        <w:numPr>
+          <w:ilvl w:val="0"/>
+          <w:numId w:val="13"/>
+        </w:numPr>
+        <w:spacing w:line="360" w:lineRule="auto"/>
+        <w:jc w:val="both"/>
+        <w:rPr>
+          <w:rFonts w:ascii="Arial" w:hAnsi="Arial" w:cs="Arial"/>
+          <w:b/>
+          <w:sz w:val="24"/>
+          <w:szCs w:val="24"/>
+        </w:rPr>
+      </w:pPr>
+      <w:r>
+        <w:rPr>
+          <w:rFonts w:ascii="Arial" w:hAnsi="Arial" w:cs="Arial"/>
+          <w:b/>
+          <w:sz w:val="24"/>
+          <w:szCs w:val="24"/>
+        </w:rPr>
+        <w:t>Concientización y Educación</w:t>
+      </w:r>
+    </w:p>
+    <w:p>
+      <w:pPr>
+        <w:pStyle w:val="Prrafodelista"/>
+        <w:spacing w:line="360" w:lineRule="auto"/>
+        <w:jc w:val="both"/>
+        <w:rPr>
+          <w:rFonts w:ascii="Arial" w:hAnsi="Arial" w:cs="Arial"/>
+          <w:sz w:val="24"/>
+          <w:szCs w:val="24"/>
+        </w:rPr>
+      </w:pPr>
+      <w:r>
+        <w:rPr>
+          <w:rFonts w:ascii="Arial" w:hAnsi="Arial" w:cs="Arial"/>
+          <w:sz w:val="24"/>
+          <w:szCs w:val="24"/>
+        </w:rPr>
+        <w:t>Desarrolla una estrategia para aumentar la conciencia pública sobre la importancia y las implicaciones de la segunda temporalidad.</w:t>
+      </w:r>
+    </w:p>
+    <w:p>
+      <w:pPr>
+        <w:pStyle w:val="Prrafodelista"/>
+        <w:numPr>
+          <w:ilvl w:val="0"/>
+          <w:numId w:val="13"/>
+        </w:numPr>
+        <w:spacing w:line="360" w:lineRule="auto"/>
+        <w:rPr>
+          <w:rFonts w:ascii="Arial" w:hAnsi="Arial" w:cs="Arial"/>
+          <w:b/>
+          <w:sz w:val="24"/>
+          <w:szCs w:val="24"/>
+        </w:rPr>
+      </w:pPr>
+      <w:r>
+        <w:rPr>
+          <w:rFonts w:ascii="Arial" w:hAnsi="Arial" w:cs="Arial"/>
+          <w:b/>
+          <w:sz w:val="24"/>
+          <w:szCs w:val="24"/>
+        </w:rPr>
+        <w:t>Participación y Colaboración</w:t>
+      </w:r>
+    </w:p>
+    <w:p>
+      <w:pPr>
+        <w:pStyle w:val="Prrafodelista"/>
+        <w:spacing w:line="360" w:lineRule="auto"/>
+        <w:rPr>
+          <w:rFonts w:ascii="Arial" w:hAnsi="Arial" w:cs="Arial"/>
+          <w:sz w:val="24"/>
+          <w:szCs w:val="24"/>
+        </w:rPr>
+      </w:pPr>
+      <w:r>
+        <w:rPr>
+          <w:rFonts w:ascii="Arial" w:hAnsi="Arial" w:cs="Arial"/>
+          <w:sz w:val="24"/>
+          <w:szCs w:val="24"/>
+        </w:rPr>
+        <w:t>Establece conexiones con expertos, organizaciones y comunidades interesadas en la segunda temporalidad para fomentar la colaboración y el intercambio de ideas.</w:t>
       </w:r>
     </w:p>
     <w:p>
@@ -1420,19 +1402,22 @@
           <w:ilvl w:val="0"/>
           <w:numId w:val="3"/>
         </w:numPr>
-        <w:rPr>
-          <w:rFonts w:ascii="Arial" w:hAnsi="Arial" w:cs="Arial"/>
-          <w:sz w:val="24"/>
-          <w:szCs w:val="24"/>
-        </w:rPr>
-      </w:pPr>
-      <w:r>
-        <w:rPr>
-          <w:rFonts w:ascii="Arial" w:hAnsi="Arial" w:cs="Arial"/>
-          <w:sz w:val="24"/>
-          <w:szCs w:val="24"/>
-        </w:rPr>
-        <w:t>A</w:t>
+        <w:spacing w:line="360" w:lineRule="auto"/>
+        <w:rPr>
+          <w:rFonts w:ascii="Arial" w:hAnsi="Arial" w:cs="Arial"/>
+          <w:color w:val="000000" w:themeColor="text1"/>
+          <w:sz w:val="24"/>
+          <w:szCs w:val="24"/>
+        </w:rPr>
+      </w:pPr>
+      <w:r>
+        <w:rPr>
+          <w:rFonts w:ascii="Arial" w:hAnsi="Arial" w:cs="Arial"/>
+          <w:color w:val="000000" w:themeColor="text1"/>
+          <w:sz w:val="24"/>
+          <w:szCs w:val="24"/>
+        </w:rPr>
+        <w:t>d</w:t>
       </w:r>
     </w:p>
     <w:p>
@@ -1442,81 +1427,18 @@
           <w:ilvl w:val="0"/>
           <w:numId w:val="3"/>
         </w:numPr>
-        <w:rPr>
-          <w:rFonts w:ascii="Arial" w:hAnsi="Arial" w:cs="Arial"/>
-          <w:sz w:val="24"/>
-          <w:szCs w:val="24"/>
-        </w:rPr>
-      </w:pPr>
-      <w:r>
-        <w:rPr>
-          <w:rFonts w:ascii="Arial" w:hAnsi="Arial" w:cs="Arial"/>
-          <w:sz w:val="24"/>
-          <w:szCs w:val="24"/>
-        </w:rPr>
-        <w:t>B</w:t>
-      </w:r>
-    </w:p>
-    <w:p>
-      <w:pPr>
-        <w:pStyle w:val="Prrafodelista"/>
-        <w:numPr>
-          <w:ilvl w:val="0"/>
-          <w:numId w:val="3"/>
-        </w:numPr>
-        <w:rPr>
-          <w:rFonts w:ascii="Arial" w:hAnsi="Arial" w:cs="Arial"/>
-          <w:sz w:val="24"/>
-          <w:szCs w:val="24"/>
-        </w:rPr>
-      </w:pPr>
-      <w:r>
-        <w:rPr>
-          <w:rFonts w:ascii="Arial" w:hAnsi="Arial" w:cs="Arial"/>
-          <w:sz w:val="24"/>
-          <w:szCs w:val="24"/>
-        </w:rPr>
-        <w:t>C</w:t>
-      </w:r>
-    </w:p>
-    <w:p>
-      <w:pPr>
-        <w:pStyle w:val="Prrafodelista"/>
-        <w:numPr>
-          <w:ilvl w:val="0"/>
-          <w:numId w:val="3"/>
-        </w:numPr>
-        <w:rPr>
-          <w:rFonts w:ascii="Arial" w:hAnsi="Arial" w:cs="Arial"/>
-          <w:sz w:val="24"/>
-          <w:szCs w:val="24"/>
-        </w:rPr>
-      </w:pPr>
-      <w:r>
-        <w:rPr>
-          <w:rFonts w:ascii="Arial" w:hAnsi="Arial" w:cs="Arial"/>
-          <w:sz w:val="24"/>
-          <w:szCs w:val="24"/>
-        </w:rPr>
-        <w:t>d</w:t>
-      </w:r>
-    </w:p>
-    <w:p>
-      <w:pPr>
-        <w:pStyle w:val="Prrafodelista"/>
-        <w:numPr>
-          <w:ilvl w:val="0"/>
-          <w:numId w:val="3"/>
-        </w:numPr>
-        <w:rPr>
-          <w:rFonts w:ascii="Arial" w:hAnsi="Arial" w:cs="Arial"/>
-          <w:sz w:val="24"/>
-          <w:szCs w:val="24"/>
-        </w:rPr>
-      </w:pPr>
-      <w:r>
-        <w:rPr>
-          <w:rFonts w:ascii="Arial" w:hAnsi="Arial" w:cs="Arial"/>
+        <w:spacing w:line="360" w:lineRule="auto"/>
+        <w:rPr>
+          <w:rFonts w:ascii="Arial" w:hAnsi="Arial" w:cs="Arial"/>
+          <w:color w:val="000000" w:themeColor="text1"/>
+          <w:sz w:val="24"/>
+          <w:szCs w:val="24"/>
+        </w:rPr>
+      </w:pPr>
+      <w:r>
+        <w:rPr>
+          <w:rFonts w:ascii="Arial" w:hAnsi="Arial" w:cs="Arial"/>
+          <w:color w:val="000000" w:themeColor="text1"/>
           <w:sz w:val="24"/>
           <w:szCs w:val="24"/>
         </w:rPr>
@@ -1525,8 +1447,10 @@
     </w:p>
     <w:p>
       <w:pPr>
-        <w:rPr>
-          <w:rFonts w:ascii="Arial" w:hAnsi="Arial" w:cs="Arial"/>
+        <w:spacing w:line="360" w:lineRule="auto"/>
+        <w:rPr>
+          <w:rFonts w:ascii="Arial" w:hAnsi="Arial" w:cs="Arial"/>
+          <w:color w:val="000000" w:themeColor="text1"/>
           <w:sz w:val="24"/>
           <w:szCs w:val="24"/>
         </w:rPr>
@@ -1535,15 +1459,18 @@
     <w:p>
       <w:pPr>
         <w:pStyle w:val="Ttulo2"/>
-        <w:rPr>
-          <w:rFonts w:ascii="Arial" w:hAnsi="Arial" w:cs="Arial"/>
-          <w:sz w:val="24"/>
-          <w:szCs w:val="24"/>
-        </w:rPr>
-      </w:pPr>
-      <w:r>
-        <w:rPr>
-          <w:rFonts w:ascii="Arial" w:hAnsi="Arial" w:cs="Arial"/>
+        <w:spacing w:line="360" w:lineRule="auto"/>
+        <w:rPr>
+          <w:rFonts w:ascii="Arial" w:hAnsi="Arial" w:cs="Arial"/>
+          <w:color w:val="000000" w:themeColor="text1"/>
+          <w:sz w:val="24"/>
+          <w:szCs w:val="24"/>
+        </w:rPr>
+      </w:pPr>
+      <w:r>
+        <w:rPr>
+          <w:rFonts w:ascii="Arial" w:hAnsi="Arial" w:cs="Arial"/>
+          <w:color w:val="000000" w:themeColor="text1"/>
           <w:sz w:val="24"/>
           <w:szCs w:val="24"/>
         </w:rPr>
@@ -1557,15 +1484,18 @@
           <w:ilvl w:val="0"/>
           <w:numId w:val="4"/>
         </w:numPr>
-        <w:rPr>
-          <w:rFonts w:ascii="Arial" w:hAnsi="Arial" w:cs="Arial"/>
-          <w:sz w:val="24"/>
-          <w:szCs w:val="24"/>
-        </w:rPr>
-      </w:pPr>
-      <w:r>
-        <w:rPr>
-          <w:rFonts w:ascii="Arial" w:hAnsi="Arial" w:cs="Arial"/>
+        <w:spacing w:line="360" w:lineRule="auto"/>
+        <w:rPr>
+          <w:rFonts w:ascii="Arial" w:hAnsi="Arial" w:cs="Arial"/>
+          <w:color w:val="000000" w:themeColor="text1"/>
+          <w:sz w:val="24"/>
+          <w:szCs w:val="24"/>
+        </w:rPr>
+      </w:pPr>
+      <w:r>
+        <w:rPr>
+          <w:rFonts w:ascii="Arial" w:hAnsi="Arial" w:cs="Arial"/>
+          <w:color w:val="000000" w:themeColor="text1"/>
           <w:sz w:val="24"/>
           <w:szCs w:val="24"/>
         </w:rPr>
@@ -1579,15 +1509,18 @@
           <w:ilvl w:val="0"/>
           <w:numId w:val="4"/>
         </w:numPr>
-        <w:rPr>
-          <w:rFonts w:ascii="Arial" w:hAnsi="Arial" w:cs="Arial"/>
-          <w:sz w:val="24"/>
-          <w:szCs w:val="24"/>
-        </w:rPr>
-      </w:pPr>
-      <w:r>
-        <w:rPr>
-          <w:rFonts w:ascii="Arial" w:hAnsi="Arial" w:cs="Arial"/>
+        <w:spacing w:line="360" w:lineRule="auto"/>
+        <w:rPr>
+          <w:rFonts w:ascii="Arial" w:hAnsi="Arial" w:cs="Arial"/>
+          <w:color w:val="000000" w:themeColor="text1"/>
+          <w:sz w:val="24"/>
+          <w:szCs w:val="24"/>
+        </w:rPr>
+      </w:pPr>
+      <w:r>
+        <w:rPr>
+          <w:rFonts w:ascii="Arial" w:hAnsi="Arial" w:cs="Arial"/>
+          <w:color w:val="000000" w:themeColor="text1"/>
           <w:sz w:val="24"/>
           <w:szCs w:val="24"/>
         </w:rPr>
@@ -1601,19 +1534,86 @@
           <w:ilvl w:val="0"/>
           <w:numId w:val="4"/>
         </w:numPr>
-        <w:rPr>
-          <w:rFonts w:ascii="Arial" w:hAnsi="Arial" w:cs="Arial"/>
-          <w:sz w:val="24"/>
-          <w:szCs w:val="24"/>
-        </w:rPr>
-      </w:pPr>
-      <w:r>
-        <w:rPr>
-          <w:rFonts w:ascii="Arial" w:hAnsi="Arial" w:cs="Arial"/>
-          <w:sz w:val="24"/>
-          <w:szCs w:val="24"/>
-        </w:rPr>
-        <w:t>C</w:t>
+        <w:spacing w:line="360" w:lineRule="auto"/>
+        <w:rPr>
+          <w:rFonts w:ascii="Arial" w:hAnsi="Arial" w:cs="Arial"/>
+          <w:b/>
+          <w:bCs/>
+          <w:sz w:val="24"/>
+          <w:szCs w:val="24"/>
+        </w:rPr>
+      </w:pPr>
+      <w:r>
+        <w:rPr>
+          <w:rFonts w:ascii="Arial" w:hAnsi="Arial" w:cs="Arial"/>
+          <w:b/>
+          <w:bCs/>
+          <w:sz w:val="24"/>
+          <w:szCs w:val="24"/>
+        </w:rPr>
+        <w:t>Empoderamiento y responsabilidad</w:t>
+      </w:r>
+      <w:r>
+        <w:rPr>
+          <w:rFonts w:ascii="Arial" w:hAnsi="Arial" w:cs="Arial"/>
+          <w:b/>
+          <w:bCs/>
+          <w:sz w:val="24"/>
+          <w:szCs w:val="24"/>
+        </w:rPr>
+        <w:t>:</w:t>
+      </w:r>
+    </w:p>
+    <w:p>
+      <w:pPr>
+        <w:pStyle w:val="Prrafodelista"/>
+        <w:spacing w:line="360" w:lineRule="auto"/>
+        <w:jc w:val="both"/>
+        <w:rPr>
+          <w:rFonts w:ascii="Arial" w:hAnsi="Arial" w:cs="Arial"/>
+          <w:sz w:val="24"/>
+          <w:szCs w:val="24"/>
+        </w:rPr>
+      </w:pPr>
+      <w:r>
+        <w:rPr>
+          <w:rFonts w:ascii="Arial" w:hAnsi="Arial" w:cs="Arial"/>
+          <w:sz w:val="24"/>
+          <w:szCs w:val="24"/>
+        </w:rPr>
+        <w:t xml:space="preserve">Estas se </w:t>
+      </w:r>
+      <w:r>
+        <w:rPr>
+          <w:rFonts w:ascii="Arial" w:hAnsi="Arial" w:cs="Arial"/>
+          <w:sz w:val="24"/>
+          <w:szCs w:val="24"/>
+        </w:rPr>
+        <w:t>enfocarán</w:t>
+      </w:r>
+      <w:r>
+        <w:rPr>
+          <w:rFonts w:ascii="Arial" w:hAnsi="Arial" w:cs="Arial"/>
+          <w:sz w:val="24"/>
+          <w:szCs w:val="24"/>
+        </w:rPr>
+        <w:t xml:space="preserve"> a los estudiantes, padres de familia y docentes en la creación de un entorno escolar seguro y respetuoso. </w:t>
+      </w:r>
+      <w:r>
+        <w:rPr>
+          <w:rFonts w:ascii="Arial" w:hAnsi="Arial" w:cs="Arial"/>
+          <w:sz w:val="24"/>
+          <w:szCs w:val="24"/>
+        </w:rPr>
+        <w:t>Promoveremos</w:t>
+      </w:r>
+      <w:r>
+        <w:rPr>
+          <w:rFonts w:ascii="Arial" w:hAnsi="Arial" w:cs="Arial"/>
+          <w:sz w:val="24"/>
+          <w:szCs w:val="24"/>
+        </w:rPr>
+        <w:t xml:space="preserve"> la creación de comités escolares de convivencia y participación estudiantil, donde se discutan y propongan medidas para prevenir la violencia.</w:t>
       </w:r>
     </w:p>
     <w:p>
@@ -1623,19 +1623,55 @@
           <w:ilvl w:val="0"/>
           <w:numId w:val="4"/>
         </w:numPr>
-        <w:rPr>
-          <w:rFonts w:ascii="Arial" w:hAnsi="Arial" w:cs="Arial"/>
-          <w:sz w:val="24"/>
-          <w:szCs w:val="24"/>
-        </w:rPr>
-      </w:pPr>
-      <w:r>
-        <w:rPr>
-          <w:rFonts w:ascii="Arial" w:hAnsi="Arial" w:cs="Arial"/>
-          <w:sz w:val="24"/>
-          <w:szCs w:val="24"/>
-        </w:rPr>
-        <w:t>d</w:t>
+        <w:spacing w:line="360" w:lineRule="auto"/>
+        <w:rPr>
+          <w:rFonts w:ascii="Arial" w:hAnsi="Arial" w:cs="Arial"/>
+          <w:b/>
+          <w:bCs/>
+          <w:color w:val="000000" w:themeColor="text1"/>
+          <w:sz w:val="24"/>
+          <w:szCs w:val="24"/>
+        </w:rPr>
+      </w:pPr>
+      <w:r>
+        <w:rPr>
+          <w:rFonts w:ascii="Arial" w:hAnsi="Arial" w:cs="Arial"/>
+          <w:b/>
+          <w:bCs/>
+          <w:sz w:val="24"/>
+          <w:szCs w:val="24"/>
+        </w:rPr>
+        <w:t>Apoyo y compasión</w:t>
+      </w:r>
+      <w:r>
+        <w:rPr>
+          <w:rFonts w:ascii="Arial" w:hAnsi="Arial" w:cs="Arial"/>
+          <w:b/>
+          <w:bCs/>
+          <w:sz w:val="24"/>
+          <w:szCs w:val="24"/>
+        </w:rPr>
+        <w:t>:</w:t>
+      </w:r>
+    </w:p>
+    <w:p>
+      <w:pPr>
+        <w:pStyle w:val="Prrafodelista"/>
+        <w:spacing w:line="360" w:lineRule="auto"/>
+        <w:rPr>
+          <w:rFonts w:ascii="Arial" w:hAnsi="Arial" w:cs="Arial"/>
+          <w:color w:val="000000" w:themeColor="text1"/>
+          <w:sz w:val="24"/>
+          <w:szCs w:val="24"/>
+        </w:rPr>
+      </w:pPr>
+      <w:r>
+        <w:rPr>
+          <w:rFonts w:ascii="Arial" w:hAnsi="Arial" w:cs="Arial"/>
+          <w:sz w:val="24"/>
+          <w:szCs w:val="24"/>
+        </w:rPr>
+        <w:t>Esta estrategia se centraría en brindar un adecuado acompañamiento psicosocial a los estudiantes que puedan estar en situación de vulnerabilidad o enfrentar dificultades emocionales.</w:t>
       </w:r>
     </w:p>
     <w:p>
@@ -1645,25 +1681,80 @@
           <w:ilvl w:val="0"/>
           <w:numId w:val="4"/>
         </w:numPr>
-        <w:rPr>
-          <w:rFonts w:ascii="Arial" w:hAnsi="Arial" w:cs="Arial"/>
-          <w:sz w:val="24"/>
-          <w:szCs w:val="24"/>
-        </w:rPr>
-      </w:pPr>
-      <w:r>
-        <w:rPr>
-          <w:rFonts w:ascii="Arial" w:hAnsi="Arial" w:cs="Arial"/>
-          <w:sz w:val="24"/>
-          <w:szCs w:val="24"/>
-        </w:rPr>
-        <w:t>e</w:t>
-      </w:r>
-    </w:p>
-    <w:p>
-      <w:pPr>
-        <w:rPr>
-          <w:rFonts w:ascii="Arial" w:hAnsi="Arial" w:cs="Arial"/>
+        <w:spacing w:line="360" w:lineRule="auto"/>
+        <w:rPr>
+          <w:rFonts w:ascii="Arial" w:hAnsi="Arial" w:cs="Arial"/>
+          <w:b/>
+          <w:bCs/>
+          <w:sz w:val="24"/>
+          <w:szCs w:val="24"/>
+        </w:rPr>
+      </w:pPr>
+      <w:r>
+        <w:rPr>
+          <w:rFonts w:ascii="Arial" w:hAnsi="Arial" w:cs="Arial"/>
+          <w:b/>
+          <w:bCs/>
+          <w:sz w:val="24"/>
+          <w:szCs w:val="24"/>
+        </w:rPr>
+        <w:t>Respeto y tolerancia</w:t>
+      </w:r>
+      <w:r>
+        <w:rPr>
+          <w:rFonts w:ascii="Arial" w:hAnsi="Arial" w:cs="Arial"/>
+          <w:b/>
+          <w:bCs/>
+          <w:sz w:val="24"/>
+          <w:szCs w:val="24"/>
+        </w:rPr>
+        <w:t>:</w:t>
+      </w:r>
+    </w:p>
+    <w:p>
+      <w:pPr>
+        <w:pStyle w:val="Prrafodelista"/>
+        <w:spacing w:line="360" w:lineRule="auto"/>
+        <w:rPr>
+          <w:rFonts w:ascii="Arial" w:hAnsi="Arial" w:cs="Arial"/>
+          <w:color w:val="000000" w:themeColor="text1"/>
+          <w:sz w:val="24"/>
+          <w:szCs w:val="24"/>
+        </w:rPr>
+      </w:pPr>
+      <w:r>
+        <w:rPr>
+          <w:rFonts w:ascii="Arial" w:hAnsi="Arial" w:cs="Arial"/>
+          <w:color w:val="000000" w:themeColor="text1"/>
+          <w:sz w:val="24"/>
+          <w:szCs w:val="24"/>
+        </w:rPr>
+        <w:t xml:space="preserve">Esta estrategia se enfocaría en promover una cultura de paz y respeto dentro de las instituciones </w:t>
+      </w:r>
+      <w:r>
+        <w:rPr>
+          <w:rFonts w:ascii="Arial" w:hAnsi="Arial" w:cs="Arial"/>
+          <w:color w:val="000000" w:themeColor="text1"/>
+          <w:sz w:val="24"/>
+          <w:szCs w:val="24"/>
+        </w:rPr>
+        <w:t>de</w:t>
+      </w:r>
+      <w:r>
+        <w:rPr>
+          <w:rFonts w:ascii="Arial" w:hAnsi="Arial" w:cs="Arial"/>
+          <w:color w:val="000000" w:themeColor="text1"/>
+          <w:sz w:val="24"/>
+          <w:szCs w:val="24"/>
+        </w:rPr>
+        <w:t xml:space="preserve"> educación emocional y social que enseñen habilidades de resolución de conflictos, empatía y comunicación efectiva.</w:t>
+      </w:r>
+    </w:p>
+    <w:p>
+      <w:pPr>
+        <w:rPr>
+          <w:rFonts w:ascii="Arial" w:hAnsi="Arial" w:cs="Arial"/>
+          <w:color w:val="000000" w:themeColor="text1"/>
           <w:sz w:val="24"/>
           <w:szCs w:val="24"/>
         </w:rPr>
@@ -1674,13 +1765,15 @@
         <w:pStyle w:val="Ttulo2"/>
         <w:rPr>
           <w:rFonts w:ascii="Arial" w:hAnsi="Arial" w:cs="Arial"/>
-          <w:sz w:val="24"/>
-          <w:szCs w:val="24"/>
-        </w:rPr>
-      </w:pPr>
-      <w:r>
-        <w:rPr>
-          <w:rFonts w:ascii="Arial" w:hAnsi="Arial" w:cs="Arial"/>
+          <w:color w:val="000000" w:themeColor="text1"/>
+          <w:sz w:val="24"/>
+          <w:szCs w:val="24"/>
+        </w:rPr>
+      </w:pPr>
+      <w:r>
+        <w:rPr>
+          <w:rFonts w:ascii="Arial" w:hAnsi="Arial" w:cs="Arial"/>
+          <w:color w:val="000000" w:themeColor="text1"/>
           <w:sz w:val="24"/>
           <w:szCs w:val="24"/>
         </w:rPr>
@@ -1833,578 +1926,9 @@
           <w:szCs w:val="16"/>
           <w:lang w:eastAsia="es-GT"/>
         </w:rPr>
+        <w:lastRenderedPageBreak/>
         <w:t>Principio del formulario</w:t>
       </w:r>
-    </w:p>
-    <w:p>
-      <w:pPr>
-        <w:pStyle w:val="Prrafodelista"/>
-        <w:spacing w:after="0" w:line="360" w:lineRule="auto"/>
-        <w:ind w:left="708"/>
-        <w:jc w:val="center"/>
-        <w:rPr>
-          <w:rFonts w:ascii="Arial" w:hAnsi="Arial" w:cs="Arial"/>
-          <w:b/>
-          <w:bCs/>
-          <w:color w:val="000000" w:themeColor="text1"/>
-          <w:sz w:val="24"/>
-          <w:szCs w:val="24"/>
-        </w:rPr>
-      </w:pPr>
-      <w:r>
-        <w:rPr>
-          <w:rFonts w:ascii="Arial" w:hAnsi="Arial" w:cs="Arial"/>
-          <w:b/>
-          <w:color w:val="0D0D0D"/>
-          <w:sz w:val="24"/>
-          <w:szCs w:val="24"/>
-          <w:shd w:val="clear" w:color="auto" w:fill="FFFFFF"/>
-        </w:rPr>
-        <w:lastRenderedPageBreak/>
-        <w:t>MEDIO PLAZO JUNIOR</w:t>
-      </w:r>
-    </w:p>
-    <w:p>
-      <w:pPr>
-        <w:pStyle w:val="Prrafodelista"/>
-        <w:numPr>
-          <w:ilvl w:val="0"/>
-          <w:numId w:val="10"/>
-        </w:numPr>
-        <w:spacing w:after="0" w:line="360" w:lineRule="auto"/>
-        <w:jc w:val="both"/>
-        <w:rPr>
-          <w:rFonts w:ascii="Arial" w:hAnsi="Arial" w:cs="Arial"/>
-          <w:b/>
-          <w:bCs/>
-          <w:color w:val="000000" w:themeColor="text1"/>
-          <w:sz w:val="32"/>
-          <w:szCs w:val="24"/>
-        </w:rPr>
-      </w:pPr>
-      <w:r>
-        <w:rPr>
-          <w:rFonts w:ascii="Arial" w:hAnsi="Arial" w:cs="Arial"/>
-          <w:b/>
-          <w:color w:val="0D0D0D"/>
-          <w:sz w:val="32"/>
-          <w:szCs w:val="24"/>
-          <w:shd w:val="clear" w:color="auto" w:fill="FFFFFF"/>
-        </w:rPr>
-        <w:t>Prevención de la violencia en contextos escolares:</w:t>
-      </w:r>
-    </w:p>
-    <w:p>
-      <w:pPr>
-        <w:pBdr>
-          <w:top w:val="single" w:sz="2" w:space="0" w:color="E3E3E3"/>
-          <w:left w:val="single" w:sz="2" w:space="0" w:color="E3E3E3"/>
-          <w:bottom w:val="single" w:sz="2" w:space="0" w:color="E3E3E3"/>
-          <w:right w:val="single" w:sz="2" w:space="0" w:color="E3E3E3"/>
-        </w:pBdr>
-        <w:shd w:val="clear" w:color="auto" w:fill="FFFFFF"/>
-        <w:spacing w:after="0" w:line="240" w:lineRule="auto"/>
-        <w:ind w:firstLine="360"/>
-        <w:rPr>
-          <w:rFonts w:ascii="Arial" w:eastAsia="Times New Roman" w:hAnsi="Arial" w:cs="Arial"/>
-          <w:color w:val="0D0D0D"/>
-          <w:sz w:val="28"/>
-          <w:szCs w:val="28"/>
-          <w:lang w:eastAsia="es-GT"/>
-        </w:rPr>
-      </w:pPr>
-      <w:r>
-        <w:rPr>
-          <w:rFonts w:ascii="Arial" w:eastAsia="Times New Roman" w:hAnsi="Arial" w:cs="Arial"/>
-          <w:color w:val="0D0D0D"/>
-          <w:sz w:val="28"/>
-          <w:szCs w:val="28"/>
-          <w:lang w:eastAsia="es-GT"/>
-        </w:rPr>
-        <w:t>Valor: Respeto y tolerancia.</w:t>
-      </w:r>
-    </w:p>
-    <w:p>
-      <w:pPr>
-        <w:pBdr>
-          <w:top w:val="single" w:sz="2" w:space="0" w:color="E3E3E3"/>
-          <w:left w:val="single" w:sz="2" w:space="0" w:color="E3E3E3"/>
-          <w:bottom w:val="single" w:sz="2" w:space="0" w:color="E3E3E3"/>
-          <w:right w:val="single" w:sz="2" w:space="0" w:color="E3E3E3"/>
-        </w:pBdr>
-        <w:shd w:val="clear" w:color="auto" w:fill="FFFFFF"/>
-        <w:spacing w:after="0" w:line="240" w:lineRule="auto"/>
-        <w:jc w:val="both"/>
-        <w:rPr>
-          <w:rFonts w:ascii="Arial" w:eastAsia="Times New Roman" w:hAnsi="Arial" w:cs="Arial"/>
-          <w:color w:val="0D0D0D"/>
-          <w:sz w:val="28"/>
-          <w:szCs w:val="28"/>
-          <w:lang w:eastAsia="es-GT"/>
-        </w:rPr>
-      </w:pPr>
-      <w:r>
-        <w:rPr>
-          <w:rFonts w:ascii="Arial" w:eastAsia="Times New Roman" w:hAnsi="Arial" w:cs="Arial"/>
-          <w:color w:val="0D0D0D"/>
-          <w:sz w:val="28"/>
-          <w:szCs w:val="28"/>
-          <w:lang w:eastAsia="es-GT"/>
-        </w:rPr>
-        <w:t>Esta estrategia se enfocaría en promover una cultura de paz y respeto dentro de las instituciones educativas. Podrías implementar programas de educación emocional y social que enseñen habilidades de resolución de conflictos, empatía y comunicación efectiva. Además, podrías organizar actividades extracurriculares que fomenten la cooperación y el trabajo en equipo. El valor principal detrás de esta estrategia sería el respeto y la tolerancia, lo que ayudaría a crear un ambiente escolar inclusivo y libre de violencia.</w:t>
-      </w:r>
-      <w:sdt>
-        <w:sdtPr>
-          <w:rPr>
-            <w:rFonts w:ascii="Arial" w:eastAsia="Times New Roman" w:hAnsi="Arial" w:cs="Arial"/>
-            <w:color w:val="0D0D0D"/>
-            <w:sz w:val="28"/>
-            <w:szCs w:val="28"/>
-            <w:lang w:eastAsia="es-GT"/>
-          </w:rPr>
-          <w:id w:val="-235945777"/>
-          <w:citation/>
-        </w:sdtPr>
-        <w:sdtContent>
-          <w:r>
-            <w:rPr>
-              <w:rFonts w:ascii="Arial" w:eastAsia="Times New Roman" w:hAnsi="Arial" w:cs="Arial"/>
-              <w:color w:val="0D0D0D"/>
-              <w:sz w:val="28"/>
-              <w:szCs w:val="28"/>
-              <w:lang w:eastAsia="es-GT"/>
-            </w:rPr>
-            <w:fldChar w:fldCharType="begin"/>
-          </w:r>
-          <w:r>
-            <w:rPr>
-              <w:rFonts w:ascii="Arial" w:eastAsia="Times New Roman" w:hAnsi="Arial" w:cs="Arial"/>
-              <w:color w:val="0D0D0D"/>
-              <w:sz w:val="28"/>
-              <w:szCs w:val="28"/>
-              <w:lang w:eastAsia="es-GT"/>
-            </w:rPr>
-            <w:instrText xml:space="preserve"> CITATION Emi131 \l 4106 </w:instrText>
-          </w:r>
-          <w:r>
-            <w:rPr>
-              <w:rFonts w:ascii="Arial" w:eastAsia="Times New Roman" w:hAnsi="Arial" w:cs="Arial"/>
-              <w:color w:val="0D0D0D"/>
-              <w:sz w:val="28"/>
-              <w:szCs w:val="28"/>
-              <w:lang w:eastAsia="es-GT"/>
-            </w:rPr>
-            <w:fldChar w:fldCharType="separate"/>
-          </w:r>
-          <w:r>
-            <w:rPr>
-              <w:rFonts w:ascii="Arial" w:eastAsia="Times New Roman" w:hAnsi="Arial" w:cs="Arial"/>
-              <w:noProof/>
-              <w:color w:val="0D0D0D"/>
-              <w:sz w:val="28"/>
-              <w:szCs w:val="28"/>
-              <w:lang w:eastAsia="es-GT"/>
-            </w:rPr>
-            <w:t xml:space="preserve"> </w:t>
-          </w:r>
-          <w:r>
-            <w:rPr>
-              <w:rFonts w:ascii="Arial" w:eastAsia="Times New Roman" w:hAnsi="Arial" w:cs="Arial"/>
-              <w:noProof/>
-              <w:color w:val="0D0D0D"/>
-              <w:sz w:val="28"/>
-              <w:szCs w:val="28"/>
-              <w:lang w:eastAsia="es-GT"/>
-            </w:rPr>
-            <w:t>(Moral, Responsablia, 2013)</w:t>
-          </w:r>
-          <w:r>
-            <w:rPr>
-              <w:rFonts w:ascii="Arial" w:eastAsia="Times New Roman" w:hAnsi="Arial" w:cs="Arial"/>
-              <w:color w:val="0D0D0D"/>
-              <w:sz w:val="28"/>
-              <w:szCs w:val="28"/>
-              <w:lang w:eastAsia="es-GT"/>
-            </w:rPr>
-            <w:fldChar w:fldCharType="end"/>
-          </w:r>
-        </w:sdtContent>
-      </w:sdt>
-    </w:p>
-    <w:p>
-      <w:pPr>
-        <w:spacing w:after="0" w:line="240" w:lineRule="auto"/>
-        <w:rPr>
-          <w:rFonts w:ascii="Arial" w:eastAsia="Times New Roman" w:hAnsi="Arial" w:cs="Arial"/>
-          <w:color w:val="0D0D0D"/>
-          <w:sz w:val="32"/>
-          <w:szCs w:val="32"/>
-          <w:lang w:eastAsia="es-GT"/>
-        </w:rPr>
-      </w:pPr>
-    </w:p>
-    <w:p>
-      <w:pPr>
-        <w:numPr>
-          <w:ilvl w:val="0"/>
-          <w:numId w:val="11"/>
-        </w:numPr>
-        <w:pBdr>
-          <w:top w:val="single" w:sz="2" w:space="0" w:color="E3E3E3"/>
-          <w:left w:val="single" w:sz="2" w:space="0" w:color="E3E3E3"/>
-          <w:bottom w:val="single" w:sz="2" w:space="0" w:color="E3E3E3"/>
-          <w:right w:val="single" w:sz="2" w:space="0" w:color="E3E3E3"/>
-        </w:pBdr>
-        <w:shd w:val="clear" w:color="auto" w:fill="FFFFFF"/>
-        <w:spacing w:after="0" w:line="240" w:lineRule="auto"/>
-        <w:ind w:left="1440"/>
-        <w:rPr>
-          <w:rFonts w:ascii="Arial" w:eastAsia="Times New Roman" w:hAnsi="Arial" w:cs="Arial"/>
-          <w:b/>
-          <w:color w:val="0D0D0D"/>
-          <w:sz w:val="32"/>
-          <w:szCs w:val="32"/>
-          <w:lang w:eastAsia="es-GT"/>
-        </w:rPr>
-      </w:pPr>
-      <w:r>
-        <w:rPr>
-          <w:rFonts w:ascii="Arial" w:eastAsia="Times New Roman" w:hAnsi="Arial" w:cs="Arial"/>
-          <w:b/>
-          <w:color w:val="0D0D0D"/>
-          <w:sz w:val="32"/>
-          <w:szCs w:val="32"/>
-          <w:lang w:eastAsia="es-GT"/>
-        </w:rPr>
-        <w:t>Valor: Apoyo y compasión.</w:t>
-      </w:r>
-    </w:p>
-    <w:p>
-      <w:pPr>
-        <w:pBdr>
-          <w:top w:val="single" w:sz="2" w:space="0" w:color="E3E3E3"/>
-          <w:left w:val="single" w:sz="2" w:space="0" w:color="E3E3E3"/>
-          <w:bottom w:val="single" w:sz="2" w:space="0" w:color="E3E3E3"/>
-          <w:right w:val="single" w:sz="2" w:space="0" w:color="E3E3E3"/>
-        </w:pBdr>
-        <w:shd w:val="clear" w:color="auto" w:fill="FFFFFF"/>
-        <w:spacing w:after="0" w:line="240" w:lineRule="auto"/>
-        <w:jc w:val="both"/>
-        <w:rPr>
-          <w:rFonts w:ascii="Arial" w:eastAsia="Times New Roman" w:hAnsi="Arial" w:cs="Arial"/>
-          <w:color w:val="0D0D0D"/>
-          <w:sz w:val="28"/>
-          <w:szCs w:val="28"/>
-          <w:lang w:eastAsia="es-GT"/>
-        </w:rPr>
-      </w:pPr>
-      <w:r>
-        <w:rPr>
-          <w:rFonts w:ascii="Arial" w:eastAsia="Times New Roman" w:hAnsi="Arial" w:cs="Arial"/>
-          <w:color w:val="0D0D0D"/>
-          <w:sz w:val="28"/>
-          <w:szCs w:val="28"/>
-          <w:lang w:eastAsia="es-GT"/>
-        </w:rPr>
-        <w:t xml:space="preserve">Esta estrategia se centraría en brindar un adecuado acompañamiento psicosocial a los estudiantes que puedan estar en situación de vulnerabilidad o enfrentar dificultades emocionales. Podrías implementar servicios de orientación escolar y psicología que proporcionen apoyo individualizado a los estudiantes, así como programas de prevención del acoso escolar y del </w:t>
-      </w:r>
-      <w:proofErr w:type="spellStart"/>
-      <w:r>
-        <w:rPr>
-          <w:rFonts w:ascii="Arial" w:eastAsia="Times New Roman" w:hAnsi="Arial" w:cs="Arial"/>
-          <w:color w:val="0D0D0D"/>
-          <w:sz w:val="28"/>
-          <w:szCs w:val="28"/>
-          <w:lang w:eastAsia="es-GT"/>
-        </w:rPr>
-        <w:t>bullying</w:t>
-      </w:r>
-      <w:proofErr w:type="spellEnd"/>
-      <w:r>
-        <w:rPr>
-          <w:rFonts w:ascii="Arial" w:eastAsia="Times New Roman" w:hAnsi="Arial" w:cs="Arial"/>
-          <w:color w:val="0D0D0D"/>
-          <w:sz w:val="28"/>
-          <w:szCs w:val="28"/>
-          <w:lang w:eastAsia="es-GT"/>
-        </w:rPr>
-        <w:t>. El valor principal detrás de esta estrategia sería el apoyo y la compasión, lo que permitiría a los estudiantes sentirse escuchados y comprendidos en su entorno escolar.</w:t>
-      </w:r>
-      <w:sdt>
-        <w:sdtPr>
-          <w:rPr>
-            <w:rFonts w:ascii="Arial" w:eastAsia="Times New Roman" w:hAnsi="Arial" w:cs="Arial"/>
-            <w:color w:val="0D0D0D"/>
-            <w:sz w:val="28"/>
-            <w:szCs w:val="28"/>
-            <w:lang w:eastAsia="es-GT"/>
-          </w:rPr>
-          <w:id w:val="1539619352"/>
-          <w:citation/>
-        </w:sdtPr>
-        <w:sdtContent>
-          <w:r>
-            <w:rPr>
-              <w:rFonts w:ascii="Arial" w:eastAsia="Times New Roman" w:hAnsi="Arial" w:cs="Arial"/>
-              <w:color w:val="0D0D0D"/>
-              <w:sz w:val="28"/>
-              <w:szCs w:val="28"/>
-              <w:lang w:eastAsia="es-GT"/>
-            </w:rPr>
-            <w:fldChar w:fldCharType="begin"/>
-          </w:r>
-          <w:r>
-            <w:rPr>
-              <w:rFonts w:ascii="Arial" w:eastAsia="Times New Roman" w:hAnsi="Arial" w:cs="Arial"/>
-              <w:color w:val="0D0D0D"/>
-              <w:sz w:val="28"/>
-              <w:szCs w:val="28"/>
-              <w:lang w:eastAsia="es-GT"/>
-            </w:rPr>
-            <w:instrText xml:space="preserve"> CITATION Mar00 \l 4106 </w:instrText>
-          </w:r>
-          <w:r>
-            <w:rPr>
-              <w:rFonts w:ascii="Arial" w:eastAsia="Times New Roman" w:hAnsi="Arial" w:cs="Arial"/>
-              <w:color w:val="0D0D0D"/>
-              <w:sz w:val="28"/>
-              <w:szCs w:val="28"/>
-              <w:lang w:eastAsia="es-GT"/>
-            </w:rPr>
-            <w:fldChar w:fldCharType="separate"/>
-          </w:r>
-          <w:r>
-            <w:rPr>
-              <w:rFonts w:ascii="Arial" w:eastAsia="Times New Roman" w:hAnsi="Arial" w:cs="Arial"/>
-              <w:noProof/>
-              <w:color w:val="0D0D0D"/>
-              <w:sz w:val="28"/>
-              <w:szCs w:val="28"/>
-              <w:lang w:eastAsia="es-GT"/>
-            </w:rPr>
-            <w:t xml:space="preserve"> </w:t>
-          </w:r>
-          <w:r>
-            <w:rPr>
-              <w:rFonts w:ascii="Arial" w:eastAsia="Times New Roman" w:hAnsi="Arial" w:cs="Arial"/>
-              <w:noProof/>
-              <w:color w:val="0D0D0D"/>
-              <w:sz w:val="28"/>
-              <w:szCs w:val="28"/>
-              <w:lang w:eastAsia="es-GT"/>
-            </w:rPr>
-            <w:t>(Contreras, 2000)</w:t>
-          </w:r>
-          <w:r>
-            <w:rPr>
-              <w:rFonts w:ascii="Arial" w:eastAsia="Times New Roman" w:hAnsi="Arial" w:cs="Arial"/>
-              <w:color w:val="0D0D0D"/>
-              <w:sz w:val="28"/>
-              <w:szCs w:val="28"/>
-              <w:lang w:eastAsia="es-GT"/>
-            </w:rPr>
-            <w:fldChar w:fldCharType="end"/>
-          </w:r>
-        </w:sdtContent>
-      </w:sdt>
-    </w:p>
-    <w:p>
-      <w:pPr>
-        <w:pBdr>
-          <w:top w:val="single" w:sz="2" w:space="0" w:color="E3E3E3"/>
-          <w:left w:val="single" w:sz="2" w:space="5" w:color="E3E3E3"/>
-          <w:bottom w:val="single" w:sz="2" w:space="0" w:color="E3E3E3"/>
-          <w:right w:val="single" w:sz="2" w:space="0" w:color="E3E3E3"/>
-        </w:pBdr>
-        <w:spacing w:after="0" w:line="240" w:lineRule="auto"/>
-        <w:rPr>
-          <w:rFonts w:ascii="Times New Roman" w:eastAsia="Times New Roman" w:hAnsi="Times New Roman"/>
-          <w:sz w:val="24"/>
-          <w:szCs w:val="24"/>
-          <w:lang w:eastAsia="es-GT"/>
-        </w:rPr>
-      </w:pPr>
-    </w:p>
-    <w:p>
-      <w:pPr>
-        <w:numPr>
-          <w:ilvl w:val="1"/>
-          <w:numId w:val="12"/>
-        </w:numPr>
-        <w:pBdr>
-          <w:top w:val="single" w:sz="2" w:space="0" w:color="E3E3E3"/>
-          <w:left w:val="single" w:sz="2" w:space="0" w:color="E3E3E3"/>
-          <w:bottom w:val="single" w:sz="2" w:space="0" w:color="E3E3E3"/>
-          <w:right w:val="single" w:sz="2" w:space="0" w:color="E3E3E3"/>
-        </w:pBdr>
-        <w:spacing w:after="0" w:line="240" w:lineRule="auto"/>
-        <w:ind w:left="720"/>
-        <w:rPr>
-          <w:rFonts w:ascii="Arial" w:eastAsia="Times New Roman" w:hAnsi="Arial" w:cs="Arial"/>
-          <w:b/>
-          <w:sz w:val="32"/>
-          <w:szCs w:val="32"/>
-          <w:lang w:eastAsia="es-GT"/>
-        </w:rPr>
-      </w:pPr>
-      <w:r>
-        <w:rPr>
-          <w:rFonts w:ascii="Arial" w:eastAsia="Times New Roman" w:hAnsi="Arial" w:cs="Arial"/>
-          <w:b/>
-          <w:sz w:val="32"/>
-          <w:szCs w:val="32"/>
-          <w:lang w:eastAsia="es-GT"/>
-        </w:rPr>
-        <w:t>Valor: Empoderamiento y responsabilidad.</w:t>
-      </w:r>
-    </w:p>
-    <w:p>
-      <w:pPr>
-        <w:pBdr>
-          <w:top w:val="single" w:sz="2" w:space="0" w:color="E3E3E3"/>
-          <w:left w:val="single" w:sz="2" w:space="1" w:color="E3E3E3"/>
-          <w:bottom w:val="single" w:sz="2" w:space="0" w:color="E3E3E3"/>
-          <w:right w:val="single" w:sz="2" w:space="0" w:color="E3E3E3"/>
-        </w:pBdr>
-        <w:spacing w:after="0" w:line="240" w:lineRule="auto"/>
-        <w:jc w:val="both"/>
-        <w:rPr>
-          <w:rFonts w:ascii="Arial" w:eastAsia="Times New Roman" w:hAnsi="Arial" w:cs="Arial"/>
-          <w:sz w:val="28"/>
-          <w:szCs w:val="28"/>
-          <w:lang w:eastAsia="es-GT"/>
-        </w:rPr>
-      </w:pPr>
-      <w:r>
-        <w:rPr>
-          <w:rFonts w:ascii="Arial" w:eastAsia="Times New Roman" w:hAnsi="Arial" w:cs="Arial"/>
-          <w:sz w:val="28"/>
-          <w:szCs w:val="28"/>
-          <w:lang w:eastAsia="es-GT"/>
-        </w:rPr>
-        <w:t>Esta estrategia se enfocaría en involucrar activamente a los estudiantes, padres de familia y docentes en la creación de un entorno escolar seguro y respetuoso. Podrías promover la creación de comités escolares de convivencia y participación estudiantil, donde se discutan y propongan medidas para prevenir la violencia. Además, podrías organizar campañas de sensibilización y formación para toda la comunidad educativa. El valor principal detrás de esta estrategia sería el empoderamiento y la responsabilidad, lo que fomentaría un sentido de pertenencia y corresponsabilidad en el cuidado del ambiente escolar. Estas estrategias, basadas en valores fundamentales como el respeto, la tolerancia, el apoyo, la compasión, el empoderamiento y la responsabilidad, pueden contribuir significativamente a la prevención de la violencia en contextos escolares y al desarrollo de una educación más inclusiva y segura.</w:t>
-      </w:r>
-      <w:sdt>
-        <w:sdtPr>
-          <w:rPr>
-            <w:rFonts w:ascii="Arial" w:eastAsia="Times New Roman" w:hAnsi="Arial" w:cs="Arial"/>
-            <w:sz w:val="28"/>
-            <w:szCs w:val="28"/>
-            <w:lang w:eastAsia="es-GT"/>
-          </w:rPr>
-          <w:id w:val="-1331743752"/>
-          <w:citation/>
-        </w:sdtPr>
-        <w:sdtContent>
-          <w:r>
-            <w:rPr>
-              <w:rFonts w:ascii="Arial" w:eastAsia="Times New Roman" w:hAnsi="Arial" w:cs="Arial"/>
-              <w:sz w:val="28"/>
-              <w:szCs w:val="28"/>
-              <w:lang w:eastAsia="es-GT"/>
-            </w:rPr>
-            <w:fldChar w:fldCharType="begin"/>
-          </w:r>
-          <w:r>
-            <w:rPr>
-              <w:rFonts w:ascii="Arial" w:eastAsia="Times New Roman" w:hAnsi="Arial" w:cs="Arial"/>
-              <w:sz w:val="28"/>
-              <w:szCs w:val="28"/>
-              <w:lang w:eastAsia="es-GT"/>
-            </w:rPr>
-            <w:instrText xml:space="preserve"> CITATION Mar05 \l 4106 </w:instrText>
-          </w:r>
-          <w:r>
-            <w:rPr>
-              <w:rFonts w:ascii="Arial" w:eastAsia="Times New Roman" w:hAnsi="Arial" w:cs="Arial"/>
-              <w:sz w:val="28"/>
-              <w:szCs w:val="28"/>
-              <w:lang w:eastAsia="es-GT"/>
-            </w:rPr>
-            <w:fldChar w:fldCharType="separate"/>
-          </w:r>
-          <w:r>
-            <w:rPr>
-              <w:rFonts w:ascii="Arial" w:eastAsia="Times New Roman" w:hAnsi="Arial" w:cs="Arial"/>
-              <w:noProof/>
-              <w:sz w:val="28"/>
-              <w:szCs w:val="28"/>
-              <w:lang w:eastAsia="es-GT"/>
-            </w:rPr>
-            <w:t xml:space="preserve"> </w:t>
-          </w:r>
-          <w:r>
-            <w:rPr>
-              <w:rFonts w:ascii="Arial" w:eastAsia="Times New Roman" w:hAnsi="Arial" w:cs="Arial"/>
-              <w:noProof/>
-              <w:sz w:val="28"/>
-              <w:szCs w:val="28"/>
-              <w:lang w:eastAsia="es-GT"/>
-            </w:rPr>
-            <w:t>(Aguado, 2005)</w:t>
-          </w:r>
-          <w:r>
-            <w:rPr>
-              <w:rFonts w:ascii="Arial" w:eastAsia="Times New Roman" w:hAnsi="Arial" w:cs="Arial"/>
-              <w:sz w:val="28"/>
-              <w:szCs w:val="28"/>
-              <w:lang w:eastAsia="es-GT"/>
-            </w:rPr>
-            <w:fldChar w:fldCharType="end"/>
-          </w:r>
-        </w:sdtContent>
-      </w:sdt>
-    </w:p>
-    <w:p>
-      <w:pPr>
-        <w:pBdr>
-          <w:top w:val="single" w:sz="2" w:space="0" w:color="E3E3E3"/>
-          <w:left w:val="single" w:sz="2" w:space="0" w:color="E3E3E3"/>
-          <w:bottom w:val="single" w:sz="2" w:space="0" w:color="E3E3E3"/>
-          <w:right w:val="single" w:sz="2" w:space="0" w:color="E3E3E3"/>
-        </w:pBdr>
-        <w:shd w:val="clear" w:color="auto" w:fill="FFFFFF"/>
-        <w:spacing w:after="0" w:line="240" w:lineRule="auto"/>
-        <w:rPr>
-          <w:rFonts w:ascii="Arial" w:eastAsia="Times New Roman" w:hAnsi="Arial" w:cs="Arial"/>
-          <w:color w:val="0D0D0D"/>
-          <w:sz w:val="28"/>
-          <w:szCs w:val="28"/>
-          <w:lang w:eastAsia="es-GT"/>
-        </w:rPr>
-      </w:pPr>
-    </w:p>
-    <w:p>
-      <w:pPr>
-        <w:spacing w:after="0" w:line="240" w:lineRule="auto"/>
-        <w:rPr>
-          <w:rFonts w:ascii="Arial" w:hAnsi="Arial" w:cs="Arial"/>
-          <w:color w:val="000000" w:themeColor="text1"/>
-          <w:sz w:val="28"/>
-          <w:szCs w:val="28"/>
-        </w:rPr>
-      </w:pPr>
-      <w:r>
-        <w:rPr>
-          <w:rFonts w:ascii="Arial" w:hAnsi="Arial" w:cs="Arial"/>
-          <w:color w:val="000000" w:themeColor="text1"/>
-          <w:sz w:val="28"/>
-          <w:szCs w:val="28"/>
-        </w:rPr>
-        <w:lastRenderedPageBreak/>
-        <w:br w:type="page"/>
-      </w:r>
-    </w:p>
-    <w:p>
-      <w:pPr>
-        <w:spacing w:after="0" w:line="240" w:lineRule="auto"/>
-        <w:rPr>
-          <w:rFonts w:ascii="Arial" w:hAnsi="Arial" w:cs="Arial"/>
-          <w:color w:val="000000" w:themeColor="text1"/>
-          <w:sz w:val="28"/>
-          <w:szCs w:val="28"/>
-        </w:rPr>
-      </w:pPr>
     </w:p>
     <w:p>
       <w:pPr>
@@ -2638,24 +2162,6 @@
           <w:szCs w:val="24"/>
         </w:rPr>
         <w:t>El ordenamiento fiscal en Guatemala es una herramienta fundamental para garantizar el desarrollo económico y social del país. A través de este proceso, se busca establecer un sistema justo y equitativo de recaudación de impuestos, así como la correcta asignación y utilización de los recursos públicos.</w:t>
-      </w:r>
-      <w:r>
-        <w:rPr>
-          <w:rFonts w:ascii="Arial" w:hAnsi="Arial" w:cs="Arial"/>
-          <w:color w:val="000000" w:themeColor="text1"/>
-          <w:sz w:val="24"/>
-          <w:szCs w:val="24"/>
-        </w:rPr>
-        <w:t xml:space="preserve"> </w:t>
-      </w:r>
-      <w:r>
-        <w:rPr>
-          <w:rFonts w:ascii="Arial" w:hAnsi="Arial" w:cs="Arial"/>
-          <w:color w:val="000000" w:themeColor="text1"/>
-          <w:sz w:val="24"/>
-          <w:szCs w:val="24"/>
-        </w:rPr>
-        <w:t>Una de las principales finalidades del ordenamiento fiscal es combatir la evasión y elusión tributaria, que son prácticas ilegales que afectan directamente a la economía guatemalteca. Al fortalecer los mecanismos de control y supervisión, se busca asegurar que todos los contribuyentes cumplan con sus obligaciones fiscales.</w:t>
       </w:r>
       <w:r>
         <w:rPr>
@@ -3045,38 +2551,54 @@
           <w:rFonts w:ascii="Arial" w:hAnsi="Arial" w:cs="Arial"/>
           <w:color w:val="000000" w:themeColor="text1"/>
           <w:sz w:val="24"/>
-          <w:szCs w:val="24"/>
-          <w:lang w:val="es-MX"/>
-        </w:rPr>
-      </w:pPr>
-    </w:p>
-    <w:p>
-      <w:pPr>
-        <w:pStyle w:val="Prrafodelista"/>
-        <w:spacing w:after="0" w:line="360" w:lineRule="auto"/>
-        <w:jc w:val="both"/>
-        <w:rPr>
-          <w:rFonts w:ascii="Arial" w:hAnsi="Arial" w:cs="Arial"/>
-          <w:color w:val="000000" w:themeColor="text1"/>
-          <w:sz w:val="24"/>
-          <w:szCs w:val="24"/>
-          <w:lang w:val="es-MX"/>
-        </w:rPr>
-      </w:pPr>
-    </w:p>
-    <w:p>
-      <w:pPr>
-        <w:pStyle w:val="Prrafodelista"/>
-        <w:spacing w:after="0" w:line="360" w:lineRule="auto"/>
-        <w:jc w:val="both"/>
-        <w:rPr>
-          <w:rFonts w:ascii="Arial" w:hAnsi="Arial" w:cs="Arial"/>
-          <w:color w:val="000000" w:themeColor="text1"/>
-          <w:sz w:val="24"/>
-          <w:szCs w:val="24"/>
-          <w:lang w:val="es-MX"/>
-        </w:rPr>
-      </w:pPr>
+          <w:szCs w:val="28"/>
+        </w:rPr>
+      </w:pPr>
+      <w:r>
+        <w:rPr>
+          <w:rFonts w:ascii="Arial" w:hAnsi="Arial" w:cs="Arial"/>
+          <w:color w:val="000000" w:themeColor="text1"/>
+          <w:sz w:val="24"/>
+          <w:szCs w:val="28"/>
+        </w:rPr>
+        <w:t>La importancia radica en que</w:t>
+      </w:r>
+      <w:r>
+        <w:rPr>
+          <w:rFonts w:ascii="Arial" w:hAnsi="Arial" w:cs="Arial"/>
+          <w:color w:val="000000" w:themeColor="text1"/>
+          <w:sz w:val="24"/>
+          <w:szCs w:val="28"/>
+        </w:rPr>
+        <w:t xml:space="preserve"> se establecen los ingresos y gastos del Estado, así como la forma en que se administran los recursos financieros públicos. Esta disciplina no sólo es crucial para garantizar la sostenibilidad de las finanzas públicas, sino que también juega un papel determinante en el desarrollo económico y social de un país.</w:t>
+      </w:r>
+      <w:r>
+        <w:rPr>
+          <w:rFonts w:ascii="Arial" w:hAnsi="Arial" w:cs="Arial"/>
+          <w:color w:val="000000" w:themeColor="text1"/>
+          <w:sz w:val="24"/>
+          <w:szCs w:val="28"/>
+        </w:rPr>
+        <w:t xml:space="preserve"> </w:t>
+      </w:r>
+      <w:r>
+        <w:rPr>
+          <w:rFonts w:ascii="Arial" w:hAnsi="Arial" w:cs="Arial"/>
+          <w:color w:val="000000" w:themeColor="text1"/>
+          <w:sz w:val="24"/>
+          <w:szCs w:val="28"/>
+        </w:rPr>
+        <w:t>El sistema fiscal proporciona el marco necesario para la gestión eficiente de los recursos públicos.</w:t>
+      </w:r>
+      <w:r>
+        <w:rPr>
+          <w:rFonts w:ascii="Arial" w:hAnsi="Arial" w:cs="Arial"/>
+          <w:color w:val="000000" w:themeColor="text1"/>
+          <w:sz w:val="24"/>
+          <w:szCs w:val="28"/>
+        </w:rPr>
+        <w:br w:type="page"/>
+      </w:r>
     </w:p>
     <w:p>
       <w:pPr>
@@ -8414,43 +7936,7 @@
           <w:sz w:val="24"/>
           <w:szCs w:val="24"/>
         </w:rPr>
-        <w:t xml:space="preserve">La equidad venía a poner en cuestión la tesis de la discrecionalidad judicial (estrechamente vinculada al «modelo de las reglas»), lo que para el positivismo </w:t>
-      </w:r>
-      <w:proofErr w:type="spellStart"/>
-      <w:r>
-        <w:rPr>
-          <w:rFonts w:ascii="Arial" w:hAnsi="Arial" w:cs="Arial"/>
-          <w:sz w:val="24"/>
-          <w:szCs w:val="24"/>
-        </w:rPr>
-        <w:t>hartiano</w:t>
-      </w:r>
-      <w:proofErr w:type="spellEnd"/>
-      <w:r>
-        <w:rPr>
-          <w:rFonts w:ascii="Arial" w:hAnsi="Arial" w:cs="Arial"/>
-          <w:sz w:val="24"/>
-          <w:szCs w:val="24"/>
-        </w:rPr>
-        <w:t xml:space="preserve"> o </w:t>
-      </w:r>
-      <w:proofErr w:type="spellStart"/>
-      <w:r>
-        <w:rPr>
-          <w:rFonts w:ascii="Arial" w:hAnsi="Arial" w:cs="Arial"/>
-          <w:sz w:val="24"/>
-          <w:szCs w:val="24"/>
-        </w:rPr>
-        <w:t>raziano</w:t>
-      </w:r>
-      <w:proofErr w:type="spellEnd"/>
-      <w:r>
-        <w:rPr>
-          <w:rFonts w:ascii="Arial" w:hAnsi="Arial" w:cs="Arial"/>
-          <w:sz w:val="24"/>
-          <w:szCs w:val="24"/>
-        </w:rPr>
-        <w:t xml:space="preserve"> la situaba más allá de los límites del derecho</w:t>
+        <w:t>La equidad venía a poner en cuestión la tesis de la discrecionalidad judicial (estrechamente vinculada al «modelo de las reglas»), lo que para el positivismo hartiano o raziano la situaba más allá de los límites del derecho</w:t>
       </w:r>
       <w:r>
         <w:rPr>
@@ -8836,27 +8322,7 @@
           <w:sz w:val="24"/>
           <w:szCs w:val="24"/>
         </w:rPr>
-        <w:t xml:space="preserve">"Fomentar el respeto hacia las diferencias culturales es la base para una vida humana armónica. El respeto a las diferencias pluriculturales y </w:t>
-      </w:r>
-      <w:proofErr w:type="spellStart"/>
-      <w:r>
-        <w:rPr>
-          <w:rFonts w:ascii="Arial" w:hAnsi="Arial" w:cs="Arial"/>
-          <w:color w:val="000000" w:themeColor="text1"/>
-          <w:sz w:val="24"/>
-          <w:szCs w:val="24"/>
-        </w:rPr>
-        <w:t>multilingüísticas</w:t>
-      </w:r>
-      <w:proofErr w:type="spellEnd"/>
-      <w:r>
-        <w:rPr>
-          <w:rFonts w:ascii="Arial" w:hAnsi="Arial" w:cs="Arial"/>
-          <w:color w:val="000000" w:themeColor="text1"/>
-          <w:sz w:val="24"/>
-          <w:szCs w:val="24"/>
-        </w:rPr>
-        <w:t xml:space="preserve"> es una de las tendencias a nivel mundial más importantes para promover el conocimiento de otras costumbres y lenguas, y la integración e igualdad de las distintas culturas en los países. Casi la totalidad de los países latinoamericanos cuentan dentro de su territorio con pueblos que presentan diferencias lingüísticas, físicas y culturales. Este fenómeno es inherente a la cultura humana, pues las sociedades y civilizaciones se han basado, a lo largo de la historia, en los movimientos migratorios."</w:t>
+        <w:t>"Fomentar el respeto hacia las diferencias culturales es la base para una vida humana armónica. El respeto a las diferencias pluriculturales y multilingüísticas es una de las tendencias a nivel mundial más importantes para promover el conocimiento de otras costumbres y lenguas, y la integración e igualdad de las distintas culturas en los países. Casi la totalidad de los países latinoamericanos cuentan dentro de su territorio con pueblos que presentan diferencias lingüísticas, físicas y culturales. Este fenómeno es inherente a la cultura humana, pues las sociedades y civilizaciones se han basado, a lo largo de la historia, en los movimientos migratorios."</w:t>
       </w:r>
       <w:r>
         <w:rPr>
@@ -10405,8 +9871,6 @@
                 <w:t>. Obtenido de https://sites.google.com/view/rafael-eduardo-magarin-/equidad-de-g%C3%A9nero-de-etnia-y-social</w:t>
               </w:r>
             </w:p>
-            <w:bookmarkStart w:id="0" w:name="_GoBack"/>
-            <w:bookmarkEnd w:id="0"/>
             <w:p>
               <w:pPr>
                 <w:rPr>
@@ -10524,7 +9988,7 @@
 </file>
 
 <file path=word/numbering.xml><?xml version="1.0" encoding="utf-8"?>
-<w:numbering xmlns:wpc="http://schemas.microsoft.com/office/word/2010/wordprocessingCanvas" xmlns:mc="http://schemas.openxmlformats.org/markup-compatibility/2006" xmlns:o="urn:schemas-microsoft-com:office:office" xmlns:r="http://schemas.openxmlformats.org/officeDocument/2006/relationships" xmlns:m="http://schemas.openxmlformats.org/officeDocument/2006/math" xmlns:v="urn:schemas-microsoft-com:vml" xmlns:wp14="http://schemas.microsoft.com/office/word/2010/wordprocessingDrawing" xmlns:wp="http://schemas.openxmlformats.org/drawingml/2006/wordprocessingDrawing" xmlns:w10="urn:schemas-microsoft-com:office:word" xmlns:w="http://schemas.openxmlformats.org/wordprocessingml/2006/main" xmlns:w14="http://schemas.microsoft.com/office/word/2010/wordml" xmlns:w15="http://schemas.microsoft.com/office/word/2012/wordml" xmlns:wpg="http://schemas.microsoft.com/office/word/2010/wordprocessingGroup" xmlns:wpi="http://schemas.microsoft.com/office/word/2010/wordprocessingInk" xmlns:wne="http://schemas.microsoft.com/office/word/2006/wordml" xmlns:wps="http://schemas.microsoft.com/office/word/2010/wordprocessingShape" mc:Ignorable="w14 w15 wp14">
+<w:numbering xmlns:wpc="http://schemas.microsoft.com/office/word/2010/wordprocessingCanvas" xmlns:cx="http://schemas.microsoft.com/office/drawing/2014/chartex" xmlns:cx1="http://schemas.microsoft.com/office/drawing/2015/9/8/chartex" xmlns:cx2="http://schemas.microsoft.com/office/drawing/2015/10/21/chartex" xmlns:cx3="http://schemas.microsoft.com/office/drawing/2016/5/9/chartex" xmlns:cx4="http://schemas.microsoft.com/office/drawing/2016/5/10/chartex" xmlns:cx5="http://schemas.microsoft.com/office/drawing/2016/5/11/chartex" xmlns:cx6="http://schemas.microsoft.com/office/drawing/2016/5/12/chartex" xmlns:cx7="http://schemas.microsoft.com/office/drawing/2016/5/13/chartex" xmlns:cx8="http://schemas.microsoft.com/office/drawing/2016/5/14/chartex" xmlns:mc="http://schemas.openxmlformats.org/markup-compatibility/2006" xmlns:aink="http://schemas.microsoft.com/office/drawing/2016/ink" xmlns:am3d="http://schemas.microsoft.com/office/drawing/2017/model3d" xmlns:o="urn:schemas-microsoft-com:office:office" xmlns:r="http://schemas.openxmlformats.org/officeDocument/2006/relationships" xmlns:m="http://schemas.openxmlformats.org/officeDocument/2006/math" xmlns:v="urn:schemas-microsoft-com:vml" xmlns:wp14="http://schemas.microsoft.com/office/word/2010/wordprocessingDrawing" xmlns:wp="http://schemas.openxmlformats.org/drawingml/2006/wordprocessingDrawing" xmlns:w10="urn:schemas-microsoft-com:office:word" xmlns:w="http://schemas.openxmlformats.org/wordprocessingml/2006/main" xmlns:w14="http://schemas.microsoft.com/office/word/2010/wordml" xmlns:w15="http://schemas.microsoft.com/office/word/2012/wordml" xmlns:w16cex="http://schemas.microsoft.com/office/word/2018/wordml/cex" xmlns:w16cid="http://schemas.microsoft.com/office/word/2016/wordml/cid" xmlns:w16="http://schemas.microsoft.com/office/word/2018/wordml" xmlns:w16sdtdh="http://schemas.microsoft.com/office/word/2020/wordml/sdtdatahash" xmlns:w16se="http://schemas.microsoft.com/office/word/2015/wordml/symex" xmlns:wpg="http://schemas.microsoft.com/office/word/2010/wordprocessingGroup" xmlns:wpi="http://schemas.microsoft.com/office/word/2010/wordprocessingInk" xmlns:wne="http://schemas.microsoft.com/office/word/2006/wordml" xmlns:wps="http://schemas.microsoft.com/office/word/2010/wordprocessingShape" mc:Ignorable="w14 w15 w16se w16cid w16 w16cex w16sdtdh wp14">
   <w:abstractNum w:abstractNumId="0" w15:restartNumberingAfterBreak="0">
     <w:nsid w:val="01B47DA9"/>
     <w:multiLevelType w:val="hybridMultilevel"/>
@@ -11314,8 +10778,8 @@
   <w:abstractNum w:abstractNumId="7" w15:restartNumberingAfterBreak="0">
     <w:nsid w:val="62047F15"/>
     <w:multiLevelType w:val="hybridMultilevel"/>
-    <w:tmpl w:val="4F6A0ADC"/>
-    <w:lvl w:ilvl="0" w:tplc="080A0001">
+    <w:tmpl w:val="D6CCEF3E"/>
+    <w:lvl w:ilvl="0" w:tplc="B20AB2CE">
       <w:start w:val="1"/>
       <w:numFmt w:val="bullet"/>
       <w:lvlText w:val=""/>
@@ -11325,6 +10789,8 @@
       </w:pPr>
       <w:rPr>
         <w:rFonts w:ascii="Symbol" w:hAnsi="Symbol" w:hint="default"/>
+        <w:sz w:val="28"/>
+        <w:szCs w:val="22"/>
       </w:rPr>
     </w:lvl>
     <w:lvl w:ilvl="1" w:tplc="080A0003" w:tentative="1">
@@ -11453,27 +10919,9 @@
   </w:num>
   <w:num w:numId="10">
     <w:abstractNumId w:val="7"/>
-    <w:lvlOverride w:ilvl="0"/>
-    <w:lvlOverride w:ilvl="1"/>
-    <w:lvlOverride w:ilvl="2"/>
-    <w:lvlOverride w:ilvl="3"/>
-    <w:lvlOverride w:ilvl="4"/>
-    <w:lvlOverride w:ilvl="5"/>
-    <w:lvlOverride w:ilvl="6"/>
-    <w:lvlOverride w:ilvl="7"/>
-    <w:lvlOverride w:ilvl="8"/>
   </w:num>
   <w:num w:numId="11">
     <w:abstractNumId w:val="3"/>
-    <w:lvlOverride w:ilvl="0"/>
-    <w:lvlOverride w:ilvl="1"/>
-    <w:lvlOverride w:ilvl="2"/>
-    <w:lvlOverride w:ilvl="3"/>
-    <w:lvlOverride w:ilvl="4"/>
-    <w:lvlOverride w:ilvl="5"/>
-    <w:lvlOverride w:ilvl="6"/>
-    <w:lvlOverride w:ilvl="7"/>
-    <w:lvlOverride w:ilvl="8"/>
   </w:num>
   <w:num w:numId="12">
     <w:abstractNumId w:val="6"/>
@@ -11503,11 +10951,41 @@
       <w:startOverride w:val="1"/>
     </w:lvlOverride>
   </w:num>
+  <w:num w:numId="13">
+    <w:abstractNumId w:val="0"/>
+    <w:lvlOverride w:ilvl="0">
+      <w:startOverride w:val="1"/>
+    </w:lvlOverride>
+    <w:lvlOverride w:ilvl="1">
+      <w:startOverride w:val="1"/>
+    </w:lvlOverride>
+    <w:lvlOverride w:ilvl="2">
+      <w:startOverride w:val="1"/>
+    </w:lvlOverride>
+    <w:lvlOverride w:ilvl="3">
+      <w:startOverride w:val="1"/>
+    </w:lvlOverride>
+    <w:lvlOverride w:ilvl="4">
+      <w:startOverride w:val="1"/>
+    </w:lvlOverride>
+    <w:lvlOverride w:ilvl="5">
+      <w:startOverride w:val="1"/>
+    </w:lvlOverride>
+    <w:lvlOverride w:ilvl="6">
+      <w:startOverride w:val="1"/>
+    </w:lvlOverride>
+    <w:lvlOverride w:ilvl="7">
+      <w:startOverride w:val="1"/>
+    </w:lvlOverride>
+    <w:lvlOverride w:ilvl="8">
+      <w:startOverride w:val="1"/>
+    </w:lvlOverride>
+  </w:num>
 </w:numbering>
 </file>
 
 <file path=word/styles.xml><?xml version="1.0" encoding="utf-8"?>
-<w:styles xmlns:mc="http://schemas.openxmlformats.org/markup-compatibility/2006" xmlns:r="http://schemas.openxmlformats.org/officeDocument/2006/relationships" xmlns:w="http://schemas.openxmlformats.org/wordprocessingml/2006/main" xmlns:w14="http://schemas.microsoft.com/office/word/2010/wordml" xmlns:w15="http://schemas.microsoft.com/office/word/2012/wordml" mc:Ignorable="w14 w15">
+<w:styles xmlns:mc="http://schemas.openxmlformats.org/markup-compatibility/2006" xmlns:r="http://schemas.openxmlformats.org/officeDocument/2006/relationships" xmlns:w="http://schemas.openxmlformats.org/wordprocessingml/2006/main" xmlns:w14="http://schemas.microsoft.com/office/word/2010/wordml" xmlns:w15="http://schemas.microsoft.com/office/word/2012/wordml" xmlns:w16cex="http://schemas.microsoft.com/office/word/2018/wordml/cex" xmlns:w16cid="http://schemas.microsoft.com/office/word/2016/wordml/cid" xmlns:w16="http://schemas.microsoft.com/office/word/2018/wordml" xmlns:w16sdtdh="http://schemas.microsoft.com/office/word/2020/wordml/sdtdatahash" xmlns:w16se="http://schemas.microsoft.com/office/word/2015/wordml/symex" mc:Ignorable="w14 w15 w16se w16cid w16 w16cex w16sdtdh">
   <w:docDefaults>
     <w:rPrDefault>
       <w:rPr>
@@ -11517,7 +10995,7 @@
     </w:rPrDefault>
     <w:pPrDefault/>
   </w:docDefaults>
-  <w:latentStyles w:defLockedState="0" w:defUIPriority="99" w:defSemiHidden="0" w:defUnhideWhenUsed="0" w:defQFormat="0" w:count="371">
+  <w:latentStyles w:defLockedState="0" w:defUIPriority="99" w:defSemiHidden="0" w:defUnhideWhenUsed="0" w:defQFormat="0" w:count="376">
     <w:lsdException w:name="Normal" w:locked="1" w:uiPriority="0" w:qFormat="1"/>
     <w:lsdException w:name="heading 1" w:locked="1" w:uiPriority="9" w:qFormat="1"/>
     <w:lsdException w:name="heading 2" w:locked="1" w:semiHidden="1" w:uiPriority="0" w:unhideWhenUsed="1" w:qFormat="1"/>
@@ -11623,7 +11101,6 @@
     <w:lsdException w:name="HTML Sample" w:semiHidden="1" w:unhideWhenUsed="1"/>
     <w:lsdException w:name="HTML Typewriter" w:semiHidden="1" w:unhideWhenUsed="1"/>
     <w:lsdException w:name="HTML Variable" w:semiHidden="1" w:unhideWhenUsed="1"/>
-    <w:lsdException w:name="Normal Table" w:semiHidden="1" w:unhideWhenUsed="1"/>
     <w:lsdException w:name="annotation subject" w:semiHidden="1" w:unhideWhenUsed="1"/>
     <w:lsdException w:name="No List" w:semiHidden="1" w:unhideWhenUsed="1"/>
     <w:lsdException w:name="Outline List 1" w:semiHidden="1" w:unhideWhenUsed="1"/>
@@ -11666,11 +11143,8 @@
     <w:lsdException w:name="Table Contemporary" w:semiHidden="1" w:unhideWhenUsed="1"/>
     <w:lsdException w:name="Table Elegant" w:semiHidden="1" w:unhideWhenUsed="1"/>
     <w:lsdException w:name="Table Professional" w:semiHidden="1" w:unhideWhenUsed="1"/>
-    <w:lsdException w:name="Table Subtle 1" w:semiHidden="1" w:unhideWhenUsed="1"/>
     <w:lsdException w:name="Table Subtle 2" w:semiHidden="1" w:unhideWhenUsed="1"/>
     <w:lsdException w:name="Table Web 1" w:semiHidden="1" w:unhideWhenUsed="1"/>
-    <w:lsdException w:name="Table Web 2" w:semiHidden="1" w:unhideWhenUsed="1"/>
-    <w:lsdException w:name="Table Web 3" w:semiHidden="1" w:unhideWhenUsed="1"/>
     <w:lsdException w:name="Balloon Text" w:semiHidden="1" w:unhideWhenUsed="1"/>
     <w:lsdException w:name="Table Grid" w:locked="1" w:uiPriority="0"/>
     <w:lsdException w:name="Table Theme" w:semiHidden="1" w:unhideWhenUsed="1"/>
@@ -11889,6 +11363,11 @@
     <w:lsdException w:name="List Table 5 Dark Accent 6" w:uiPriority="50"/>
     <w:lsdException w:name="List Table 6 Colorful Accent 6" w:uiPriority="51"/>
     <w:lsdException w:name="List Table 7 Colorful Accent 6" w:uiPriority="52"/>
+    <w:lsdException w:name="Mention" w:semiHidden="1" w:unhideWhenUsed="1"/>
+    <w:lsdException w:name="Smart Hyperlink" w:semiHidden="1" w:unhideWhenUsed="1"/>
+    <w:lsdException w:name="Hashtag" w:semiHidden="1" w:unhideWhenUsed="1"/>
+    <w:lsdException w:name="Unresolved Mention" w:semiHidden="1" w:unhideWhenUsed="1"/>
+    <w:lsdException w:name="Smart Link" w:semiHidden="1" w:unhideWhenUsed="1"/>
   </w:latentStyles>
   <w:style w:type="paragraph" w:default="1" w:styleId="Normal">
     <w:name w:val="Normal"/>
@@ -12198,11 +11677,11 @@
       <w:lang w:val="es-GT"/>
     </w:rPr>
   </w:style>
-  <w:style w:type="paragraph" w:styleId="Puesto">
+  <w:style w:type="paragraph" w:styleId="Ttulo">
     <w:name w:val="Title"/>
     <w:basedOn w:val="Normal"/>
     <w:next w:val="Normal"/>
-    <w:link w:val="PuestoCar"/>
+    <w:link w:val="TtuloCar"/>
     <w:qFormat/>
     <w:locked/>
     <w:rsid w:val="005B1806"/>
@@ -12218,10 +11697,10 @@
       <w:szCs w:val="56"/>
     </w:rPr>
   </w:style>
-  <w:style w:type="character" w:customStyle="1" w:styleId="PuestoCar">
-    <w:name w:val="Puesto Car"/>
+  <w:style w:type="character" w:customStyle="1" w:styleId="TtuloCar">
+    <w:name w:val="Título Car"/>
     <w:basedOn w:val="Fuentedeprrafopredeter"/>
-    <w:link w:val="Puesto"/>
+    <w:link w:val="Ttulo"/>
     <w:rsid w:val="005B1806"/>
     <w:rPr>
       <w:rFonts w:asciiTheme="majorHAnsi" w:eastAsiaTheme="majorEastAsia" w:hAnsiTheme="majorHAnsi" w:cstheme="majorBidi"/>

</xml_diff>

<commit_message>
Agregando la importancia de los derechos y deberes constitucionales
</commit_message>
<xml_diff>
--- a/Proyecto de Nación - Fase II.docx
+++ b/Proyecto de Nación - Fase II.docx
@@ -1,6 +1,6 @@
 
 <file path=word/document.xml><?xml version="1.0" encoding="utf-8"?>
-<w:document xmlns:wpc="http://schemas.microsoft.com/office/word/2010/wordprocessingCanvas" xmlns:cx="http://schemas.microsoft.com/office/drawing/2014/chartex" xmlns:cx1="http://schemas.microsoft.com/office/drawing/2015/9/8/chartex" xmlns:cx2="http://schemas.microsoft.com/office/drawing/2015/10/21/chartex" xmlns:cx3="http://schemas.microsoft.com/office/drawing/2016/5/9/chartex" xmlns:cx4="http://schemas.microsoft.com/office/drawing/2016/5/10/chartex" xmlns:cx5="http://schemas.microsoft.com/office/drawing/2016/5/11/chartex" xmlns:cx6="http://schemas.microsoft.com/office/drawing/2016/5/12/chartex" xmlns:cx7="http://schemas.microsoft.com/office/drawing/2016/5/13/chartex" xmlns:cx8="http://schemas.microsoft.com/office/drawing/2016/5/14/chartex" xmlns:mc="http://schemas.openxmlformats.org/markup-compatibility/2006" xmlns:aink="http://schemas.microsoft.com/office/drawing/2016/ink" xmlns:am3d="http://schemas.microsoft.com/office/drawing/2017/model3d" xmlns:o="urn:schemas-microsoft-com:office:office" xmlns:r="http://schemas.openxmlformats.org/officeDocument/2006/relationships" xmlns:m="http://schemas.openxmlformats.org/officeDocument/2006/math" xmlns:v="urn:schemas-microsoft-com:vml" xmlns:wp14="http://schemas.microsoft.com/office/word/2010/wordprocessingDrawing" xmlns:wp="http://schemas.openxmlformats.org/drawingml/2006/wordprocessingDrawing" xmlns:w10="urn:schemas-microsoft-com:office:word" xmlns:w="http://schemas.openxmlformats.org/wordprocessingml/2006/main" xmlns:w14="http://schemas.microsoft.com/office/word/2010/wordml" xmlns:w15="http://schemas.microsoft.com/office/word/2012/wordml" xmlns:w16cex="http://schemas.microsoft.com/office/word/2018/wordml/cex" xmlns:w16cid="http://schemas.microsoft.com/office/word/2016/wordml/cid" xmlns:w16="http://schemas.microsoft.com/office/word/2018/wordml" xmlns:w16sdtdh="http://schemas.microsoft.com/office/word/2020/wordml/sdtdatahash" xmlns:w16se="http://schemas.microsoft.com/office/word/2015/wordml/symex" xmlns:wpg="http://schemas.microsoft.com/office/word/2010/wordprocessingGroup" xmlns:wpi="http://schemas.microsoft.com/office/word/2010/wordprocessingInk" xmlns:wne="http://schemas.microsoft.com/office/word/2006/wordml" xmlns:wps="http://schemas.microsoft.com/office/word/2010/wordprocessingShape" mc:Ignorable="w14 w15 w16se w16cid w16 w16cex w16sdtdh wp14">
+<w:document xmlns:wpc="http://schemas.microsoft.com/office/word/2010/wordprocessingCanvas" xmlns:mc="http://schemas.openxmlformats.org/markup-compatibility/2006" xmlns:o="urn:schemas-microsoft-com:office:office" xmlns:r="http://schemas.openxmlformats.org/officeDocument/2006/relationships" xmlns:m="http://schemas.openxmlformats.org/officeDocument/2006/math" xmlns:v="urn:schemas-microsoft-com:vml" xmlns:wp14="http://schemas.microsoft.com/office/word/2010/wordprocessingDrawing" xmlns:wp="http://schemas.openxmlformats.org/drawingml/2006/wordprocessingDrawing" xmlns:w10="urn:schemas-microsoft-com:office:word" xmlns:w="http://schemas.openxmlformats.org/wordprocessingml/2006/main" xmlns:w14="http://schemas.microsoft.com/office/word/2010/wordml" xmlns:w15="http://schemas.microsoft.com/office/word/2012/wordml" xmlns:wpg="http://schemas.microsoft.com/office/word/2010/wordprocessingGroup" xmlns:wpi="http://schemas.microsoft.com/office/word/2010/wordprocessingInk" xmlns:wne="http://schemas.microsoft.com/office/word/2006/wordml" xmlns:wps="http://schemas.microsoft.com/office/word/2010/wordprocessingShape" mc:Ignorable="w14 w15 wp14">
   <w:body>
     <w:p>
       <w:pPr>
@@ -98,8 +98,22 @@
           <w:sz w:val="24"/>
           <w:szCs w:val="24"/>
         </w:rPr>
-        <w:t>Centro Educativo Técnico Laboral Kinal</w:t>
-      </w:r>
+        <w:t xml:space="preserve">Centro Educativo Técnico Laboral </w:t>
+      </w:r>
+      <w:proofErr w:type="spellStart"/>
+      <w:r>
+        <w:rPr>
+          <w:rFonts w:ascii="Arial" w:hAnsi="Arial" w:cs="Arial"/>
+          <w:b/>
+          <w:bCs/>
+          <w:i/>
+          <w:color w:val="000000"/>
+          <w:sz w:val="24"/>
+          <w:szCs w:val="24"/>
+        </w:rPr>
+        <w:t>Kinal</w:t>
+      </w:r>
+      <w:proofErr w:type="spellEnd"/>
     </w:p>
     <w:p>
       <w:pPr>
@@ -182,8 +196,9 @@
           <w:sz w:val="24"/>
           <w:szCs w:val="24"/>
         </w:rPr>
-        <w:t xml:space="preserve">Asesor: </w:t>
-      </w:r>
+        <w:t>Asesor</w:t>
+      </w:r>
+      <w:proofErr w:type="gramStart"/>
       <w:r>
         <w:rPr>
           <w:rFonts w:ascii="Arial" w:hAnsi="Arial" w:cs="Arial"/>
@@ -195,7 +210,7 @@
           <w:sz w:val="24"/>
           <w:szCs w:val="24"/>
         </w:rPr>
-        <w:t xml:space="preserve"> Rafael Waldemar </w:t>
+        <w:t xml:space="preserve">: </w:t>
       </w:r>
       <w:r>
         <w:rPr>
@@ -208,6 +223,61 @@
           <w:sz w:val="24"/>
           <w:szCs w:val="24"/>
         </w:rPr>
+        <w:t xml:space="preserve"> Rafael</w:t>
+      </w:r>
+      <w:proofErr w:type="gramEnd"/>
+      <w:r>
+        <w:rPr>
+          <w:rFonts w:ascii="Arial" w:hAnsi="Arial" w:cs="Arial"/>
+          <w:b/>
+          <w:bCs/>
+          <w:i/>
+          <w:iCs/>
+          <w:color w:val="000000" w:themeColor="text1"/>
+          <w:sz w:val="24"/>
+          <w:szCs w:val="24"/>
+        </w:rPr>
+        <w:t xml:space="preserve"> </w:t>
+      </w:r>
+      <w:proofErr w:type="spellStart"/>
+      <w:r>
+        <w:rPr>
+          <w:rFonts w:ascii="Arial" w:hAnsi="Arial" w:cs="Arial"/>
+          <w:b/>
+          <w:bCs/>
+          <w:i/>
+          <w:iCs/>
+          <w:color w:val="000000" w:themeColor="text1"/>
+          <w:sz w:val="24"/>
+          <w:szCs w:val="24"/>
+        </w:rPr>
+        <w:t>Waldemar</w:t>
+      </w:r>
+      <w:proofErr w:type="spellEnd"/>
+      <w:r>
+        <w:rPr>
+          <w:rFonts w:ascii="Arial" w:hAnsi="Arial" w:cs="Arial"/>
+          <w:b/>
+          <w:bCs/>
+          <w:i/>
+          <w:iCs/>
+          <w:color w:val="000000" w:themeColor="text1"/>
+          <w:sz w:val="24"/>
+          <w:szCs w:val="24"/>
+        </w:rPr>
+        <w:t xml:space="preserve"> </w:t>
+      </w:r>
+      <w:r>
+        <w:rPr>
+          <w:rFonts w:ascii="Arial" w:hAnsi="Arial" w:cs="Arial"/>
+          <w:b/>
+          <w:bCs/>
+          <w:i/>
+          <w:iCs/>
+          <w:color w:val="000000" w:themeColor="text1"/>
+          <w:sz w:val="24"/>
+          <w:szCs w:val="24"/>
+        </w:rPr>
         <w:t>Gutiérrez</w:t>
       </w:r>
     </w:p>
@@ -627,8 +697,23 @@
           <w:szCs w:val="24"/>
           <w:lang w:val="es-MX"/>
         </w:rPr>
-        <w:t>José David Soto Puac</w:t>
-      </w:r>
+        <w:t xml:space="preserve">José David Soto </w:t>
+      </w:r>
+      <w:proofErr w:type="spellStart"/>
+      <w:r>
+        <w:rPr>
+          <w:rFonts w:ascii="Arial" w:hAnsi="Arial" w:cs="Arial"/>
+          <w:b/>
+          <w:bCs/>
+          <w:i/>
+          <w:color w:val="000000"/>
+          <w:sz w:val="24"/>
+          <w:szCs w:val="24"/>
+          <w:lang w:val="es-MX"/>
+        </w:rPr>
+        <w:t>Puac</w:t>
+      </w:r>
+      <w:proofErr w:type="spellEnd"/>
     </w:p>
     <w:p>
       <w:pPr>
@@ -740,8 +825,23 @@
           <w:szCs w:val="24"/>
           <w:lang w:val="es-MX"/>
         </w:rPr>
-        <w:t xml:space="preserve"> Rogel</w:t>
-      </w:r>
+        <w:t xml:space="preserve"> </w:t>
+      </w:r>
+      <w:proofErr w:type="spellStart"/>
+      <w:r>
+        <w:rPr>
+          <w:rFonts w:ascii="Arial" w:hAnsi="Arial" w:cs="Arial"/>
+          <w:b/>
+          <w:bCs/>
+          <w:i/>
+          <w:color w:val="000000"/>
+          <w:sz w:val="24"/>
+          <w:szCs w:val="24"/>
+          <w:lang w:val="es-MX"/>
+        </w:rPr>
+        <w:t>Rogel</w:t>
+      </w:r>
+      <w:proofErr w:type="spellEnd"/>
     </w:p>
     <w:p>
       <w:pPr>
@@ -769,7 +869,35 @@
           <w:szCs w:val="24"/>
           <w:lang w:val="es-MX"/>
         </w:rPr>
-        <w:t>Diego Sebastián Siney García</w:t>
+        <w:t xml:space="preserve">Diego Sebastián </w:t>
+      </w:r>
+      <w:proofErr w:type="spellStart"/>
+      <w:r>
+        <w:rPr>
+          <w:rFonts w:ascii="Arial" w:hAnsi="Arial" w:cs="Arial"/>
+          <w:b/>
+          <w:bCs/>
+          <w:i/>
+          <w:color w:val="000000"/>
+          <w:sz w:val="24"/>
+          <w:szCs w:val="24"/>
+          <w:lang w:val="es-MX"/>
+        </w:rPr>
+        <w:t>Siney</w:t>
+      </w:r>
+      <w:proofErr w:type="spellEnd"/>
+      <w:r>
+        <w:rPr>
+          <w:rFonts w:ascii="Arial" w:hAnsi="Arial" w:cs="Arial"/>
+          <w:b/>
+          <w:bCs/>
+          <w:i/>
+          <w:color w:val="000000"/>
+          <w:sz w:val="24"/>
+          <w:szCs w:val="24"/>
+          <w:lang w:val="es-MX"/>
+        </w:rPr>
+        <w:t xml:space="preserve"> García</w:t>
       </w:r>
     </w:p>
     <w:p>
@@ -798,7 +926,35 @@
           <w:szCs w:val="24"/>
           <w:lang w:val="es-MX"/>
         </w:rPr>
-        <w:t>David Fernando Balcárcel Martínez</w:t>
+        <w:t xml:space="preserve">David Fernando </w:t>
+      </w:r>
+      <w:proofErr w:type="spellStart"/>
+      <w:r>
+        <w:rPr>
+          <w:rFonts w:ascii="Arial" w:hAnsi="Arial" w:cs="Arial"/>
+          <w:b/>
+          <w:bCs/>
+          <w:i/>
+          <w:color w:val="000000"/>
+          <w:sz w:val="24"/>
+          <w:szCs w:val="24"/>
+          <w:lang w:val="es-MX"/>
+        </w:rPr>
+        <w:t>Balcárcel</w:t>
+      </w:r>
+      <w:proofErr w:type="spellEnd"/>
+      <w:r>
+        <w:rPr>
+          <w:rFonts w:ascii="Arial" w:hAnsi="Arial" w:cs="Arial"/>
+          <w:b/>
+          <w:bCs/>
+          <w:i/>
+          <w:color w:val="000000"/>
+          <w:sz w:val="24"/>
+          <w:szCs w:val="24"/>
+          <w:lang w:val="es-MX"/>
+        </w:rPr>
+        <w:t xml:space="preserve"> Martínez</w:t>
       </w:r>
     </w:p>
     <w:p>
@@ -1217,7 +1373,7 @@
     </w:p>
     <w:p>
       <w:pPr>
-        <w:pStyle w:val="Ttulo"/>
+        <w:pStyle w:val="Puesto"/>
         <w:jc w:val="center"/>
         <w:rPr>
           <w:rFonts w:ascii="Arial" w:hAnsi="Arial" w:cs="Arial"/>
@@ -1551,17 +1707,7 @@
           <w:sz w:val="24"/>
           <w:szCs w:val="24"/>
         </w:rPr>
-        <w:t>Empoderamiento y responsabilidad</w:t>
-      </w:r>
-      <w:r>
-        <w:rPr>
-          <w:rFonts w:ascii="Arial" w:hAnsi="Arial" w:cs="Arial"/>
-          <w:b/>
-          <w:bCs/>
-          <w:sz w:val="24"/>
-          <w:szCs w:val="24"/>
-        </w:rPr>
-        <w:t>:</w:t>
+        <w:t>Empoderamiento y responsabilidad:</w:t>
       </w:r>
     </w:p>
     <w:p>
@@ -1641,17 +1787,7 @@
           <w:sz w:val="24"/>
           <w:szCs w:val="24"/>
         </w:rPr>
-        <w:t>Apoyo y compasión</w:t>
-      </w:r>
-      <w:r>
-        <w:rPr>
-          <w:rFonts w:ascii="Arial" w:hAnsi="Arial" w:cs="Arial"/>
-          <w:b/>
-          <w:bCs/>
-          <w:sz w:val="24"/>
-          <w:szCs w:val="24"/>
-        </w:rPr>
-        <w:t>:</w:t>
+        <w:t>Apoyo y compasión:</w:t>
       </w:r>
     </w:p>
     <w:p>
@@ -1926,7 +2062,6 @@
           <w:szCs w:val="16"/>
           <w:lang w:eastAsia="es-GT"/>
         </w:rPr>
-        <w:lastRenderedPageBreak/>
         <w:t>Principio del formulario</w:t>
       </w:r>
     </w:p>
@@ -1948,6 +2083,7 @@
           <w:sz w:val="28"/>
           <w:szCs w:val="28"/>
         </w:rPr>
+        <w:lastRenderedPageBreak/>
         <w:t>Mapas Mentales</w:t>
       </w:r>
     </w:p>
@@ -5222,7 +5358,16 @@
           <w:sz w:val="24"/>
           <w:szCs w:val="24"/>
         </w:rPr>
-        <w:t>Si concebimos a la cultura como el conjunto de conocimientos, modos de vida y costumbres de una sociedad determinada, o bien como el conjunto de las manifestaciones en que se expresa la vida tradicional de un pueblo,</w:t>
+        <w:t>Si concebimos a la cultura como el conjunto de conocimientos, modos de vida y costumbres de una sociedad determinada, o bien como el conjunto de las manifestaciones en que se expresa la vida tradicional de un pueblo</w:t>
+      </w:r>
+      <w:proofErr w:type="gramStart"/>
+      <w:r>
+        <w:rPr>
+          <w:rFonts w:ascii="Arial" w:hAnsi="Arial" w:cs="Arial"/>
+          <w:sz w:val="24"/>
+          <w:szCs w:val="24"/>
+        </w:rPr>
+        <w:t>,</w:t>
       </w:r>
       <w:r>
         <w:rPr>
@@ -5233,6 +5378,7 @@
         </w:rPr>
         <w:t>1</w:t>
       </w:r>
+      <w:proofErr w:type="gramEnd"/>
       <w:r>
         <w:rPr>
           <w:rFonts w:ascii="Arial" w:hAnsi="Arial" w:cs="Arial"/>
@@ -5253,13 +5399,23 @@
           <w:szCs w:val="24"/>
         </w:rPr>
       </w:pPr>
-      <w:r>
-        <w:rPr>
-          <w:rFonts w:ascii="Arial" w:hAnsi="Arial" w:cs="Arial"/>
-          <w:sz w:val="24"/>
-          <w:szCs w:val="24"/>
-        </w:rPr>
-        <w:t xml:space="preserve">tributaria entenderíamos al conjunto de información y el grado de conocimientos </w:t>
+      <w:proofErr w:type="gramStart"/>
+      <w:r>
+        <w:rPr>
+          <w:rFonts w:ascii="Arial" w:hAnsi="Arial" w:cs="Arial"/>
+          <w:sz w:val="24"/>
+          <w:szCs w:val="24"/>
+        </w:rPr>
+        <w:t>tributaria</w:t>
+      </w:r>
+      <w:proofErr w:type="gramEnd"/>
+      <w:r>
+        <w:rPr>
+          <w:rFonts w:ascii="Arial" w:hAnsi="Arial" w:cs="Arial"/>
+          <w:sz w:val="24"/>
+          <w:szCs w:val="24"/>
+        </w:rPr>
+        <w:t xml:space="preserve"> entenderíamos al conjunto de información y el grado de conocimientos </w:t>
       </w:r>
     </w:p>
     <w:p>
@@ -5273,13 +5429,23 @@
           <w:szCs w:val="24"/>
         </w:rPr>
       </w:pPr>
-      <w:r>
-        <w:rPr>
-          <w:rFonts w:ascii="Arial" w:hAnsi="Arial" w:cs="Arial"/>
-          <w:sz w:val="24"/>
-          <w:szCs w:val="24"/>
-        </w:rPr>
-        <w:t xml:space="preserve">que en un determinado país se tiene sobre los impuestos, pero más importante </w:t>
+      <w:proofErr w:type="gramStart"/>
+      <w:r>
+        <w:rPr>
+          <w:rFonts w:ascii="Arial" w:hAnsi="Arial" w:cs="Arial"/>
+          <w:sz w:val="24"/>
+          <w:szCs w:val="24"/>
+        </w:rPr>
+        <w:t>que</w:t>
+      </w:r>
+      <w:proofErr w:type="gramEnd"/>
+      <w:r>
+        <w:rPr>
+          <w:rFonts w:ascii="Arial" w:hAnsi="Arial" w:cs="Arial"/>
+          <w:sz w:val="24"/>
+          <w:szCs w:val="24"/>
+        </w:rPr>
+        <w:t xml:space="preserve"> en un determinado país se tiene sobre los impuestos, pero más importante </w:t>
       </w:r>
     </w:p>
     <w:p>
@@ -5293,13 +5459,23 @@
           <w:szCs w:val="24"/>
         </w:rPr>
       </w:pPr>
-      <w:r>
-        <w:rPr>
-          <w:rFonts w:ascii="Arial" w:hAnsi="Arial" w:cs="Arial"/>
-          <w:sz w:val="24"/>
-          <w:szCs w:val="24"/>
-        </w:rPr>
-        <w:t xml:space="preserve">aún, al conjunto de percepciones, criterios, hábitos y actitudes que la sociedad </w:t>
+      <w:proofErr w:type="gramStart"/>
+      <w:r>
+        <w:rPr>
+          <w:rFonts w:ascii="Arial" w:hAnsi="Arial" w:cs="Arial"/>
+          <w:sz w:val="24"/>
+          <w:szCs w:val="24"/>
+        </w:rPr>
+        <w:t>aún</w:t>
+      </w:r>
+      <w:proofErr w:type="gramEnd"/>
+      <w:r>
+        <w:rPr>
+          <w:rFonts w:ascii="Arial" w:hAnsi="Arial" w:cs="Arial"/>
+          <w:sz w:val="24"/>
+          <w:szCs w:val="24"/>
+        </w:rPr>
+        <w:t xml:space="preserve">, al conjunto de percepciones, criterios, hábitos y actitudes que la sociedad </w:t>
       </w:r>
     </w:p>
     <w:p>
@@ -5313,13 +5489,23 @@
           <w:szCs w:val="24"/>
         </w:rPr>
       </w:pPr>
-      <w:r>
-        <w:rPr>
-          <w:rFonts w:ascii="Arial" w:hAnsi="Arial" w:cs="Arial"/>
-          <w:sz w:val="24"/>
-          <w:szCs w:val="24"/>
-        </w:rPr>
-        <w:t>tiene respecto a la tributación</w:t>
+      <w:proofErr w:type="gramStart"/>
+      <w:r>
+        <w:rPr>
+          <w:rFonts w:ascii="Arial" w:hAnsi="Arial" w:cs="Arial"/>
+          <w:sz w:val="24"/>
+          <w:szCs w:val="24"/>
+        </w:rPr>
+        <w:t>tiene</w:t>
+      </w:r>
+      <w:proofErr w:type="gramEnd"/>
+      <w:r>
+        <w:rPr>
+          <w:rFonts w:ascii="Arial" w:hAnsi="Arial" w:cs="Arial"/>
+          <w:sz w:val="24"/>
+          <w:szCs w:val="24"/>
+        </w:rPr>
+        <w:t xml:space="preserve"> respecto a la tributación</w:t>
       </w:r>
       <w:r>
         <w:rPr>
@@ -6571,8 +6757,19 @@
           <w:sz w:val="24"/>
           <w:szCs w:val="24"/>
         </w:rPr>
-        <w:t>De Q500.01 a Q1,000.00</w:t>
-      </w:r>
+        <w:t>De Q500.01 a Q1</w:t>
+      </w:r>
+      <w:proofErr w:type="gramStart"/>
+      <w:r>
+        <w:rPr>
+          <w:rFonts w:ascii="Arial" w:hAnsi="Arial" w:cs="Arial"/>
+          <w:color w:val="000000" w:themeColor="text1"/>
+          <w:sz w:val="24"/>
+          <w:szCs w:val="24"/>
+        </w:rPr>
+        <w:t>,000.00</w:t>
+      </w:r>
+      <w:proofErr w:type="gramEnd"/>
       <w:r>
         <w:rPr>
           <w:rFonts w:ascii="Arial" w:hAnsi="Arial" w:cs="Arial"/>
@@ -6613,7 +6810,27 @@
           <w:sz w:val="24"/>
           <w:szCs w:val="24"/>
         </w:rPr>
-        <w:t>De Q1,000.01 a Q3,000.00</w:t>
+        <w:t>De Q1</w:t>
+      </w:r>
+      <w:proofErr w:type="gramStart"/>
+      <w:r>
+        <w:rPr>
+          <w:rFonts w:ascii="Arial" w:hAnsi="Arial" w:cs="Arial"/>
+          <w:color w:val="000000" w:themeColor="text1"/>
+          <w:sz w:val="24"/>
+          <w:szCs w:val="24"/>
+        </w:rPr>
+        <w:t>,000.01</w:t>
+      </w:r>
+      <w:proofErr w:type="gramEnd"/>
+      <w:r>
+        <w:rPr>
+          <w:rFonts w:ascii="Arial" w:hAnsi="Arial" w:cs="Arial"/>
+          <w:color w:val="000000" w:themeColor="text1"/>
+          <w:sz w:val="24"/>
+          <w:szCs w:val="24"/>
+        </w:rPr>
+        <w:t xml:space="preserve"> a Q3,000.00</w:t>
       </w:r>
       <w:r>
         <w:rPr>
@@ -6656,7 +6873,27 @@
           <w:szCs w:val="24"/>
         </w:rPr>
         <w:lastRenderedPageBreak/>
-        <w:t>De Q3,000.01 a Q6,000.00</w:t>
+        <w:t>De Q3</w:t>
+      </w:r>
+      <w:proofErr w:type="gramStart"/>
+      <w:r>
+        <w:rPr>
+          <w:rFonts w:ascii="Arial" w:hAnsi="Arial" w:cs="Arial"/>
+          <w:color w:val="000000" w:themeColor="text1"/>
+          <w:sz w:val="24"/>
+          <w:szCs w:val="24"/>
+        </w:rPr>
+        <w:t>,000.01</w:t>
+      </w:r>
+      <w:proofErr w:type="gramEnd"/>
+      <w:r>
+        <w:rPr>
+          <w:rFonts w:ascii="Arial" w:hAnsi="Arial" w:cs="Arial"/>
+          <w:color w:val="000000" w:themeColor="text1"/>
+          <w:sz w:val="24"/>
+          <w:szCs w:val="24"/>
+        </w:rPr>
+        <w:t xml:space="preserve"> a Q6,000.00</w:t>
       </w:r>
       <w:r>
         <w:rPr>
@@ -6698,7 +6935,27 @@
           <w:sz w:val="24"/>
           <w:szCs w:val="24"/>
         </w:rPr>
-        <w:t>De Q6,000.01 a Q9,000.00</w:t>
+        <w:t>De Q6</w:t>
+      </w:r>
+      <w:proofErr w:type="gramStart"/>
+      <w:r>
+        <w:rPr>
+          <w:rFonts w:ascii="Arial" w:hAnsi="Arial" w:cs="Arial"/>
+          <w:color w:val="000000" w:themeColor="text1"/>
+          <w:sz w:val="24"/>
+          <w:szCs w:val="24"/>
+        </w:rPr>
+        <w:t>,000.01</w:t>
+      </w:r>
+      <w:proofErr w:type="gramEnd"/>
+      <w:r>
+        <w:rPr>
+          <w:rFonts w:ascii="Arial" w:hAnsi="Arial" w:cs="Arial"/>
+          <w:color w:val="000000" w:themeColor="text1"/>
+          <w:sz w:val="24"/>
+          <w:szCs w:val="24"/>
+        </w:rPr>
+        <w:t xml:space="preserve"> a Q9,000.00</w:t>
       </w:r>
       <w:r>
         <w:rPr>
@@ -6740,7 +6997,27 @@
           <w:sz w:val="24"/>
           <w:szCs w:val="24"/>
         </w:rPr>
-        <w:t>De Q9,000.01 a Q12,000.00</w:t>
+        <w:t>De Q9</w:t>
+      </w:r>
+      <w:proofErr w:type="gramStart"/>
+      <w:r>
+        <w:rPr>
+          <w:rFonts w:ascii="Arial" w:hAnsi="Arial" w:cs="Arial"/>
+          <w:color w:val="000000" w:themeColor="text1"/>
+          <w:sz w:val="24"/>
+          <w:szCs w:val="24"/>
+        </w:rPr>
+        <w:t>,000.01</w:t>
+      </w:r>
+      <w:proofErr w:type="gramEnd"/>
+      <w:r>
+        <w:rPr>
+          <w:rFonts w:ascii="Arial" w:hAnsi="Arial" w:cs="Arial"/>
+          <w:color w:val="000000" w:themeColor="text1"/>
+          <w:sz w:val="24"/>
+          <w:szCs w:val="24"/>
+        </w:rPr>
+        <w:t xml:space="preserve"> a Q12,000.00</w:t>
       </w:r>
       <w:r>
         <w:rPr>
@@ -6782,7 +7059,27 @@
           <w:sz w:val="24"/>
           <w:szCs w:val="24"/>
         </w:rPr>
-        <w:t>De Q12,000.01 en adelante</w:t>
+        <w:t>De Q12</w:t>
+      </w:r>
+      <w:proofErr w:type="gramStart"/>
+      <w:r>
+        <w:rPr>
+          <w:rFonts w:ascii="Arial" w:hAnsi="Arial" w:cs="Arial"/>
+          <w:color w:val="000000" w:themeColor="text1"/>
+          <w:sz w:val="24"/>
+          <w:szCs w:val="24"/>
+        </w:rPr>
+        <w:t>,000.01</w:t>
+      </w:r>
+      <w:proofErr w:type="gramEnd"/>
+      <w:r>
+        <w:rPr>
+          <w:rFonts w:ascii="Arial" w:hAnsi="Arial" w:cs="Arial"/>
+          <w:color w:val="000000" w:themeColor="text1"/>
+          <w:sz w:val="24"/>
+          <w:szCs w:val="24"/>
+        </w:rPr>
+        <w:t xml:space="preserve"> en adelante</w:t>
       </w:r>
       <w:r>
         <w:rPr>
@@ -7842,19 +8139,91 @@
     </w:p>
     <w:p>
       <w:pPr>
-        <w:pStyle w:val="Prrafodelista"/>
-        <w:spacing w:after="0" w:line="360" w:lineRule="auto"/>
+        <w:spacing w:after="0" w:line="240" w:lineRule="auto"/>
+        <w:rPr>
+          <w:rFonts w:ascii="Arial" w:hAnsi="Arial" w:cs="Arial"/>
+          <w:b/>
+          <w:bCs/>
+          <w:color w:val="000000" w:themeColor="text1"/>
+          <w:sz w:val="24"/>
+          <w:szCs w:val="24"/>
+        </w:rPr>
+      </w:pPr>
+    </w:p>
+    <w:p>
+      <w:pPr>
+        <w:pStyle w:val="NormalWeb"/>
+        <w:shd w:val="clear" w:color="auto" w:fill="FFFFFF"/>
+        <w:spacing w:before="0" w:beforeAutospacing="0" w:after="0" w:afterAutospacing="0" w:line="360" w:lineRule="auto"/>
+        <w:jc w:val="both"/>
+        <w:rPr>
+          <w:rFonts w:ascii="Arial" w:hAnsi="Arial" w:cs="Arial"/>
+        </w:rPr>
+      </w:pPr>
+      <w:r>
+        <w:rPr>
+          <w:rFonts w:ascii="Arial" w:hAnsi="Arial" w:cs="Arial"/>
+        </w:rPr>
+        <w:t>IMPORTANCIA:</w:t>
+      </w:r>
+    </w:p>
+    <w:p>
+      <w:pPr>
         <w:ind w:left="708"/>
         <w:jc w:val="both"/>
         <w:rPr>
-          <w:rFonts w:ascii="Arial" w:hAnsi="Arial" w:cs="Arial"/>
-          <w:b/>
-          <w:bCs/>
-          <w:color w:val="000000" w:themeColor="text1"/>
-          <w:sz w:val="24"/>
-          <w:szCs w:val="24"/>
-        </w:rPr>
-      </w:pPr>
+          <w:iCs/>
+          <w:sz w:val="24"/>
+          <w:szCs w:val="24"/>
+        </w:rPr>
+      </w:pPr>
+      <w:r>
+        <w:rPr>
+          <w:rStyle w:val="nfasis"/>
+          <w:rFonts w:ascii="Arial" w:hAnsi="Arial" w:cs="Arial"/>
+          <w:i w:val="0"/>
+          <w:sz w:val="24"/>
+          <w:szCs w:val="24"/>
+        </w:rPr>
+        <w:t>Los derechos y deberes constitucionales en Guatemala son fundamentales para preservar la dignidad y la igualdad de todos los ciudadanos. Estos derechos, establecidos en la Constitución, abarcan aspectos civiles, políticos y sociales, como la libertad de expresión, el derecho al voto y la protección contra la discriminación. El Organismo Legislativo es responsable de su establecimiento, mientras que su cumplimiento recae en el Organismo Ejecutivo, encabezado por el Presidente y el Vicepresidente. Garantizar estos derechos es esencial para mantener la democracia y el estado de derecho en el país.</w:t>
+      </w:r>
+      <w:bookmarkStart w:id="0" w:name="_GoBack"/>
+      <w:bookmarkEnd w:id="0"/>
+      <w:r>
+        <w:rPr>
+          <w:rStyle w:val="nfasis"/>
+          <w:rFonts w:ascii="Arial" w:hAnsi="Arial" w:cs="Arial"/>
+          <w:i w:val="0"/>
+          <w:sz w:val="24"/>
+          <w:szCs w:val="24"/>
+        </w:rPr>
+        <w:t xml:space="preserve">Los guatemaltecos poseen derechos y deberes constitucionales protegidos por la ley fundamental del país, los cuales son inalienables y fundamentales para el </w:t>
+      </w:r>
+      <w:r>
+        <w:rPr>
+          <w:rFonts w:ascii="Arial" w:hAnsi="Arial" w:cs="Arial"/>
+          <w:sz w:val="24"/>
+          <w:szCs w:val="24"/>
+        </w:rPr>
+        <w:t xml:space="preserve">sistema político, estrechamente ligados a la dignidad humana. Estos derechos </w:t>
+      </w:r>
+      <w:r>
+        <w:rPr>
+          <w:rFonts w:ascii="Arial" w:hAnsi="Arial" w:cs="Arial"/>
+          <w:sz w:val="24"/>
+          <w:szCs w:val="24"/>
+        </w:rPr>
+        <w:lastRenderedPageBreak/>
+        <w:t>y deberes pueden clasificarse en cívicos y políticos, establecidos por el Organismo Legislativo, que incluye el Congreso Nacional y las Comisiones Parlamentarias. La responsabilidad de garantizar el cumplimiento de estos derechos recae en el Organismo Ejecutivo, compuesto por el Presidente, Vicepresidente, Ministerios del Estado y otras entidades gubernamentales.</w:t>
+      </w:r>
+      <w:r>
+        <w:rPr>
+          <w:b/>
+          <w:bCs/>
+          <w:color w:val="000000" w:themeColor="text1"/>
+        </w:rPr>
+        <w:br w:type="page"/>
+      </w:r>
     </w:p>
     <w:p>
       <w:pPr>
@@ -7868,17 +8237,6 @@
           <w:szCs w:val="24"/>
         </w:rPr>
       </w:pPr>
-      <w:r>
-        <w:rPr>
-          <w:rFonts w:ascii="Arial" w:hAnsi="Arial" w:cs="Arial"/>
-          <w:b/>
-          <w:bCs/>
-          <w:color w:val="000000" w:themeColor="text1"/>
-          <w:sz w:val="24"/>
-          <w:szCs w:val="24"/>
-        </w:rPr>
-        <w:br w:type="page"/>
-      </w:r>
     </w:p>
     <w:p>
       <w:pPr>
@@ -7907,7 +8265,6 @@
           <w:sz w:val="24"/>
           <w:szCs w:val="24"/>
         </w:rPr>
-        <w:lastRenderedPageBreak/>
         <w:t>Equidades: Laborales, étnica, social</w:t>
       </w:r>
     </w:p>
@@ -7936,7 +8293,43 @@
           <w:sz w:val="24"/>
           <w:szCs w:val="24"/>
         </w:rPr>
-        <w:t>La equidad venía a poner en cuestión la tesis de la discrecionalidad judicial (estrechamente vinculada al «modelo de las reglas»), lo que para el positivismo hartiano o raziano la situaba más allá de los límites del derecho</w:t>
+        <w:t xml:space="preserve">La equidad venía a poner en cuestión la tesis de la discrecionalidad judicial (estrechamente vinculada al «modelo de las reglas»), lo que para el positivismo </w:t>
+      </w:r>
+      <w:proofErr w:type="spellStart"/>
+      <w:r>
+        <w:rPr>
+          <w:rFonts w:ascii="Arial" w:hAnsi="Arial" w:cs="Arial"/>
+          <w:sz w:val="24"/>
+          <w:szCs w:val="24"/>
+        </w:rPr>
+        <w:t>hartiano</w:t>
+      </w:r>
+      <w:proofErr w:type="spellEnd"/>
+      <w:r>
+        <w:rPr>
+          <w:rFonts w:ascii="Arial" w:hAnsi="Arial" w:cs="Arial"/>
+          <w:sz w:val="24"/>
+          <w:szCs w:val="24"/>
+        </w:rPr>
+        <w:t xml:space="preserve"> o </w:t>
+      </w:r>
+      <w:proofErr w:type="spellStart"/>
+      <w:r>
+        <w:rPr>
+          <w:rFonts w:ascii="Arial" w:hAnsi="Arial" w:cs="Arial"/>
+          <w:sz w:val="24"/>
+          <w:szCs w:val="24"/>
+        </w:rPr>
+        <w:t>raziano</w:t>
+      </w:r>
+      <w:proofErr w:type="spellEnd"/>
+      <w:r>
+        <w:rPr>
+          <w:rFonts w:ascii="Arial" w:hAnsi="Arial" w:cs="Arial"/>
+          <w:sz w:val="24"/>
+          <w:szCs w:val="24"/>
+        </w:rPr>
+        <w:t xml:space="preserve"> la situaba más allá de los límites del derecho</w:t>
       </w:r>
       <w:r>
         <w:rPr>
@@ -8322,7 +8715,27 @@
           <w:sz w:val="24"/>
           <w:szCs w:val="24"/>
         </w:rPr>
-        <w:t>"Fomentar el respeto hacia las diferencias culturales es la base para una vida humana armónica. El respeto a las diferencias pluriculturales y multilingüísticas es una de las tendencias a nivel mundial más importantes para promover el conocimiento de otras costumbres y lenguas, y la integración e igualdad de las distintas culturas en los países. Casi la totalidad de los países latinoamericanos cuentan dentro de su territorio con pueblos que presentan diferencias lingüísticas, físicas y culturales. Este fenómeno es inherente a la cultura humana, pues las sociedades y civilizaciones se han basado, a lo largo de la historia, en los movimientos migratorios."</w:t>
+        <w:t xml:space="preserve">"Fomentar el respeto hacia las diferencias culturales es la base para una vida humana armónica. El respeto a las diferencias pluriculturales y </w:t>
+      </w:r>
+      <w:proofErr w:type="spellStart"/>
+      <w:r>
+        <w:rPr>
+          <w:rFonts w:ascii="Arial" w:hAnsi="Arial" w:cs="Arial"/>
+          <w:color w:val="000000" w:themeColor="text1"/>
+          <w:sz w:val="24"/>
+          <w:szCs w:val="24"/>
+        </w:rPr>
+        <w:t>multilingüísticas</w:t>
+      </w:r>
+      <w:proofErr w:type="spellEnd"/>
+      <w:r>
+        <w:rPr>
+          <w:rFonts w:ascii="Arial" w:hAnsi="Arial" w:cs="Arial"/>
+          <w:color w:val="000000" w:themeColor="text1"/>
+          <w:sz w:val="24"/>
+          <w:szCs w:val="24"/>
+        </w:rPr>
+        <w:t xml:space="preserve"> es una de las tendencias a nivel mundial más importantes para promover el conocimiento de otras costumbres y lenguas, y la integración e igualdad de las distintas culturas en los países. Casi la totalidad de los países latinoamericanos cuentan dentro de su territorio con pueblos que presentan diferencias lingüísticas, físicas y culturales. Este fenómeno es inherente a la cultura humana, pues las sociedades y civilizaciones se han basado, a lo largo de la historia, en los movimientos migratorios."</w:t>
       </w:r>
       <w:r>
         <w:rPr>
@@ -9988,7 +10401,7 @@
 </file>
 
 <file path=word/numbering.xml><?xml version="1.0" encoding="utf-8"?>
-<w:numbering xmlns:wpc="http://schemas.microsoft.com/office/word/2010/wordprocessingCanvas" xmlns:cx="http://schemas.microsoft.com/office/drawing/2014/chartex" xmlns:cx1="http://schemas.microsoft.com/office/drawing/2015/9/8/chartex" xmlns:cx2="http://schemas.microsoft.com/office/drawing/2015/10/21/chartex" xmlns:cx3="http://schemas.microsoft.com/office/drawing/2016/5/9/chartex" xmlns:cx4="http://schemas.microsoft.com/office/drawing/2016/5/10/chartex" xmlns:cx5="http://schemas.microsoft.com/office/drawing/2016/5/11/chartex" xmlns:cx6="http://schemas.microsoft.com/office/drawing/2016/5/12/chartex" xmlns:cx7="http://schemas.microsoft.com/office/drawing/2016/5/13/chartex" xmlns:cx8="http://schemas.microsoft.com/office/drawing/2016/5/14/chartex" xmlns:mc="http://schemas.openxmlformats.org/markup-compatibility/2006" xmlns:aink="http://schemas.microsoft.com/office/drawing/2016/ink" xmlns:am3d="http://schemas.microsoft.com/office/drawing/2017/model3d" xmlns:o="urn:schemas-microsoft-com:office:office" xmlns:r="http://schemas.openxmlformats.org/officeDocument/2006/relationships" xmlns:m="http://schemas.openxmlformats.org/officeDocument/2006/math" xmlns:v="urn:schemas-microsoft-com:vml" xmlns:wp14="http://schemas.microsoft.com/office/word/2010/wordprocessingDrawing" xmlns:wp="http://schemas.openxmlformats.org/drawingml/2006/wordprocessingDrawing" xmlns:w10="urn:schemas-microsoft-com:office:word" xmlns:w="http://schemas.openxmlformats.org/wordprocessingml/2006/main" xmlns:w14="http://schemas.microsoft.com/office/word/2010/wordml" xmlns:w15="http://schemas.microsoft.com/office/word/2012/wordml" xmlns:w16cex="http://schemas.microsoft.com/office/word/2018/wordml/cex" xmlns:w16cid="http://schemas.microsoft.com/office/word/2016/wordml/cid" xmlns:w16="http://schemas.microsoft.com/office/word/2018/wordml" xmlns:w16sdtdh="http://schemas.microsoft.com/office/word/2020/wordml/sdtdatahash" xmlns:w16se="http://schemas.microsoft.com/office/word/2015/wordml/symex" xmlns:wpg="http://schemas.microsoft.com/office/word/2010/wordprocessingGroup" xmlns:wpi="http://schemas.microsoft.com/office/word/2010/wordprocessingInk" xmlns:wne="http://schemas.microsoft.com/office/word/2006/wordml" xmlns:wps="http://schemas.microsoft.com/office/word/2010/wordprocessingShape" mc:Ignorable="w14 w15 w16se w16cid w16 w16cex w16sdtdh wp14">
+<w:numbering xmlns:wpc="http://schemas.microsoft.com/office/word/2010/wordprocessingCanvas" xmlns:mc="http://schemas.openxmlformats.org/markup-compatibility/2006" xmlns:o="urn:schemas-microsoft-com:office:office" xmlns:r="http://schemas.openxmlformats.org/officeDocument/2006/relationships" xmlns:m="http://schemas.openxmlformats.org/officeDocument/2006/math" xmlns:v="urn:schemas-microsoft-com:vml" xmlns:wp14="http://schemas.microsoft.com/office/word/2010/wordprocessingDrawing" xmlns:wp="http://schemas.openxmlformats.org/drawingml/2006/wordprocessingDrawing" xmlns:w10="urn:schemas-microsoft-com:office:word" xmlns:w="http://schemas.openxmlformats.org/wordprocessingml/2006/main" xmlns:w14="http://schemas.microsoft.com/office/word/2010/wordml" xmlns:w15="http://schemas.microsoft.com/office/word/2012/wordml" xmlns:wpg="http://schemas.microsoft.com/office/word/2010/wordprocessingGroup" xmlns:wpi="http://schemas.microsoft.com/office/word/2010/wordprocessingInk" xmlns:wne="http://schemas.microsoft.com/office/word/2006/wordml" xmlns:wps="http://schemas.microsoft.com/office/word/2010/wordprocessingShape" mc:Ignorable="w14 w15 wp14">
   <w:abstractNum w:abstractNumId="0" w15:restartNumberingAfterBreak="0">
     <w:nsid w:val="01B47DA9"/>
     <w:multiLevelType w:val="hybridMultilevel"/>
@@ -10985,7 +11398,7 @@
 </file>
 
 <file path=word/styles.xml><?xml version="1.0" encoding="utf-8"?>
-<w:styles xmlns:mc="http://schemas.openxmlformats.org/markup-compatibility/2006" xmlns:r="http://schemas.openxmlformats.org/officeDocument/2006/relationships" xmlns:w="http://schemas.openxmlformats.org/wordprocessingml/2006/main" xmlns:w14="http://schemas.microsoft.com/office/word/2010/wordml" xmlns:w15="http://schemas.microsoft.com/office/word/2012/wordml" xmlns:w16cex="http://schemas.microsoft.com/office/word/2018/wordml/cex" xmlns:w16cid="http://schemas.microsoft.com/office/word/2016/wordml/cid" xmlns:w16="http://schemas.microsoft.com/office/word/2018/wordml" xmlns:w16sdtdh="http://schemas.microsoft.com/office/word/2020/wordml/sdtdatahash" xmlns:w16se="http://schemas.microsoft.com/office/word/2015/wordml/symex" mc:Ignorable="w14 w15 w16se w16cid w16 w16cex w16sdtdh">
+<w:styles xmlns:mc="http://schemas.openxmlformats.org/markup-compatibility/2006" xmlns:r="http://schemas.openxmlformats.org/officeDocument/2006/relationships" xmlns:w="http://schemas.openxmlformats.org/wordprocessingml/2006/main" xmlns:w14="http://schemas.microsoft.com/office/word/2010/wordml" xmlns:w15="http://schemas.microsoft.com/office/word/2012/wordml" mc:Ignorable="w14 w15">
   <w:docDefaults>
     <w:rPrDefault>
       <w:rPr>
@@ -10995,7 +11408,7 @@
     </w:rPrDefault>
     <w:pPrDefault/>
   </w:docDefaults>
-  <w:latentStyles w:defLockedState="0" w:defUIPriority="99" w:defSemiHidden="0" w:defUnhideWhenUsed="0" w:defQFormat="0" w:count="376">
+  <w:latentStyles w:defLockedState="0" w:defUIPriority="99" w:defSemiHidden="0" w:defUnhideWhenUsed="0" w:defQFormat="0" w:count="371">
     <w:lsdException w:name="Normal" w:locked="1" w:uiPriority="0" w:qFormat="1"/>
     <w:lsdException w:name="heading 1" w:locked="1" w:uiPriority="9" w:qFormat="1"/>
     <w:lsdException w:name="heading 2" w:locked="1" w:semiHidden="1" w:uiPriority="0" w:unhideWhenUsed="1" w:qFormat="1"/>
@@ -11101,6 +11514,7 @@
     <w:lsdException w:name="HTML Sample" w:semiHidden="1" w:unhideWhenUsed="1"/>
     <w:lsdException w:name="HTML Typewriter" w:semiHidden="1" w:unhideWhenUsed="1"/>
     <w:lsdException w:name="HTML Variable" w:semiHidden="1" w:unhideWhenUsed="1"/>
+    <w:lsdException w:name="Normal Table" w:semiHidden="1" w:unhideWhenUsed="1"/>
     <w:lsdException w:name="annotation subject" w:semiHidden="1" w:unhideWhenUsed="1"/>
     <w:lsdException w:name="No List" w:semiHidden="1" w:unhideWhenUsed="1"/>
     <w:lsdException w:name="Outline List 1" w:semiHidden="1" w:unhideWhenUsed="1"/>
@@ -11143,8 +11557,11 @@
     <w:lsdException w:name="Table Contemporary" w:semiHidden="1" w:unhideWhenUsed="1"/>
     <w:lsdException w:name="Table Elegant" w:semiHidden="1" w:unhideWhenUsed="1"/>
     <w:lsdException w:name="Table Professional" w:semiHidden="1" w:unhideWhenUsed="1"/>
+    <w:lsdException w:name="Table Subtle 1" w:semiHidden="1" w:unhideWhenUsed="1"/>
     <w:lsdException w:name="Table Subtle 2" w:semiHidden="1" w:unhideWhenUsed="1"/>
     <w:lsdException w:name="Table Web 1" w:semiHidden="1" w:unhideWhenUsed="1"/>
+    <w:lsdException w:name="Table Web 2" w:semiHidden="1" w:unhideWhenUsed="1"/>
+    <w:lsdException w:name="Table Web 3" w:semiHidden="1" w:unhideWhenUsed="1"/>
     <w:lsdException w:name="Balloon Text" w:semiHidden="1" w:unhideWhenUsed="1"/>
     <w:lsdException w:name="Table Grid" w:locked="1" w:uiPriority="0"/>
     <w:lsdException w:name="Table Theme" w:semiHidden="1" w:unhideWhenUsed="1"/>
@@ -11363,11 +11780,6 @@
     <w:lsdException w:name="List Table 5 Dark Accent 6" w:uiPriority="50"/>
     <w:lsdException w:name="List Table 6 Colorful Accent 6" w:uiPriority="51"/>
     <w:lsdException w:name="List Table 7 Colorful Accent 6" w:uiPriority="52"/>
-    <w:lsdException w:name="Mention" w:semiHidden="1" w:unhideWhenUsed="1"/>
-    <w:lsdException w:name="Smart Hyperlink" w:semiHidden="1" w:unhideWhenUsed="1"/>
-    <w:lsdException w:name="Hashtag" w:semiHidden="1" w:unhideWhenUsed="1"/>
-    <w:lsdException w:name="Unresolved Mention" w:semiHidden="1" w:unhideWhenUsed="1"/>
-    <w:lsdException w:name="Smart Link" w:semiHidden="1" w:unhideWhenUsed="1"/>
   </w:latentStyles>
   <w:style w:type="paragraph" w:default="1" w:styleId="Normal">
     <w:name w:val="Normal"/>
@@ -11430,7 +11842,6 @@
   <w:style w:type="character" w:default="1" w:styleId="Fuentedeprrafopredeter">
     <w:name w:val="Default Paragraph Font"/>
     <w:uiPriority w:val="1"/>
-    <w:semiHidden/>
     <w:unhideWhenUsed/>
   </w:style>
   <w:style w:type="table" w:default="1" w:styleId="Tablanormal">
@@ -11677,11 +12088,11 @@
       <w:lang w:val="es-GT"/>
     </w:rPr>
   </w:style>
-  <w:style w:type="paragraph" w:styleId="Ttulo">
+  <w:style w:type="paragraph" w:styleId="Puesto">
     <w:name w:val="Title"/>
     <w:basedOn w:val="Normal"/>
     <w:next w:val="Normal"/>
-    <w:link w:val="TtuloCar"/>
+    <w:link w:val="PuestoCar"/>
     <w:qFormat/>
     <w:locked/>
     <w:rsid w:val="005B1806"/>
@@ -11697,10 +12108,10 @@
       <w:szCs w:val="56"/>
     </w:rPr>
   </w:style>
-  <w:style w:type="character" w:customStyle="1" w:styleId="TtuloCar">
-    <w:name w:val="Título Car"/>
+  <w:style w:type="character" w:customStyle="1" w:styleId="PuestoCar">
+    <w:name w:val="Puesto Car"/>
     <w:basedOn w:val="Fuentedeprrafopredeter"/>
-    <w:link w:val="Ttulo"/>
+    <w:link w:val="Puesto"/>
     <w:rsid w:val="005B1806"/>
     <w:rPr>
       <w:rFonts w:asciiTheme="majorHAnsi" w:eastAsiaTheme="majorEastAsia" w:hAnsiTheme="majorHAnsi" w:cstheme="majorBidi"/>
@@ -11749,6 +12160,17 @@
       <w:sz w:val="16"/>
       <w:szCs w:val="16"/>
       <w:lang w:val="es-GT" w:eastAsia="es-GT"/>
+    </w:rPr>
+  </w:style>
+  <w:style w:type="character" w:styleId="nfasis">
+    <w:name w:val="Emphasis"/>
+    <w:basedOn w:val="Fuentedeprrafopredeter"/>
+    <w:qFormat/>
+    <w:locked/>
+    <w:rsid w:val="006E7880"/>
+    <w:rPr>
+      <w:i/>
+      <w:iCs/>
     </w:rPr>
   </w:style>
 </w:styles>
@@ -12757,7 +13179,7 @@
 </file>
 
 <file path=customXml/itemProps1.xml><?xml version="1.0" encoding="utf-8"?>
-<ds:datastoreItem xmlns:ds="http://schemas.openxmlformats.org/officeDocument/2006/customXml" ds:itemID="{B5823C6A-D29C-424F-AD87-3DECA06E69D1}">
+<ds:datastoreItem xmlns:ds="http://schemas.openxmlformats.org/officeDocument/2006/customXml" ds:itemID="{DE93BA2F-1ACC-474E-A73D-F0D17D57C6B3}">
   <ds:schemaRefs>
     <ds:schemaRef ds:uri="http://schemas.openxmlformats.org/officeDocument/2006/bibliography"/>
   </ds:schemaRefs>

</xml_diff>

<commit_message>
se agrego lo de jr :D
</commit_message>
<xml_diff>
--- a/Proyecto de Nación - Fase II.docx
+++ b/Proyecto de Nación - Fase II.docx
@@ -1,6 +1,6 @@
 
 <file path=word/document.xml><?xml version="1.0" encoding="utf-8"?>
-<w:document xmlns:wpc="http://schemas.microsoft.com/office/word/2010/wordprocessingCanvas" xmlns:mc="http://schemas.openxmlformats.org/markup-compatibility/2006" xmlns:o="urn:schemas-microsoft-com:office:office" xmlns:r="http://schemas.openxmlformats.org/officeDocument/2006/relationships" xmlns:m="http://schemas.openxmlformats.org/officeDocument/2006/math" xmlns:v="urn:schemas-microsoft-com:vml" xmlns:wp14="http://schemas.microsoft.com/office/word/2010/wordprocessingDrawing" xmlns:wp="http://schemas.openxmlformats.org/drawingml/2006/wordprocessingDrawing" xmlns:w10="urn:schemas-microsoft-com:office:word" xmlns:w="http://schemas.openxmlformats.org/wordprocessingml/2006/main" xmlns:w14="http://schemas.microsoft.com/office/word/2010/wordml" xmlns:w15="http://schemas.microsoft.com/office/word/2012/wordml" xmlns:wpg="http://schemas.microsoft.com/office/word/2010/wordprocessingGroup" xmlns:wpi="http://schemas.microsoft.com/office/word/2010/wordprocessingInk" xmlns:wne="http://schemas.microsoft.com/office/word/2006/wordml" xmlns:wps="http://schemas.microsoft.com/office/word/2010/wordprocessingShape" mc:Ignorable="w14 w15 wp14">
+<w:document xmlns:wpc="http://schemas.microsoft.com/office/word/2010/wordprocessingCanvas" xmlns:cx="http://schemas.microsoft.com/office/drawing/2014/chartex" xmlns:cx1="http://schemas.microsoft.com/office/drawing/2015/9/8/chartex" xmlns:cx2="http://schemas.microsoft.com/office/drawing/2015/10/21/chartex" xmlns:cx3="http://schemas.microsoft.com/office/drawing/2016/5/9/chartex" xmlns:cx4="http://schemas.microsoft.com/office/drawing/2016/5/10/chartex" xmlns:cx5="http://schemas.microsoft.com/office/drawing/2016/5/11/chartex" xmlns:cx6="http://schemas.microsoft.com/office/drawing/2016/5/12/chartex" xmlns:cx7="http://schemas.microsoft.com/office/drawing/2016/5/13/chartex" xmlns:cx8="http://schemas.microsoft.com/office/drawing/2016/5/14/chartex" xmlns:mc="http://schemas.openxmlformats.org/markup-compatibility/2006" xmlns:aink="http://schemas.microsoft.com/office/drawing/2016/ink" xmlns:am3d="http://schemas.microsoft.com/office/drawing/2017/model3d" xmlns:o="urn:schemas-microsoft-com:office:office" xmlns:r="http://schemas.openxmlformats.org/officeDocument/2006/relationships" xmlns:m="http://schemas.openxmlformats.org/officeDocument/2006/math" xmlns:v="urn:schemas-microsoft-com:vml" xmlns:wp14="http://schemas.microsoft.com/office/word/2010/wordprocessingDrawing" xmlns:wp="http://schemas.openxmlformats.org/drawingml/2006/wordprocessingDrawing" xmlns:w10="urn:schemas-microsoft-com:office:word" xmlns:w="http://schemas.openxmlformats.org/wordprocessingml/2006/main" xmlns:w14="http://schemas.microsoft.com/office/word/2010/wordml" xmlns:w15="http://schemas.microsoft.com/office/word/2012/wordml" xmlns:w16cex="http://schemas.microsoft.com/office/word/2018/wordml/cex" xmlns:w16cid="http://schemas.microsoft.com/office/word/2016/wordml/cid" xmlns:w16="http://schemas.microsoft.com/office/word/2018/wordml" xmlns:w16sdtdh="http://schemas.microsoft.com/office/word/2020/wordml/sdtdatahash" xmlns:w16se="http://schemas.microsoft.com/office/word/2015/wordml/symex" xmlns:wpg="http://schemas.microsoft.com/office/word/2010/wordprocessingGroup" xmlns:wpi="http://schemas.microsoft.com/office/word/2010/wordprocessingInk" xmlns:wne="http://schemas.microsoft.com/office/word/2006/wordml" xmlns:wps="http://schemas.microsoft.com/office/word/2010/wordprocessingShape" mc:Ignorable="w14 w15 w16se w16cid w16 w16cex w16sdtdh wp14">
   <w:body>
     <w:p>
       <w:pPr>
@@ -98,22 +98,8 @@
           <w:sz w:val="24"/>
           <w:szCs w:val="24"/>
         </w:rPr>
-        <w:t xml:space="preserve">Centro Educativo Técnico Laboral </w:t>
-      </w:r>
-      <w:proofErr w:type="spellStart"/>
-      <w:r>
-        <w:rPr>
-          <w:rFonts w:ascii="Arial" w:hAnsi="Arial" w:cs="Arial"/>
-          <w:b/>
-          <w:bCs/>
-          <w:i/>
-          <w:color w:val="000000"/>
-          <w:sz w:val="24"/>
-          <w:szCs w:val="24"/>
-        </w:rPr>
-        <w:t>Kinal</w:t>
-      </w:r>
-      <w:proofErr w:type="spellEnd"/>
+        <w:t>Centro Educativo Técnico Laboral Kinal</w:t>
+      </w:r>
     </w:p>
     <w:p>
       <w:pPr>
@@ -196,9 +182,8 @@
           <w:sz w:val="24"/>
           <w:szCs w:val="24"/>
         </w:rPr>
-        <w:t>Asesor</w:t>
-      </w:r>
-      <w:proofErr w:type="gramStart"/>
+        <w:t xml:space="preserve">Asesor: </w:t>
+      </w:r>
       <w:r>
         <w:rPr>
           <w:rFonts w:ascii="Arial" w:hAnsi="Arial" w:cs="Arial"/>
@@ -210,7 +195,7 @@
           <w:sz w:val="24"/>
           <w:szCs w:val="24"/>
         </w:rPr>
-        <w:t xml:space="preserve">: </w:t>
+        <w:t xml:space="preserve"> Rafael Waldemar </w:t>
       </w:r>
       <w:r>
         <w:rPr>
@@ -223,61 +208,6 @@
           <w:sz w:val="24"/>
           <w:szCs w:val="24"/>
         </w:rPr>
-        <w:t xml:space="preserve"> Rafael</w:t>
-      </w:r>
-      <w:proofErr w:type="gramEnd"/>
-      <w:r>
-        <w:rPr>
-          <w:rFonts w:ascii="Arial" w:hAnsi="Arial" w:cs="Arial"/>
-          <w:b/>
-          <w:bCs/>
-          <w:i/>
-          <w:iCs/>
-          <w:color w:val="000000" w:themeColor="text1"/>
-          <w:sz w:val="24"/>
-          <w:szCs w:val="24"/>
-        </w:rPr>
-        <w:t xml:space="preserve"> </w:t>
-      </w:r>
-      <w:proofErr w:type="spellStart"/>
-      <w:r>
-        <w:rPr>
-          <w:rFonts w:ascii="Arial" w:hAnsi="Arial" w:cs="Arial"/>
-          <w:b/>
-          <w:bCs/>
-          <w:i/>
-          <w:iCs/>
-          <w:color w:val="000000" w:themeColor="text1"/>
-          <w:sz w:val="24"/>
-          <w:szCs w:val="24"/>
-        </w:rPr>
-        <w:t>Waldemar</w:t>
-      </w:r>
-      <w:proofErr w:type="spellEnd"/>
-      <w:r>
-        <w:rPr>
-          <w:rFonts w:ascii="Arial" w:hAnsi="Arial" w:cs="Arial"/>
-          <w:b/>
-          <w:bCs/>
-          <w:i/>
-          <w:iCs/>
-          <w:color w:val="000000" w:themeColor="text1"/>
-          <w:sz w:val="24"/>
-          <w:szCs w:val="24"/>
-        </w:rPr>
-        <w:t xml:space="preserve"> </w:t>
-      </w:r>
-      <w:r>
-        <w:rPr>
-          <w:rFonts w:ascii="Arial" w:hAnsi="Arial" w:cs="Arial"/>
-          <w:b/>
-          <w:bCs/>
-          <w:i/>
-          <w:iCs/>
-          <w:color w:val="000000" w:themeColor="text1"/>
-          <w:sz w:val="24"/>
-          <w:szCs w:val="24"/>
-        </w:rPr>
         <w:t>Gutiérrez</w:t>
       </w:r>
     </w:p>
@@ -697,10 +627,13 @@
           <w:szCs w:val="24"/>
           <w:lang w:val="es-MX"/>
         </w:rPr>
-        <w:t xml:space="preserve">José David Soto </w:t>
-      </w:r>
-      <w:proofErr w:type="spellStart"/>
-      <w:r>
+        <w:t>José David Soto Puac</w:t>
+      </w:r>
+    </w:p>
+    <w:p>
+      <w:pPr>
+        <w:spacing w:after="0" w:line="240" w:lineRule="auto"/>
+        <w:jc w:val="right"/>
         <w:rPr>
           <w:rFonts w:ascii="Arial" w:hAnsi="Arial" w:cs="Arial"/>
           <w:b/>
@@ -711,14 +644,8 @@
           <w:szCs w:val="24"/>
           <w:lang w:val="es-MX"/>
         </w:rPr>
-        <w:t>Puac</w:t>
-      </w:r>
-      <w:proofErr w:type="spellEnd"/>
-    </w:p>
-    <w:p>
-      <w:pPr>
-        <w:spacing w:after="0" w:line="240" w:lineRule="auto"/>
-        <w:jc w:val="right"/>
+      </w:pPr>
+      <w:r>
         <w:rPr>
           <w:rFonts w:ascii="Arial" w:hAnsi="Arial" w:cs="Arial"/>
           <w:b/>
@@ -729,8 +656,13 @@
           <w:szCs w:val="24"/>
           <w:lang w:val="es-MX"/>
         </w:rPr>
-      </w:pPr>
-      <w:r>
+        <w:t>Jonathan Gabriel Guzmán Ortiz</w:t>
+      </w:r>
+    </w:p>
+    <w:p>
+      <w:pPr>
+        <w:spacing w:after="0" w:line="240" w:lineRule="auto"/>
+        <w:jc w:val="right"/>
         <w:rPr>
           <w:rFonts w:ascii="Arial" w:hAnsi="Arial" w:cs="Arial"/>
           <w:b/>
@@ -741,13 +673,8 @@
           <w:szCs w:val="24"/>
           <w:lang w:val="es-MX"/>
         </w:rPr>
-        <w:t>Jonathan Gabriel Guzmán Ortiz</w:t>
-      </w:r>
-    </w:p>
-    <w:p>
-      <w:pPr>
-        <w:spacing w:after="0" w:line="240" w:lineRule="auto"/>
-        <w:jc w:val="right"/>
+      </w:pPr>
+      <w:r>
         <w:rPr>
           <w:rFonts w:ascii="Arial" w:hAnsi="Arial" w:cs="Arial"/>
           <w:b/>
@@ -758,8 +685,13 @@
           <w:szCs w:val="24"/>
           <w:lang w:val="es-MX"/>
         </w:rPr>
-      </w:pPr>
-      <w:r>
+        <w:t>Junior Marco Tulio Sánchez Melgar</w:t>
+      </w:r>
+    </w:p>
+    <w:p>
+      <w:pPr>
+        <w:spacing w:after="0" w:line="240" w:lineRule="auto"/>
+        <w:jc w:val="right"/>
         <w:rPr>
           <w:rFonts w:ascii="Arial" w:hAnsi="Arial" w:cs="Arial"/>
           <w:b/>
@@ -770,13 +702,8 @@
           <w:szCs w:val="24"/>
           <w:lang w:val="es-MX"/>
         </w:rPr>
-        <w:t>Junior Marco Tulio Sánchez Melgar</w:t>
-      </w:r>
-    </w:p>
-    <w:p>
-      <w:pPr>
-        <w:spacing w:after="0" w:line="240" w:lineRule="auto"/>
-        <w:jc w:val="right"/>
+      </w:pPr>
+      <w:r>
         <w:rPr>
           <w:rFonts w:ascii="Arial" w:hAnsi="Arial" w:cs="Arial"/>
           <w:b/>
@@ -787,7 +714,8 @@
           <w:szCs w:val="24"/>
           <w:lang w:val="es-MX"/>
         </w:rPr>
-      </w:pPr>
+        <w:t xml:space="preserve">Anderson Uriel </w:t>
+      </w:r>
       <w:r>
         <w:rPr>
           <w:rFonts w:ascii="Arial" w:hAnsi="Arial" w:cs="Arial"/>
@@ -799,7 +727,7 @@
           <w:szCs w:val="24"/>
           <w:lang w:val="es-MX"/>
         </w:rPr>
-        <w:t xml:space="preserve">Anderson Uriel </w:t>
+        <w:t>Sánchez</w:t>
       </w:r>
       <w:r>
         <w:rPr>
@@ -812,9 +740,13 @@
           <w:szCs w:val="24"/>
           <w:lang w:val="es-MX"/>
         </w:rPr>
-        <w:t>Sánchez</w:t>
-      </w:r>
-      <w:r>
+        <w:t xml:space="preserve"> Rogel</w:t>
+      </w:r>
+    </w:p>
+    <w:p>
+      <w:pPr>
+        <w:spacing w:after="0" w:line="240" w:lineRule="auto"/>
+        <w:jc w:val="right"/>
         <w:rPr>
           <w:rFonts w:ascii="Arial" w:hAnsi="Arial" w:cs="Arial"/>
           <w:b/>
@@ -825,9 +757,7 @@
           <w:szCs w:val="24"/>
           <w:lang w:val="es-MX"/>
         </w:rPr>
-        <w:t xml:space="preserve"> </w:t>
-      </w:r>
-      <w:proofErr w:type="spellStart"/>
+      </w:pPr>
       <w:r>
         <w:rPr>
           <w:rFonts w:ascii="Arial" w:hAnsi="Arial" w:cs="Arial"/>
@@ -839,9 +769,8 @@
           <w:szCs w:val="24"/>
           <w:lang w:val="es-MX"/>
         </w:rPr>
-        <w:t>Rogel</w:t>
-      </w:r>
-      <w:proofErr w:type="spellEnd"/>
+        <w:t>Diego Sebastián Siney García</w:t>
+      </w:r>
     </w:p>
     <w:p>
       <w:pPr>
@@ -869,92 +798,7 @@
           <w:szCs w:val="24"/>
           <w:lang w:val="es-MX"/>
         </w:rPr>
-        <w:t xml:space="preserve">Diego Sebastián </w:t>
-      </w:r>
-      <w:proofErr w:type="spellStart"/>
-      <w:r>
-        <w:rPr>
-          <w:rFonts w:ascii="Arial" w:hAnsi="Arial" w:cs="Arial"/>
-          <w:b/>
-          <w:bCs/>
-          <w:i/>
-          <w:color w:val="000000"/>
-          <w:sz w:val="24"/>
-          <w:szCs w:val="24"/>
-          <w:lang w:val="es-MX"/>
-        </w:rPr>
-        <w:t>Siney</w:t>
-      </w:r>
-      <w:proofErr w:type="spellEnd"/>
-      <w:r>
-        <w:rPr>
-          <w:rFonts w:ascii="Arial" w:hAnsi="Arial" w:cs="Arial"/>
-          <w:b/>
-          <w:bCs/>
-          <w:i/>
-          <w:color w:val="000000"/>
-          <w:sz w:val="24"/>
-          <w:szCs w:val="24"/>
-          <w:lang w:val="es-MX"/>
-        </w:rPr>
-        <w:t xml:space="preserve"> García</w:t>
-      </w:r>
-    </w:p>
-    <w:p>
-      <w:pPr>
-        <w:spacing w:after="0" w:line="240" w:lineRule="auto"/>
-        <w:jc w:val="right"/>
-        <w:rPr>
-          <w:rFonts w:ascii="Arial" w:hAnsi="Arial" w:cs="Arial"/>
-          <w:b/>
-          <w:bCs/>
-          <w:i/>
-          <w:color w:val="000000"/>
-          <w:sz w:val="24"/>
-          <w:szCs w:val="24"/>
-          <w:lang w:val="es-MX"/>
-        </w:rPr>
-      </w:pPr>
-      <w:r>
-        <w:rPr>
-          <w:rFonts w:ascii="Arial" w:hAnsi="Arial" w:cs="Arial"/>
-          <w:b/>
-          <w:bCs/>
-          <w:i/>
-          <w:color w:val="000000"/>
-          <w:sz w:val="24"/>
-          <w:szCs w:val="24"/>
-          <w:lang w:val="es-MX"/>
-        </w:rPr>
-        <w:t xml:space="preserve">David Fernando </w:t>
-      </w:r>
-      <w:proofErr w:type="spellStart"/>
-      <w:r>
-        <w:rPr>
-          <w:rFonts w:ascii="Arial" w:hAnsi="Arial" w:cs="Arial"/>
-          <w:b/>
-          <w:bCs/>
-          <w:i/>
-          <w:color w:val="000000"/>
-          <w:sz w:val="24"/>
-          <w:szCs w:val="24"/>
-          <w:lang w:val="es-MX"/>
-        </w:rPr>
-        <w:t>Balcárcel</w:t>
-      </w:r>
-      <w:proofErr w:type="spellEnd"/>
-      <w:r>
-        <w:rPr>
-          <w:rFonts w:ascii="Arial" w:hAnsi="Arial" w:cs="Arial"/>
-          <w:b/>
-          <w:bCs/>
-          <w:i/>
-          <w:color w:val="000000"/>
-          <w:sz w:val="24"/>
-          <w:szCs w:val="24"/>
-          <w:lang w:val="es-MX"/>
-        </w:rPr>
-        <w:t xml:space="preserve"> Martínez</w:t>
+        <w:t>David Fernando Balcárcel Martínez</w:t>
       </w:r>
     </w:p>
     <w:p>
@@ -1373,7 +1217,7 @@
     </w:p>
     <w:p>
       <w:pPr>
-        <w:pStyle w:val="Puesto"/>
+        <w:pStyle w:val="Ttulo"/>
         <w:jc w:val="center"/>
         <w:rPr>
           <w:rFonts w:ascii="Arial" w:hAnsi="Arial" w:cs="Arial"/>
@@ -2062,6 +1906,7 @@
           <w:szCs w:val="16"/>
           <w:lang w:eastAsia="es-GT"/>
         </w:rPr>
+        <w:lastRenderedPageBreak/>
         <w:t>Principio del formulario</w:t>
       </w:r>
     </w:p>
@@ -2083,7 +1928,6 @@
           <w:sz w:val="28"/>
           <w:szCs w:val="28"/>
         </w:rPr>
-        <w:lastRenderedPageBreak/>
         <w:t>Mapas Mentales</w:t>
       </w:r>
     </w:p>
@@ -2666,17 +2510,33 @@
     </w:p>
     <w:p>
       <w:pPr>
-        <w:pStyle w:val="Prrafodelista"/>
-        <w:spacing w:after="0" w:line="360" w:lineRule="auto"/>
+        <w:spacing w:after="0" w:line="240" w:lineRule="auto"/>
+        <w:rPr>
+          <w:rFonts w:ascii="Arial" w:hAnsi="Arial" w:cs="Arial"/>
+          <w:b/>
+          <w:bCs/>
+          <w:color w:val="000000" w:themeColor="text1"/>
+          <w:sz w:val="24"/>
+          <w:szCs w:val="24"/>
+        </w:rPr>
+      </w:pPr>
+    </w:p>
+    <w:p>
+      <w:pPr>
+        <w:pStyle w:val="NormalWeb"/>
+        <w:shd w:val="clear" w:color="auto" w:fill="FFFFFF"/>
+        <w:spacing w:before="0" w:beforeAutospacing="0" w:after="0" w:afterAutospacing="0" w:line="360" w:lineRule="auto"/>
         <w:jc w:val="both"/>
         <w:rPr>
           <w:rFonts w:ascii="Arial" w:hAnsi="Arial" w:cs="Arial"/>
-          <w:color w:val="000000" w:themeColor="text1"/>
-          <w:sz w:val="24"/>
-          <w:szCs w:val="24"/>
-          <w:lang w:val="es-MX"/>
-        </w:rPr>
-      </w:pPr>
+        </w:rPr>
+      </w:pPr>
+      <w:r>
+        <w:rPr>
+          <w:rFonts w:ascii="Arial" w:hAnsi="Arial" w:cs="Arial"/>
+        </w:rPr>
+        <w:t>IMPORTANCIA:</w:t>
+      </w:r>
     </w:p>
     <w:p>
       <w:pPr>
@@ -5358,16 +5218,7 @@
           <w:sz w:val="24"/>
           <w:szCs w:val="24"/>
         </w:rPr>
-        <w:t>Si concebimos a la cultura como el conjunto de conocimientos, modos de vida y costumbres de una sociedad determinada, o bien como el conjunto de las manifestaciones en que se expresa la vida tradicional de un pueblo</w:t>
-      </w:r>
-      <w:proofErr w:type="gramStart"/>
-      <w:r>
-        <w:rPr>
-          <w:rFonts w:ascii="Arial" w:hAnsi="Arial" w:cs="Arial"/>
-          <w:sz w:val="24"/>
-          <w:szCs w:val="24"/>
-        </w:rPr>
-        <w:t>,</w:t>
+        <w:t>Si concebimos a la cultura como el conjunto de conocimientos, modos de vida y costumbres de una sociedad determinada, o bien como el conjunto de las manifestaciones en que se expresa la vida tradicional de un pueblo,</w:t>
       </w:r>
       <w:r>
         <w:rPr>
@@ -5378,7 +5229,6 @@
         </w:rPr>
         <w:t>1</w:t>
       </w:r>
-      <w:proofErr w:type="gramEnd"/>
       <w:r>
         <w:rPr>
           <w:rFonts w:ascii="Arial" w:hAnsi="Arial" w:cs="Arial"/>
@@ -5399,23 +5249,13 @@
           <w:szCs w:val="24"/>
         </w:rPr>
       </w:pPr>
-      <w:proofErr w:type="gramStart"/>
-      <w:r>
-        <w:rPr>
-          <w:rFonts w:ascii="Arial" w:hAnsi="Arial" w:cs="Arial"/>
-          <w:sz w:val="24"/>
-          <w:szCs w:val="24"/>
-        </w:rPr>
-        <w:t>tributaria</w:t>
-      </w:r>
-      <w:proofErr w:type="gramEnd"/>
-      <w:r>
-        <w:rPr>
-          <w:rFonts w:ascii="Arial" w:hAnsi="Arial" w:cs="Arial"/>
-          <w:sz w:val="24"/>
-          <w:szCs w:val="24"/>
-        </w:rPr>
-        <w:t xml:space="preserve"> entenderíamos al conjunto de información y el grado de conocimientos </w:t>
+      <w:r>
+        <w:rPr>
+          <w:rFonts w:ascii="Arial" w:hAnsi="Arial" w:cs="Arial"/>
+          <w:sz w:val="24"/>
+          <w:szCs w:val="24"/>
+        </w:rPr>
+        <w:t xml:space="preserve">tributaria entenderíamos al conjunto de información y el grado de conocimientos </w:t>
       </w:r>
     </w:p>
     <w:p>
@@ -5429,23 +5269,13 @@
           <w:szCs w:val="24"/>
         </w:rPr>
       </w:pPr>
-      <w:proofErr w:type="gramStart"/>
-      <w:r>
-        <w:rPr>
-          <w:rFonts w:ascii="Arial" w:hAnsi="Arial" w:cs="Arial"/>
-          <w:sz w:val="24"/>
-          <w:szCs w:val="24"/>
-        </w:rPr>
-        <w:t>que</w:t>
-      </w:r>
-      <w:proofErr w:type="gramEnd"/>
-      <w:r>
-        <w:rPr>
-          <w:rFonts w:ascii="Arial" w:hAnsi="Arial" w:cs="Arial"/>
-          <w:sz w:val="24"/>
-          <w:szCs w:val="24"/>
-        </w:rPr>
-        <w:t xml:space="preserve"> en un determinado país se tiene sobre los impuestos, pero más importante </w:t>
+      <w:r>
+        <w:rPr>
+          <w:rFonts w:ascii="Arial" w:hAnsi="Arial" w:cs="Arial"/>
+          <w:sz w:val="24"/>
+          <w:szCs w:val="24"/>
+        </w:rPr>
+        <w:t xml:space="preserve">que en un determinado país se tiene sobre los impuestos, pero más importante </w:t>
       </w:r>
     </w:p>
     <w:p>
@@ -5459,23 +5289,13 @@
           <w:szCs w:val="24"/>
         </w:rPr>
       </w:pPr>
-      <w:proofErr w:type="gramStart"/>
-      <w:r>
-        <w:rPr>
-          <w:rFonts w:ascii="Arial" w:hAnsi="Arial" w:cs="Arial"/>
-          <w:sz w:val="24"/>
-          <w:szCs w:val="24"/>
-        </w:rPr>
-        <w:t>aún</w:t>
-      </w:r>
-      <w:proofErr w:type="gramEnd"/>
-      <w:r>
-        <w:rPr>
-          <w:rFonts w:ascii="Arial" w:hAnsi="Arial" w:cs="Arial"/>
-          <w:sz w:val="24"/>
-          <w:szCs w:val="24"/>
-        </w:rPr>
-        <w:t xml:space="preserve">, al conjunto de percepciones, criterios, hábitos y actitudes que la sociedad </w:t>
+      <w:r>
+        <w:rPr>
+          <w:rFonts w:ascii="Arial" w:hAnsi="Arial" w:cs="Arial"/>
+          <w:sz w:val="24"/>
+          <w:szCs w:val="24"/>
+        </w:rPr>
+        <w:t xml:space="preserve">aún, al conjunto de percepciones, criterios, hábitos y actitudes que la sociedad </w:t>
       </w:r>
     </w:p>
     <w:p>
@@ -5489,23 +5309,13 @@
           <w:szCs w:val="24"/>
         </w:rPr>
       </w:pPr>
-      <w:proofErr w:type="gramStart"/>
-      <w:r>
-        <w:rPr>
-          <w:rFonts w:ascii="Arial" w:hAnsi="Arial" w:cs="Arial"/>
-          <w:sz w:val="24"/>
-          <w:szCs w:val="24"/>
-        </w:rPr>
-        <w:t>tiene</w:t>
-      </w:r>
-      <w:proofErr w:type="gramEnd"/>
-      <w:r>
-        <w:rPr>
-          <w:rFonts w:ascii="Arial" w:hAnsi="Arial" w:cs="Arial"/>
-          <w:sz w:val="24"/>
-          <w:szCs w:val="24"/>
-        </w:rPr>
-        <w:t xml:space="preserve"> respecto a la tributación</w:t>
+      <w:r>
+        <w:rPr>
+          <w:rFonts w:ascii="Arial" w:hAnsi="Arial" w:cs="Arial"/>
+          <w:sz w:val="24"/>
+          <w:szCs w:val="24"/>
+        </w:rPr>
+        <w:t>tiene respecto a la tributación</w:t>
       </w:r>
       <w:r>
         <w:rPr>
@@ -6757,19 +6567,8 @@
           <w:sz w:val="24"/>
           <w:szCs w:val="24"/>
         </w:rPr>
-        <w:t>De Q500.01 a Q1</w:t>
-      </w:r>
-      <w:proofErr w:type="gramStart"/>
-      <w:r>
-        <w:rPr>
-          <w:rFonts w:ascii="Arial" w:hAnsi="Arial" w:cs="Arial"/>
-          <w:color w:val="000000" w:themeColor="text1"/>
-          <w:sz w:val="24"/>
-          <w:szCs w:val="24"/>
-        </w:rPr>
-        <w:t>,000.00</w:t>
-      </w:r>
-      <w:proofErr w:type="gramEnd"/>
+        <w:t>De Q500.01 a Q1,000.00</w:t>
+      </w:r>
       <w:r>
         <w:rPr>
           <w:rFonts w:ascii="Arial" w:hAnsi="Arial" w:cs="Arial"/>
@@ -6810,27 +6609,7 @@
           <w:sz w:val="24"/>
           <w:szCs w:val="24"/>
         </w:rPr>
-        <w:t>De Q1</w:t>
-      </w:r>
-      <w:proofErr w:type="gramStart"/>
-      <w:r>
-        <w:rPr>
-          <w:rFonts w:ascii="Arial" w:hAnsi="Arial" w:cs="Arial"/>
-          <w:color w:val="000000" w:themeColor="text1"/>
-          <w:sz w:val="24"/>
-          <w:szCs w:val="24"/>
-        </w:rPr>
-        <w:t>,000.01</w:t>
-      </w:r>
-      <w:proofErr w:type="gramEnd"/>
-      <w:r>
-        <w:rPr>
-          <w:rFonts w:ascii="Arial" w:hAnsi="Arial" w:cs="Arial"/>
-          <w:color w:val="000000" w:themeColor="text1"/>
-          <w:sz w:val="24"/>
-          <w:szCs w:val="24"/>
-        </w:rPr>
-        <w:t xml:space="preserve"> a Q3,000.00</w:t>
+        <w:t>De Q1,000.01 a Q3,000.00</w:t>
       </w:r>
       <w:r>
         <w:rPr>
@@ -6873,27 +6652,7 @@
           <w:szCs w:val="24"/>
         </w:rPr>
         <w:lastRenderedPageBreak/>
-        <w:t>De Q3</w:t>
-      </w:r>
-      <w:proofErr w:type="gramStart"/>
-      <w:r>
-        <w:rPr>
-          <w:rFonts w:ascii="Arial" w:hAnsi="Arial" w:cs="Arial"/>
-          <w:color w:val="000000" w:themeColor="text1"/>
-          <w:sz w:val="24"/>
-          <w:szCs w:val="24"/>
-        </w:rPr>
-        <w:t>,000.01</w:t>
-      </w:r>
-      <w:proofErr w:type="gramEnd"/>
-      <w:r>
-        <w:rPr>
-          <w:rFonts w:ascii="Arial" w:hAnsi="Arial" w:cs="Arial"/>
-          <w:color w:val="000000" w:themeColor="text1"/>
-          <w:sz w:val="24"/>
-          <w:szCs w:val="24"/>
-        </w:rPr>
-        <w:t xml:space="preserve"> a Q6,000.00</w:t>
+        <w:t>De Q3,000.01 a Q6,000.00</w:t>
       </w:r>
       <w:r>
         <w:rPr>
@@ -6935,27 +6694,7 @@
           <w:sz w:val="24"/>
           <w:szCs w:val="24"/>
         </w:rPr>
-        <w:t>De Q6</w:t>
-      </w:r>
-      <w:proofErr w:type="gramStart"/>
-      <w:r>
-        <w:rPr>
-          <w:rFonts w:ascii="Arial" w:hAnsi="Arial" w:cs="Arial"/>
-          <w:color w:val="000000" w:themeColor="text1"/>
-          <w:sz w:val="24"/>
-          <w:szCs w:val="24"/>
-        </w:rPr>
-        <w:t>,000.01</w:t>
-      </w:r>
-      <w:proofErr w:type="gramEnd"/>
-      <w:r>
-        <w:rPr>
-          <w:rFonts w:ascii="Arial" w:hAnsi="Arial" w:cs="Arial"/>
-          <w:color w:val="000000" w:themeColor="text1"/>
-          <w:sz w:val="24"/>
-          <w:szCs w:val="24"/>
-        </w:rPr>
-        <w:t xml:space="preserve"> a Q9,000.00</w:t>
+        <w:t>De Q6,000.01 a Q9,000.00</w:t>
       </w:r>
       <w:r>
         <w:rPr>
@@ -6997,27 +6736,7 @@
           <w:sz w:val="24"/>
           <w:szCs w:val="24"/>
         </w:rPr>
-        <w:t>De Q9</w:t>
-      </w:r>
-      <w:proofErr w:type="gramStart"/>
-      <w:r>
-        <w:rPr>
-          <w:rFonts w:ascii="Arial" w:hAnsi="Arial" w:cs="Arial"/>
-          <w:color w:val="000000" w:themeColor="text1"/>
-          <w:sz w:val="24"/>
-          <w:szCs w:val="24"/>
-        </w:rPr>
-        <w:t>,000.01</w:t>
-      </w:r>
-      <w:proofErr w:type="gramEnd"/>
-      <w:r>
-        <w:rPr>
-          <w:rFonts w:ascii="Arial" w:hAnsi="Arial" w:cs="Arial"/>
-          <w:color w:val="000000" w:themeColor="text1"/>
-          <w:sz w:val="24"/>
-          <w:szCs w:val="24"/>
-        </w:rPr>
-        <w:t xml:space="preserve"> a Q12,000.00</w:t>
+        <w:t>De Q9,000.01 a Q12,000.00</w:t>
       </w:r>
       <w:r>
         <w:rPr>
@@ -7059,27 +6778,7 @@
           <w:sz w:val="24"/>
           <w:szCs w:val="24"/>
         </w:rPr>
-        <w:t>De Q12</w:t>
-      </w:r>
-      <w:proofErr w:type="gramStart"/>
-      <w:r>
-        <w:rPr>
-          <w:rFonts w:ascii="Arial" w:hAnsi="Arial" w:cs="Arial"/>
-          <w:color w:val="000000" w:themeColor="text1"/>
-          <w:sz w:val="24"/>
-          <w:szCs w:val="24"/>
-        </w:rPr>
-        <w:t>,000.01</w:t>
-      </w:r>
-      <w:proofErr w:type="gramEnd"/>
-      <w:r>
-        <w:rPr>
-          <w:rFonts w:ascii="Arial" w:hAnsi="Arial" w:cs="Arial"/>
-          <w:color w:val="000000" w:themeColor="text1"/>
-          <w:sz w:val="24"/>
-          <w:szCs w:val="24"/>
-        </w:rPr>
-        <w:t xml:space="preserve"> en adelante</w:t>
+        <w:t>De Q12,000.01 en adelante</w:t>
       </w:r>
       <w:r>
         <w:rPr>
@@ -8185,36 +7884,15 @@
           <w:sz w:val="24"/>
           <w:szCs w:val="24"/>
         </w:rPr>
-        <w:t>Los derechos y deberes constitucionales en Guatemala son fundamentales para preservar la dignidad y la igualdad de todos los ciudadanos. Estos derechos, establecidos en la Constitución, abarcan aspectos civiles, políticos y sociales, como la libertad de expresión, el derecho al voto y la protección contra la discriminación. El Organismo Legislativo es responsable de su establecimiento, mientras que su cumplimiento recae en el Organismo Ejecutivo, encabezado por el Presidente y el Vicepresidente. Garantizar estos derechos es esencial para mantener la democracia y el estado de derecho en el país.</w:t>
-      </w:r>
-      <w:bookmarkStart w:id="0" w:name="_GoBack"/>
-      <w:bookmarkEnd w:id="0"/>
-      <w:r>
-        <w:rPr>
-          <w:rStyle w:val="nfasis"/>
-          <w:rFonts w:ascii="Arial" w:hAnsi="Arial" w:cs="Arial"/>
-          <w:i w:val="0"/>
-          <w:sz w:val="24"/>
-          <w:szCs w:val="24"/>
-        </w:rPr>
-        <w:t xml:space="preserve">Los guatemaltecos poseen derechos y deberes constitucionales protegidos por la ley fundamental del país, los cuales son inalienables y fundamentales para el </w:t>
-      </w:r>
-      <w:r>
-        <w:rPr>
-          <w:rFonts w:ascii="Arial" w:hAnsi="Arial" w:cs="Arial"/>
-          <w:sz w:val="24"/>
-          <w:szCs w:val="24"/>
-        </w:rPr>
-        <w:t xml:space="preserve">sistema político, estrechamente ligados a la dignidad humana. Estos derechos </w:t>
-      </w:r>
-      <w:r>
-        <w:rPr>
-          <w:rFonts w:ascii="Arial" w:hAnsi="Arial" w:cs="Arial"/>
-          <w:sz w:val="24"/>
-          <w:szCs w:val="24"/>
-        </w:rPr>
-        <w:lastRenderedPageBreak/>
-        <w:t>y deberes pueden clasificarse en cívicos y políticos, establecidos por el Organismo Legislativo, que incluye el Congreso Nacional y las Comisiones Parlamentarias. La responsabilidad de garantizar el cumplimiento de estos derechos recae en el Organismo Ejecutivo, compuesto por el Presidente, Vicepresidente, Ministerios del Estado y otras entidades gubernamentales.</w:t>
+        <w:t xml:space="preserve">Los derechos y deberes constitucionales en Guatemala son fundamentales para preservar la dignidad y la igualdad de todos los ciudadanos. Estos derechos, establecidos en la Constitución, abarcan aspectos civiles, políticos y sociales, como la libertad de expresión, el derecho al voto y la protección contra la discriminación. El Organismo Legislativo es responsable de su establecimiento, mientras que su cumplimiento recae en el Organismo Ejecutivo, encabezado por el Presidente y el Vicepresidente. Garantizar estos derechos es esencial para mantener la democracia y el estado de derecho en el país.Los guatemaltecos poseen derechos y deberes constitucionales protegidos por la ley fundamental del país, los cuales son inalienables y fundamentales para el </w:t>
+      </w:r>
+      <w:r>
+        <w:rPr>
+          <w:rFonts w:ascii="Arial" w:hAnsi="Arial" w:cs="Arial"/>
+          <w:sz w:val="24"/>
+          <w:szCs w:val="24"/>
+        </w:rPr>
+        <w:t>sistema político, estrechamente ligados a la dignidad humana.</w:t>
       </w:r>
       <w:r>
         <w:rPr>
@@ -8224,19 +7902,6 @@
         </w:rPr>
         <w:br w:type="page"/>
       </w:r>
-    </w:p>
-    <w:p>
-      <w:pPr>
-        <w:spacing w:after="0" w:line="240" w:lineRule="auto"/>
-        <w:rPr>
-          <w:rFonts w:ascii="Arial" w:hAnsi="Arial" w:cs="Arial"/>
-          <w:b/>
-          <w:bCs/>
-          <w:color w:val="000000" w:themeColor="text1"/>
-          <w:sz w:val="24"/>
-          <w:szCs w:val="24"/>
-        </w:rPr>
-      </w:pPr>
     </w:p>
     <w:p>
       <w:pPr>
@@ -8265,6 +7930,7 @@
           <w:sz w:val="24"/>
           <w:szCs w:val="24"/>
         </w:rPr>
+        <w:lastRenderedPageBreak/>
         <w:t>Equidades: Laborales, étnica, social</w:t>
       </w:r>
     </w:p>
@@ -8293,43 +7959,7 @@
           <w:sz w:val="24"/>
           <w:szCs w:val="24"/>
         </w:rPr>
-        <w:t xml:space="preserve">La equidad venía a poner en cuestión la tesis de la discrecionalidad judicial (estrechamente vinculada al «modelo de las reglas»), lo que para el positivismo </w:t>
-      </w:r>
-      <w:proofErr w:type="spellStart"/>
-      <w:r>
-        <w:rPr>
-          <w:rFonts w:ascii="Arial" w:hAnsi="Arial" w:cs="Arial"/>
-          <w:sz w:val="24"/>
-          <w:szCs w:val="24"/>
-        </w:rPr>
-        <w:t>hartiano</w:t>
-      </w:r>
-      <w:proofErr w:type="spellEnd"/>
-      <w:r>
-        <w:rPr>
-          <w:rFonts w:ascii="Arial" w:hAnsi="Arial" w:cs="Arial"/>
-          <w:sz w:val="24"/>
-          <w:szCs w:val="24"/>
-        </w:rPr>
-        <w:t xml:space="preserve"> o </w:t>
-      </w:r>
-      <w:proofErr w:type="spellStart"/>
-      <w:r>
-        <w:rPr>
-          <w:rFonts w:ascii="Arial" w:hAnsi="Arial" w:cs="Arial"/>
-          <w:sz w:val="24"/>
-          <w:szCs w:val="24"/>
-        </w:rPr>
-        <w:t>raziano</w:t>
-      </w:r>
-      <w:proofErr w:type="spellEnd"/>
-      <w:r>
-        <w:rPr>
-          <w:rFonts w:ascii="Arial" w:hAnsi="Arial" w:cs="Arial"/>
-          <w:sz w:val="24"/>
-          <w:szCs w:val="24"/>
-        </w:rPr>
-        <w:t xml:space="preserve"> la situaba más allá de los límites del derecho</w:t>
+        <w:t>La equidad venía a poner en cuestión la tesis de la discrecionalidad judicial (estrechamente vinculada al «modelo de las reglas»), lo que para el positivismo hartiano o raziano la situaba más allá de los límites del derecho</w:t>
       </w:r>
       <w:r>
         <w:rPr>
@@ -8715,27 +8345,7 @@
           <w:sz w:val="24"/>
           <w:szCs w:val="24"/>
         </w:rPr>
-        <w:t xml:space="preserve">"Fomentar el respeto hacia las diferencias culturales es la base para una vida humana armónica. El respeto a las diferencias pluriculturales y </w:t>
-      </w:r>
-      <w:proofErr w:type="spellStart"/>
-      <w:r>
-        <w:rPr>
-          <w:rFonts w:ascii="Arial" w:hAnsi="Arial" w:cs="Arial"/>
-          <w:color w:val="000000" w:themeColor="text1"/>
-          <w:sz w:val="24"/>
-          <w:szCs w:val="24"/>
-        </w:rPr>
-        <w:t>multilingüísticas</w:t>
-      </w:r>
-      <w:proofErr w:type="spellEnd"/>
-      <w:r>
-        <w:rPr>
-          <w:rFonts w:ascii="Arial" w:hAnsi="Arial" w:cs="Arial"/>
-          <w:color w:val="000000" w:themeColor="text1"/>
-          <w:sz w:val="24"/>
-          <w:szCs w:val="24"/>
-        </w:rPr>
-        <w:t xml:space="preserve"> es una de las tendencias a nivel mundial más importantes para promover el conocimiento de otras costumbres y lenguas, y la integración e igualdad de las distintas culturas en los países. Casi la totalidad de los países latinoamericanos cuentan dentro de su territorio con pueblos que presentan diferencias lingüísticas, físicas y culturales. Este fenómeno es inherente a la cultura humana, pues las sociedades y civilizaciones se han basado, a lo largo de la historia, en los movimientos migratorios."</w:t>
+        <w:t>"Fomentar el respeto hacia las diferencias culturales es la base para una vida humana armónica. El respeto a las diferencias pluriculturales y multilingüísticas es una de las tendencias a nivel mundial más importantes para promover el conocimiento de otras costumbres y lenguas, y la integración e igualdad de las distintas culturas en los países. Casi la totalidad de los países latinoamericanos cuentan dentro de su territorio con pueblos que presentan diferencias lingüísticas, físicas y culturales. Este fenómeno es inherente a la cultura humana, pues las sociedades y civilizaciones se han basado, a lo largo de la historia, en los movimientos migratorios."</w:t>
       </w:r>
       <w:r>
         <w:rPr>
@@ -10401,7 +10011,7 @@
 </file>
 
 <file path=word/numbering.xml><?xml version="1.0" encoding="utf-8"?>
-<w:numbering xmlns:wpc="http://schemas.microsoft.com/office/word/2010/wordprocessingCanvas" xmlns:mc="http://schemas.openxmlformats.org/markup-compatibility/2006" xmlns:o="urn:schemas-microsoft-com:office:office" xmlns:r="http://schemas.openxmlformats.org/officeDocument/2006/relationships" xmlns:m="http://schemas.openxmlformats.org/officeDocument/2006/math" xmlns:v="urn:schemas-microsoft-com:vml" xmlns:wp14="http://schemas.microsoft.com/office/word/2010/wordprocessingDrawing" xmlns:wp="http://schemas.openxmlformats.org/drawingml/2006/wordprocessingDrawing" xmlns:w10="urn:schemas-microsoft-com:office:word" xmlns:w="http://schemas.openxmlformats.org/wordprocessingml/2006/main" xmlns:w14="http://schemas.microsoft.com/office/word/2010/wordml" xmlns:w15="http://schemas.microsoft.com/office/word/2012/wordml" xmlns:wpg="http://schemas.microsoft.com/office/word/2010/wordprocessingGroup" xmlns:wpi="http://schemas.microsoft.com/office/word/2010/wordprocessingInk" xmlns:wne="http://schemas.microsoft.com/office/word/2006/wordml" xmlns:wps="http://schemas.microsoft.com/office/word/2010/wordprocessingShape" mc:Ignorable="w14 w15 wp14">
+<w:numbering xmlns:wpc="http://schemas.microsoft.com/office/word/2010/wordprocessingCanvas" xmlns:cx="http://schemas.microsoft.com/office/drawing/2014/chartex" xmlns:cx1="http://schemas.microsoft.com/office/drawing/2015/9/8/chartex" xmlns:cx2="http://schemas.microsoft.com/office/drawing/2015/10/21/chartex" xmlns:cx3="http://schemas.microsoft.com/office/drawing/2016/5/9/chartex" xmlns:cx4="http://schemas.microsoft.com/office/drawing/2016/5/10/chartex" xmlns:cx5="http://schemas.microsoft.com/office/drawing/2016/5/11/chartex" xmlns:cx6="http://schemas.microsoft.com/office/drawing/2016/5/12/chartex" xmlns:cx7="http://schemas.microsoft.com/office/drawing/2016/5/13/chartex" xmlns:cx8="http://schemas.microsoft.com/office/drawing/2016/5/14/chartex" xmlns:mc="http://schemas.openxmlformats.org/markup-compatibility/2006" xmlns:aink="http://schemas.microsoft.com/office/drawing/2016/ink" xmlns:am3d="http://schemas.microsoft.com/office/drawing/2017/model3d" xmlns:o="urn:schemas-microsoft-com:office:office" xmlns:r="http://schemas.openxmlformats.org/officeDocument/2006/relationships" xmlns:m="http://schemas.openxmlformats.org/officeDocument/2006/math" xmlns:v="urn:schemas-microsoft-com:vml" xmlns:wp14="http://schemas.microsoft.com/office/word/2010/wordprocessingDrawing" xmlns:wp="http://schemas.openxmlformats.org/drawingml/2006/wordprocessingDrawing" xmlns:w10="urn:schemas-microsoft-com:office:word" xmlns:w="http://schemas.openxmlformats.org/wordprocessingml/2006/main" xmlns:w14="http://schemas.microsoft.com/office/word/2010/wordml" xmlns:w15="http://schemas.microsoft.com/office/word/2012/wordml" xmlns:w16cex="http://schemas.microsoft.com/office/word/2018/wordml/cex" xmlns:w16cid="http://schemas.microsoft.com/office/word/2016/wordml/cid" xmlns:w16="http://schemas.microsoft.com/office/word/2018/wordml" xmlns:w16sdtdh="http://schemas.microsoft.com/office/word/2020/wordml/sdtdatahash" xmlns:w16se="http://schemas.microsoft.com/office/word/2015/wordml/symex" xmlns:wpg="http://schemas.microsoft.com/office/word/2010/wordprocessingGroup" xmlns:wpi="http://schemas.microsoft.com/office/word/2010/wordprocessingInk" xmlns:wne="http://schemas.microsoft.com/office/word/2006/wordml" xmlns:wps="http://schemas.microsoft.com/office/word/2010/wordprocessingShape" mc:Ignorable="w14 w15 w16se w16cid w16 w16cex w16sdtdh wp14">
   <w:abstractNum w:abstractNumId="0" w15:restartNumberingAfterBreak="0">
     <w:nsid w:val="01B47DA9"/>
     <w:multiLevelType w:val="hybridMultilevel"/>
@@ -11398,7 +11008,7 @@
 </file>
 
 <file path=word/styles.xml><?xml version="1.0" encoding="utf-8"?>
-<w:styles xmlns:mc="http://schemas.openxmlformats.org/markup-compatibility/2006" xmlns:r="http://schemas.openxmlformats.org/officeDocument/2006/relationships" xmlns:w="http://schemas.openxmlformats.org/wordprocessingml/2006/main" xmlns:w14="http://schemas.microsoft.com/office/word/2010/wordml" xmlns:w15="http://schemas.microsoft.com/office/word/2012/wordml" mc:Ignorable="w14 w15">
+<w:styles xmlns:mc="http://schemas.openxmlformats.org/markup-compatibility/2006" xmlns:r="http://schemas.openxmlformats.org/officeDocument/2006/relationships" xmlns:w="http://schemas.openxmlformats.org/wordprocessingml/2006/main" xmlns:w14="http://schemas.microsoft.com/office/word/2010/wordml" xmlns:w15="http://schemas.microsoft.com/office/word/2012/wordml" xmlns:w16cex="http://schemas.microsoft.com/office/word/2018/wordml/cex" xmlns:w16cid="http://schemas.microsoft.com/office/word/2016/wordml/cid" xmlns:w16="http://schemas.microsoft.com/office/word/2018/wordml" xmlns:w16sdtdh="http://schemas.microsoft.com/office/word/2020/wordml/sdtdatahash" xmlns:w16se="http://schemas.microsoft.com/office/word/2015/wordml/symex" mc:Ignorable="w14 w15 w16se w16cid w16 w16cex w16sdtdh">
   <w:docDefaults>
     <w:rPrDefault>
       <w:rPr>
@@ -11408,7 +11018,7 @@
     </w:rPrDefault>
     <w:pPrDefault/>
   </w:docDefaults>
-  <w:latentStyles w:defLockedState="0" w:defUIPriority="99" w:defSemiHidden="0" w:defUnhideWhenUsed="0" w:defQFormat="0" w:count="371">
+  <w:latentStyles w:defLockedState="0" w:defUIPriority="99" w:defSemiHidden="0" w:defUnhideWhenUsed="0" w:defQFormat="0" w:count="376">
     <w:lsdException w:name="Normal" w:locked="1" w:uiPriority="0" w:qFormat="1"/>
     <w:lsdException w:name="heading 1" w:locked="1" w:uiPriority="9" w:qFormat="1"/>
     <w:lsdException w:name="heading 2" w:locked="1" w:semiHidden="1" w:uiPriority="0" w:unhideWhenUsed="1" w:qFormat="1"/>
@@ -11514,7 +11124,6 @@
     <w:lsdException w:name="HTML Sample" w:semiHidden="1" w:unhideWhenUsed="1"/>
     <w:lsdException w:name="HTML Typewriter" w:semiHidden="1" w:unhideWhenUsed="1"/>
     <w:lsdException w:name="HTML Variable" w:semiHidden="1" w:unhideWhenUsed="1"/>
-    <w:lsdException w:name="Normal Table" w:semiHidden="1" w:unhideWhenUsed="1"/>
     <w:lsdException w:name="annotation subject" w:semiHidden="1" w:unhideWhenUsed="1"/>
     <w:lsdException w:name="No List" w:semiHidden="1" w:unhideWhenUsed="1"/>
     <w:lsdException w:name="Outline List 1" w:semiHidden="1" w:unhideWhenUsed="1"/>
@@ -11557,11 +11166,8 @@
     <w:lsdException w:name="Table Contemporary" w:semiHidden="1" w:unhideWhenUsed="1"/>
     <w:lsdException w:name="Table Elegant" w:semiHidden="1" w:unhideWhenUsed="1"/>
     <w:lsdException w:name="Table Professional" w:semiHidden="1" w:unhideWhenUsed="1"/>
-    <w:lsdException w:name="Table Subtle 1" w:semiHidden="1" w:unhideWhenUsed="1"/>
     <w:lsdException w:name="Table Subtle 2" w:semiHidden="1" w:unhideWhenUsed="1"/>
     <w:lsdException w:name="Table Web 1" w:semiHidden="1" w:unhideWhenUsed="1"/>
-    <w:lsdException w:name="Table Web 2" w:semiHidden="1" w:unhideWhenUsed="1"/>
-    <w:lsdException w:name="Table Web 3" w:semiHidden="1" w:unhideWhenUsed="1"/>
     <w:lsdException w:name="Balloon Text" w:semiHidden="1" w:unhideWhenUsed="1"/>
     <w:lsdException w:name="Table Grid" w:locked="1" w:uiPriority="0"/>
     <w:lsdException w:name="Table Theme" w:semiHidden="1" w:unhideWhenUsed="1"/>
@@ -11780,11 +11386,16 @@
     <w:lsdException w:name="List Table 5 Dark Accent 6" w:uiPriority="50"/>
     <w:lsdException w:name="List Table 6 Colorful Accent 6" w:uiPriority="51"/>
     <w:lsdException w:name="List Table 7 Colorful Accent 6" w:uiPriority="52"/>
+    <w:lsdException w:name="Mention" w:semiHidden="1" w:unhideWhenUsed="1"/>
+    <w:lsdException w:name="Smart Hyperlink" w:semiHidden="1" w:unhideWhenUsed="1"/>
+    <w:lsdException w:name="Hashtag" w:semiHidden="1" w:unhideWhenUsed="1"/>
+    <w:lsdException w:name="Unresolved Mention" w:semiHidden="1" w:unhideWhenUsed="1"/>
+    <w:lsdException w:name="Smart Link" w:semiHidden="1" w:unhideWhenUsed="1"/>
   </w:latentStyles>
   <w:style w:type="paragraph" w:default="1" w:styleId="Normal">
     <w:name w:val="Normal"/>
     <w:qFormat/>
-    <w:rsid w:val="004868DC"/>
+    <w:rsid w:val="00D40355"/>
     <w:pPr>
       <w:spacing w:after="160" w:line="259" w:lineRule="auto"/>
     </w:pPr>
@@ -11842,6 +11453,7 @@
   <w:style w:type="character" w:default="1" w:styleId="Fuentedeprrafopredeter">
     <w:name w:val="Default Paragraph Font"/>
     <w:uiPriority w:val="1"/>
+    <w:semiHidden/>
     <w:unhideWhenUsed/>
   </w:style>
   <w:style w:type="table" w:default="1" w:styleId="Tablanormal">
@@ -12088,11 +11700,11 @@
       <w:lang w:val="es-GT"/>
     </w:rPr>
   </w:style>
-  <w:style w:type="paragraph" w:styleId="Puesto">
+  <w:style w:type="paragraph" w:styleId="Ttulo">
     <w:name w:val="Title"/>
     <w:basedOn w:val="Normal"/>
     <w:next w:val="Normal"/>
-    <w:link w:val="PuestoCar"/>
+    <w:link w:val="TtuloCar"/>
     <w:qFormat/>
     <w:locked/>
     <w:rsid w:val="005B1806"/>
@@ -12108,10 +11720,10 @@
       <w:szCs w:val="56"/>
     </w:rPr>
   </w:style>
-  <w:style w:type="character" w:customStyle="1" w:styleId="PuestoCar">
-    <w:name w:val="Puesto Car"/>
+  <w:style w:type="character" w:customStyle="1" w:styleId="TtuloCar">
+    <w:name w:val="Título Car"/>
     <w:basedOn w:val="Fuentedeprrafopredeter"/>
-    <w:link w:val="Puesto"/>
+    <w:link w:val="Ttulo"/>
     <w:rsid w:val="005B1806"/>
     <w:rPr>
       <w:rFonts w:asciiTheme="majorHAnsi" w:eastAsiaTheme="majorEastAsia" w:hAnsiTheme="majorHAnsi" w:cstheme="majorBidi"/>

</xml_diff>

<commit_message>
Estrategias y valores metas a corto plazo (José Soto)
</commit_message>
<xml_diff>
--- a/Proyecto de Nación - Fase II.docx
+++ b/Proyecto de Nación - Fase II.docx
@@ -1,6 +1,6 @@
 
 <file path=word/document.xml><?xml version="1.0" encoding="utf-8"?>
-<w:document xmlns:wpc="http://schemas.microsoft.com/office/word/2010/wordprocessingCanvas" xmlns:cx="http://schemas.microsoft.com/office/drawing/2014/chartex" xmlns:cx1="http://schemas.microsoft.com/office/drawing/2015/9/8/chartex" xmlns:cx2="http://schemas.microsoft.com/office/drawing/2015/10/21/chartex" xmlns:cx3="http://schemas.microsoft.com/office/drawing/2016/5/9/chartex" xmlns:cx4="http://schemas.microsoft.com/office/drawing/2016/5/10/chartex" xmlns:cx5="http://schemas.microsoft.com/office/drawing/2016/5/11/chartex" xmlns:cx6="http://schemas.microsoft.com/office/drawing/2016/5/12/chartex" xmlns:cx7="http://schemas.microsoft.com/office/drawing/2016/5/13/chartex" xmlns:cx8="http://schemas.microsoft.com/office/drawing/2016/5/14/chartex" xmlns:mc="http://schemas.openxmlformats.org/markup-compatibility/2006" xmlns:aink="http://schemas.microsoft.com/office/drawing/2016/ink" xmlns:am3d="http://schemas.microsoft.com/office/drawing/2017/model3d" xmlns:o="urn:schemas-microsoft-com:office:office" xmlns:r="http://schemas.openxmlformats.org/officeDocument/2006/relationships" xmlns:m="http://schemas.openxmlformats.org/officeDocument/2006/math" xmlns:v="urn:schemas-microsoft-com:vml" xmlns:wp14="http://schemas.microsoft.com/office/word/2010/wordprocessingDrawing" xmlns:wp="http://schemas.openxmlformats.org/drawingml/2006/wordprocessingDrawing" xmlns:w10="urn:schemas-microsoft-com:office:word" xmlns:w="http://schemas.openxmlformats.org/wordprocessingml/2006/main" xmlns:w14="http://schemas.microsoft.com/office/word/2010/wordml" xmlns:w15="http://schemas.microsoft.com/office/word/2012/wordml" xmlns:w16cex="http://schemas.microsoft.com/office/word/2018/wordml/cex" xmlns:w16cid="http://schemas.microsoft.com/office/word/2016/wordml/cid" xmlns:w16="http://schemas.microsoft.com/office/word/2018/wordml" xmlns:w16sdtdh="http://schemas.microsoft.com/office/word/2020/wordml/sdtdatahash" xmlns:w16se="http://schemas.microsoft.com/office/word/2015/wordml/symex" xmlns:wpg="http://schemas.microsoft.com/office/word/2010/wordprocessingGroup" xmlns:wpi="http://schemas.microsoft.com/office/word/2010/wordprocessingInk" xmlns:wne="http://schemas.microsoft.com/office/word/2006/wordml" xmlns:wps="http://schemas.microsoft.com/office/word/2010/wordprocessingShape" mc:Ignorable="w14 w15 w16se w16cid w16 w16cex w16sdtdh wp14">
+<w:document xmlns:wpc="http://schemas.microsoft.com/office/word/2010/wordprocessingCanvas" xmlns:cx="http://schemas.microsoft.com/office/drawing/2014/chartex" xmlns:cx1="http://schemas.microsoft.com/office/drawing/2015/9/8/chartex" xmlns:cx2="http://schemas.microsoft.com/office/drawing/2015/10/21/chartex" xmlns:cx3="http://schemas.microsoft.com/office/drawing/2016/5/9/chartex" xmlns:cx4="http://schemas.microsoft.com/office/drawing/2016/5/10/chartex" xmlns:cx5="http://schemas.microsoft.com/office/drawing/2016/5/11/chartex" xmlns:cx6="http://schemas.microsoft.com/office/drawing/2016/5/12/chartex" xmlns:cx7="http://schemas.microsoft.com/office/drawing/2016/5/13/chartex" xmlns:cx8="http://schemas.microsoft.com/office/drawing/2016/5/14/chartex" xmlns:mc="http://schemas.openxmlformats.org/markup-compatibility/2006" xmlns:aink="http://schemas.microsoft.com/office/drawing/2016/ink" xmlns:am3d="http://schemas.microsoft.com/office/drawing/2017/model3d" xmlns:o="urn:schemas-microsoft-com:office:office" xmlns:oel="http://schemas.microsoft.com/office/2019/extlst" xmlns:r="http://schemas.openxmlformats.org/officeDocument/2006/relationships" xmlns:m="http://schemas.openxmlformats.org/officeDocument/2006/math" xmlns:v="urn:schemas-microsoft-com:vml" xmlns:wp14="http://schemas.microsoft.com/office/word/2010/wordprocessingDrawing" xmlns:wp="http://schemas.openxmlformats.org/drawingml/2006/wordprocessingDrawing" xmlns:w10="urn:schemas-microsoft-com:office:word" xmlns:w="http://schemas.openxmlformats.org/wordprocessingml/2006/main" xmlns:w14="http://schemas.microsoft.com/office/word/2010/wordml" xmlns:w15="http://schemas.microsoft.com/office/word/2012/wordml" xmlns:w16cex="http://schemas.microsoft.com/office/word/2018/wordml/cex" xmlns:w16cid="http://schemas.microsoft.com/office/word/2016/wordml/cid" xmlns:w16="http://schemas.microsoft.com/office/word/2018/wordml" xmlns:w16du="http://schemas.microsoft.com/office/word/2023/wordml/word16du" xmlns:w16sdtdh="http://schemas.microsoft.com/office/word/2020/wordml/sdtdatahash" xmlns:w16se="http://schemas.microsoft.com/office/word/2015/wordml/symex" xmlns:wpg="http://schemas.microsoft.com/office/word/2010/wordprocessingGroup" xmlns:wpi="http://schemas.microsoft.com/office/word/2010/wordprocessingInk" xmlns:wne="http://schemas.microsoft.com/office/word/2006/wordml" xmlns:wps="http://schemas.microsoft.com/office/word/2010/wordprocessingShape" mc:Ignorable="w14 w15 w16se w16cid w16 w16cex w16sdtdh w16du wp14">
   <w:body>
     <w:p>
       <w:pPr>
@@ -627,10 +627,13 @@
           <w:szCs w:val="24"/>
           <w:lang w:val="es-MX"/>
         </w:rPr>
-        <w:t xml:space="preserve">José David Soto </w:t>
-      </w:r>
-      <w:proofErr w:type="spellStart"/>
-      <w:r>
+        <w:t>José David Soto Puac</w:t>
+      </w:r>
+    </w:p>
+    <w:p>
+      <w:pPr>
+        <w:spacing w:after="0" w:line="240" w:lineRule="auto"/>
+        <w:jc w:val="right"/>
         <w:rPr>
           <w:rFonts w:ascii="Arial" w:hAnsi="Arial" w:cs="Arial"/>
           <w:b/>
@@ -641,9 +644,20 @@
           <w:szCs w:val="24"/>
           <w:lang w:val="es-MX"/>
         </w:rPr>
-        <w:t>Puac</w:t>
-      </w:r>
-      <w:proofErr w:type="spellEnd"/>
+      </w:pPr>
+      <w:r>
+        <w:rPr>
+          <w:rFonts w:ascii="Arial" w:hAnsi="Arial" w:cs="Arial"/>
+          <w:b/>
+          <w:bCs/>
+          <w:i/>
+          <w:color w:val="000000"/>
+          <w:sz w:val="24"/>
+          <w:szCs w:val="24"/>
+          <w:lang w:val="es-MX"/>
+        </w:rPr>
+        <w:t>Jonathan Gabriel Guzmán Ortiz</w:t>
+      </w:r>
     </w:p>
     <w:p>
       <w:pPr>
@@ -671,7 +685,7 @@
           <w:szCs w:val="24"/>
           <w:lang w:val="es-MX"/>
         </w:rPr>
-        <w:t>Jonathan Gabriel Guzmán Ortiz</w:t>
+        <w:t>Junior Marco Tulio Sánchez Melgar</w:t>
       </w:r>
     </w:p>
     <w:p>
@@ -700,7 +714,33 @@
           <w:szCs w:val="24"/>
           <w:lang w:val="es-MX"/>
         </w:rPr>
-        <w:t>Junior Marco Tulio Sánchez Melgar</w:t>
+        <w:t xml:space="preserve">Anderson Uriel </w:t>
+      </w:r>
+      <w:r>
+        <w:rPr>
+          <w:rFonts w:ascii="Arial" w:hAnsi="Arial" w:cs="Arial"/>
+          <w:b/>
+          <w:bCs/>
+          <w:i/>
+          <w:color w:val="000000"/>
+          <w:sz w:val="24"/>
+          <w:szCs w:val="24"/>
+          <w:lang w:val="es-MX"/>
+        </w:rPr>
+        <w:t>Sánchez</w:t>
+      </w:r>
+      <w:r>
+        <w:rPr>
+          <w:rFonts w:ascii="Arial" w:hAnsi="Arial" w:cs="Arial"/>
+          <w:b/>
+          <w:bCs/>
+          <w:i/>
+          <w:color w:val="000000"/>
+          <w:sz w:val="24"/>
+          <w:szCs w:val="24"/>
+          <w:lang w:val="es-MX"/>
+        </w:rPr>
+        <w:t xml:space="preserve"> Rogel</w:t>
       </w:r>
     </w:p>
     <w:p>
@@ -729,9 +769,13 @@
           <w:szCs w:val="24"/>
           <w:lang w:val="es-MX"/>
         </w:rPr>
-        <w:t xml:space="preserve">Anderson Uriel </w:t>
-      </w:r>
-      <w:r>
+        <w:t>Diego Sebastián Siney García</w:t>
+      </w:r>
+    </w:p>
+    <w:p>
+      <w:pPr>
+        <w:spacing w:after="0" w:line="240" w:lineRule="auto"/>
+        <w:jc w:val="right"/>
         <w:rPr>
           <w:rFonts w:ascii="Arial" w:hAnsi="Arial" w:cs="Arial"/>
           <w:b/>
@@ -742,8 +786,7 @@
           <w:szCs w:val="24"/>
           <w:lang w:val="es-MX"/>
         </w:rPr>
-        <w:t>Sánchez</w:t>
-      </w:r>
+      </w:pPr>
       <w:r>
         <w:rPr>
           <w:rFonts w:ascii="Arial" w:hAnsi="Arial" w:cs="Arial"/>
@@ -755,108 +798,7 @@
           <w:szCs w:val="24"/>
           <w:lang w:val="es-MX"/>
         </w:rPr>
-        <w:t xml:space="preserve"> </w:t>
-      </w:r>
-      <w:proofErr w:type="spellStart"/>
-      <w:r>
-        <w:rPr>
-          <w:rFonts w:ascii="Arial" w:hAnsi="Arial" w:cs="Arial"/>
-          <w:b/>
-          <w:bCs/>
-          <w:i/>
-          <w:color w:val="000000"/>
-          <w:sz w:val="24"/>
-          <w:szCs w:val="24"/>
-          <w:lang w:val="es-MX"/>
-        </w:rPr>
-        <w:t>Rogel</w:t>
-      </w:r>
-      <w:proofErr w:type="spellEnd"/>
-    </w:p>
-    <w:p>
-      <w:pPr>
-        <w:spacing w:after="0" w:line="240" w:lineRule="auto"/>
-        <w:jc w:val="right"/>
-        <w:rPr>
-          <w:rFonts w:ascii="Arial" w:hAnsi="Arial" w:cs="Arial"/>
-          <w:b/>
-          <w:bCs/>
-          <w:i/>
-          <w:color w:val="000000"/>
-          <w:sz w:val="24"/>
-          <w:szCs w:val="24"/>
-          <w:lang w:val="es-MX"/>
-        </w:rPr>
-      </w:pPr>
-      <w:r>
-        <w:rPr>
-          <w:rFonts w:ascii="Arial" w:hAnsi="Arial" w:cs="Arial"/>
-          <w:b/>
-          <w:bCs/>
-          <w:i/>
-          <w:color w:val="000000"/>
-          <w:sz w:val="24"/>
-          <w:szCs w:val="24"/>
-          <w:lang w:val="es-MX"/>
-        </w:rPr>
-        <w:t>Diego Sebastián Siney García</w:t>
-      </w:r>
-    </w:p>
-    <w:p>
-      <w:pPr>
-        <w:spacing w:after="0" w:line="240" w:lineRule="auto"/>
-        <w:jc w:val="right"/>
-        <w:rPr>
-          <w:rFonts w:ascii="Arial" w:hAnsi="Arial" w:cs="Arial"/>
-          <w:b/>
-          <w:bCs/>
-          <w:i/>
-          <w:color w:val="000000"/>
-          <w:sz w:val="24"/>
-          <w:szCs w:val="24"/>
-          <w:lang w:val="es-MX"/>
-        </w:rPr>
-      </w:pPr>
-      <w:r>
-        <w:rPr>
-          <w:rFonts w:ascii="Arial" w:hAnsi="Arial" w:cs="Arial"/>
-          <w:b/>
-          <w:bCs/>
-          <w:i/>
-          <w:color w:val="000000"/>
-          <w:sz w:val="24"/>
-          <w:szCs w:val="24"/>
-          <w:lang w:val="es-MX"/>
-        </w:rPr>
-        <w:t xml:space="preserve">David Fernando </w:t>
-      </w:r>
-      <w:proofErr w:type="spellStart"/>
-      <w:r>
-        <w:rPr>
-          <w:rFonts w:ascii="Arial" w:hAnsi="Arial" w:cs="Arial"/>
-          <w:b/>
-          <w:bCs/>
-          <w:i/>
-          <w:color w:val="000000"/>
-          <w:sz w:val="24"/>
-          <w:szCs w:val="24"/>
-          <w:lang w:val="es-MX"/>
-        </w:rPr>
-        <w:t>Balcárcel</w:t>
-      </w:r>
-      <w:proofErr w:type="spellEnd"/>
-      <w:r>
-        <w:rPr>
-          <w:rFonts w:ascii="Arial" w:hAnsi="Arial" w:cs="Arial"/>
-          <w:b/>
-          <w:bCs/>
-          <w:i/>
-          <w:color w:val="000000"/>
-          <w:sz w:val="24"/>
-          <w:szCs w:val="24"/>
-          <w:lang w:val="es-MX"/>
-        </w:rPr>
-        <w:t xml:space="preserve"> Martínez</w:t>
+        <w:t>David Fernando Balcárcel Martínez</w:t>
       </w:r>
     </w:p>
     <w:p>
@@ -1317,6 +1259,15 @@
     </w:p>
     <w:p>
       <w:pPr>
+        <w:pStyle w:val="Ttulo3"/>
+        <w:ind w:firstLine="360"/>
+      </w:pPr>
+      <w:r>
+        <w:t>Educación:</w:t>
+      </w:r>
+    </w:p>
+    <w:p>
+      <w:pPr>
         <w:pStyle w:val="Prrafodelista"/>
         <w:numPr>
           <w:ilvl w:val="0"/>
@@ -1331,10 +1282,48 @@
       <w:r>
         <w:rPr>
           <w:rFonts w:ascii="Arial" w:hAnsi="Arial" w:cs="Arial"/>
-          <w:sz w:val="24"/>
-          <w:szCs w:val="24"/>
-        </w:rPr>
-        <w:t>A</w:t>
+          <w:b/>
+          <w:bCs/>
+          <w:sz w:val="24"/>
+          <w:szCs w:val="24"/>
+        </w:rPr>
+        <w:t>Capacitación Continua:</w:t>
+      </w:r>
+      <w:r>
+        <w:rPr>
+          <w:rFonts w:ascii="Arial" w:hAnsi="Arial" w:cs="Arial"/>
+          <w:sz w:val="24"/>
+          <w:szCs w:val="24"/>
+        </w:rPr>
+        <w:t xml:space="preserve"> Implementar programas de capacitación continua para maestros en servicio, centrados en metodologías de enseñanza modernas, tecnología educativa, gestión del aula, evaluación formativa y atención a la diversidad en el aula.</w:t>
+      </w:r>
+      <w:r>
+        <w:rPr>
+          <w:rFonts w:ascii="Arial" w:hAnsi="Arial" w:cs="Arial"/>
+          <w:sz w:val="24"/>
+          <w:szCs w:val="24"/>
+        </w:rPr>
+        <w:t xml:space="preserve"> </w:t>
+      </w:r>
+      <w:r>
+        <w:rPr>
+          <w:rFonts w:ascii="Arial" w:hAnsi="Arial" w:cs="Arial"/>
+          <w:b/>
+          <w:bCs/>
+          <w:sz w:val="24"/>
+          <w:szCs w:val="24"/>
+        </w:rPr>
+        <w:t>Responsabilidad</w:t>
+      </w:r>
+      <w:r>
+        <w:rPr>
+          <w:rFonts w:ascii="Arial" w:hAnsi="Arial" w:cs="Arial"/>
+          <w:b/>
+          <w:bCs/>
+          <w:sz w:val="24"/>
+          <w:szCs w:val="24"/>
+        </w:rPr>
+        <w:tab/>
       </w:r>
     </w:p>
     <w:p>
@@ -1353,10 +1342,38 @@
       <w:r>
         <w:rPr>
           <w:rFonts w:ascii="Arial" w:hAnsi="Arial" w:cs="Arial"/>
-          <w:sz w:val="24"/>
-          <w:szCs w:val="24"/>
-        </w:rPr>
-        <w:t>B</w:t>
+          <w:b/>
+          <w:bCs/>
+          <w:sz w:val="24"/>
+          <w:szCs w:val="24"/>
+        </w:rPr>
+        <w:t>Mentoría y Acompañamiento:</w:t>
+      </w:r>
+      <w:r>
+        <w:rPr>
+          <w:rFonts w:ascii="Arial" w:hAnsi="Arial" w:cs="Arial"/>
+          <w:sz w:val="24"/>
+          <w:szCs w:val="24"/>
+        </w:rPr>
+        <w:t xml:space="preserve"> Establecer un sistema de mentoría y acompañamiento para nuevos docentes, donde maestros experimentados brinden orientación y apoyo personalizado a los maestros novatos durante sus primeros años en el ejercicio profesional.</w:t>
+      </w:r>
+      <w:r>
+        <w:rPr>
+          <w:rFonts w:ascii="Arial" w:hAnsi="Arial" w:cs="Arial"/>
+          <w:sz w:val="24"/>
+          <w:szCs w:val="24"/>
+        </w:rPr>
+        <w:t xml:space="preserve"> </w:t>
+      </w:r>
+      <w:r>
+        <w:rPr>
+          <w:rFonts w:ascii="Arial" w:hAnsi="Arial" w:cs="Arial"/>
+          <w:b/>
+          <w:bCs/>
+          <w:sz w:val="24"/>
+          <w:szCs w:val="24"/>
+        </w:rPr>
+        <w:t>Solidaridad</w:t>
       </w:r>
     </w:p>
     <w:p>
@@ -1375,10 +1392,47 @@
       <w:r>
         <w:rPr>
           <w:rFonts w:ascii="Arial" w:hAnsi="Arial" w:cs="Arial"/>
-          <w:sz w:val="24"/>
-          <w:szCs w:val="24"/>
-        </w:rPr>
-        <w:t>C</w:t>
+          <w:b/>
+          <w:bCs/>
+          <w:sz w:val="24"/>
+          <w:szCs w:val="24"/>
+        </w:rPr>
+        <w:t>Actualización Curricular:</w:t>
+      </w:r>
+      <w:r>
+        <w:rPr>
+          <w:rFonts w:ascii="Arial" w:hAnsi="Arial" w:cs="Arial"/>
+          <w:sz w:val="24"/>
+          <w:szCs w:val="24"/>
+        </w:rPr>
+        <w:t xml:space="preserve"> Revisar y actualizar los planes de estudio y materiales educativos para que sean más pertinentes, inclusivos y alineados con las necesidades del siglo XXI. Esto incluiría la integración de habilidades blandas, competencias digitales y educación para la ciudadanía global.</w:t>
+      </w:r>
+      <w:r>
+        <w:rPr>
+          <w:rFonts w:ascii="Arial" w:hAnsi="Arial" w:cs="Arial"/>
+          <w:sz w:val="24"/>
+          <w:szCs w:val="24"/>
+        </w:rPr>
+        <w:t xml:space="preserve"> </w:t>
+      </w:r>
+      <w:r>
+        <w:rPr>
+          <w:rFonts w:ascii="Arial" w:hAnsi="Arial" w:cs="Arial"/>
+          <w:b/>
+          <w:bCs/>
+          <w:sz w:val="24"/>
+          <w:szCs w:val="24"/>
+        </w:rPr>
+        <w:t>Equidad</w:t>
+      </w:r>
+    </w:p>
+    <w:p>
+      <w:pPr>
+        <w:pStyle w:val="Ttulo3"/>
+        <w:ind w:left="360"/>
+      </w:pPr>
+      <w:r>
+        <w:t>Impulso de PYMES:</w:t>
       </w:r>
     </w:p>
     <w:p>
@@ -1397,10 +1451,38 @@
       <w:r>
         <w:rPr>
           <w:rFonts w:ascii="Arial" w:hAnsi="Arial" w:cs="Arial"/>
-          <w:sz w:val="24"/>
-          <w:szCs w:val="24"/>
-        </w:rPr>
-        <w:t>d</w:t>
+          <w:b/>
+          <w:bCs/>
+          <w:sz w:val="24"/>
+          <w:szCs w:val="24"/>
+        </w:rPr>
+        <w:t>Acceso a Financiamiento:</w:t>
+      </w:r>
+      <w:r>
+        <w:rPr>
+          <w:rFonts w:ascii="Arial" w:hAnsi="Arial" w:cs="Arial"/>
+          <w:sz w:val="24"/>
+          <w:szCs w:val="24"/>
+        </w:rPr>
+        <w:t xml:space="preserve"> Establecer fondos y líneas de crédito especiales con tasas de interés preferenciales para PYMES, en colaboración con instituciones financieras públicas y privadas. Además, facilitar el acceso a programas de garantías crediticias para reducir el riesgo percibido por los prestamistas.</w:t>
+      </w:r>
+      <w:r>
+        <w:rPr>
+          <w:rFonts w:ascii="Arial" w:hAnsi="Arial" w:cs="Arial"/>
+          <w:sz w:val="24"/>
+          <w:szCs w:val="24"/>
+        </w:rPr>
+        <w:t xml:space="preserve"> </w:t>
+      </w:r>
+      <w:r>
+        <w:rPr>
+          <w:rFonts w:ascii="Arial" w:hAnsi="Arial" w:cs="Arial"/>
+          <w:b/>
+          <w:bCs/>
+          <w:sz w:val="24"/>
+          <w:szCs w:val="24"/>
+        </w:rPr>
+        <w:t>Solidaridad</w:t>
       </w:r>
     </w:p>
     <w:p>
@@ -1419,20 +1501,31 @@
       <w:r>
         <w:rPr>
           <w:rFonts w:ascii="Arial" w:hAnsi="Arial" w:cs="Arial"/>
-          <w:sz w:val="24"/>
-          <w:szCs w:val="24"/>
-        </w:rPr>
-        <w:t>e</w:t>
-      </w:r>
-    </w:p>
-    <w:p>
-      <w:pPr>
-        <w:rPr>
-          <w:rFonts w:ascii="Arial" w:hAnsi="Arial" w:cs="Arial"/>
-          <w:sz w:val="24"/>
-          <w:szCs w:val="24"/>
-        </w:rPr>
-      </w:pPr>
+          <w:b/>
+          <w:bCs/>
+          <w:sz w:val="24"/>
+          <w:szCs w:val="24"/>
+        </w:rPr>
+        <w:t>Capacitación Empresarial:</w:t>
+      </w:r>
+      <w:r>
+        <w:rPr>
+          <w:rFonts w:ascii="Arial" w:hAnsi="Arial" w:cs="Arial"/>
+          <w:sz w:val="24"/>
+          <w:szCs w:val="24"/>
+        </w:rPr>
+        <w:t xml:space="preserve"> Ofrecer programas de capacitación y asesoramiento empresarial específicos para PYMES, que aborden temas como gestión financiera, marketing, planificación estratégica, innovación y desarrollo de productos, entre otros. Esto puede realizarse en colaboración con instituciones educativas, organizaciones empresariales y consultoras especializadas.</w:t>
+      </w:r>
+      <w:r>
+        <w:rPr>
+          <w:rFonts w:ascii="Arial" w:hAnsi="Arial" w:cs="Arial"/>
+          <w:b/>
+          <w:bCs/>
+          <w:sz w:val="24"/>
+          <w:szCs w:val="24"/>
+        </w:rPr>
+        <w:t xml:space="preserve"> Integridad, responsabilidad, solidaridad</w:t>
+      </w:r>
     </w:p>
     <w:p>
       <w:pPr>
@@ -2000,7 +2093,6 @@
           <w:id w:val="-1083840804"/>
           <w:citation/>
         </w:sdtPr>
-        <w:sdtEndPr/>
         <w:sdtContent>
           <w:r>
             <w:rPr>
@@ -2142,7 +2234,6 @@
           <w:id w:val="-1518613688"/>
           <w:citation/>
         </w:sdtPr>
-        <w:sdtEndPr/>
         <w:sdtContent>
           <w:r>
             <w:rPr>
@@ -2278,7 +2369,6 @@
           <w:id w:val="-1086850330"/>
           <w:citation/>
         </w:sdtPr>
-        <w:sdtEndPr/>
         <w:sdtContent>
           <w:r>
             <w:rPr>
@@ -2521,7 +2611,6 @@
           <w:id w:val="2051255176"/>
           <w:citation/>
         </w:sdtPr>
-        <w:sdtEndPr/>
         <w:sdtContent>
           <w:r>
             <w:rPr>
@@ -2623,7 +2712,6 @@
           <w:id w:val="515958581"/>
           <w:citation/>
         </w:sdtPr>
-        <w:sdtEndPr/>
         <w:sdtContent>
           <w:r>
             <w:rPr>
@@ -2753,7 +2841,6 @@
           <w:id w:val="622262970"/>
           <w:citation/>
         </w:sdtPr>
-        <w:sdtEndPr/>
         <w:sdtContent>
           <w:r>
             <w:rPr>
@@ -2888,7 +2975,6 @@
           <w:id w:val="980431777"/>
           <w:citation/>
         </w:sdtPr>
-        <w:sdtEndPr/>
         <w:sdtContent>
           <w:r>
             <w:rPr>
@@ -3022,7 +3108,6 @@
           <w:id w:val="-706494653"/>
           <w:citation/>
         </w:sdtPr>
-        <w:sdtEndPr/>
         <w:sdtContent>
           <w:r>
             <w:rPr>
@@ -3146,7 +3231,6 @@
           <w:id w:val="-1737312288"/>
           <w:citation/>
         </w:sdtPr>
-        <w:sdtEndPr/>
         <w:sdtContent>
           <w:r>
             <w:rPr>
@@ -3331,7 +3415,6 @@
           <w:id w:val="707222446"/>
           <w:citation/>
         </w:sdtPr>
-        <w:sdtEndPr/>
         <w:sdtContent>
           <w:r>
             <w:rPr>
@@ -3455,7 +3538,6 @@
           <w:id w:val="-1454702323"/>
           <w:citation/>
         </w:sdtPr>
-        <w:sdtEndPr/>
         <w:sdtContent>
           <w:r>
             <w:rPr>
@@ -3584,7 +3666,6 @@
           <w:id w:val="115644374"/>
           <w:citation/>
         </w:sdtPr>
-        <w:sdtEndPr/>
         <w:sdtContent>
           <w:r>
             <w:rPr>
@@ -3717,7 +3798,6 @@
           <w:id w:val="-1981983804"/>
           <w:citation/>
         </w:sdtPr>
-        <w:sdtEndPr/>
         <w:sdtContent>
           <w:r>
             <w:rPr>
@@ -3865,7 +3945,6 @@
           <w:id w:val="1332879600"/>
           <w:citation/>
         </w:sdtPr>
-        <w:sdtEndPr/>
         <w:sdtContent>
           <w:r>
             <w:rPr>
@@ -3960,7 +4039,6 @@
           <w:id w:val="132761911"/>
           <w:citation/>
         </w:sdtPr>
-        <w:sdtEndPr/>
         <w:sdtContent>
           <w:r>
             <w:rPr>
@@ -4055,7 +4133,6 @@
           <w:id w:val="129990178"/>
           <w:citation/>
         </w:sdtPr>
-        <w:sdtEndPr/>
         <w:sdtContent>
           <w:r>
             <w:rPr>
@@ -4202,7 +4279,6 @@
           <w:id w:val="-1693295180"/>
           <w:citation/>
         </w:sdtPr>
-        <w:sdtEndPr/>
         <w:sdtContent>
           <w:r>
             <w:rPr>
@@ -4456,7 +4532,6 @@
           <w:id w:val="-2032176890"/>
           <w:citation/>
         </w:sdtPr>
-        <w:sdtEndPr/>
         <w:sdtContent>
           <w:r>
             <w:rPr>
@@ -4572,7 +4647,6 @@
           <w:id w:val="1468705083"/>
           <w:citation/>
         </w:sdtPr>
-        <w:sdtEndPr/>
         <w:sdtContent>
           <w:r>
             <w:rPr>
@@ -4743,7 +4817,6 @@
           <w:id w:val="1910347832"/>
           <w:citation/>
         </w:sdtPr>
-        <w:sdtEndPr/>
         <w:sdtContent>
           <w:r>
             <w:rPr>
@@ -4843,7 +4916,6 @@
           <w:id w:val="21672821"/>
           <w:citation/>
         </w:sdtPr>
-        <w:sdtEndPr/>
         <w:sdtContent>
           <w:r>
             <w:rPr>
@@ -4943,7 +5015,6 @@
           <w:id w:val="1927379328"/>
           <w:citation/>
         </w:sdtPr>
-        <w:sdtEndPr/>
         <w:sdtContent>
           <w:r>
             <w:rPr>
@@ -5156,7 +5227,6 @@
           <w:id w:val="1550029909"/>
           <w:citation/>
         </w:sdtPr>
-        <w:sdtEndPr/>
         <w:sdtContent>
           <w:r>
             <w:rPr>
@@ -5288,7 +5358,6 @@
           <w:id w:val="1137831589"/>
           <w:citation/>
         </w:sdtPr>
-        <w:sdtEndPr/>
         <w:sdtContent>
           <w:r>
             <w:rPr>
@@ -5363,7 +5432,6 @@
           <w:id w:val="1177002389"/>
           <w:citation/>
         </w:sdtPr>
-        <w:sdtEndPr/>
         <w:sdtContent>
           <w:r>
             <w:rPr>
@@ -5552,7 +5620,6 @@
           <w:id w:val="-1894731150"/>
           <w:citation/>
         </w:sdtPr>
-        <w:sdtEndPr/>
         <w:sdtContent>
           <w:r>
             <w:rPr>
@@ -5681,7 +5748,6 @@
           <w:id w:val="-534735388"/>
           <w:citation/>
         </w:sdtPr>
-        <w:sdtEndPr/>
         <w:sdtContent>
           <w:r>
             <w:rPr>
@@ -5811,7 +5877,6 @@
           <w:id w:val="-1514987982"/>
           <w:citation/>
         </w:sdtPr>
-        <w:sdtEndPr/>
         <w:sdtContent>
           <w:r>
             <w:rPr>
@@ -5922,7 +5987,6 @@
           <w:id w:val="-1454086259"/>
           <w:citation/>
         </w:sdtPr>
-        <w:sdtEndPr/>
         <w:sdtContent>
           <w:r>
             <w:rPr>
@@ -6068,7 +6132,6 @@
           <w:id w:val="1033310181"/>
           <w:citation/>
         </w:sdtPr>
-        <w:sdtEndPr/>
         <w:sdtContent>
           <w:r>
             <w:rPr>
@@ -6192,7 +6255,6 @@
           <w:id w:val="940193287"/>
           <w:citation/>
         </w:sdtPr>
-        <w:sdtEndPr/>
         <w:sdtContent>
           <w:r>
             <w:rPr>
@@ -6631,7 +6693,6 @@
           <w:id w:val="-1778625489"/>
           <w:citation/>
         </w:sdtPr>
-        <w:sdtEndPr/>
         <w:sdtContent>
           <w:r>
             <w:rPr>
@@ -6804,7 +6865,6 @@
           <w:id w:val="1567231016"/>
           <w:citation/>
         </w:sdtPr>
-        <w:sdtEndPr/>
         <w:sdtContent>
           <w:r>
             <w:rPr>
@@ -6923,7 +6983,6 @@
           <w:id w:val="2081711345"/>
           <w:citation/>
         </w:sdtPr>
-        <w:sdtEndPr/>
         <w:sdtContent>
           <w:r>
             <w:rPr>
@@ -7056,7 +7115,6 @@
           <w:id w:val="1584637817"/>
           <w:citation/>
         </w:sdtPr>
-        <w:sdtEndPr/>
         <w:sdtContent>
           <w:r>
             <w:rPr>
@@ -7214,7 +7272,6 @@
           <w:id w:val="-241185073"/>
           <w:citation/>
         </w:sdtPr>
-        <w:sdtEndPr/>
         <w:sdtContent>
           <w:r>
             <w:rPr>
@@ -7391,7 +7448,6 @@
           <w:id w:val="-1109739920"/>
           <w:citation/>
         </w:sdtPr>
-        <w:sdtEndPr/>
         <w:sdtContent>
           <w:r>
             <w:rPr>
@@ -7501,7 +7557,6 @@
           <w:id w:val="1331496170"/>
           <w:citation/>
         </w:sdtPr>
-        <w:sdtEndPr/>
         <w:sdtContent>
           <w:r>
             <w:rPr>
@@ -7598,7 +7653,6 @@
           <w:id w:val="1726108798"/>
           <w:citation/>
         </w:sdtPr>
-        <w:sdtEndPr/>
         <w:sdtContent>
           <w:r>
             <w:rPr>
@@ -7737,43 +7791,7 @@
           <w:sz w:val="24"/>
           <w:szCs w:val="24"/>
         </w:rPr>
-        <w:t xml:space="preserve">La equidad venía a poner en cuestión la tesis de la discrecionalidad judicial (estrechamente vinculada al «modelo de las reglas»), lo que para el positivismo </w:t>
-      </w:r>
-      <w:proofErr w:type="spellStart"/>
-      <w:r>
-        <w:rPr>
-          <w:rFonts w:ascii="Arial" w:hAnsi="Arial" w:cs="Arial"/>
-          <w:sz w:val="24"/>
-          <w:szCs w:val="24"/>
-        </w:rPr>
-        <w:t>hartiano</w:t>
-      </w:r>
-      <w:proofErr w:type="spellEnd"/>
-      <w:r>
-        <w:rPr>
-          <w:rFonts w:ascii="Arial" w:hAnsi="Arial" w:cs="Arial"/>
-          <w:sz w:val="24"/>
-          <w:szCs w:val="24"/>
-        </w:rPr>
-        <w:t xml:space="preserve"> o </w:t>
-      </w:r>
-      <w:proofErr w:type="spellStart"/>
-      <w:r>
-        <w:rPr>
-          <w:rFonts w:ascii="Arial" w:hAnsi="Arial" w:cs="Arial"/>
-          <w:sz w:val="24"/>
-          <w:szCs w:val="24"/>
-        </w:rPr>
-        <w:t>raziano</w:t>
-      </w:r>
-      <w:proofErr w:type="spellEnd"/>
-      <w:r>
-        <w:rPr>
-          <w:rFonts w:ascii="Arial" w:hAnsi="Arial" w:cs="Arial"/>
-          <w:sz w:val="24"/>
-          <w:szCs w:val="24"/>
-        </w:rPr>
-        <w:t xml:space="preserve"> la situaba más allá de los límites del derecho</w:t>
+        <w:t>La equidad venía a poner en cuestión la tesis de la discrecionalidad judicial (estrechamente vinculada al «modelo de las reglas»), lo que para el positivismo hartiano o raziano la situaba más allá de los límites del derecho</w:t>
       </w:r>
       <w:r>
         <w:rPr>
@@ -7801,7 +7819,6 @@
           <w:id w:val="-573049174"/>
           <w:citation/>
         </w:sdtPr>
-        <w:sdtEndPr/>
         <w:sdtContent>
           <w:r>
             <w:rPr>
@@ -7912,7 +7929,6 @@
           <w:id w:val="-2013521321"/>
           <w:citation/>
         </w:sdtPr>
-        <w:sdtEndPr/>
         <w:sdtContent>
           <w:r>
             <w:rPr>
@@ -8032,7 +8048,6 @@
           <w:id w:val="-1285261380"/>
           <w:citation/>
         </w:sdtPr>
-        <w:sdtEndPr/>
         <w:sdtContent>
           <w:r>
             <w:rPr>
@@ -8159,27 +8174,7 @@
           <w:sz w:val="24"/>
           <w:szCs w:val="24"/>
         </w:rPr>
-        <w:t xml:space="preserve">"Fomentar el respeto hacia las diferencias culturales es la base para una vida humana armónica. El respeto a las diferencias pluriculturales y </w:t>
-      </w:r>
-      <w:proofErr w:type="spellStart"/>
-      <w:r>
-        <w:rPr>
-          <w:rFonts w:ascii="Arial" w:hAnsi="Arial" w:cs="Arial"/>
-          <w:color w:val="000000" w:themeColor="text1"/>
-          <w:sz w:val="24"/>
-          <w:szCs w:val="24"/>
-        </w:rPr>
-        <w:t>multilingüísticas</w:t>
-      </w:r>
-      <w:proofErr w:type="spellEnd"/>
-      <w:r>
-        <w:rPr>
-          <w:rFonts w:ascii="Arial" w:hAnsi="Arial" w:cs="Arial"/>
-          <w:color w:val="000000" w:themeColor="text1"/>
-          <w:sz w:val="24"/>
-          <w:szCs w:val="24"/>
-        </w:rPr>
-        <w:t xml:space="preserve"> es una de las tendencias a nivel mundial más importantes para promover el conocimiento de otras costumbres y lenguas, y la integración e igualdad de las distintas culturas en los países. Casi la totalidad de los países latinoamericanos cuentan dentro de su territorio con pueblos que presentan diferencias lingüísticas, físicas y culturales. Este fenómeno es inherente a la cultura humana, pues las sociedades y civilizaciones se han basado, a lo largo de la historia, en los movimientos migratorios."</w:t>
+        <w:t>"Fomentar el respeto hacia las diferencias culturales es la base para una vida humana armónica. El respeto a las diferencias pluriculturales y multilingüísticas es una de las tendencias a nivel mundial más importantes para promover el conocimiento de otras costumbres y lenguas, y la integración e igualdad de las distintas culturas en los países. Casi la totalidad de los países latinoamericanos cuentan dentro de su territorio con pueblos que presentan diferencias lingüísticas, físicas y culturales. Este fenómeno es inherente a la cultura humana, pues las sociedades y civilizaciones se han basado, a lo largo de la historia, en los movimientos migratorios."</w:t>
       </w:r>
       <w:r>
         <w:rPr>
@@ -8201,7 +8196,6 @@
           <w:id w:val="1858769022"/>
           <w:citation/>
         </w:sdtPr>
-        <w:sdtEndPr/>
         <w:sdtContent>
           <w:r>
             <w:rPr>
@@ -8310,7 +8304,6 @@
           <w:id w:val="929472470"/>
           <w:citation/>
         </w:sdtPr>
-        <w:sdtEndPr/>
         <w:sdtContent>
           <w:r>
             <w:rPr>
@@ -8410,7 +8403,6 @@
           <w:id w:val="-73591749"/>
           <w:citation/>
         </w:sdtPr>
-        <w:sdtEndPr/>
         <w:sdtContent>
           <w:r>
             <w:rPr>
@@ -8560,7 +8552,6 @@
             <w:id w:val="111145805"/>
             <w:bibliography/>
           </w:sdtPr>
-          <w:sdtEndPr/>
           <w:sdtContent>
             <w:p>
               <w:pPr>
@@ -9702,7 +9693,7 @@
 </file>
 
 <file path=word/numbering.xml><?xml version="1.0" encoding="utf-8"?>
-<w:numbering xmlns:wpc="http://schemas.microsoft.com/office/word/2010/wordprocessingCanvas" xmlns:cx="http://schemas.microsoft.com/office/drawing/2014/chartex" xmlns:cx1="http://schemas.microsoft.com/office/drawing/2015/9/8/chartex" xmlns:cx2="http://schemas.microsoft.com/office/drawing/2015/10/21/chartex" xmlns:cx3="http://schemas.microsoft.com/office/drawing/2016/5/9/chartex" xmlns:cx4="http://schemas.microsoft.com/office/drawing/2016/5/10/chartex" xmlns:cx5="http://schemas.microsoft.com/office/drawing/2016/5/11/chartex" xmlns:cx6="http://schemas.microsoft.com/office/drawing/2016/5/12/chartex" xmlns:cx7="http://schemas.microsoft.com/office/drawing/2016/5/13/chartex" xmlns:cx8="http://schemas.microsoft.com/office/drawing/2016/5/14/chartex" xmlns:mc="http://schemas.openxmlformats.org/markup-compatibility/2006" xmlns:aink="http://schemas.microsoft.com/office/drawing/2016/ink" xmlns:am3d="http://schemas.microsoft.com/office/drawing/2017/model3d" xmlns:o="urn:schemas-microsoft-com:office:office" xmlns:r="http://schemas.openxmlformats.org/officeDocument/2006/relationships" xmlns:m="http://schemas.openxmlformats.org/officeDocument/2006/math" xmlns:v="urn:schemas-microsoft-com:vml" xmlns:wp14="http://schemas.microsoft.com/office/word/2010/wordprocessingDrawing" xmlns:wp="http://schemas.openxmlformats.org/drawingml/2006/wordprocessingDrawing" xmlns:w10="urn:schemas-microsoft-com:office:word" xmlns:w="http://schemas.openxmlformats.org/wordprocessingml/2006/main" xmlns:w14="http://schemas.microsoft.com/office/word/2010/wordml" xmlns:w15="http://schemas.microsoft.com/office/word/2012/wordml" xmlns:w16cex="http://schemas.microsoft.com/office/word/2018/wordml/cex" xmlns:w16cid="http://schemas.microsoft.com/office/word/2016/wordml/cid" xmlns:w16="http://schemas.microsoft.com/office/word/2018/wordml" xmlns:w16sdtdh="http://schemas.microsoft.com/office/word/2020/wordml/sdtdatahash" xmlns:w16se="http://schemas.microsoft.com/office/word/2015/wordml/symex" xmlns:wpg="http://schemas.microsoft.com/office/word/2010/wordprocessingGroup" xmlns:wpi="http://schemas.microsoft.com/office/word/2010/wordprocessingInk" xmlns:wne="http://schemas.microsoft.com/office/word/2006/wordml" xmlns:wps="http://schemas.microsoft.com/office/word/2010/wordprocessingShape" mc:Ignorable="w14 w15 w16se w16cid w16 w16cex w16sdtdh wp14">
+<w:numbering xmlns:wpc="http://schemas.microsoft.com/office/word/2010/wordprocessingCanvas" xmlns:cx="http://schemas.microsoft.com/office/drawing/2014/chartex" xmlns:cx1="http://schemas.microsoft.com/office/drawing/2015/9/8/chartex" xmlns:cx2="http://schemas.microsoft.com/office/drawing/2015/10/21/chartex" xmlns:cx3="http://schemas.microsoft.com/office/drawing/2016/5/9/chartex" xmlns:cx4="http://schemas.microsoft.com/office/drawing/2016/5/10/chartex" xmlns:cx5="http://schemas.microsoft.com/office/drawing/2016/5/11/chartex" xmlns:cx6="http://schemas.microsoft.com/office/drawing/2016/5/12/chartex" xmlns:cx7="http://schemas.microsoft.com/office/drawing/2016/5/13/chartex" xmlns:cx8="http://schemas.microsoft.com/office/drawing/2016/5/14/chartex" xmlns:mc="http://schemas.openxmlformats.org/markup-compatibility/2006" xmlns:aink="http://schemas.microsoft.com/office/drawing/2016/ink" xmlns:am3d="http://schemas.microsoft.com/office/drawing/2017/model3d" xmlns:o="urn:schemas-microsoft-com:office:office" xmlns:oel="http://schemas.microsoft.com/office/2019/extlst" xmlns:r="http://schemas.openxmlformats.org/officeDocument/2006/relationships" xmlns:m="http://schemas.openxmlformats.org/officeDocument/2006/math" xmlns:v="urn:schemas-microsoft-com:vml" xmlns:wp14="http://schemas.microsoft.com/office/word/2010/wordprocessingDrawing" xmlns:wp="http://schemas.openxmlformats.org/drawingml/2006/wordprocessingDrawing" xmlns:w10="urn:schemas-microsoft-com:office:word" xmlns:w="http://schemas.openxmlformats.org/wordprocessingml/2006/main" xmlns:w14="http://schemas.microsoft.com/office/word/2010/wordml" xmlns:w15="http://schemas.microsoft.com/office/word/2012/wordml" xmlns:w16cex="http://schemas.microsoft.com/office/word/2018/wordml/cex" xmlns:w16cid="http://schemas.microsoft.com/office/word/2016/wordml/cid" xmlns:w16="http://schemas.microsoft.com/office/word/2018/wordml" xmlns:w16du="http://schemas.microsoft.com/office/word/2023/wordml/word16du" xmlns:w16sdtdh="http://schemas.microsoft.com/office/word/2020/wordml/sdtdatahash" xmlns:w16se="http://schemas.microsoft.com/office/word/2015/wordml/symex" xmlns:wpg="http://schemas.microsoft.com/office/word/2010/wordprocessingGroup" xmlns:wpi="http://schemas.microsoft.com/office/word/2010/wordprocessingInk" xmlns:wne="http://schemas.microsoft.com/office/word/2006/wordml" xmlns:wps="http://schemas.microsoft.com/office/word/2010/wordprocessingShape" mc:Ignorable="w14 w15 w16se w16cid w16 w16cex w16sdtdh w16du wp14">
   <w:abstractNum w:abstractNumId="0" w15:restartNumberingAfterBreak="0">
     <w:nsid w:val="01B47DA9"/>
     <w:multiLevelType w:val="hybridMultilevel"/>
@@ -10187,26 +10178,26 @@
       </w:rPr>
     </w:lvl>
   </w:abstractNum>
-  <w:num w:numId="1">
+  <w:num w:numId="1" w16cid:durableId="1114835411">
     <w:abstractNumId w:val="4"/>
   </w:num>
-  <w:num w:numId="2">
+  <w:num w:numId="2" w16cid:durableId="1613901735">
     <w:abstractNumId w:val="1"/>
   </w:num>
-  <w:num w:numId="3">
+  <w:num w:numId="3" w16cid:durableId="1792632413">
     <w:abstractNumId w:val="0"/>
   </w:num>
-  <w:num w:numId="4">
+  <w:num w:numId="4" w16cid:durableId="194587846">
     <w:abstractNumId w:val="3"/>
   </w:num>
-  <w:num w:numId="5">
+  <w:num w:numId="5" w16cid:durableId="558056493">
     <w:abstractNumId w:val="2"/>
   </w:num>
 </w:numbering>
 </file>
 
 <file path=word/styles.xml><?xml version="1.0" encoding="utf-8"?>
-<w:styles xmlns:mc="http://schemas.openxmlformats.org/markup-compatibility/2006" xmlns:r="http://schemas.openxmlformats.org/officeDocument/2006/relationships" xmlns:w="http://schemas.openxmlformats.org/wordprocessingml/2006/main" xmlns:w14="http://schemas.microsoft.com/office/word/2010/wordml" xmlns:w15="http://schemas.microsoft.com/office/word/2012/wordml" xmlns:w16cex="http://schemas.microsoft.com/office/word/2018/wordml/cex" xmlns:w16cid="http://schemas.microsoft.com/office/word/2016/wordml/cid" xmlns:w16="http://schemas.microsoft.com/office/word/2018/wordml" xmlns:w16sdtdh="http://schemas.microsoft.com/office/word/2020/wordml/sdtdatahash" xmlns:w16se="http://schemas.microsoft.com/office/word/2015/wordml/symex" mc:Ignorable="w14 w15 w16se w16cid w16 w16cex w16sdtdh">
+<w:styles xmlns:mc="http://schemas.openxmlformats.org/markup-compatibility/2006" xmlns:r="http://schemas.openxmlformats.org/officeDocument/2006/relationships" xmlns:w="http://schemas.openxmlformats.org/wordprocessingml/2006/main" xmlns:w14="http://schemas.microsoft.com/office/word/2010/wordml" xmlns:w15="http://schemas.microsoft.com/office/word/2012/wordml" xmlns:w16cex="http://schemas.microsoft.com/office/word/2018/wordml/cex" xmlns:w16cid="http://schemas.microsoft.com/office/word/2016/wordml/cid" xmlns:w16="http://schemas.microsoft.com/office/word/2018/wordml" xmlns:w16du="http://schemas.microsoft.com/office/word/2023/wordml/word16du" xmlns:w16sdtdh="http://schemas.microsoft.com/office/word/2020/wordml/sdtdatahash" xmlns:w16se="http://schemas.microsoft.com/office/word/2015/wordml/symex" mc:Ignorable="w14 w15 w16se w16cid w16 w16cex w16sdtdh w16du">
   <w:docDefaults>
     <w:rPrDefault>
       <w:rPr>
@@ -10652,6 +10643,28 @@
       <w:szCs w:val="26"/>
     </w:rPr>
   </w:style>
+  <w:style w:type="paragraph" w:styleId="Ttulo3">
+    <w:name w:val="heading 3"/>
+    <w:basedOn w:val="Normal"/>
+    <w:next w:val="Normal"/>
+    <w:link w:val="Ttulo3Car"/>
+    <w:unhideWhenUsed/>
+    <w:qFormat/>
+    <w:locked/>
+    <w:rsid w:val="00D05DF0"/>
+    <w:pPr>
+      <w:keepNext/>
+      <w:keepLines/>
+      <w:spacing w:before="40" w:after="0"/>
+      <w:outlineLvl w:val="2"/>
+    </w:pPr>
+    <w:rPr>
+      <w:rFonts w:asciiTheme="majorHAnsi" w:eastAsiaTheme="majorEastAsia" w:hAnsiTheme="majorHAnsi" w:cstheme="majorBidi"/>
+      <w:color w:val="243F60" w:themeColor="accent1" w:themeShade="7F"/>
+      <w:sz w:val="24"/>
+      <w:szCs w:val="24"/>
+    </w:rPr>
+  </w:style>
   <w:style w:type="character" w:default="1" w:styleId="Fuentedeprrafopredeter">
     <w:name w:val="Default Paragraph Font"/>
     <w:uiPriority w:val="1"/>
@@ -10933,6 +10946,19 @@
       <w:kern w:val="28"/>
       <w:sz w:val="56"/>
       <w:szCs w:val="56"/>
+      <w:lang w:val="es-GT"/>
+    </w:rPr>
+  </w:style>
+  <w:style w:type="character" w:customStyle="1" w:styleId="Ttulo3Car">
+    <w:name w:val="Título 3 Car"/>
+    <w:basedOn w:val="Fuentedeprrafopredeter"/>
+    <w:link w:val="Ttulo3"/>
+    <w:rsid w:val="00D05DF0"/>
+    <w:rPr>
+      <w:rFonts w:asciiTheme="majorHAnsi" w:eastAsiaTheme="majorEastAsia" w:hAnsiTheme="majorHAnsi" w:cstheme="majorBidi"/>
+      <w:color w:val="243F60" w:themeColor="accent1" w:themeShade="7F"/>
+      <w:sz w:val="24"/>
+      <w:szCs w:val="24"/>
       <w:lang w:val="es-GT"/>
     </w:rPr>
   </w:style>

</xml_diff>

<commit_message>
Sufragio Participacion a travez del voto (uriel)
</commit_message>
<xml_diff>
--- a/Proyecto de Nación - Fase II.docx
+++ b/Proyecto de Nación - Fase II.docx
@@ -627,8 +627,23 @@
           <w:szCs w:val="24"/>
           <w:lang w:val="es-MX"/>
         </w:rPr>
-        <w:t>José David Soto Puac</w:t>
-      </w:r>
+        <w:t xml:space="preserve">José David Soto </w:t>
+      </w:r>
+      <w:proofErr w:type="spellStart"/>
+      <w:r>
+        <w:rPr>
+          <w:rFonts w:ascii="Arial" w:hAnsi="Arial" w:cs="Arial"/>
+          <w:b/>
+          <w:bCs/>
+          <w:i/>
+          <w:color w:val="000000"/>
+          <w:sz w:val="24"/>
+          <w:szCs w:val="24"/>
+          <w:lang w:val="es-MX"/>
+        </w:rPr>
+        <w:t>Puac</w:t>
+      </w:r>
+      <w:proofErr w:type="spellEnd"/>
     </w:p>
     <w:p>
       <w:pPr>
@@ -798,7 +813,35 @@
           <w:szCs w:val="24"/>
           <w:lang w:val="es-MX"/>
         </w:rPr>
-        <w:t>David Fernando Balcárcel Martínez</w:t>
+        <w:t xml:space="preserve">David Fernando </w:t>
+      </w:r>
+      <w:proofErr w:type="spellStart"/>
+      <w:r>
+        <w:rPr>
+          <w:rFonts w:ascii="Arial" w:hAnsi="Arial" w:cs="Arial"/>
+          <w:b/>
+          <w:bCs/>
+          <w:i/>
+          <w:color w:val="000000"/>
+          <w:sz w:val="24"/>
+          <w:szCs w:val="24"/>
+          <w:lang w:val="es-MX"/>
+        </w:rPr>
+        <w:t>Balcárcel</w:t>
+      </w:r>
+      <w:proofErr w:type="spellEnd"/>
+      <w:r>
+        <w:rPr>
+          <w:rFonts w:ascii="Arial" w:hAnsi="Arial" w:cs="Arial"/>
+          <w:b/>
+          <w:bCs/>
+          <w:i/>
+          <w:color w:val="000000"/>
+          <w:sz w:val="24"/>
+          <w:szCs w:val="24"/>
+          <w:lang w:val="es-MX"/>
+        </w:rPr>
+        <w:t xml:space="preserve"> Martínez</w:t>
       </w:r>
     </w:p>
     <w:p>
@@ -1405,15 +1448,7 @@
           <w:sz w:val="24"/>
           <w:szCs w:val="24"/>
         </w:rPr>
-        <w:t xml:space="preserve"> Revisar y actualizar los planes de estudio y materiales educativos para que sean más pertinentes, inclusivos y alineados con las necesidades del siglo XXI. Esto incluiría la integración de habilidades blandas, competencias digitales y educación para la ciudadanía global.</w:t>
-      </w:r>
-      <w:r>
-        <w:rPr>
-          <w:rFonts w:ascii="Arial" w:hAnsi="Arial" w:cs="Arial"/>
-          <w:sz w:val="24"/>
-          <w:szCs w:val="24"/>
-        </w:rPr>
-        <w:t xml:space="preserve"> </w:t>
+        <w:t xml:space="preserve"> Revisar y actualizar los planes de estudio y materiales educativos para que sean más pertinentes, inclusivos y alineados con las necesidades del siglo XXI. Esto incluiría la integración de habilidades blandas, competencias digitales y educación para la ciudadanía global. </w:t>
       </w:r>
       <w:r>
         <w:rPr>
@@ -6941,124 +6976,6 @@
           <w:lang w:val="es-MX"/>
         </w:rPr>
       </w:pPr>
-      <w:r>
-        <w:rPr>
-          <w:rFonts w:ascii="Arial" w:hAnsi="Arial" w:cs="Arial"/>
-          <w:color w:val="000000" w:themeColor="text1"/>
-          <w:sz w:val="24"/>
-          <w:szCs w:val="24"/>
-          <w:lang w:val="es-MX"/>
-        </w:rPr>
-        <w:t>“</w:t>
-      </w:r>
-      <w:r>
-        <w:rPr>
-          <w:rFonts w:ascii="Arial" w:hAnsi="Arial" w:cs="Arial"/>
-          <w:color w:val="000000" w:themeColor="text1"/>
-          <w:sz w:val="24"/>
-          <w:szCs w:val="24"/>
-          <w:lang w:val="es-MX"/>
-        </w:rPr>
-        <w:t>El pueblo no sustituye al poder público, sino que se introduce en el procedimiento consultivo en el segundo lugar. En este sentido, consultivo no es sinónimo de no vinculante, sino de no ratificador o sancionador. Lo que sí parece difícilmente discutible, más allá de cualquier regulación normativa, es que el resultado del referendo nacional siempre debería ser vinculante</w:t>
-      </w:r>
-      <w:r>
-        <w:rPr>
-          <w:rFonts w:ascii="Arial" w:hAnsi="Arial" w:cs="Arial"/>
-          <w:color w:val="000000" w:themeColor="text1"/>
-          <w:sz w:val="24"/>
-          <w:szCs w:val="24"/>
-          <w:lang w:val="es-MX"/>
-        </w:rPr>
-        <w:t>.”</w:t>
-      </w:r>
-      <w:sdt>
-        <w:sdtPr>
-          <w:rPr>
-            <w:rFonts w:ascii="Arial" w:hAnsi="Arial" w:cs="Arial"/>
-            <w:color w:val="000000" w:themeColor="text1"/>
-            <w:sz w:val="24"/>
-            <w:szCs w:val="24"/>
-            <w:lang w:val="es-MX"/>
-          </w:rPr>
-          <w:id w:val="2081711345"/>
-          <w:citation/>
-        </w:sdtPr>
-        <w:sdtContent>
-          <w:r>
-            <w:rPr>
-              <w:rFonts w:ascii="Arial" w:hAnsi="Arial" w:cs="Arial"/>
-              <w:color w:val="000000" w:themeColor="text1"/>
-              <w:sz w:val="24"/>
-              <w:szCs w:val="24"/>
-              <w:lang w:val="es-MX"/>
-            </w:rPr>
-            <w:fldChar w:fldCharType="begin"/>
-          </w:r>
-          <w:r>
-            <w:rPr>
-              <w:rFonts w:ascii="Arial" w:hAnsi="Arial" w:cs="Arial"/>
-              <w:color w:val="000000" w:themeColor="text1"/>
-              <w:sz w:val="24"/>
-              <w:szCs w:val="24"/>
-            </w:rPr>
-            <w:instrText xml:space="preserve"> CITATION Jos17 \l 4106 </w:instrText>
-          </w:r>
-          <w:r>
-            <w:rPr>
-              <w:rFonts w:ascii="Arial" w:hAnsi="Arial" w:cs="Arial"/>
-              <w:color w:val="000000" w:themeColor="text1"/>
-              <w:sz w:val="24"/>
-              <w:szCs w:val="24"/>
-              <w:lang w:val="es-MX"/>
-            </w:rPr>
-            <w:fldChar w:fldCharType="separate"/>
-          </w:r>
-          <w:r>
-            <w:rPr>
-              <w:rFonts w:ascii="Arial" w:hAnsi="Arial" w:cs="Arial"/>
-              <w:noProof/>
-              <w:color w:val="000000" w:themeColor="text1"/>
-              <w:sz w:val="24"/>
-              <w:szCs w:val="24"/>
-            </w:rPr>
-            <w:t xml:space="preserve"> </w:t>
-          </w:r>
-          <w:r>
-            <w:rPr>
-              <w:rFonts w:ascii="Arial" w:hAnsi="Arial" w:cs="Arial"/>
-              <w:noProof/>
-              <w:color w:val="000000" w:themeColor="text1"/>
-              <w:sz w:val="24"/>
-              <w:szCs w:val="24"/>
-            </w:rPr>
-            <w:t>(González, 2017)</w:t>
-          </w:r>
-          <w:r>
-            <w:rPr>
-              <w:rFonts w:ascii="Arial" w:hAnsi="Arial" w:cs="Arial"/>
-              <w:color w:val="000000" w:themeColor="text1"/>
-              <w:sz w:val="24"/>
-              <w:szCs w:val="24"/>
-              <w:lang w:val="es-MX"/>
-            </w:rPr>
-            <w:fldChar w:fldCharType="end"/>
-          </w:r>
-        </w:sdtContent>
-      </w:sdt>
-    </w:p>
-    <w:p>
-      <w:pPr>
-        <w:pStyle w:val="Prrafodelista"/>
-        <w:spacing w:after="0" w:line="360" w:lineRule="auto"/>
-        <w:jc w:val="both"/>
-        <w:rPr>
-          <w:rFonts w:ascii="Arial" w:hAnsi="Arial" w:cs="Arial"/>
-          <w:color w:val="000000" w:themeColor="text1"/>
-          <w:sz w:val="24"/>
-          <w:szCs w:val="24"/>
-          <w:lang w:val="es-MX"/>
-        </w:rPr>
-      </w:pPr>
     </w:p>
     <w:p>
       <w:pPr>
@@ -7348,7 +7265,12 @@
           <w:lang w:val="es-MX"/>
         </w:rPr>
       </w:pPr>
-      <w:r>
+    </w:p>
+    <w:p>
+      <w:pPr>
+        <w:pStyle w:val="Prrafodelista"/>
+        <w:spacing w:after="0" w:line="360" w:lineRule="auto"/>
+        <w:jc w:val="both"/>
         <w:rPr>
           <w:rFonts w:ascii="Arial" w:hAnsi="Arial" w:cs="Arial"/>
           <w:color w:val="000000" w:themeColor="text1"/>
@@ -7356,6 +7278,39 @@
           <w:szCs w:val="24"/>
           <w:lang w:val="es-MX"/>
         </w:rPr>
+      </w:pPr>
+      <w:r>
+        <w:rPr>
+          <w:rFonts w:ascii="Arial" w:hAnsi="Arial" w:cs="Arial"/>
+          <w:color w:val="000000" w:themeColor="text1"/>
+          <w:sz w:val="24"/>
+          <w:szCs w:val="24"/>
+          <w:lang w:val="es-MX"/>
+        </w:rPr>
+        <w:t>El sufragio es muy importante porque nos da acceso a la participación a través del voto y este es un elemento muy importante y esencial para los democráticos ya que este cumple con el propósito en la participación política es decir que los ciudadanos logren cumplir el papel de la conducción del país o lugar y esto se logra a través de las elecciones para los representantes políticos junto con las condiciones que determinan las reglas y quienes puede ser elegidos.</w:t>
+      </w:r>
+    </w:p>
+    <w:p>
+      <w:pPr>
+        <w:pStyle w:val="Prrafodelista"/>
+        <w:spacing w:after="0" w:line="360" w:lineRule="auto"/>
+        <w:jc w:val="both"/>
+        <w:rPr>
+          <w:rFonts w:ascii="Arial" w:hAnsi="Arial" w:cs="Arial"/>
+          <w:color w:val="000000" w:themeColor="text1"/>
+          <w:sz w:val="24"/>
+          <w:szCs w:val="24"/>
+          <w:lang w:val="es-MX"/>
+        </w:rPr>
+      </w:pPr>
+      <w:r>
+        <w:rPr>
+          <w:rFonts w:ascii="Arial" w:hAnsi="Arial" w:cs="Arial"/>
+          <w:color w:val="000000" w:themeColor="text1"/>
+          <w:sz w:val="24"/>
+          <w:szCs w:val="24"/>
+          <w:lang w:val="es-MX"/>
+        </w:rPr>
         <w:t>.</w:t>
       </w:r>
     </w:p>
@@ -7378,6 +7333,7 @@
           <w:szCs w:val="24"/>
           <w:lang w:val="es-MX"/>
         </w:rPr>
+        <w:lastRenderedPageBreak/>
         <w:br w:type="page"/>
       </w:r>
     </w:p>
@@ -7791,7 +7747,43 @@
           <w:sz w:val="24"/>
           <w:szCs w:val="24"/>
         </w:rPr>
-        <w:t>La equidad venía a poner en cuestión la tesis de la discrecionalidad judicial (estrechamente vinculada al «modelo de las reglas»), lo que para el positivismo hartiano o raziano la situaba más allá de los límites del derecho</w:t>
+        <w:t xml:space="preserve">La equidad venía a poner en cuestión la tesis de la discrecionalidad judicial (estrechamente vinculada al «modelo de las reglas»), lo que para el positivismo </w:t>
+      </w:r>
+      <w:proofErr w:type="spellStart"/>
+      <w:r>
+        <w:rPr>
+          <w:rFonts w:ascii="Arial" w:hAnsi="Arial" w:cs="Arial"/>
+          <w:sz w:val="24"/>
+          <w:szCs w:val="24"/>
+        </w:rPr>
+        <w:t>hartiano</w:t>
+      </w:r>
+      <w:proofErr w:type="spellEnd"/>
+      <w:r>
+        <w:rPr>
+          <w:rFonts w:ascii="Arial" w:hAnsi="Arial" w:cs="Arial"/>
+          <w:sz w:val="24"/>
+          <w:szCs w:val="24"/>
+        </w:rPr>
+        <w:t xml:space="preserve"> o </w:t>
+      </w:r>
+      <w:proofErr w:type="spellStart"/>
+      <w:r>
+        <w:rPr>
+          <w:rFonts w:ascii="Arial" w:hAnsi="Arial" w:cs="Arial"/>
+          <w:sz w:val="24"/>
+          <w:szCs w:val="24"/>
+        </w:rPr>
+        <w:t>raziano</w:t>
+      </w:r>
+      <w:proofErr w:type="spellEnd"/>
+      <w:r>
+        <w:rPr>
+          <w:rFonts w:ascii="Arial" w:hAnsi="Arial" w:cs="Arial"/>
+          <w:sz w:val="24"/>
+          <w:szCs w:val="24"/>
+        </w:rPr>
+        <w:t xml:space="preserve"> la situaba más allá de los límites del derecho</w:t>
       </w:r>
       <w:r>
         <w:rPr>
@@ -8174,7 +8166,27 @@
           <w:sz w:val="24"/>
           <w:szCs w:val="24"/>
         </w:rPr>
-        <w:t>"Fomentar el respeto hacia las diferencias culturales es la base para una vida humana armónica. El respeto a las diferencias pluriculturales y multilingüísticas es una de las tendencias a nivel mundial más importantes para promover el conocimiento de otras costumbres y lenguas, y la integración e igualdad de las distintas culturas en los países. Casi la totalidad de los países latinoamericanos cuentan dentro de su territorio con pueblos que presentan diferencias lingüísticas, físicas y culturales. Este fenómeno es inherente a la cultura humana, pues las sociedades y civilizaciones se han basado, a lo largo de la historia, en los movimientos migratorios."</w:t>
+        <w:t xml:space="preserve">"Fomentar el respeto hacia las diferencias culturales es la base para una vida humana armónica. El respeto a las diferencias pluriculturales y </w:t>
+      </w:r>
+      <w:proofErr w:type="spellStart"/>
+      <w:r>
+        <w:rPr>
+          <w:rFonts w:ascii="Arial" w:hAnsi="Arial" w:cs="Arial"/>
+          <w:color w:val="000000" w:themeColor="text1"/>
+          <w:sz w:val="24"/>
+          <w:szCs w:val="24"/>
+        </w:rPr>
+        <w:t>multilingüísticas</w:t>
+      </w:r>
+      <w:proofErr w:type="spellEnd"/>
+      <w:r>
+        <w:rPr>
+          <w:rFonts w:ascii="Arial" w:hAnsi="Arial" w:cs="Arial"/>
+          <w:color w:val="000000" w:themeColor="text1"/>
+          <w:sz w:val="24"/>
+          <w:szCs w:val="24"/>
+        </w:rPr>
+        <w:t xml:space="preserve"> es una de las tendencias a nivel mundial más importantes para promover el conocimiento de otras costumbres y lenguas, y la integración e igualdad de las distintas culturas en los países. Casi la totalidad de los países latinoamericanos cuentan dentro de su territorio con pueblos que presentan diferencias lingüísticas, físicas y culturales. Este fenómeno es inherente a la cultura humana, pues las sociedades y civilizaciones se han basado, a lo largo de la historia, en los movimientos migratorios."</w:t>
       </w:r>
       <w:r>
         <w:rPr>

</xml_diff>

<commit_message>
se agrego la parte de david
</commit_message>
<xml_diff>
--- a/Proyecto de Nación - Fase II.docx
+++ b/Proyecto de Nación - Fase II.docx
@@ -627,10 +627,13 @@
           <w:szCs w:val="24"/>
           <w:lang w:val="es-MX"/>
         </w:rPr>
-        <w:t xml:space="preserve">José David Soto </w:t>
-      </w:r>
-      <w:proofErr w:type="spellStart"/>
-      <w:r>
+        <w:t>José David Soto Puac</w:t>
+      </w:r>
+    </w:p>
+    <w:p>
+      <w:pPr>
+        <w:spacing w:after="0" w:line="240" w:lineRule="auto"/>
+        <w:jc w:val="right"/>
         <w:rPr>
           <w:rFonts w:ascii="Arial" w:hAnsi="Arial" w:cs="Arial"/>
           <w:b/>
@@ -641,9 +644,20 @@
           <w:szCs w:val="24"/>
           <w:lang w:val="es-MX"/>
         </w:rPr>
-        <w:t>Puac</w:t>
-      </w:r>
-      <w:proofErr w:type="spellEnd"/>
+      </w:pPr>
+      <w:r>
+        <w:rPr>
+          <w:rFonts w:ascii="Arial" w:hAnsi="Arial" w:cs="Arial"/>
+          <w:b/>
+          <w:bCs/>
+          <w:i/>
+          <w:color w:val="000000"/>
+          <w:sz w:val="24"/>
+          <w:szCs w:val="24"/>
+          <w:lang w:val="es-MX"/>
+        </w:rPr>
+        <w:t>Jonathan Gabriel Guzmán Ortiz</w:t>
+      </w:r>
     </w:p>
     <w:p>
       <w:pPr>
@@ -671,7 +685,7 @@
           <w:szCs w:val="24"/>
           <w:lang w:val="es-MX"/>
         </w:rPr>
-        <w:t>Jonathan Gabriel Guzmán Ortiz</w:t>
+        <w:t>Junior Marco Tulio Sánchez Melgar</w:t>
       </w:r>
     </w:p>
     <w:p>
@@ -700,13 +714,9 @@
           <w:szCs w:val="24"/>
           <w:lang w:val="es-MX"/>
         </w:rPr>
-        <w:t>Junior Marco Tulio Sánchez Melgar</w:t>
-      </w:r>
-    </w:p>
-    <w:p>
-      <w:pPr>
-        <w:spacing w:after="0" w:line="240" w:lineRule="auto"/>
-        <w:jc w:val="right"/>
+        <w:t xml:space="preserve">Anderson Uriel </w:t>
+      </w:r>
+      <w:r>
         <w:rPr>
           <w:rFonts w:ascii="Arial" w:hAnsi="Arial" w:cs="Arial"/>
           <w:b/>
@@ -717,7 +727,8 @@
           <w:szCs w:val="24"/>
           <w:lang w:val="es-MX"/>
         </w:rPr>
-      </w:pPr>
+        <w:t>Sánchez</w:t>
+      </w:r>
       <w:r>
         <w:rPr>
           <w:rFonts w:ascii="Arial" w:hAnsi="Arial" w:cs="Arial"/>
@@ -729,49 +740,8 @@
           <w:szCs w:val="24"/>
           <w:lang w:val="es-MX"/>
         </w:rPr>
-        <w:t xml:space="preserve">Anderson Uriel </w:t>
-      </w:r>
-      <w:r>
-        <w:rPr>
-          <w:rFonts w:ascii="Arial" w:hAnsi="Arial" w:cs="Arial"/>
-          <w:b/>
-          <w:bCs/>
-          <w:i/>
-          <w:color w:val="000000"/>
-          <w:sz w:val="24"/>
-          <w:szCs w:val="24"/>
-          <w:lang w:val="es-MX"/>
-        </w:rPr>
-        <w:t>Sánchez</w:t>
-      </w:r>
-      <w:r>
-        <w:rPr>
-          <w:rFonts w:ascii="Arial" w:hAnsi="Arial" w:cs="Arial"/>
-          <w:b/>
-          <w:bCs/>
-          <w:i/>
-          <w:color w:val="000000"/>
-          <w:sz w:val="24"/>
-          <w:szCs w:val="24"/>
-          <w:lang w:val="es-MX"/>
-        </w:rPr>
-        <w:t xml:space="preserve"> </w:t>
-      </w:r>
-      <w:proofErr w:type="spellStart"/>
-      <w:r>
-        <w:rPr>
-          <w:rFonts w:ascii="Arial" w:hAnsi="Arial" w:cs="Arial"/>
-          <w:b/>
-          <w:bCs/>
-          <w:i/>
-          <w:color w:val="000000"/>
-          <w:sz w:val="24"/>
-          <w:szCs w:val="24"/>
-          <w:lang w:val="es-MX"/>
-        </w:rPr>
-        <w:t>Rogel</w:t>
-      </w:r>
-      <w:proofErr w:type="spellEnd"/>
+        <w:t xml:space="preserve"> Rogel</w:t>
+      </w:r>
     </w:p>
     <w:p>
       <w:pPr>
@@ -4595,19 +4565,7 @@
         <w:rPr>
           <w:rFonts w:ascii="Arial" w:hAnsi="Arial" w:cs="Arial"/>
         </w:rPr>
-        <w:t xml:space="preserve">La educación vial es muy importante en los jóvenes ya que ahora los jóvenes tienen mayor accesibilidad a tener un vehículo ya sea de dos o cuatro ruedas, por lo que es importante darles a conocer a los jóvenes de todas las leyes y las formas por las cuales se pueden informar y conocer todo lo relacionado a las leyes de </w:t>
-      </w:r>
-      <w:r>
-        <w:rPr>
-          <w:rFonts w:ascii="Arial" w:hAnsi="Arial" w:cs="Arial"/>
-        </w:rPr>
-        <w:t>tránsito</w:t>
-      </w:r>
-      <w:r>
-        <w:rPr>
-          <w:rFonts w:ascii="Arial" w:hAnsi="Arial" w:cs="Arial"/>
-        </w:rPr>
-        <w:t xml:space="preserve"> y la seguridad que deben de tomar en cuenta al momento de manejar un vehículo independientemente de la cantidad de ruedas con las que cuente.</w:t>
+        <w:t>La educación vial es muy importante en los jóvenes ya que ahora los jóvenes tienen mayor accesibilidad a tener un vehículo ya sea de dos o cuatro ruedas, por lo que es importante darles a conocer a los jóvenes de todas las leyes y las formas por las cuales se pueden informar y conocer todo lo relacionado a las leyes de tránsito y la seguridad que deben de tomar en cuenta al momento de manejar un vehículo independientemente de la cantidad de ruedas con las que cuente.</w:t>
       </w:r>
     </w:p>
     <w:p>
@@ -6219,17 +6177,7 @@
           <w:szCs w:val="24"/>
           <w:lang w:val="es-MX"/>
         </w:rPr>
-        <w:t>El sufragio es muy importante porque nos da acceso a la participación a través del voto y este es un elemento muy importante y esencial para los democráticos ya que este cumple con el propósito en la participación política es decir que los ciudadanos logren cumplir el papel de la conducción del país o lugar y esto se logra a través de las elecciones para los representantes políticos junto con las condiciones que determinan las reglas y quienes puede ser elegidos</w:t>
-      </w:r>
-      <w:r>
-        <w:rPr>
-          <w:rFonts w:ascii="Arial" w:hAnsi="Arial" w:cs="Arial"/>
-          <w:color w:val="000000" w:themeColor="text1"/>
-          <w:sz w:val="24"/>
-          <w:szCs w:val="24"/>
-          <w:lang w:val="es-MX"/>
-        </w:rPr>
-        <w:t>.</w:t>
+        <w:t>El sufragio es muy importante porque nos da acceso a la participación a través del voto y este es un elemento muy importante y esencial para los democráticos ya que este cumple con el propósito en la participación política es decir que los ciudadanos logren cumplir el papel de la conducción del país o lugar y esto se logra a través de las elecciones para los representantes políticos junto con las condiciones que determinan las reglas y quienes puede ser elegidos.</w:t>
       </w:r>
     </w:p>
     <w:p>
@@ -6695,43 +6643,7 @@
           <w:sz w:val="24"/>
           <w:szCs w:val="24"/>
         </w:rPr>
-        <w:t xml:space="preserve">La equidad venía a poner en cuestión la tesis de la discrecionalidad judicial (estrechamente vinculada al «modelo de las reglas»), lo que para el positivismo </w:t>
-      </w:r>
-      <w:proofErr w:type="spellStart"/>
-      <w:r>
-        <w:rPr>
-          <w:rFonts w:ascii="Arial" w:hAnsi="Arial" w:cs="Arial"/>
-          <w:sz w:val="24"/>
-          <w:szCs w:val="24"/>
-        </w:rPr>
-        <w:t>hartiano</w:t>
-      </w:r>
-      <w:proofErr w:type="spellEnd"/>
-      <w:r>
-        <w:rPr>
-          <w:rFonts w:ascii="Arial" w:hAnsi="Arial" w:cs="Arial"/>
-          <w:sz w:val="24"/>
-          <w:szCs w:val="24"/>
-        </w:rPr>
-        <w:t xml:space="preserve"> o </w:t>
-      </w:r>
-      <w:proofErr w:type="spellStart"/>
-      <w:r>
-        <w:rPr>
-          <w:rFonts w:ascii="Arial" w:hAnsi="Arial" w:cs="Arial"/>
-          <w:sz w:val="24"/>
-          <w:szCs w:val="24"/>
-        </w:rPr>
-        <w:t>raziano</w:t>
-      </w:r>
-      <w:proofErr w:type="spellEnd"/>
-      <w:r>
-        <w:rPr>
-          <w:rFonts w:ascii="Arial" w:hAnsi="Arial" w:cs="Arial"/>
-          <w:sz w:val="24"/>
-          <w:szCs w:val="24"/>
-        </w:rPr>
-        <w:t xml:space="preserve"> la situaba más allá de los límites del derecho</w:t>
+        <w:t>La equidad venía a poner en cuestión la tesis de la discrecionalidad judicial (estrechamente vinculada al «modelo de las reglas»), lo que para el positivismo hartiano o raziano la situaba más allá de los límites del derecho</w:t>
       </w:r>
       <w:r>
         <w:rPr>
@@ -7154,27 +7066,7 @@
           <w:sz w:val="24"/>
           <w:szCs w:val="24"/>
         </w:rPr>
-        <w:t xml:space="preserve">"Fomentar el respeto hacia las diferencias culturales es la base para una vida humana armónica. El respeto a las diferencias pluriculturales y </w:t>
-      </w:r>
-      <w:proofErr w:type="spellStart"/>
-      <w:r>
-        <w:rPr>
-          <w:rFonts w:ascii="Arial" w:hAnsi="Arial" w:cs="Arial"/>
-          <w:color w:val="000000" w:themeColor="text1"/>
-          <w:sz w:val="24"/>
-          <w:szCs w:val="24"/>
-        </w:rPr>
-        <w:t>multilingüísticas</w:t>
-      </w:r>
-      <w:proofErr w:type="spellEnd"/>
-      <w:r>
-        <w:rPr>
-          <w:rFonts w:ascii="Arial" w:hAnsi="Arial" w:cs="Arial"/>
-          <w:color w:val="000000" w:themeColor="text1"/>
-          <w:sz w:val="24"/>
-          <w:szCs w:val="24"/>
-        </w:rPr>
-        <w:t xml:space="preserve"> es una de las tendencias a nivel mundial más importantes para promover el conocimiento de otras costumbres y lenguas, y la integración e igualdad de las distintas culturas en los países. Casi la totalidad de los países latinoamericanos cuentan dentro de su territorio con pueblos que presentan diferencias lingüísticas, físicas y culturales. Este fenómeno es inherente a la cultura humana, pues las sociedades y civilizaciones se han basado, a lo largo de la historia, en los movimientos migratorios."</w:t>
+        <w:t>"Fomentar el respeto hacia las diferencias culturales es la base para una vida humana armónica. El respeto a las diferencias pluriculturales y multilingüísticas es una de las tendencias a nivel mundial más importantes para promover el conocimiento de otras costumbres y lenguas, y la integración e igualdad de las distintas culturas en los países. Casi la totalidad de los países latinoamericanos cuentan dentro de su territorio con pueblos que presentan diferencias lingüísticas, físicas y culturales. Este fenómeno es inherente a la cultura humana, pues las sociedades y civilizaciones se han basado, a lo largo de la historia, en los movimientos migratorios."</w:t>
       </w:r>
       <w:r>
         <w:rPr>
@@ -7471,17 +7363,42 @@
     </w:p>
     <w:p>
       <w:pPr>
+        <w:pStyle w:val="NormalWeb"/>
+        <w:shd w:val="clear" w:color="auto" w:fill="FFFFFF"/>
+        <w:spacing w:before="0" w:beforeAutospacing="0" w:after="0" w:afterAutospacing="0" w:line="360" w:lineRule="auto"/>
+        <w:jc w:val="both"/>
+        <w:rPr>
+          <w:rFonts w:ascii="Arial" w:hAnsi="Arial" w:cs="Arial"/>
+        </w:rPr>
+      </w:pPr>
+      <w:r>
+        <w:rPr>
+          <w:rFonts w:ascii="Arial" w:hAnsi="Arial" w:cs="Arial"/>
+        </w:rPr>
+        <w:t>IMPORTANCIA:</w:t>
+      </w:r>
+    </w:p>
+    <w:p>
+      <w:pPr>
         <w:spacing w:after="0" w:line="360" w:lineRule="auto"/>
+        <w:ind w:left="709"/>
         <w:jc w:val="both"/>
         <w:rPr>
           <w:rFonts w:ascii="Arial" w:hAnsi="Arial" w:cs="Arial"/>
-          <w:b/>
-          <w:bCs/>
-          <w:color w:val="000000" w:themeColor="text1"/>
-          <w:sz w:val="24"/>
-          <w:szCs w:val="24"/>
-        </w:rPr>
-      </w:pPr>
+          <w:color w:val="000000" w:themeColor="text1"/>
+          <w:sz w:val="24"/>
+          <w:szCs w:val="24"/>
+        </w:rPr>
+      </w:pPr>
+      <w:r>
+        <w:rPr>
+          <w:rFonts w:ascii="Arial" w:hAnsi="Arial" w:cs="Arial"/>
+          <w:color w:val="000000" w:themeColor="text1"/>
+          <w:sz w:val="24"/>
+          <w:szCs w:val="24"/>
+        </w:rPr>
+        <w:t>Es importante el saber respetar a las personas, no importando el sexo, raza, religión u origen,  por lo que debemos apreciar que Guatemala tiene esa característica de tener mucha diversidad en muchos aspectos y queda de nosotros el poder reflejar que somos ricos en cultura.</w:t>
+      </w:r>
     </w:p>
     <w:p>
       <w:pPr>
@@ -8551,6 +8468,51 @@
           <w:szCs w:val="24"/>
         </w:rPr>
       </w:pPr>
+      <w:r>
+        <w:rPr>
+          <w:rFonts w:ascii="Arial" w:hAnsi="Arial" w:cs="Arial"/>
+          <w:b/>
+          <w:bCs/>
+          <w:color w:val="000000" w:themeColor="text1"/>
+          <w:sz w:val="24"/>
+          <w:szCs w:val="24"/>
+        </w:rPr>
+        <w:drawing>
+          <wp:inline distT="0" distB="0" distL="0" distR="0" wp14:anchorId="292E14E7" wp14:editId="67E49A30">
+            <wp:extent cx="5649113" cy="4801270"/>
+            <wp:effectExtent l="0" t="0" r="8890" b="0"/>
+            <wp:docPr id="3" name="Imagen 3"/>
+            <wp:cNvGraphicFramePr>
+              <a:graphicFrameLocks xmlns:a="http://schemas.openxmlformats.org/drawingml/2006/main" noChangeAspect="1"/>
+            </wp:cNvGraphicFramePr>
+            <a:graphic xmlns:a="http://schemas.openxmlformats.org/drawingml/2006/main">
+              <a:graphicData uri="http://schemas.openxmlformats.org/drawingml/2006/picture">
+                <pic:pic xmlns:pic="http://schemas.openxmlformats.org/drawingml/2006/picture">
+                  <pic:nvPicPr>
+                    <pic:cNvPr id="1" name=""/>
+                    <pic:cNvPicPr/>
+                  </pic:nvPicPr>
+                  <pic:blipFill>
+                    <a:blip r:embed="rId12"/>
+                    <a:stretch>
+                      <a:fillRect/>
+                    </a:stretch>
+                  </pic:blipFill>
+                  <pic:spPr>
+                    <a:xfrm>
+                      <a:off x="0" y="0"/>
+                      <a:ext cx="5649113" cy="4801270"/>
+                    </a:xfrm>
+                    <a:prstGeom prst="rect">
+                      <a:avLst/>
+                    </a:prstGeom>
+                  </pic:spPr>
+                </pic:pic>
+              </a:graphicData>
+            </a:graphic>
+          </wp:inline>
+        </w:drawing>
+      </w:r>
     </w:p>
     <w:sectPr>
       <w:pgSz w:w="12240" w:h="15840"/>

</xml_diff>

<commit_message>
se modifico autor a uno random :v
</commit_message>
<xml_diff>
--- a/Proyecto de Nación - Fase II.docx
+++ b/Proyecto de Nación - Fase II.docx
@@ -627,8 +627,23 @@
           <w:szCs w:val="24"/>
           <w:lang w:val="es-MX"/>
         </w:rPr>
-        <w:t>José David Soto Puac</w:t>
-      </w:r>
+        <w:t xml:space="preserve">José David Soto </w:t>
+      </w:r>
+      <w:proofErr w:type="spellStart"/>
+      <w:r>
+        <w:rPr>
+          <w:rFonts w:ascii="Arial" w:hAnsi="Arial" w:cs="Arial"/>
+          <w:b/>
+          <w:bCs/>
+          <w:i/>
+          <w:color w:val="000000"/>
+          <w:sz w:val="24"/>
+          <w:szCs w:val="24"/>
+          <w:lang w:val="es-MX"/>
+        </w:rPr>
+        <w:t>Puac</w:t>
+      </w:r>
+      <w:proofErr w:type="spellEnd"/>
     </w:p>
     <w:p>
       <w:pPr>
@@ -740,8 +755,23 @@
           <w:szCs w:val="24"/>
           <w:lang w:val="es-MX"/>
         </w:rPr>
-        <w:t xml:space="preserve"> Rogel</w:t>
-      </w:r>
+        <w:t xml:space="preserve"> </w:t>
+      </w:r>
+      <w:proofErr w:type="spellStart"/>
+      <w:r>
+        <w:rPr>
+          <w:rFonts w:ascii="Arial" w:hAnsi="Arial" w:cs="Arial"/>
+          <w:b/>
+          <w:bCs/>
+          <w:i/>
+          <w:color w:val="000000"/>
+          <w:sz w:val="24"/>
+          <w:szCs w:val="24"/>
+          <w:lang w:val="es-MX"/>
+        </w:rPr>
+        <w:t>Rogel</w:t>
+      </w:r>
+      <w:proofErr w:type="spellEnd"/>
     </w:p>
     <w:p>
       <w:pPr>
@@ -798,7 +828,35 @@
           <w:szCs w:val="24"/>
           <w:lang w:val="es-MX"/>
         </w:rPr>
-        <w:t>David Fernando Balcárcel Martínez</w:t>
+        <w:t xml:space="preserve">David Fernando </w:t>
+      </w:r>
+      <w:proofErr w:type="spellStart"/>
+      <w:r>
+        <w:rPr>
+          <w:rFonts w:ascii="Arial" w:hAnsi="Arial" w:cs="Arial"/>
+          <w:b/>
+          <w:bCs/>
+          <w:i/>
+          <w:color w:val="000000"/>
+          <w:sz w:val="24"/>
+          <w:szCs w:val="24"/>
+          <w:lang w:val="es-MX"/>
+        </w:rPr>
+        <w:t>Balcárcel</w:t>
+      </w:r>
+      <w:proofErr w:type="spellEnd"/>
+      <w:r>
+        <w:rPr>
+          <w:rFonts w:ascii="Arial" w:hAnsi="Arial" w:cs="Arial"/>
+          <w:b/>
+          <w:bCs/>
+          <w:i/>
+          <w:color w:val="000000"/>
+          <w:sz w:val="24"/>
+          <w:szCs w:val="24"/>
+          <w:lang w:val="es-MX"/>
+        </w:rPr>
+        <w:t xml:space="preserve"> Martínez</w:t>
       </w:r>
     </w:p>
     <w:p>
@@ -4051,7 +4109,47 @@
           <w:sz w:val="24"/>
           <w:szCs w:val="24"/>
         </w:rPr>
-        <w:t>en una sociedad es lo que la construye, ya que, si no se tiene un orden en la sociedad, esta se destruye a sí misma. Por eso las leyes son vitales para conocer que esta en el margen y como podemos respetarla y no cometer errores en la sociedad.</w:t>
+        <w:t xml:space="preserve">en una sociedad es lo que la construye, ya que, si no se tiene un orden en la sociedad, esta se destruye a sí misma. Por eso las leyes son vitales para conocer que </w:t>
+      </w:r>
+      <w:proofErr w:type="spellStart"/>
+      <w:r>
+        <w:rPr>
+          <w:rFonts w:ascii="Arial" w:hAnsi="Arial" w:cs="Arial"/>
+          <w:color w:val="000000" w:themeColor="text1"/>
+          <w:sz w:val="24"/>
+          <w:szCs w:val="24"/>
+        </w:rPr>
+        <w:t>esta</w:t>
+      </w:r>
+      <w:proofErr w:type="spellEnd"/>
+      <w:r>
+        <w:rPr>
+          <w:rFonts w:ascii="Arial" w:hAnsi="Arial" w:cs="Arial"/>
+          <w:color w:val="000000" w:themeColor="text1"/>
+          <w:sz w:val="24"/>
+          <w:szCs w:val="24"/>
+        </w:rPr>
+        <w:t xml:space="preserve"> en el margen y </w:t>
+      </w:r>
+      <w:proofErr w:type="spellStart"/>
+      <w:r>
+        <w:rPr>
+          <w:rFonts w:ascii="Arial" w:hAnsi="Arial" w:cs="Arial"/>
+          <w:color w:val="000000" w:themeColor="text1"/>
+          <w:sz w:val="24"/>
+          <w:szCs w:val="24"/>
+        </w:rPr>
+        <w:t>como</w:t>
+      </w:r>
+      <w:proofErr w:type="spellEnd"/>
+      <w:r>
+        <w:rPr>
+          <w:rFonts w:ascii="Arial" w:hAnsi="Arial" w:cs="Arial"/>
+          <w:color w:val="000000" w:themeColor="text1"/>
+          <w:sz w:val="24"/>
+          <w:szCs w:val="24"/>
+        </w:rPr>
+        <w:t xml:space="preserve"> podemos respetarla y no cometer errores en la sociedad.</w:t>
       </w:r>
     </w:p>
     <w:p>
@@ -6110,7 +6208,7 @@
               <w:sz w:val="24"/>
               <w:szCs w:val="24"/>
             </w:rPr>
-            <w:t>(Equipo editorial, 2017)</w:t>
+            <w:t>(López, 2017)</w:t>
           </w:r>
           <w:r>
             <w:rPr>
@@ -6568,7 +6666,29 @@
           <w:sz w:val="24"/>
           <w:szCs w:val="24"/>
         </w:rPr>
-        <w:t>Los derechos y deberes constitucionales en Guatemala son fundamentales para preservar la dignidad y la igualdad de todos los ciudadanos. Estos derechos, establecidos en la Constitución, abarcan aspectos civiles, políticos y sociales, como la libertad de expresión, el derecho al voto y la protección contra la discriminación. El Organismo Legislativo es responsable de su establecimiento, mientras que su cumplimiento recae en el Organismo Ejecutivo, encabezado por el Presidente y el Vicepresidente. Garantizar estos derechos es esencial para mantener la democracia y el estado de derecho en el país.</w:t>
+        <w:t xml:space="preserve">Los derechos y deberes constitucionales en Guatemala son fundamentales para preservar la dignidad y la igualdad de todos los ciudadanos. Estos derechos, establecidos en la Constitución, abarcan aspectos civiles, políticos y sociales, como la libertad de expresión, el derecho al voto y la protección contra la discriminación. El Organismo Legislativo es responsable de su establecimiento, mientras que su cumplimiento recae en el Organismo Ejecutivo, encabezado por el </w:t>
+      </w:r>
+      <w:proofErr w:type="gramStart"/>
+      <w:r>
+        <w:rPr>
+          <w:rStyle w:val="nfasis"/>
+          <w:rFonts w:ascii="Arial" w:hAnsi="Arial" w:cs="Arial"/>
+          <w:i w:val="0"/>
+          <w:sz w:val="24"/>
+          <w:szCs w:val="24"/>
+        </w:rPr>
+        <w:t>Presidente</w:t>
+      </w:r>
+      <w:proofErr w:type="gramEnd"/>
+      <w:r>
+        <w:rPr>
+          <w:rStyle w:val="nfasis"/>
+          <w:rFonts w:ascii="Arial" w:hAnsi="Arial" w:cs="Arial"/>
+          <w:i w:val="0"/>
+          <w:sz w:val="24"/>
+          <w:szCs w:val="24"/>
+        </w:rPr>
+        <w:t xml:space="preserve"> y el Vicepresidente. Garantizar estos derechos es esencial para mantener la democracia y el estado de derecho en el país.</w:t>
       </w:r>
       <w:r>
         <w:rPr>
@@ -6643,7 +6763,43 @@
           <w:sz w:val="24"/>
           <w:szCs w:val="24"/>
         </w:rPr>
-        <w:t>La equidad venía a poner en cuestión la tesis de la discrecionalidad judicial (estrechamente vinculada al «modelo de las reglas»), lo que para el positivismo hartiano o raziano la situaba más allá de los límites del derecho</w:t>
+        <w:t xml:space="preserve">La equidad venía a poner en cuestión la tesis de la discrecionalidad judicial (estrechamente vinculada al «modelo de las reglas»), lo que para el positivismo </w:t>
+      </w:r>
+      <w:proofErr w:type="spellStart"/>
+      <w:r>
+        <w:rPr>
+          <w:rFonts w:ascii="Arial" w:hAnsi="Arial" w:cs="Arial"/>
+          <w:sz w:val="24"/>
+          <w:szCs w:val="24"/>
+        </w:rPr>
+        <w:t>hartiano</w:t>
+      </w:r>
+      <w:proofErr w:type="spellEnd"/>
+      <w:r>
+        <w:rPr>
+          <w:rFonts w:ascii="Arial" w:hAnsi="Arial" w:cs="Arial"/>
+          <w:sz w:val="24"/>
+          <w:szCs w:val="24"/>
+        </w:rPr>
+        <w:t xml:space="preserve"> o </w:t>
+      </w:r>
+      <w:proofErr w:type="spellStart"/>
+      <w:r>
+        <w:rPr>
+          <w:rFonts w:ascii="Arial" w:hAnsi="Arial" w:cs="Arial"/>
+          <w:sz w:val="24"/>
+          <w:szCs w:val="24"/>
+        </w:rPr>
+        <w:t>raziano</w:t>
+      </w:r>
+      <w:proofErr w:type="spellEnd"/>
+      <w:r>
+        <w:rPr>
+          <w:rFonts w:ascii="Arial" w:hAnsi="Arial" w:cs="Arial"/>
+          <w:sz w:val="24"/>
+          <w:szCs w:val="24"/>
+        </w:rPr>
+        <w:t xml:space="preserve"> la situaba más allá de los límites del derecho</w:t>
       </w:r>
       <w:r>
         <w:rPr>
@@ -7066,7 +7222,27 @@
           <w:sz w:val="24"/>
           <w:szCs w:val="24"/>
         </w:rPr>
-        <w:t>"Fomentar el respeto hacia las diferencias culturales es la base para una vida humana armónica. El respeto a las diferencias pluriculturales y multilingüísticas es una de las tendencias a nivel mundial más importantes para promover el conocimiento de otras costumbres y lenguas, y la integración e igualdad de las distintas culturas en los países. Casi la totalidad de los países latinoamericanos cuentan dentro de su territorio con pueblos que presentan diferencias lingüísticas, físicas y culturales. Este fenómeno es inherente a la cultura humana, pues las sociedades y civilizaciones se han basado, a lo largo de la historia, en los movimientos migratorios."</w:t>
+        <w:t xml:space="preserve">"Fomentar el respeto hacia las diferencias culturales es la base para una vida humana armónica. El respeto a las diferencias pluriculturales y </w:t>
+      </w:r>
+      <w:proofErr w:type="spellStart"/>
+      <w:r>
+        <w:rPr>
+          <w:rFonts w:ascii="Arial" w:hAnsi="Arial" w:cs="Arial"/>
+          <w:color w:val="000000" w:themeColor="text1"/>
+          <w:sz w:val="24"/>
+          <w:szCs w:val="24"/>
+        </w:rPr>
+        <w:t>multilingüísticas</w:t>
+      </w:r>
+      <w:proofErr w:type="spellEnd"/>
+      <w:r>
+        <w:rPr>
+          <w:rFonts w:ascii="Arial" w:hAnsi="Arial" w:cs="Arial"/>
+          <w:color w:val="000000" w:themeColor="text1"/>
+          <w:sz w:val="24"/>
+          <w:szCs w:val="24"/>
+        </w:rPr>
+        <w:t xml:space="preserve"> es una de las tendencias a nivel mundial más importantes para promover el conocimiento de otras costumbres y lenguas, y la integración e igualdad de las distintas culturas en los países. Casi la totalidad de los países latinoamericanos cuentan dentro de su territorio con pueblos que presentan diferencias lingüísticas, físicas y culturales. Este fenómeno es inherente a la cultura humana, pues las sociedades y civilizaciones se han basado, a lo largo de la historia, en los movimientos migratorios."</w:t>
       </w:r>
       <w:r>
         <w:rPr>
@@ -7711,39 +7887,6 @@
                   <w:noProof/>
                   <w:lang w:val="es-ES"/>
                 </w:rPr>
-                <w:t xml:space="preserve">Equipo editorial, E. (18 de 4 de 2017). </w:t>
-              </w:r>
-              <w:r>
-                <w:rPr>
-                  <w:i/>
-                  <w:iCs/>
-                  <w:noProof/>
-                  <w:lang w:val="es-ES"/>
-                </w:rPr>
-                <w:t>sufragio participación a través del voto</w:t>
-              </w:r>
-              <w:r>
-                <w:rPr>
-                  <w:noProof/>
-                  <w:lang w:val="es-ES"/>
-                </w:rPr>
-                <w:t>. Obtenido de Enciclopedia Humanidades: https://humanidades.com/sufragio/</w:t>
-              </w:r>
-            </w:p>
-            <w:p>
-              <w:pPr>
-                <w:pStyle w:val="Bibliografa"/>
-                <w:ind w:left="720" w:hanging="720"/>
-                <w:rPr>
-                  <w:noProof/>
-                  <w:lang w:val="es-ES"/>
-                </w:rPr>
-              </w:pPr>
-              <w:r>
-                <w:rPr>
-                  <w:noProof/>
-                  <w:lang w:val="es-ES"/>
-                </w:rPr>
                 <w:t xml:space="preserve">Fernando, D. (28 de 08 de 2005). </w:t>
               </w:r>
               <w:r>
@@ -7893,6 +8036,39 @@
                   <w:lang w:val="es-ES"/>
                 </w:rPr>
                 <w:t>. Obtenido de Funciones del Senado: https://www.senado.cl/capitulo-iii-de-los-derechos-y-deberes-constitucionales</w:t>
+              </w:r>
+            </w:p>
+            <w:p>
+              <w:pPr>
+                <w:pStyle w:val="Bibliografa"/>
+                <w:ind w:left="720" w:hanging="720"/>
+                <w:rPr>
+                  <w:noProof/>
+                  <w:lang w:val="es-ES"/>
+                </w:rPr>
+              </w:pPr>
+              <w:r>
+                <w:rPr>
+                  <w:noProof/>
+                  <w:lang w:val="es-ES"/>
+                </w:rPr>
+                <w:t xml:space="preserve">López, J. (18 de 4 de 2017). </w:t>
+              </w:r>
+              <w:r>
+                <w:rPr>
+                  <w:i/>
+                  <w:iCs/>
+                  <w:noProof/>
+                  <w:lang w:val="es-ES"/>
+                </w:rPr>
+                <w:t>sufragio participación a través del voto</w:t>
+              </w:r>
+              <w:r>
+                <w:rPr>
+                  <w:noProof/>
+                  <w:lang w:val="es-ES"/>
+                </w:rPr>
+                <w:t>. Obtenido de Enciclopedia Humanidades: https://humanidades.com/sufragio/</w:t>
               </w:r>
             </w:p>
             <w:p>
@@ -8473,6 +8649,7 @@
           <w:rFonts w:ascii="Arial" w:hAnsi="Arial" w:cs="Arial"/>
           <w:b/>
           <w:bCs/>
+          <w:noProof/>
           <w:color w:val="000000" w:themeColor="text1"/>
           <w:sz w:val="24"/>
           <w:szCs w:val="24"/>
@@ -11883,28 +12060,6 @@
     <b:RefOrder>20</b:RefOrder>
   </b:Source>
   <b:Source>
-    <b:Tag>Equ23</b:Tag>
-    <b:SourceType>InternetSite</b:SourceType>
-    <b:Guid>{4F754B0B-B335-4C2A-AF93-75BC5D8BCEA1}</b:Guid>
-    <b:Author>
-      <b:Author>
-        <b:NameList>
-          <b:Person>
-            <b:Last>Equipo editorial</b:Last>
-            <b:First>Etecé</b:First>
-          </b:Person>
-        </b:NameList>
-      </b:Author>
-    </b:Author>
-    <b:Title>sufragio participación a través del voto</b:Title>
-    <b:InternetSiteTitle>Enciclopedia Humanidades</b:InternetSiteTitle>
-    <b:Year>2017</b:Year>
-    <b:Month>4</b:Month>
-    <b:Day>18</b:Day>
-    <b:URL>https://humanidades.com/sufragio/</b:URL>
-    <b:RefOrder>18</b:RefOrder>
-  </b:Source>
-  <b:Source>
     <b:Tag>Con1</b:Tag>
     <b:SourceType>Report</b:SourceType>
     <b:Guid>{121F463B-4A3F-48FB-8B04-B2540C5456DA}</b:Guid>
@@ -11964,11 +12119,33 @@
     <b:URL>https://www.redalyc.org/pdf/122/12201306.pdf</b:URL>
     <b:RefOrder>12</b:RefOrder>
   </b:Source>
+  <b:Source>
+    <b:Tag>Equ23</b:Tag>
+    <b:SourceType>InternetSite</b:SourceType>
+    <b:Guid>{244B008A-ED04-42ED-B0D1-90BD1F57019C}</b:Guid>
+    <b:Author>
+      <b:Author>
+        <b:NameList>
+          <b:Person>
+            <b:Last>López</b:Last>
+            <b:First>Juan</b:First>
+          </b:Person>
+        </b:NameList>
+      </b:Author>
+    </b:Author>
+    <b:Title>sufragio participación a través del voto</b:Title>
+    <b:InternetSiteTitle>Enciclopedia Humanidades</b:InternetSiteTitle>
+    <b:Year>2017</b:Year>
+    <b:Month>4</b:Month>
+    <b:Day>18</b:Day>
+    <b:URL>https://humanidades.com/sufragio/</b:URL>
+    <b:RefOrder>18</b:RefOrder>
+  </b:Source>
 </b:Sources>
 </file>
 
 <file path=customXml/itemProps1.xml><?xml version="1.0" encoding="utf-8"?>
-<ds:datastoreItem xmlns:ds="http://schemas.openxmlformats.org/officeDocument/2006/customXml" ds:itemID="{DECB48F8-5252-453A-BBB8-EBD093149473}">
+<ds:datastoreItem xmlns:ds="http://schemas.openxmlformats.org/officeDocument/2006/customXml" ds:itemID="{EFA5CD88-A64C-4ADB-9AEC-123A32368966}">
   <ds:schemaRefs>
     <ds:schemaRef ds:uri="http://schemas.openxmlformats.org/officeDocument/2006/bibliography"/>
   </ds:schemaRefs>

</xml_diff>